<commit_message>
Updated protocol document - JSON to text
</commit_message>
<xml_diff>
--- a/Protocol_Design_Impl_Deirdre_Lee.docx
+++ b/Protocol_Design_Impl_Deirdre_Lee.docx
@@ -921,8 +921,6 @@
       <w:r>
         <w:t>Principles and considerations behind the protocol design, including factors like reliability, security and efficiency…</w:t>
       </w:r>
-      <w:bookmarkStart w:id="0" w:name="_GoBack"/>
-      <w:bookmarkEnd w:id="0"/>
     </w:p>
     <w:p>
       <w:pPr>
@@ -1071,6 +1069,31 @@
     </w:p>
     <w:p>
       <w:pPr>
+        <w:pStyle w:val="Heading1"/>
+        <w:spacing w:line="276" w:lineRule="auto"/>
+        <w:rPr>
+          <w:rStyle w:val="Heading2Char"/>
+          <w:rFonts w:ascii="Sitka Text" w:hAnsi="Sitka Text"/>
+          <w:bCs/>
+          <w:color w:val="FF0000"/>
+          <w:sz w:val="32"/>
+          <w:szCs w:val="48"/>
+        </w:rPr>
+      </w:pPr>
+      <w:r>
+        <w:rPr>
+          <w:rStyle w:val="Heading2Char"/>
+          <w:rFonts w:ascii="Sitka Text" w:hAnsi="Sitka Text"/>
+          <w:bCs/>
+          <w:color w:val="FF0000"/>
+          <w:sz w:val="32"/>
+          <w:szCs w:val="48"/>
+        </w:rPr>
+        <w:t>--- Does every message need to be documented as they are being documented in protocol doc ---</w:t>
+      </w:r>
+    </w:p>
+    <w:p>
+      <w:pPr>
         <w:pStyle w:val="Heading2"/>
         <w:numPr>
           <w:ilvl w:val="1"/>
@@ -1097,6 +1120,8 @@
         </w:rPr>
         <w:t>Request</w:t>
       </w:r>
+      <w:bookmarkStart w:id="0" w:name="_GoBack"/>
+      <w:bookmarkEnd w:id="0"/>
     </w:p>
     <w:p>
       <w:pPr>
@@ -1122,7 +1147,31 @@
           <w:szCs w:val="22"/>
           <w:lang w:eastAsia="en-US"/>
         </w:rPr>
-        <w:t>Requests exchanged between client and server will be encoded in JSON format</w:t>
+        <w:t xml:space="preserve">Requests exchanged between client and server will </w:t>
+      </w:r>
+      <w:r>
+        <w:rPr>
+          <w:rStyle w:val="Heading2Char"/>
+          <w:rFonts w:ascii="Sitka Text" w:eastAsiaTheme="minorHAnsi" w:hAnsi="Sitka Text" w:cstheme="minorBidi"/>
+          <w:b w:val="0"/>
+          <w:bCs w:val="0"/>
+          <w:sz w:val="24"/>
+          <w:szCs w:val="22"/>
+          <w:lang w:eastAsia="en-US"/>
+        </w:rPr>
+        <w:t xml:space="preserve">be </w:t>
+      </w:r>
+      <w:r>
+        <w:rPr>
+          <w:rStyle w:val="Heading2Char"/>
+          <w:rFonts w:ascii="Sitka Text" w:eastAsiaTheme="minorHAnsi" w:hAnsi="Sitka Text" w:cstheme="minorBidi"/>
+          <w:b w:val="0"/>
+          <w:bCs w:val="0"/>
+          <w:sz w:val="24"/>
+          <w:szCs w:val="22"/>
+          <w:lang w:eastAsia="en-US"/>
+        </w:rPr>
+        <w:t>in string format.</w:t>
       </w:r>
     </w:p>
     <w:p>
@@ -1155,14 +1204,14 @@
         <w:pBdr>
           <w:top w:val="single" w:sz="4" w:space="1" w:color="auto"/>
           <w:left w:val="single" w:sz="4" w:space="4" w:color="auto"/>
-          <w:bottom w:val="single" w:sz="4" w:space="1" w:color="auto"/>
+          <w:bottom w:val="single" w:sz="4" w:space="0" w:color="auto"/>
           <w:right w:val="single" w:sz="4" w:space="4" w:color="auto"/>
         </w:pBdr>
         <w:rPr>
           <w:rStyle w:val="Heading2Char"/>
           <w:rFonts w:ascii="Consolas" w:eastAsiaTheme="minorHAnsi" w:hAnsi="Consolas" w:cstheme="minorBidi"/>
           <w:bCs w:val="0"/>
-          <w:sz w:val="28"/>
+          <w:sz w:val="24"/>
           <w:szCs w:val="22"/>
           <w:lang w:eastAsia="en-US"/>
         </w:rPr>
@@ -1172,389 +1221,11 @@
           <w:rStyle w:val="Heading2Char"/>
           <w:rFonts w:ascii="Consolas" w:eastAsiaTheme="minorHAnsi" w:hAnsi="Consolas" w:cstheme="minorBidi"/>
           <w:bCs w:val="0"/>
-          <w:sz w:val="28"/>
+          <w:sz w:val="24"/>
           <w:szCs w:val="22"/>
           <w:lang w:eastAsia="en-US"/>
         </w:rPr>
-        <w:tab/>
-        <w:t>{</w:t>
-      </w:r>
-    </w:p>
-    <w:p>
-      <w:pPr>
-        <w:pBdr>
-          <w:top w:val="single" w:sz="4" w:space="1" w:color="auto"/>
-          <w:left w:val="single" w:sz="4" w:space="4" w:color="auto"/>
-          <w:bottom w:val="single" w:sz="4" w:space="1" w:color="auto"/>
-          <w:right w:val="single" w:sz="4" w:space="4" w:color="auto"/>
-        </w:pBdr>
-        <w:rPr>
-          <w:rStyle w:val="Heading2Char"/>
-          <w:rFonts w:ascii="Consolas" w:eastAsiaTheme="minorHAnsi" w:hAnsi="Consolas" w:cstheme="minorBidi"/>
-          <w:bCs w:val="0"/>
-          <w:sz w:val="28"/>
-          <w:szCs w:val="22"/>
-          <w:lang w:eastAsia="en-US"/>
-        </w:rPr>
-      </w:pPr>
-      <w:r>
-        <w:rPr>
-          <w:rStyle w:val="Heading2Char"/>
-          <w:rFonts w:ascii="Consolas" w:eastAsiaTheme="minorHAnsi" w:hAnsi="Consolas" w:cstheme="minorBidi"/>
-          <w:bCs w:val="0"/>
-          <w:sz w:val="28"/>
-          <w:szCs w:val="22"/>
-          <w:lang w:eastAsia="en-US"/>
-        </w:rPr>
-        <w:tab/>
-      </w:r>
-      <w:r>
-        <w:rPr>
-          <w:rStyle w:val="Heading2Char"/>
-          <w:rFonts w:ascii="Consolas" w:eastAsiaTheme="minorHAnsi" w:hAnsi="Consolas" w:cstheme="minorBidi"/>
-          <w:bCs w:val="0"/>
-          <w:sz w:val="28"/>
-          <w:szCs w:val="22"/>
-          <w:lang w:eastAsia="en-US"/>
-        </w:rPr>
-        <w:tab/>
-        <w:t>“parameters”: {</w:t>
-      </w:r>
-    </w:p>
-    <w:p>
-      <w:pPr>
-        <w:pBdr>
-          <w:top w:val="single" w:sz="4" w:space="1" w:color="auto"/>
-          <w:left w:val="single" w:sz="4" w:space="4" w:color="auto"/>
-          <w:bottom w:val="single" w:sz="4" w:space="1" w:color="auto"/>
-          <w:right w:val="single" w:sz="4" w:space="4" w:color="auto"/>
-        </w:pBdr>
-        <w:rPr>
-          <w:rStyle w:val="Heading2Char"/>
-          <w:rFonts w:ascii="Consolas" w:eastAsiaTheme="minorHAnsi" w:hAnsi="Consolas" w:cstheme="minorBidi"/>
-          <w:bCs w:val="0"/>
-          <w:sz w:val="28"/>
-          <w:szCs w:val="22"/>
-          <w:lang w:eastAsia="en-US"/>
-        </w:rPr>
-      </w:pPr>
-      <w:r>
-        <w:rPr>
-          <w:rStyle w:val="Heading2Char"/>
-          <w:rFonts w:ascii="Consolas" w:eastAsiaTheme="minorHAnsi" w:hAnsi="Consolas" w:cstheme="minorBidi"/>
-          <w:bCs w:val="0"/>
-          <w:sz w:val="28"/>
-          <w:szCs w:val="22"/>
-          <w:lang w:eastAsia="en-US"/>
-        </w:rPr>
-        <w:tab/>
-      </w:r>
-      <w:r>
-        <w:rPr>
-          <w:rStyle w:val="Heading2Char"/>
-          <w:rFonts w:ascii="Consolas" w:eastAsiaTheme="minorHAnsi" w:hAnsi="Consolas" w:cstheme="minorBidi"/>
-          <w:bCs w:val="0"/>
-          <w:sz w:val="28"/>
-          <w:szCs w:val="22"/>
-          <w:lang w:eastAsia="en-US"/>
-        </w:rPr>
-        <w:tab/>
-      </w:r>
-      <w:r>
-        <w:rPr>
-          <w:rStyle w:val="Heading2Char"/>
-          <w:rFonts w:ascii="Consolas" w:eastAsiaTheme="minorHAnsi" w:hAnsi="Consolas" w:cstheme="minorBidi"/>
-          <w:bCs w:val="0"/>
-          <w:sz w:val="28"/>
-          <w:szCs w:val="22"/>
-          <w:lang w:eastAsia="en-US"/>
-        </w:rPr>
-        <w:tab/>
-      </w:r>
-      <w:r>
-        <w:rPr>
-          <w:rStyle w:val="Heading2Char"/>
-          <w:rFonts w:ascii="Consolas" w:eastAsiaTheme="minorHAnsi" w:hAnsi="Consolas" w:cstheme="minorBidi"/>
-          <w:bCs w:val="0"/>
-          <w:sz w:val="28"/>
-          <w:szCs w:val="22"/>
-          <w:lang w:eastAsia="en-US"/>
-        </w:rPr>
-        <w:t>“</w:t>
-      </w:r>
-      <w:r>
-        <w:rPr>
-          <w:rStyle w:val="Heading2Char"/>
-          <w:rFonts w:ascii="Consolas" w:eastAsiaTheme="minorHAnsi" w:hAnsi="Consolas" w:cstheme="minorBidi"/>
-          <w:bCs w:val="0"/>
-          <w:sz w:val="28"/>
-          <w:szCs w:val="22"/>
-          <w:lang w:eastAsia="en-US"/>
-        </w:rPr>
-        <w:t>type</w:t>
-      </w:r>
-      <w:r>
-        <w:rPr>
-          <w:rStyle w:val="Heading2Char"/>
-          <w:rFonts w:ascii="Consolas" w:eastAsiaTheme="minorHAnsi" w:hAnsi="Consolas" w:cstheme="minorBidi"/>
-          <w:bCs w:val="0"/>
-          <w:sz w:val="28"/>
-          <w:szCs w:val="22"/>
-          <w:lang w:eastAsia="en-US"/>
-        </w:rPr>
-        <w:t>”: “</w:t>
-      </w:r>
-      <w:r>
-        <w:rPr>
-          <w:rStyle w:val="Heading2Char"/>
-          <w:rFonts w:ascii="Consolas" w:eastAsiaTheme="minorHAnsi" w:hAnsi="Consolas" w:cstheme="minorBidi"/>
-          <w:bCs w:val="0"/>
-          <w:sz w:val="28"/>
-          <w:szCs w:val="22"/>
-          <w:lang w:eastAsia="en-US"/>
-        </w:rPr>
-        <w:t>LOGIN</w:t>
-      </w:r>
-      <w:r>
-        <w:rPr>
-          <w:rStyle w:val="Heading2Char"/>
-          <w:rFonts w:ascii="Consolas" w:eastAsiaTheme="minorHAnsi" w:hAnsi="Consolas" w:cstheme="minorBidi"/>
-          <w:bCs w:val="0"/>
-          <w:sz w:val="28"/>
-          <w:szCs w:val="22"/>
-          <w:lang w:eastAsia="en-US"/>
-        </w:rPr>
-        <w:t>”,</w:t>
-      </w:r>
-    </w:p>
-    <w:p>
-      <w:pPr>
-        <w:pBdr>
-          <w:top w:val="single" w:sz="4" w:space="1" w:color="auto"/>
-          <w:left w:val="single" w:sz="4" w:space="4" w:color="auto"/>
-          <w:bottom w:val="single" w:sz="4" w:space="1" w:color="auto"/>
-          <w:right w:val="single" w:sz="4" w:space="4" w:color="auto"/>
-        </w:pBdr>
-        <w:rPr>
-          <w:rStyle w:val="Heading2Char"/>
-          <w:rFonts w:ascii="Consolas" w:eastAsiaTheme="minorHAnsi" w:hAnsi="Consolas" w:cstheme="minorBidi"/>
-          <w:bCs w:val="0"/>
-          <w:sz w:val="28"/>
-          <w:szCs w:val="22"/>
-          <w:lang w:eastAsia="en-US"/>
-        </w:rPr>
-      </w:pPr>
-      <w:r>
-        <w:rPr>
-          <w:rStyle w:val="Heading2Char"/>
-          <w:rFonts w:ascii="Consolas" w:eastAsiaTheme="minorHAnsi" w:hAnsi="Consolas" w:cstheme="minorBidi"/>
-          <w:bCs w:val="0"/>
-          <w:sz w:val="28"/>
-          <w:szCs w:val="22"/>
-          <w:lang w:eastAsia="en-US"/>
-        </w:rPr>
-        <w:tab/>
-      </w:r>
-      <w:r>
-        <w:rPr>
-          <w:rStyle w:val="Heading2Char"/>
-          <w:rFonts w:ascii="Consolas" w:eastAsiaTheme="minorHAnsi" w:hAnsi="Consolas" w:cstheme="minorBidi"/>
-          <w:bCs w:val="0"/>
-          <w:sz w:val="28"/>
-          <w:szCs w:val="22"/>
-          <w:lang w:eastAsia="en-US"/>
-        </w:rPr>
-        <w:tab/>
-      </w:r>
-      <w:r>
-        <w:rPr>
-          <w:rStyle w:val="Heading2Char"/>
-          <w:rFonts w:ascii="Consolas" w:eastAsiaTheme="minorHAnsi" w:hAnsi="Consolas" w:cstheme="minorBidi"/>
-          <w:bCs w:val="0"/>
-          <w:sz w:val="28"/>
-          <w:szCs w:val="22"/>
-          <w:lang w:eastAsia="en-US"/>
-        </w:rPr>
-        <w:tab/>
-        <w:t>“</w:t>
-      </w:r>
-      <w:r>
-        <w:rPr>
-          <w:rStyle w:val="Heading2Char"/>
-          <w:rFonts w:ascii="Consolas" w:eastAsiaTheme="minorHAnsi" w:hAnsi="Consolas" w:cstheme="minorBidi"/>
-          <w:bCs w:val="0"/>
-          <w:sz w:val="28"/>
-          <w:szCs w:val="22"/>
-          <w:lang w:eastAsia="en-US"/>
-        </w:rPr>
-        <w:t>username</w:t>
-      </w:r>
-      <w:r>
-        <w:rPr>
-          <w:rStyle w:val="Heading2Char"/>
-          <w:rFonts w:ascii="Consolas" w:eastAsiaTheme="minorHAnsi" w:hAnsi="Consolas" w:cstheme="minorBidi"/>
-          <w:bCs w:val="0"/>
-          <w:sz w:val="28"/>
-          <w:szCs w:val="22"/>
-          <w:lang w:eastAsia="en-US"/>
-        </w:rPr>
-        <w:t>”: “</w:t>
-      </w:r>
-      <w:r>
-        <w:rPr>
-          <w:rStyle w:val="Heading2Char"/>
-          <w:rFonts w:ascii="Consolas" w:eastAsiaTheme="minorHAnsi" w:hAnsi="Consolas" w:cstheme="minorBidi"/>
-          <w:bCs w:val="0"/>
-          <w:sz w:val="28"/>
-          <w:szCs w:val="22"/>
-          <w:lang w:eastAsia="en-US"/>
-        </w:rPr>
-        <w:t>user</w:t>
-      </w:r>
-      <w:r>
-        <w:rPr>
-          <w:rStyle w:val="Heading2Char"/>
-          <w:rFonts w:ascii="Consolas" w:eastAsiaTheme="minorHAnsi" w:hAnsi="Consolas" w:cstheme="minorBidi"/>
-          <w:bCs w:val="0"/>
-          <w:sz w:val="28"/>
-          <w:szCs w:val="22"/>
-          <w:lang w:eastAsia="en-US"/>
-        </w:rPr>
-        <w:t>”</w:t>
-      </w:r>
-      <w:r>
-        <w:rPr>
-          <w:rStyle w:val="Heading2Char"/>
-          <w:rFonts w:ascii="Consolas" w:eastAsiaTheme="minorHAnsi" w:hAnsi="Consolas" w:cstheme="minorBidi"/>
-          <w:bCs w:val="0"/>
-          <w:sz w:val="28"/>
-          <w:szCs w:val="22"/>
-          <w:lang w:eastAsia="en-US"/>
-        </w:rPr>
-        <w:t>,</w:t>
-      </w:r>
-    </w:p>
-    <w:p>
-      <w:pPr>
-        <w:pBdr>
-          <w:top w:val="single" w:sz="4" w:space="1" w:color="auto"/>
-          <w:left w:val="single" w:sz="4" w:space="4" w:color="auto"/>
-          <w:bottom w:val="single" w:sz="4" w:space="1" w:color="auto"/>
-          <w:right w:val="single" w:sz="4" w:space="4" w:color="auto"/>
-        </w:pBdr>
-        <w:rPr>
-          <w:rStyle w:val="Heading2Char"/>
-          <w:rFonts w:ascii="Consolas" w:eastAsiaTheme="minorHAnsi" w:hAnsi="Consolas" w:cstheme="minorBidi"/>
-          <w:bCs w:val="0"/>
-          <w:sz w:val="28"/>
-          <w:szCs w:val="22"/>
-          <w:lang w:eastAsia="en-US"/>
-        </w:rPr>
-      </w:pPr>
-      <w:r>
-        <w:rPr>
-          <w:rStyle w:val="Heading2Char"/>
-          <w:rFonts w:ascii="Consolas" w:eastAsiaTheme="minorHAnsi" w:hAnsi="Consolas" w:cstheme="minorBidi"/>
-          <w:bCs w:val="0"/>
-          <w:sz w:val="28"/>
-          <w:szCs w:val="22"/>
-          <w:lang w:eastAsia="en-US"/>
-        </w:rPr>
-        <w:tab/>
-      </w:r>
-      <w:r>
-        <w:rPr>
-          <w:rStyle w:val="Heading2Char"/>
-          <w:rFonts w:ascii="Consolas" w:eastAsiaTheme="minorHAnsi" w:hAnsi="Consolas" w:cstheme="minorBidi"/>
-          <w:bCs w:val="0"/>
-          <w:sz w:val="28"/>
-          <w:szCs w:val="22"/>
-          <w:lang w:eastAsia="en-US"/>
-        </w:rPr>
-        <w:tab/>
-      </w:r>
-      <w:r>
-        <w:rPr>
-          <w:rStyle w:val="Heading2Char"/>
-          <w:rFonts w:ascii="Consolas" w:eastAsiaTheme="minorHAnsi" w:hAnsi="Consolas" w:cstheme="minorBidi"/>
-          <w:bCs w:val="0"/>
-          <w:sz w:val="28"/>
-          <w:szCs w:val="22"/>
-          <w:lang w:eastAsia="en-US"/>
-        </w:rPr>
-        <w:tab/>
-        <w:t>“password”: “password”</w:t>
-      </w:r>
-    </w:p>
-    <w:p>
-      <w:pPr>
-        <w:pBdr>
-          <w:top w:val="single" w:sz="4" w:space="1" w:color="auto"/>
-          <w:left w:val="single" w:sz="4" w:space="4" w:color="auto"/>
-          <w:bottom w:val="single" w:sz="4" w:space="1" w:color="auto"/>
-          <w:right w:val="single" w:sz="4" w:space="4" w:color="auto"/>
-        </w:pBdr>
-        <w:rPr>
-          <w:rStyle w:val="Heading2Char"/>
-          <w:rFonts w:ascii="Consolas" w:eastAsiaTheme="minorHAnsi" w:hAnsi="Consolas" w:cstheme="minorBidi"/>
-          <w:bCs w:val="0"/>
-          <w:sz w:val="28"/>
-          <w:szCs w:val="22"/>
-          <w:lang w:eastAsia="en-US"/>
-        </w:rPr>
-      </w:pPr>
-      <w:r>
-        <w:rPr>
-          <w:rStyle w:val="Heading2Char"/>
-          <w:rFonts w:ascii="Consolas" w:eastAsiaTheme="minorHAnsi" w:hAnsi="Consolas" w:cstheme="minorBidi"/>
-          <w:bCs w:val="0"/>
-          <w:sz w:val="28"/>
-          <w:szCs w:val="22"/>
-          <w:lang w:eastAsia="en-US"/>
-        </w:rPr>
-        <w:tab/>
-      </w:r>
-      <w:r>
-        <w:rPr>
-          <w:rStyle w:val="Heading2Char"/>
-          <w:rFonts w:ascii="Consolas" w:eastAsiaTheme="minorHAnsi" w:hAnsi="Consolas" w:cstheme="minorBidi"/>
-          <w:bCs w:val="0"/>
-          <w:sz w:val="28"/>
-          <w:szCs w:val="22"/>
-          <w:lang w:eastAsia="en-US"/>
-        </w:rPr>
-        <w:tab/>
-        <w:t>}</w:t>
-      </w:r>
-    </w:p>
-    <w:p>
-      <w:pPr>
-        <w:pBdr>
-          <w:top w:val="single" w:sz="4" w:space="1" w:color="auto"/>
-          <w:left w:val="single" w:sz="4" w:space="4" w:color="auto"/>
-          <w:bottom w:val="single" w:sz="4" w:space="1" w:color="auto"/>
-          <w:right w:val="single" w:sz="4" w:space="4" w:color="auto"/>
-        </w:pBdr>
-        <w:rPr>
-          <w:rStyle w:val="Heading2Char"/>
-          <w:rFonts w:ascii="Consolas" w:eastAsiaTheme="minorHAnsi" w:hAnsi="Consolas" w:cstheme="minorBidi"/>
-          <w:bCs w:val="0"/>
-          <w:sz w:val="28"/>
-          <w:szCs w:val="22"/>
-          <w:lang w:eastAsia="en-US"/>
-        </w:rPr>
-      </w:pPr>
-      <w:r>
-        <w:rPr>
-          <w:rStyle w:val="Heading2Char"/>
-          <w:rFonts w:ascii="Consolas" w:eastAsiaTheme="minorHAnsi" w:hAnsi="Consolas" w:cstheme="minorBidi"/>
-          <w:bCs w:val="0"/>
-          <w:sz w:val="28"/>
-          <w:szCs w:val="22"/>
-          <w:lang w:eastAsia="en-US"/>
-        </w:rPr>
-        <w:tab/>
-        <w:t>}</w:t>
+        <w:t>LOGIN username password</w:t>
       </w:r>
     </w:p>
     <w:p>
@@ -1608,7 +1279,18 @@
           <w:szCs w:val="22"/>
           <w:lang w:eastAsia="en-US"/>
         </w:rPr>
-        <w:t>Requests exchanged between client and server will be encoded in JSON format</w:t>
+        <w:t xml:space="preserve">Requests exchanged between client and server </w:t>
+      </w:r>
+      <w:r>
+        <w:rPr>
+          <w:rStyle w:val="Heading2Char"/>
+          <w:rFonts w:ascii="Sitka Text" w:eastAsiaTheme="minorHAnsi" w:hAnsi="Sitka Text" w:cstheme="minorBidi"/>
+          <w:bCs/>
+          <w:sz w:val="24"/>
+          <w:szCs w:val="22"/>
+          <w:lang w:eastAsia="en-US"/>
+        </w:rPr>
+        <w:t>will be in string format.</w:t>
       </w:r>
     </w:p>
     <w:p>
@@ -1651,7 +1333,7 @@
           <w:rFonts w:ascii="Consolas" w:eastAsiaTheme="minorHAnsi" w:hAnsi="Consolas" w:cstheme="minorBidi"/>
           <w:b/>
           <w:bCs/>
-          <w:sz w:val="28"/>
+          <w:sz w:val="24"/>
           <w:szCs w:val="22"/>
           <w:lang w:eastAsia="en-US"/>
         </w:rPr>
@@ -1661,13 +1343,66 @@
           <w:rStyle w:val="Heading2Char"/>
           <w:rFonts w:ascii="Consolas" w:eastAsiaTheme="minorHAnsi" w:hAnsi="Consolas" w:cstheme="minorBidi"/>
           <w:b/>
+          <w:bCs/>
+          <w:sz w:val="24"/>
+          <w:szCs w:val="22"/>
+          <w:lang w:eastAsia="en-US"/>
+        </w:rPr>
+        <w:t>101 Login successful</w:t>
+      </w:r>
+    </w:p>
+    <w:p>
+      <w:pPr>
+        <w:pStyle w:val="Heading2"/>
+        <w:numPr>
+          <w:ilvl w:val="1"/>
+          <w:numId w:val="17"/>
+        </w:numPr>
+        <w:spacing w:line="276" w:lineRule="auto"/>
+        <w:rPr>
+          <w:rStyle w:val="Heading2Char"/>
+          <w:rFonts w:ascii="Sitka Text" w:eastAsiaTheme="minorHAnsi" w:hAnsi="Sitka Text" w:cstheme="minorBidi"/>
           <w:bCs/>
           <w:sz w:val="28"/>
           <w:szCs w:val="22"/>
           <w:lang w:eastAsia="en-US"/>
         </w:rPr>
-        <w:tab/>
-        <w:t>{</w:t>
+      </w:pPr>
+      <w:r>
+        <w:rPr>
+          <w:rStyle w:val="Heading2Char"/>
+          <w:rFonts w:ascii="Sitka Text" w:eastAsiaTheme="minorHAnsi" w:hAnsi="Sitka Text" w:cstheme="minorBidi"/>
+          <w:bCs/>
+          <w:sz w:val="28"/>
+          <w:szCs w:val="22"/>
+          <w:lang w:eastAsia="en-US"/>
+        </w:rPr>
+        <w:t>Error</w:t>
+      </w:r>
+    </w:p>
+    <w:p>
+      <w:pPr>
+        <w:pStyle w:val="Heading2"/>
+        <w:spacing w:line="276" w:lineRule="auto"/>
+        <w:rPr>
+          <w:rStyle w:val="Heading2Char"/>
+          <w:rFonts w:ascii="Sitka Text" w:eastAsiaTheme="minorHAnsi" w:hAnsi="Sitka Text" w:cstheme="minorBidi"/>
+          <w:bCs/>
+          <w:sz w:val="24"/>
+          <w:szCs w:val="22"/>
+          <w:lang w:eastAsia="en-US"/>
+        </w:rPr>
+      </w:pPr>
+      <w:r>
+        <w:rPr>
+          <w:rStyle w:val="Heading2Char"/>
+          <w:rFonts w:ascii="Sitka Text" w:eastAsiaTheme="minorHAnsi" w:hAnsi="Sitka Text" w:cstheme="minorBidi"/>
+          <w:bCs/>
+          <w:sz w:val="24"/>
+          <w:szCs w:val="22"/>
+          <w:lang w:eastAsia="en-US"/>
+        </w:rPr>
+        <w:t>Example:</w:t>
       </w:r>
     </w:p>
     <w:p>
@@ -1685,7 +1420,7 @@
           <w:rFonts w:ascii="Consolas" w:eastAsiaTheme="minorHAnsi" w:hAnsi="Consolas" w:cstheme="minorBidi"/>
           <w:b/>
           <w:bCs/>
-          <w:sz w:val="28"/>
+          <w:sz w:val="24"/>
           <w:szCs w:val="22"/>
           <w:lang w:eastAsia="en-US"/>
         </w:rPr>
@@ -1696,11 +1431,11 @@
           <w:rFonts w:ascii="Consolas" w:eastAsiaTheme="minorHAnsi" w:hAnsi="Consolas" w:cstheme="minorBidi"/>
           <w:b/>
           <w:bCs/>
-          <w:sz w:val="28"/>
+          <w:sz w:val="24"/>
           <w:szCs w:val="22"/>
           <w:lang w:eastAsia="en-US"/>
         </w:rPr>
-        <w:tab/>
+        <w:t>10</w:t>
       </w:r>
       <w:r>
         <w:rPr>
@@ -1708,12 +1443,11 @@
           <w:rFonts w:ascii="Consolas" w:eastAsiaTheme="minorHAnsi" w:hAnsi="Consolas" w:cstheme="minorBidi"/>
           <w:b/>
           <w:bCs/>
-          <w:sz w:val="28"/>
+          <w:sz w:val="24"/>
           <w:szCs w:val="22"/>
           <w:lang w:eastAsia="en-US"/>
         </w:rPr>
-        <w:tab/>
-        <w:t>“</w:t>
+        <w:t>2</w:t>
       </w:r>
       <w:r>
         <w:rPr>
@@ -1721,11 +1455,11 @@
           <w:rFonts w:ascii="Consolas" w:eastAsiaTheme="minorHAnsi" w:hAnsi="Consolas" w:cstheme="minorBidi"/>
           <w:b/>
           <w:bCs/>
-          <w:sz w:val="28"/>
+          <w:sz w:val="24"/>
           <w:szCs w:val="22"/>
           <w:lang w:eastAsia="en-US"/>
         </w:rPr>
-        <w:t>status</w:t>
+        <w:t xml:space="preserve"> Login </w:t>
       </w:r>
       <w:r>
         <w:rPr>
@@ -1733,11 +1467,11 @@
           <w:rFonts w:ascii="Consolas" w:eastAsiaTheme="minorHAnsi" w:hAnsi="Consolas" w:cstheme="minorBidi"/>
           <w:b/>
           <w:bCs/>
-          <w:sz w:val="28"/>
+          <w:sz w:val="24"/>
           <w:szCs w:val="22"/>
           <w:lang w:eastAsia="en-US"/>
         </w:rPr>
-        <w:t>”: “</w:t>
+        <w:t>un</w:t>
       </w:r>
       <w:r>
         <w:rPr>
@@ -1745,11 +1479,11 @@
           <w:rFonts w:ascii="Consolas" w:eastAsiaTheme="minorHAnsi" w:hAnsi="Consolas" w:cstheme="minorBidi"/>
           <w:b/>
           <w:bCs/>
-          <w:sz w:val="28"/>
+          <w:sz w:val="24"/>
           <w:szCs w:val="22"/>
           <w:lang w:eastAsia="en-US"/>
         </w:rPr>
-        <w:t>SUCCESS</w:t>
+        <w:t>successful</w:t>
       </w:r>
       <w:r>
         <w:rPr>
@@ -1757,313 +1491,11 @@
           <w:rFonts w:ascii="Consolas" w:eastAsiaTheme="minorHAnsi" w:hAnsi="Consolas" w:cstheme="minorBidi"/>
           <w:b/>
           <w:bCs/>
-          <w:sz w:val="28"/>
+          <w:sz w:val="24"/>
           <w:szCs w:val="22"/>
           <w:lang w:eastAsia="en-US"/>
         </w:rPr>
-        <w:t>”,</w:t>
-      </w:r>
-    </w:p>
-    <w:p>
-      <w:pPr>
-        <w:pStyle w:val="Heading2"/>
-        <w:pBdr>
-          <w:top w:val="single" w:sz="4" w:space="1" w:color="auto"/>
-          <w:left w:val="single" w:sz="4" w:space="4" w:color="auto"/>
-          <w:bottom w:val="single" w:sz="4" w:space="1" w:color="auto"/>
-          <w:right w:val="single" w:sz="4" w:space="4" w:color="auto"/>
-        </w:pBdr>
-        <w:spacing w:line="276" w:lineRule="auto"/>
-        <w:rPr>
-          <w:rStyle w:val="Heading2Char"/>
-          <w:rFonts w:ascii="Consolas" w:eastAsiaTheme="minorHAnsi" w:hAnsi="Consolas" w:cstheme="minorBidi"/>
-          <w:b/>
-          <w:bCs/>
-          <w:sz w:val="28"/>
-          <w:szCs w:val="22"/>
-          <w:lang w:eastAsia="en-US"/>
-        </w:rPr>
-      </w:pPr>
-      <w:r>
-        <w:rPr>
-          <w:rStyle w:val="Heading2Char"/>
-          <w:rFonts w:ascii="Consolas" w:eastAsiaTheme="minorHAnsi" w:hAnsi="Consolas" w:cstheme="minorBidi"/>
-          <w:b/>
-          <w:bCs/>
-          <w:sz w:val="28"/>
-          <w:szCs w:val="22"/>
-          <w:lang w:eastAsia="en-US"/>
-        </w:rPr>
-        <w:lastRenderedPageBreak/>
-        <w:tab/>
-      </w:r>
-      <w:r>
-        <w:rPr>
-          <w:rStyle w:val="Heading2Char"/>
-          <w:rFonts w:ascii="Consolas" w:eastAsiaTheme="minorHAnsi" w:hAnsi="Consolas" w:cstheme="minorBidi"/>
-          <w:b/>
-          <w:bCs/>
-          <w:sz w:val="28"/>
-          <w:szCs w:val="22"/>
-          <w:lang w:eastAsia="en-US"/>
-        </w:rPr>
-        <w:tab/>
-        <w:t>“</w:t>
-      </w:r>
-      <w:r>
-        <w:rPr>
-          <w:rStyle w:val="Heading2Char"/>
-          <w:rFonts w:ascii="Consolas" w:eastAsiaTheme="minorHAnsi" w:hAnsi="Consolas" w:cstheme="minorBidi"/>
-          <w:b/>
-          <w:bCs/>
-          <w:sz w:val="28"/>
-          <w:szCs w:val="22"/>
-          <w:lang w:eastAsia="en-US"/>
-        </w:rPr>
-        <w:t>data</w:t>
-      </w:r>
-      <w:r>
-        <w:rPr>
-          <w:rStyle w:val="Heading2Char"/>
-          <w:rFonts w:ascii="Consolas" w:eastAsiaTheme="minorHAnsi" w:hAnsi="Consolas" w:cstheme="minorBidi"/>
-          <w:b/>
-          <w:bCs/>
-          <w:sz w:val="28"/>
-          <w:szCs w:val="22"/>
-          <w:lang w:eastAsia="en-US"/>
-        </w:rPr>
-        <w:t>”: {</w:t>
-      </w:r>
-    </w:p>
-    <w:p>
-      <w:pPr>
-        <w:pStyle w:val="Heading2"/>
-        <w:pBdr>
-          <w:top w:val="single" w:sz="4" w:space="1" w:color="auto"/>
-          <w:left w:val="single" w:sz="4" w:space="4" w:color="auto"/>
-          <w:bottom w:val="single" w:sz="4" w:space="1" w:color="auto"/>
-          <w:right w:val="single" w:sz="4" w:space="4" w:color="auto"/>
-        </w:pBdr>
-        <w:spacing w:line="276" w:lineRule="auto"/>
-        <w:rPr>
-          <w:rStyle w:val="Heading2Char"/>
-          <w:rFonts w:ascii="Consolas" w:eastAsiaTheme="minorHAnsi" w:hAnsi="Consolas" w:cstheme="minorBidi"/>
-          <w:b/>
-          <w:bCs/>
-          <w:sz w:val="28"/>
-          <w:szCs w:val="22"/>
-          <w:lang w:eastAsia="en-US"/>
-        </w:rPr>
-      </w:pPr>
-      <w:r>
-        <w:rPr>
-          <w:rStyle w:val="Heading2Char"/>
-          <w:rFonts w:ascii="Consolas" w:eastAsiaTheme="minorHAnsi" w:hAnsi="Consolas" w:cstheme="minorBidi"/>
-          <w:b/>
-          <w:bCs/>
-          <w:sz w:val="28"/>
-          <w:szCs w:val="22"/>
-          <w:lang w:eastAsia="en-US"/>
-        </w:rPr>
-        <w:tab/>
-      </w:r>
-      <w:r>
-        <w:rPr>
-          <w:rStyle w:val="Heading2Char"/>
-          <w:rFonts w:ascii="Consolas" w:eastAsiaTheme="minorHAnsi" w:hAnsi="Consolas" w:cstheme="minorBidi"/>
-          <w:b/>
-          <w:bCs/>
-          <w:sz w:val="28"/>
-          <w:szCs w:val="22"/>
-          <w:lang w:eastAsia="en-US"/>
-        </w:rPr>
-        <w:tab/>
-      </w:r>
-      <w:r>
-        <w:rPr>
-          <w:rStyle w:val="Heading2Char"/>
-          <w:rFonts w:ascii="Consolas" w:eastAsiaTheme="minorHAnsi" w:hAnsi="Consolas" w:cstheme="minorBidi"/>
-          <w:b/>
-          <w:bCs/>
-          <w:sz w:val="28"/>
-          <w:szCs w:val="22"/>
-          <w:lang w:eastAsia="en-US"/>
-        </w:rPr>
-        <w:tab/>
-        <w:t>“messag</w:t>
-      </w:r>
-      <w:r>
-        <w:rPr>
-          <w:rStyle w:val="Heading2Char"/>
-          <w:rFonts w:ascii="Consolas" w:eastAsiaTheme="minorHAnsi" w:hAnsi="Consolas" w:cstheme="minorBidi"/>
-          <w:b/>
-          <w:bCs/>
-          <w:sz w:val="28"/>
-          <w:szCs w:val="22"/>
-          <w:lang w:eastAsia="en-US"/>
-        </w:rPr>
-        <w:t>e</w:t>
-      </w:r>
-      <w:r>
-        <w:rPr>
-          <w:rStyle w:val="Heading2Char"/>
-          <w:rFonts w:ascii="Consolas" w:eastAsiaTheme="minorHAnsi" w:hAnsi="Consolas" w:cstheme="minorBidi"/>
-          <w:b/>
-          <w:bCs/>
-          <w:sz w:val="28"/>
-          <w:szCs w:val="22"/>
-          <w:lang w:eastAsia="en-US"/>
-        </w:rPr>
-        <w:t>”: “Login successful</w:t>
-      </w:r>
-      <w:r>
-        <w:rPr>
-          <w:rStyle w:val="Heading2Char"/>
-          <w:rFonts w:ascii="Consolas" w:eastAsiaTheme="minorHAnsi" w:hAnsi="Consolas" w:cstheme="minorBidi"/>
-          <w:b/>
-          <w:bCs/>
-          <w:sz w:val="28"/>
-          <w:szCs w:val="22"/>
-          <w:lang w:eastAsia="en-US"/>
-        </w:rPr>
-        <w:t>”</w:t>
-      </w:r>
-    </w:p>
-    <w:p>
-      <w:pPr>
-        <w:pStyle w:val="Heading2"/>
-        <w:pBdr>
-          <w:top w:val="single" w:sz="4" w:space="1" w:color="auto"/>
-          <w:left w:val="single" w:sz="4" w:space="4" w:color="auto"/>
-          <w:bottom w:val="single" w:sz="4" w:space="1" w:color="auto"/>
-          <w:right w:val="single" w:sz="4" w:space="4" w:color="auto"/>
-        </w:pBdr>
-        <w:spacing w:line="276" w:lineRule="auto"/>
-        <w:rPr>
-          <w:rStyle w:val="Heading2Char"/>
-          <w:rFonts w:ascii="Consolas" w:eastAsiaTheme="minorHAnsi" w:hAnsi="Consolas" w:cstheme="minorBidi"/>
-          <w:b/>
-          <w:bCs/>
-          <w:sz w:val="28"/>
-          <w:szCs w:val="22"/>
-          <w:lang w:eastAsia="en-US"/>
-        </w:rPr>
-      </w:pPr>
-      <w:r>
-        <w:rPr>
-          <w:rStyle w:val="Heading2Char"/>
-          <w:rFonts w:ascii="Consolas" w:eastAsiaTheme="minorHAnsi" w:hAnsi="Consolas" w:cstheme="minorBidi"/>
-          <w:b/>
-          <w:bCs/>
-          <w:sz w:val="28"/>
-          <w:szCs w:val="22"/>
-          <w:lang w:eastAsia="en-US"/>
-        </w:rPr>
-        <w:tab/>
-      </w:r>
-      <w:r>
-        <w:rPr>
-          <w:rStyle w:val="Heading2Char"/>
-          <w:rFonts w:ascii="Consolas" w:eastAsiaTheme="minorHAnsi" w:hAnsi="Consolas" w:cstheme="minorBidi"/>
-          <w:b/>
-          <w:bCs/>
-          <w:sz w:val="28"/>
-          <w:szCs w:val="22"/>
-          <w:lang w:eastAsia="en-US"/>
-        </w:rPr>
-        <w:tab/>
-        <w:t>}</w:t>
-      </w:r>
-    </w:p>
-    <w:p>
-      <w:pPr>
-        <w:pStyle w:val="Heading2"/>
-        <w:pBdr>
-          <w:top w:val="single" w:sz="4" w:space="1" w:color="auto"/>
-          <w:left w:val="single" w:sz="4" w:space="4" w:color="auto"/>
-          <w:bottom w:val="single" w:sz="4" w:space="1" w:color="auto"/>
-          <w:right w:val="single" w:sz="4" w:space="4" w:color="auto"/>
-        </w:pBdr>
-        <w:spacing w:line="276" w:lineRule="auto"/>
-        <w:rPr>
-          <w:rStyle w:val="Heading2Char"/>
-          <w:rFonts w:ascii="Consolas" w:eastAsiaTheme="minorHAnsi" w:hAnsi="Consolas" w:cstheme="minorBidi"/>
-          <w:b/>
-          <w:bCs/>
-          <w:sz w:val="28"/>
-          <w:szCs w:val="22"/>
-          <w:lang w:eastAsia="en-US"/>
-        </w:rPr>
-      </w:pPr>
-      <w:r>
-        <w:rPr>
-          <w:rStyle w:val="Heading2Char"/>
-          <w:rFonts w:ascii="Consolas" w:eastAsiaTheme="minorHAnsi" w:hAnsi="Consolas" w:cstheme="minorBidi"/>
-          <w:b/>
-          <w:bCs/>
-          <w:sz w:val="28"/>
-          <w:szCs w:val="22"/>
-          <w:lang w:eastAsia="en-US"/>
-        </w:rPr>
-        <w:tab/>
-        <w:t>}</w:t>
-      </w:r>
-    </w:p>
-    <w:p>
-      <w:pPr>
-        <w:pStyle w:val="Heading2"/>
-        <w:numPr>
-          <w:ilvl w:val="1"/>
-          <w:numId w:val="17"/>
-        </w:numPr>
-        <w:spacing w:line="276" w:lineRule="auto"/>
-        <w:rPr>
-          <w:rStyle w:val="Heading2Char"/>
-          <w:rFonts w:ascii="Sitka Text" w:eastAsiaTheme="minorHAnsi" w:hAnsi="Sitka Text" w:cstheme="minorBidi"/>
-          <w:bCs/>
-          <w:sz w:val="28"/>
-          <w:szCs w:val="22"/>
-          <w:lang w:eastAsia="en-US"/>
-        </w:rPr>
-      </w:pPr>
-      <w:r>
-        <w:rPr>
-          <w:rStyle w:val="Heading2Char"/>
-          <w:rFonts w:ascii="Sitka Text" w:eastAsiaTheme="minorHAnsi" w:hAnsi="Sitka Text" w:cstheme="minorBidi"/>
-          <w:bCs/>
-          <w:sz w:val="28"/>
-          <w:szCs w:val="22"/>
-          <w:lang w:eastAsia="en-US"/>
-        </w:rPr>
-        <w:t>Error</w:t>
-      </w:r>
-    </w:p>
-    <w:p>
-      <w:pPr>
-        <w:spacing w:line="276" w:lineRule="auto"/>
-        <w:rPr>
-          <w:rStyle w:val="Heading2Char"/>
-          <w:rFonts w:ascii="Sitka Text" w:eastAsiaTheme="minorHAnsi" w:hAnsi="Sitka Text" w:cstheme="minorBidi"/>
-          <w:b w:val="0"/>
-          <w:bCs w:val="0"/>
-          <w:color w:val="FF0000"/>
-          <w:sz w:val="24"/>
-          <w:szCs w:val="22"/>
-          <w:lang w:eastAsia="en-US"/>
-        </w:rPr>
-      </w:pPr>
-      <w:r>
-        <w:rPr>
-          <w:rStyle w:val="Heading2Char"/>
-          <w:rFonts w:ascii="Sitka Text" w:eastAsiaTheme="minorHAnsi" w:hAnsi="Sitka Text" w:cstheme="minorBidi"/>
-          <w:b w:val="0"/>
-          <w:bCs w:val="0"/>
-          <w:color w:val="FF0000"/>
-          <w:sz w:val="24"/>
-          <w:szCs w:val="22"/>
-          <w:lang w:eastAsia="en-US"/>
-        </w:rPr>
-        <w:t>Format &amp; example…</w:t>
+        <w:t>, please try again</w:t>
       </w:r>
     </w:p>
     <w:p>
@@ -2703,7 +2135,6 @@
           <w:sz w:val="24"/>
           <w:lang w:eastAsia="en-IE"/>
         </w:rPr>
-        <w:lastRenderedPageBreak/>
         <w:t>Communication continues until the session is terminated</w:t>
       </w:r>
       <w:r>

</xml_diff>

<commit_message>
Updated design doc, mostly complete
</commit_message>
<xml_diff>
--- a/Protocol_Design_Impl_Deirdre_Lee.docx
+++ b/Protocol_Design_Impl_Deirdre_Lee.docx
@@ -261,7 +261,25 @@
                                               <w:sz w:val="32"/>
                                               <w:szCs w:val="32"/>
                                             </w:rPr>
-                                            <w:t>Protocol Design &amp; Implementation</w:t>
+                                            <w:t xml:space="preserve">Protocol Design &amp; </w:t>
+                                          </w:r>
+                                          <w:r>
+                                            <w:rPr>
+                                              <w:rFonts w:ascii="Consolas" w:hAnsi="Consolas"/>
+                                              <w:color w:val="FFFFFF" w:themeColor="background1"/>
+                                              <w:sz w:val="32"/>
+                                              <w:szCs w:val="32"/>
+                                            </w:rPr>
+                                            <w:t xml:space="preserve">Proposed </w:t>
+                                          </w:r>
+                                          <w:r>
+                                            <w:rPr>
+                                              <w:rFonts w:ascii="Consolas" w:hAnsi="Consolas"/>
+                                              <w:color w:val="FFFFFF" w:themeColor="background1"/>
+                                              <w:sz w:val="32"/>
+                                              <w:szCs w:val="32"/>
+                                            </w:rPr>
+                                            <w:t>Implementation</w:t>
                                           </w:r>
                                         </w:sdtContent>
                                       </w:sdt>
@@ -274,6 +292,8 @@
                                         </w:rPr>
                                         <w:t xml:space="preserve"> </w:t>
                                       </w:r>
+                                      <w:bookmarkStart w:id="0" w:name="_GoBack"/>
+                                      <w:bookmarkEnd w:id="0"/>
                                     </w:p>
                                   </w:tc>
                                 </w:tr>
@@ -638,7 +658,25 @@
                                         <w:sz w:val="32"/>
                                         <w:szCs w:val="32"/>
                                       </w:rPr>
-                                      <w:t>Protocol Design &amp; Implementation</w:t>
+                                      <w:t xml:space="preserve">Protocol Design &amp; </w:t>
+                                    </w:r>
+                                    <w:r>
+                                      <w:rPr>
+                                        <w:rFonts w:ascii="Consolas" w:hAnsi="Consolas"/>
+                                        <w:color w:val="FFFFFF" w:themeColor="background1"/>
+                                        <w:sz w:val="32"/>
+                                        <w:szCs w:val="32"/>
+                                      </w:rPr>
+                                      <w:t xml:space="preserve">Proposed </w:t>
+                                    </w:r>
+                                    <w:r>
+                                      <w:rPr>
+                                        <w:rFonts w:ascii="Consolas" w:hAnsi="Consolas"/>
+                                        <w:color w:val="FFFFFF" w:themeColor="background1"/>
+                                        <w:sz w:val="32"/>
+                                        <w:szCs w:val="32"/>
+                                      </w:rPr>
+                                      <w:t>Implementation</w:t>
                                     </w:r>
                                   </w:sdtContent>
                                 </w:sdt>
@@ -651,6 +689,8 @@
                                   </w:rPr>
                                   <w:t xml:space="preserve"> </w:t>
                                 </w:r>
+                                <w:bookmarkStart w:id="1" w:name="_GoBack"/>
+                                <w:bookmarkEnd w:id="1"/>
                               </w:p>
                             </w:tc>
                           </w:tr>
@@ -842,6 +882,7 @@
           <w:ilvl w:val="0"/>
           <w:numId w:val="29"/>
         </w:numPr>
+        <w:spacing w:line="276" w:lineRule="auto"/>
         <w:rPr>
           <w:rFonts w:ascii="Sitka Text" w:hAnsi="Sitka Text"/>
           <w:b w:val="0"/>
@@ -861,6 +902,7 @@
     <w:p>
       <w:pPr>
         <w:pStyle w:val="BodyText2"/>
+        <w:spacing w:line="276" w:lineRule="auto"/>
       </w:pPr>
       <w:r>
         <w:t xml:space="preserve">An overview of the </w:t>
@@ -873,53 +915,6 @@
       </w:r>
       <w:r>
         <w:t>governing client-server communication…</w:t>
-      </w:r>
-    </w:p>
-    <w:p>
-      <w:pPr>
-        <w:pStyle w:val="Heading1"/>
-        <w:numPr>
-          <w:ilvl w:val="0"/>
-          <w:numId w:val="29"/>
-        </w:numPr>
-        <w:rPr>
-          <w:rFonts w:ascii="Sitka Text" w:hAnsi="Sitka Text"/>
-          <w:b w:val="0"/>
-          <w:sz w:val="32"/>
-        </w:rPr>
-      </w:pPr>
-      <w:r>
-        <w:rPr>
-          <w:rFonts w:ascii="Sitka Text" w:hAnsi="Sitka Text"/>
-          <w:b w:val="0"/>
-          <w:sz w:val="32"/>
-        </w:rPr>
-        <w:t xml:space="preserve">Design </w:t>
-      </w:r>
-      <w:r>
-        <w:rPr>
-          <w:rFonts w:ascii="Sitka Text" w:hAnsi="Sitka Text"/>
-          <w:b w:val="0"/>
-          <w:sz w:val="32"/>
-        </w:rPr>
-        <w:t>Philosophy</w:t>
-      </w:r>
-    </w:p>
-    <w:p>
-      <w:pPr>
-        <w:pStyle w:val="BodyText2"/>
-        <w:rPr>
-          <w:rStyle w:val="Heading2Char"/>
-          <w:rFonts w:ascii="Sitka Text" w:eastAsiaTheme="minorHAnsi" w:hAnsi="Sitka Text" w:cstheme="minorBidi"/>
-          <w:b w:val="0"/>
-          <w:bCs w:val="0"/>
-          <w:sz w:val="24"/>
-          <w:szCs w:val="22"/>
-          <w:lang w:eastAsia="en-US"/>
-        </w:rPr>
-      </w:pPr>
-      <w:r>
-        <w:t>Principles and considerations behind the protocol design, including factors like reliability, security and efficiency…</w:t>
       </w:r>
     </w:p>
     <w:p>
@@ -934,48 +929,470 @@
           <w:rFonts w:ascii="Sitka Text" w:hAnsi="Sitka Text"/>
           <w:b w:val="0"/>
           <w:sz w:val="32"/>
-          <w:szCs w:val="32"/>
-        </w:rPr>
-      </w:pPr>
-      <w:r>
+        </w:rPr>
+      </w:pPr>
+      <w:r>
+        <w:rPr>
+          <w:rFonts w:ascii="Sitka Text" w:hAnsi="Sitka Text"/>
+          <w:b w:val="0"/>
+          <w:sz w:val="32"/>
+        </w:rPr>
+        <w:t xml:space="preserve">Design </w:t>
+      </w:r>
+      <w:r>
+        <w:rPr>
+          <w:rFonts w:ascii="Sitka Text" w:hAnsi="Sitka Text"/>
+          <w:b w:val="0"/>
+          <w:sz w:val="32"/>
+        </w:rPr>
+        <w:t>Philosophy</w:t>
+      </w:r>
+    </w:p>
+    <w:p>
+      <w:pPr>
+        <w:pStyle w:val="BodyText"/>
+        <w:spacing w:before="0" w:beforeAutospacing="0" w:after="160" w:afterAutospacing="0"/>
+        <w:rPr>
+          <w:rFonts w:eastAsiaTheme="minorHAnsi" w:cstheme="minorBidi"/>
+          <w:szCs w:val="22"/>
+          <w:lang w:eastAsia="en-US"/>
+        </w:rPr>
+      </w:pPr>
+      <w:r>
+        <w:rPr>
+          <w:rFonts w:eastAsiaTheme="minorHAnsi" w:cstheme="minorBidi"/>
+          <w:szCs w:val="22"/>
+          <w:lang w:eastAsia="en-US"/>
+        </w:rPr>
+        <w:t xml:space="preserve">This protocol </w:t>
+      </w:r>
+      <w:r>
+        <w:rPr>
+          <w:rFonts w:eastAsiaTheme="minorHAnsi" w:cstheme="minorBidi"/>
+          <w:szCs w:val="22"/>
+          <w:lang w:eastAsia="en-US"/>
+        </w:rPr>
+        <w:t xml:space="preserve">facilitates communication between </w:t>
+      </w:r>
+      <w:r>
+        <w:rPr>
+          <w:rFonts w:eastAsiaTheme="minorHAnsi" w:cstheme="minorBidi"/>
+          <w:szCs w:val="22"/>
+          <w:lang w:eastAsia="en-US"/>
+        </w:rPr>
+        <w:t>clients</w:t>
+      </w:r>
+      <w:r>
+        <w:rPr>
+          <w:rFonts w:eastAsiaTheme="minorHAnsi" w:cstheme="minorBidi"/>
+          <w:szCs w:val="22"/>
+          <w:lang w:eastAsia="en-US"/>
+        </w:rPr>
+        <w:t xml:space="preserve"> and a server prioritising simplicity, security and concurrency. It offers the following functionality: allow user</w:t>
+      </w:r>
+      <w:r>
+        <w:rPr>
+          <w:rFonts w:eastAsiaTheme="minorHAnsi" w:cstheme="minorBidi"/>
+          <w:szCs w:val="22"/>
+          <w:lang w:eastAsia="en-US"/>
+        </w:rPr>
+        <w:t>s</w:t>
+      </w:r>
+      <w:r>
+        <w:rPr>
+          <w:rFonts w:eastAsiaTheme="minorHAnsi" w:cstheme="minorBidi"/>
+          <w:szCs w:val="22"/>
+          <w:lang w:eastAsia="en-US"/>
+        </w:rPr>
+        <w:t xml:space="preserve"> to log in, </w:t>
+      </w:r>
+      <w:r>
+        <w:rPr>
+          <w:rFonts w:eastAsiaTheme="minorHAnsi" w:cstheme="minorBidi"/>
+          <w:szCs w:val="22"/>
+          <w:lang w:eastAsia="en-US"/>
+        </w:rPr>
+        <w:t>upload</w:t>
+      </w:r>
+      <w:r>
+        <w:rPr>
+          <w:rFonts w:eastAsiaTheme="minorHAnsi" w:cstheme="minorBidi"/>
+          <w:szCs w:val="22"/>
+          <w:lang w:eastAsia="en-US"/>
+        </w:rPr>
+        <w:t xml:space="preserve"> message</w:t>
+      </w:r>
+      <w:r>
+        <w:rPr>
+          <w:rFonts w:eastAsiaTheme="minorHAnsi" w:cstheme="minorBidi"/>
+          <w:szCs w:val="22"/>
+          <w:lang w:eastAsia="en-US"/>
+        </w:rPr>
+        <w:t>s</w:t>
+      </w:r>
+      <w:r>
+        <w:rPr>
+          <w:rFonts w:eastAsiaTheme="minorHAnsi" w:cstheme="minorBidi"/>
+          <w:szCs w:val="22"/>
+          <w:lang w:eastAsia="en-US"/>
+        </w:rPr>
+        <w:t xml:space="preserve"> to the server, download single or all messages from the server, and</w:t>
+      </w:r>
+      <w:r>
+        <w:rPr>
+          <w:rFonts w:eastAsiaTheme="minorHAnsi" w:cstheme="minorBidi"/>
+          <w:szCs w:val="22"/>
+          <w:lang w:eastAsia="en-US"/>
+        </w:rPr>
+        <w:t xml:space="preserve"> </w:t>
+      </w:r>
+      <w:r>
+        <w:rPr>
+          <w:rFonts w:eastAsiaTheme="minorHAnsi" w:cstheme="minorBidi"/>
+          <w:szCs w:val="22"/>
+          <w:lang w:eastAsia="en-US"/>
+        </w:rPr>
+        <w:t xml:space="preserve">log out. Security measures are implemented </w:t>
+      </w:r>
+      <w:r>
+        <w:rPr>
+          <w:rFonts w:eastAsiaTheme="minorHAnsi" w:cstheme="minorBidi"/>
+          <w:szCs w:val="22"/>
+          <w:lang w:eastAsia="en-US"/>
+        </w:rPr>
+        <w:t>to ensure</w:t>
+      </w:r>
+      <w:r>
+        <w:rPr>
+          <w:rFonts w:eastAsiaTheme="minorHAnsi" w:cstheme="minorBidi"/>
+          <w:szCs w:val="22"/>
+          <w:lang w:eastAsia="en-US"/>
+        </w:rPr>
+        <w:t xml:space="preserve"> </w:t>
+      </w:r>
+      <w:r>
+        <w:rPr>
+          <w:rFonts w:eastAsiaTheme="minorHAnsi" w:cstheme="minorBidi"/>
+          <w:szCs w:val="22"/>
+          <w:lang w:eastAsia="en-US"/>
+        </w:rPr>
+        <w:t>secure</w:t>
+      </w:r>
+      <w:r>
+        <w:rPr>
+          <w:rFonts w:eastAsiaTheme="minorHAnsi" w:cstheme="minorBidi"/>
+          <w:szCs w:val="22"/>
+          <w:lang w:eastAsia="en-US"/>
+        </w:rPr>
+        <w:t xml:space="preserve"> communication and authenticat</w:t>
+      </w:r>
+      <w:r>
+        <w:rPr>
+          <w:rFonts w:eastAsiaTheme="minorHAnsi" w:cstheme="minorBidi"/>
+          <w:szCs w:val="22"/>
+          <w:lang w:eastAsia="en-US"/>
+        </w:rPr>
+        <w:t>ion</w:t>
+      </w:r>
+      <w:r>
+        <w:rPr>
+          <w:rFonts w:eastAsiaTheme="minorHAnsi" w:cstheme="minorBidi"/>
+          <w:szCs w:val="22"/>
+          <w:lang w:eastAsia="en-US"/>
+        </w:rPr>
+        <w:t xml:space="preserve">, </w:t>
+      </w:r>
+      <w:r>
+        <w:rPr>
+          <w:rFonts w:eastAsiaTheme="minorHAnsi" w:cstheme="minorBidi"/>
+          <w:szCs w:val="22"/>
+          <w:lang w:eastAsia="en-US"/>
+        </w:rPr>
+        <w:t>while</w:t>
+      </w:r>
+      <w:r>
+        <w:rPr>
+          <w:rFonts w:eastAsiaTheme="minorHAnsi" w:cstheme="minorBidi"/>
+          <w:szCs w:val="22"/>
+          <w:lang w:eastAsia="en-US"/>
+        </w:rPr>
+        <w:t xml:space="preserve"> concurrency is achieved through asynchronous </w:t>
+      </w:r>
+      <w:r>
+        <w:rPr>
+          <w:rFonts w:eastAsiaTheme="minorHAnsi" w:cstheme="minorBidi"/>
+          <w:szCs w:val="22"/>
+          <w:lang w:eastAsia="en-US"/>
+        </w:rPr>
+        <w:t xml:space="preserve">or non-blocking </w:t>
+      </w:r>
+      <w:r>
+        <w:rPr>
+          <w:rFonts w:eastAsiaTheme="minorHAnsi" w:cstheme="minorBidi"/>
+          <w:szCs w:val="22"/>
+          <w:lang w:eastAsia="en-US"/>
+        </w:rPr>
+        <w:t>I/O</w:t>
+      </w:r>
+      <w:r>
+        <w:rPr>
+          <w:rFonts w:eastAsiaTheme="minorHAnsi" w:cstheme="minorBidi"/>
+          <w:szCs w:val="22"/>
+          <w:lang w:eastAsia="en-US"/>
+        </w:rPr>
+        <w:t xml:space="preserve"> by the server</w:t>
+      </w:r>
+      <w:r>
+        <w:rPr>
+          <w:rFonts w:eastAsiaTheme="minorHAnsi" w:cstheme="minorBidi"/>
+          <w:szCs w:val="22"/>
+          <w:lang w:eastAsia="en-US"/>
+        </w:rPr>
+        <w:t>.</w:t>
+      </w:r>
+    </w:p>
+    <w:p>
+      <w:pPr>
+        <w:pStyle w:val="Heading1"/>
+        <w:numPr>
+          <w:ilvl w:val="0"/>
+          <w:numId w:val="29"/>
+        </w:numPr>
+        <w:spacing w:line="276" w:lineRule="auto"/>
         <w:rPr>
           <w:rFonts w:ascii="Sitka Text" w:hAnsi="Sitka Text"/>
           <w:b w:val="0"/>
           <w:sz w:val="32"/>
           <w:szCs w:val="32"/>
         </w:rPr>
+      </w:pPr>
+      <w:r>
+        <w:rPr>
+          <w:rFonts w:ascii="Sitka Text" w:hAnsi="Sitka Text"/>
+          <w:b w:val="0"/>
+          <w:sz w:val="32"/>
+          <w:szCs w:val="32"/>
+        </w:rPr>
         <w:t>Protocol for Client-Server Communication</w:t>
       </w:r>
     </w:p>
     <w:p>
       <w:pPr>
-        <w:pStyle w:val="Heading1"/>
-        <w:spacing w:line="276" w:lineRule="auto"/>
-        <w:rPr>
-          <w:rStyle w:val="Heading2Char"/>
-          <w:rFonts w:ascii="Sitka Text" w:eastAsiaTheme="minorHAnsi" w:hAnsi="Sitka Text"/>
-          <w:color w:val="FF0000"/>
-          <w:sz w:val="24"/>
-        </w:rPr>
-      </w:pPr>
-      <w:r>
-        <w:rPr>
-          <w:rStyle w:val="Heading2Char"/>
-          <w:rFonts w:ascii="Sitka Text" w:eastAsiaTheme="minorHAnsi" w:hAnsi="Sitka Text"/>
-          <w:color w:val="FF0000"/>
-          <w:sz w:val="24"/>
-        </w:rPr>
-        <w:t>Describe the protocol that governs the interaction between clients and servers during a session of the service</w:t>
-      </w:r>
-      <w:r>
-        <w:rPr>
-          <w:rStyle w:val="Heading2Char"/>
-          <w:rFonts w:ascii="Sitka Text" w:eastAsiaTheme="minorHAnsi" w:hAnsi="Sitka Text"/>
-          <w:color w:val="FF0000"/>
-          <w:sz w:val="24"/>
-        </w:rPr>
-        <w:t>…</w:t>
-      </w:r>
+        <w:pStyle w:val="BodyText"/>
+        <w:spacing w:before="0" w:beforeAutospacing="0" w:after="160" w:afterAutospacing="0"/>
+        <w:rPr>
+          <w:rFonts w:eastAsiaTheme="minorHAnsi" w:cstheme="minorBidi"/>
+          <w:szCs w:val="22"/>
+          <w:lang w:eastAsia="en-US"/>
+        </w:rPr>
+      </w:pPr>
+      <w:r>
+        <w:rPr>
+          <w:rFonts w:eastAsiaTheme="minorHAnsi" w:cstheme="minorBidi"/>
+          <w:szCs w:val="22"/>
+          <w:lang w:eastAsia="en-US"/>
+        </w:rPr>
+        <w:t>A secure connection will be established using Secure Sockets Layer/Transport Layer Security (SSL/TLS).</w:t>
+      </w:r>
+    </w:p>
+    <w:p>
+      <w:pPr>
+        <w:pStyle w:val="BodyText"/>
+        <w:spacing w:before="0" w:beforeAutospacing="0" w:after="160" w:afterAutospacing="0"/>
+        <w:rPr>
+          <w:rFonts w:eastAsiaTheme="minorHAnsi" w:cstheme="minorBidi"/>
+          <w:szCs w:val="22"/>
+          <w:lang w:eastAsia="en-US"/>
+        </w:rPr>
+      </w:pPr>
+      <w:r>
+        <w:rPr>
+          <w:rFonts w:eastAsiaTheme="minorHAnsi" w:cstheme="minorBidi"/>
+          <w:szCs w:val="22"/>
+          <w:lang w:eastAsia="en-US"/>
+        </w:rPr>
+        <w:t xml:space="preserve">The client will communicate </w:t>
+      </w:r>
+      <w:r>
+        <w:rPr>
+          <w:rFonts w:eastAsiaTheme="minorHAnsi" w:cstheme="minorBidi"/>
+          <w:szCs w:val="22"/>
+          <w:lang w:eastAsia="en-US"/>
+        </w:rPr>
+        <w:t xml:space="preserve">with the server </w:t>
+      </w:r>
+      <w:r>
+        <w:rPr>
+          <w:rFonts w:eastAsiaTheme="minorHAnsi" w:cstheme="minorBidi"/>
+          <w:szCs w:val="22"/>
+          <w:lang w:eastAsia="en-US"/>
+        </w:rPr>
+        <w:t>using TCP</w:t>
+      </w:r>
+      <w:r>
+        <w:rPr>
+          <w:rFonts w:eastAsiaTheme="minorHAnsi" w:cstheme="minorBidi"/>
+          <w:szCs w:val="22"/>
+          <w:lang w:eastAsia="en-US"/>
+        </w:rPr>
+        <w:t>/IP</w:t>
+      </w:r>
+      <w:r>
+        <w:rPr>
+          <w:rFonts w:eastAsiaTheme="minorHAnsi" w:cstheme="minorBidi"/>
+          <w:szCs w:val="22"/>
+          <w:lang w:eastAsia="en-US"/>
+        </w:rPr>
+        <w:t xml:space="preserve"> as outlined in the requirements</w:t>
+      </w:r>
+      <w:r>
+        <w:rPr>
+          <w:rFonts w:eastAsiaTheme="minorHAnsi" w:cstheme="minorBidi"/>
+          <w:szCs w:val="22"/>
+          <w:lang w:eastAsia="en-US"/>
+        </w:rPr>
+        <w:t>.</w:t>
+      </w:r>
+    </w:p>
+    <w:p>
+      <w:pPr>
+        <w:pStyle w:val="BodyText"/>
+        <w:spacing w:before="0" w:beforeAutospacing="0" w:after="160" w:afterAutospacing="0"/>
+        <w:rPr>
+          <w:rFonts w:eastAsiaTheme="minorHAnsi" w:cstheme="minorBidi"/>
+          <w:szCs w:val="22"/>
+          <w:lang w:eastAsia="en-US"/>
+        </w:rPr>
+      </w:pPr>
+      <w:r>
+        <w:rPr>
+          <w:rFonts w:eastAsiaTheme="minorHAnsi" w:cstheme="minorBidi"/>
+          <w:szCs w:val="22"/>
+          <w:lang w:eastAsia="en-US"/>
+        </w:rPr>
+        <w:t>The server will be equipped to manage concurrent communication through the use of asynchronous I/O.</w:t>
+      </w:r>
+    </w:p>
+    <w:p>
+      <w:pPr>
+        <w:pStyle w:val="BodyText"/>
+        <w:spacing w:before="0" w:beforeAutospacing="0" w:after="160" w:afterAutospacing="0"/>
+        <w:rPr>
+          <w:rFonts w:eastAsiaTheme="minorHAnsi" w:cstheme="minorBidi"/>
+          <w:szCs w:val="22"/>
+          <w:lang w:eastAsia="en-US"/>
+        </w:rPr>
+      </w:pPr>
+      <w:r>
+        <w:rPr>
+          <w:rFonts w:eastAsiaTheme="minorHAnsi" w:cstheme="minorBidi"/>
+          <w:szCs w:val="22"/>
+          <w:lang w:eastAsia="en-US"/>
+        </w:rPr>
+        <w:t>Messages will be exchanged between the client and server in plaintext format. Messages will follow a predefined structure,</w:t>
+      </w:r>
+      <w:r>
+        <w:rPr>
+          <w:rFonts w:eastAsiaTheme="minorHAnsi" w:cstheme="minorBidi"/>
+          <w:szCs w:val="22"/>
+          <w:lang w:eastAsia="en-US"/>
+        </w:rPr>
+        <w:t xml:space="preserve"> as outlined both below and in the protocol document,</w:t>
+      </w:r>
+      <w:r>
+        <w:rPr>
+          <w:rFonts w:eastAsiaTheme="minorHAnsi" w:cstheme="minorBidi"/>
+          <w:szCs w:val="22"/>
+          <w:lang w:eastAsia="en-US"/>
+        </w:rPr>
+        <w:t xml:space="preserve"> with </w:t>
+      </w:r>
+      <w:r>
+        <w:rPr>
+          <w:rFonts w:eastAsiaTheme="minorHAnsi" w:cstheme="minorBidi"/>
+          <w:szCs w:val="22"/>
+          <w:lang w:eastAsia="en-US"/>
+        </w:rPr>
+        <w:t>appropriate</w:t>
+      </w:r>
+      <w:r>
+        <w:rPr>
+          <w:rFonts w:eastAsiaTheme="minorHAnsi" w:cstheme="minorBidi"/>
+          <w:szCs w:val="22"/>
+          <w:lang w:eastAsia="en-US"/>
+        </w:rPr>
+        <w:t xml:space="preserve"> error messages </w:t>
+      </w:r>
+      <w:r>
+        <w:rPr>
+          <w:rFonts w:eastAsiaTheme="minorHAnsi" w:cstheme="minorBidi"/>
+          <w:szCs w:val="22"/>
+          <w:lang w:eastAsia="en-US"/>
+        </w:rPr>
+        <w:t>provided for</w:t>
+      </w:r>
+      <w:r>
+        <w:rPr>
+          <w:rFonts w:eastAsiaTheme="minorHAnsi" w:cstheme="minorBidi"/>
+          <w:szCs w:val="22"/>
+          <w:lang w:eastAsia="en-US"/>
+        </w:rPr>
+        <w:t xml:space="preserve"> incorrect input.</w:t>
+      </w:r>
+    </w:p>
+    <w:p>
+      <w:pPr>
+        <w:pStyle w:val="BodyText"/>
+        <w:spacing w:before="0" w:beforeAutospacing="0" w:after="160" w:afterAutospacing="0"/>
+        <w:rPr>
+          <w:rFonts w:eastAsiaTheme="minorHAnsi" w:cstheme="minorBidi"/>
+          <w:szCs w:val="22"/>
+          <w:lang w:eastAsia="en-US"/>
+        </w:rPr>
+      </w:pPr>
+      <w:r>
+        <w:rPr>
+          <w:rFonts w:eastAsiaTheme="minorHAnsi" w:cstheme="minorBidi"/>
+          <w:szCs w:val="22"/>
+          <w:lang w:eastAsia="en-US"/>
+        </w:rPr>
+        <w:t>SSL/TLS will be used to encrypt</w:t>
+      </w:r>
+      <w:r>
+        <w:rPr>
+          <w:rFonts w:eastAsiaTheme="minorHAnsi" w:cstheme="minorBidi"/>
+          <w:szCs w:val="22"/>
+          <w:lang w:eastAsia="en-US"/>
+        </w:rPr>
+        <w:t xml:space="preserve"> and decrypt</w:t>
+      </w:r>
+      <w:r>
+        <w:rPr>
+          <w:rFonts w:eastAsiaTheme="minorHAnsi" w:cstheme="minorBidi"/>
+          <w:szCs w:val="22"/>
+          <w:lang w:eastAsia="en-US"/>
+        </w:rPr>
+        <w:t xml:space="preserve"> communication between the client and the server</w:t>
+      </w:r>
+      <w:r>
+        <w:rPr>
+          <w:rFonts w:eastAsiaTheme="minorHAnsi" w:cstheme="minorBidi"/>
+          <w:szCs w:val="22"/>
+          <w:lang w:eastAsia="en-US"/>
+        </w:rPr>
+        <w:t xml:space="preserve"> for the duration of the session.</w:t>
+      </w:r>
+    </w:p>
+    <w:p>
+      <w:pPr>
+        <w:pStyle w:val="BodyText"/>
+        <w:spacing w:before="0" w:beforeAutospacing="0" w:after="160" w:afterAutospacing="0"/>
+        <w:rPr>
+          <w:rFonts w:eastAsiaTheme="minorHAnsi" w:cstheme="minorBidi"/>
+          <w:szCs w:val="22"/>
+          <w:lang w:eastAsia="en-US"/>
+        </w:rPr>
+      </w:pPr>
     </w:p>
     <w:p>
       <w:pPr>
@@ -1042,6 +1459,29 @@
     </w:p>
     <w:p>
       <w:pPr>
+        <w:spacing w:line="276" w:lineRule="auto"/>
+        <w:rPr>
+          <w:rStyle w:val="Heading2Char"/>
+          <w:rFonts w:ascii="Sitka Text" w:eastAsiaTheme="minorHAnsi" w:hAnsi="Sitka Text"/>
+          <w:b w:val="0"/>
+          <w:kern w:val="36"/>
+          <w:sz w:val="32"/>
+          <w:szCs w:val="48"/>
+        </w:rPr>
+      </w:pPr>
+      <w:r>
+        <w:rPr>
+          <w:rStyle w:val="Heading2Char"/>
+          <w:rFonts w:ascii="Sitka Text" w:eastAsiaTheme="minorHAnsi" w:hAnsi="Sitka Text"/>
+          <w:bCs w:val="0"/>
+          <w:sz w:val="32"/>
+          <w:szCs w:val="48"/>
+        </w:rPr>
+        <w:br w:type="page"/>
+      </w:r>
+    </w:p>
+    <w:p>
+      <w:pPr>
         <w:pStyle w:val="Heading1"/>
         <w:numPr>
           <w:ilvl w:val="0"/>
@@ -1064,6 +1504,7 @@
           <w:sz w:val="32"/>
           <w:szCs w:val="48"/>
         </w:rPr>
+        <w:lastRenderedPageBreak/>
         <w:t>Format of Each Message Type</w:t>
       </w:r>
     </w:p>
@@ -1100,6 +1541,7 @@
           <w:numId w:val="17"/>
         </w:numPr>
         <w:spacing w:line="276" w:lineRule="auto"/>
+        <w:ind w:left="0" w:firstLine="0"/>
         <w:rPr>
           <w:rStyle w:val="Heading2Char"/>
           <w:rFonts w:ascii="Sitka Text" w:eastAsiaTheme="minorHAnsi" w:hAnsi="Sitka Text" w:cstheme="minorBidi"/>
@@ -1120,13 +1562,11 @@
         </w:rPr>
         <w:t>Request</w:t>
       </w:r>
-      <w:bookmarkStart w:id="0" w:name="_GoBack"/>
-      <w:bookmarkEnd w:id="0"/>
     </w:p>
     <w:p>
       <w:pPr>
         <w:pStyle w:val="NormalWeb"/>
-        <w:spacing w:before="0" w:beforeAutospacing="0" w:after="160" w:afterAutospacing="0" w:line="259" w:lineRule="auto"/>
+        <w:spacing w:before="0" w:beforeAutospacing="0" w:after="160" w:afterAutospacing="0" w:line="276" w:lineRule="auto"/>
         <w:rPr>
           <w:rStyle w:val="Heading2Char"/>
           <w:rFonts w:ascii="Sitka Text" w:eastAsiaTheme="minorHAnsi" w:hAnsi="Sitka Text" w:cstheme="minorBidi"/>
@@ -1147,7 +1587,7 @@
           <w:szCs w:val="22"/>
           <w:lang w:eastAsia="en-US"/>
         </w:rPr>
-        <w:t xml:space="preserve">Requests exchanged between client and server will </w:t>
+        <w:t xml:space="preserve">Requests </w:t>
       </w:r>
       <w:r>
         <w:rPr>
@@ -1159,7 +1599,7 @@
           <w:szCs w:val="22"/>
           <w:lang w:eastAsia="en-US"/>
         </w:rPr>
-        <w:t xml:space="preserve">be </w:t>
+        <w:t>sent by the client to the server</w:t>
       </w:r>
       <w:r>
         <w:rPr>
@@ -1171,11 +1611,36 @@
           <w:szCs w:val="22"/>
           <w:lang w:eastAsia="en-US"/>
         </w:rPr>
+        <w:t xml:space="preserve"> will </w:t>
+      </w:r>
+      <w:r>
+        <w:rPr>
+          <w:rStyle w:val="Heading2Char"/>
+          <w:rFonts w:ascii="Sitka Text" w:eastAsiaTheme="minorHAnsi" w:hAnsi="Sitka Text" w:cstheme="minorBidi"/>
+          <w:b w:val="0"/>
+          <w:bCs w:val="0"/>
+          <w:sz w:val="24"/>
+          <w:szCs w:val="22"/>
+          <w:lang w:eastAsia="en-US"/>
+        </w:rPr>
+        <w:t xml:space="preserve">be </w:t>
+      </w:r>
+      <w:r>
+        <w:rPr>
+          <w:rStyle w:val="Heading2Char"/>
+          <w:rFonts w:ascii="Sitka Text" w:eastAsiaTheme="minorHAnsi" w:hAnsi="Sitka Text" w:cstheme="minorBidi"/>
+          <w:b w:val="0"/>
+          <w:bCs w:val="0"/>
+          <w:sz w:val="24"/>
+          <w:szCs w:val="22"/>
+          <w:lang w:eastAsia="en-US"/>
+        </w:rPr>
         <w:t>in string format.</w:t>
       </w:r>
     </w:p>
     <w:p>
       <w:pPr>
+        <w:spacing w:line="276" w:lineRule="auto"/>
         <w:rPr>
           <w:rStyle w:val="Heading2Char"/>
           <w:rFonts w:ascii="Sitka Text" w:eastAsiaTheme="minorHAnsi" w:hAnsi="Sitka Text" w:cstheme="minorBidi"/>
@@ -1207,6 +1672,7 @@
           <w:bottom w:val="single" w:sz="4" w:space="0" w:color="auto"/>
           <w:right w:val="single" w:sz="4" w:space="4" w:color="auto"/>
         </w:pBdr>
+        <w:spacing w:line="276" w:lineRule="auto"/>
         <w:rPr>
           <w:rStyle w:val="Heading2Char"/>
           <w:rFonts w:ascii="Consolas" w:eastAsiaTheme="minorHAnsi" w:hAnsi="Consolas" w:cstheme="minorBidi"/>
@@ -1236,6 +1702,7 @@
           <w:numId w:val="17"/>
         </w:numPr>
         <w:spacing w:line="276" w:lineRule="auto"/>
+        <w:ind w:left="0" w:firstLine="0"/>
         <w:rPr>
           <w:rStyle w:val="Heading2Char"/>
           <w:rFonts w:ascii="Sitka Text" w:eastAsiaTheme="minorHAnsi" w:hAnsi="Sitka Text" w:cstheme="minorBidi"/>
@@ -1279,7 +1746,62 @@
           <w:szCs w:val="22"/>
           <w:lang w:eastAsia="en-US"/>
         </w:rPr>
-        <w:t xml:space="preserve">Requests exchanged between client and server </w:t>
+        <w:t>Re</w:t>
+      </w:r>
+      <w:r>
+        <w:rPr>
+          <w:rStyle w:val="Heading2Char"/>
+          <w:rFonts w:ascii="Sitka Text" w:eastAsiaTheme="minorHAnsi" w:hAnsi="Sitka Text" w:cstheme="minorBidi"/>
+          <w:bCs/>
+          <w:sz w:val="24"/>
+          <w:szCs w:val="22"/>
+          <w:lang w:eastAsia="en-US"/>
+        </w:rPr>
+        <w:t>sponses received by the</w:t>
+      </w:r>
+      <w:r>
+        <w:rPr>
+          <w:rStyle w:val="Heading2Char"/>
+          <w:rFonts w:ascii="Sitka Text" w:eastAsiaTheme="minorHAnsi" w:hAnsi="Sitka Text" w:cstheme="minorBidi"/>
+          <w:bCs/>
+          <w:sz w:val="24"/>
+          <w:szCs w:val="22"/>
+          <w:lang w:eastAsia="en-US"/>
+        </w:rPr>
+        <w:t xml:space="preserve"> </w:t>
+      </w:r>
+      <w:r>
+        <w:rPr>
+          <w:rStyle w:val="Heading2Char"/>
+          <w:rFonts w:ascii="Sitka Text" w:eastAsiaTheme="minorHAnsi" w:hAnsi="Sitka Text" w:cstheme="minorBidi"/>
+          <w:bCs/>
+          <w:sz w:val="24"/>
+          <w:szCs w:val="22"/>
+          <w:lang w:eastAsia="en-US"/>
+        </w:rPr>
+        <w:t>client</w:t>
+      </w:r>
+      <w:r>
+        <w:rPr>
+          <w:rStyle w:val="Heading2Char"/>
+          <w:rFonts w:ascii="Sitka Text" w:eastAsiaTheme="minorHAnsi" w:hAnsi="Sitka Text" w:cstheme="minorBidi"/>
+          <w:bCs/>
+          <w:sz w:val="24"/>
+          <w:szCs w:val="22"/>
+          <w:lang w:eastAsia="en-US"/>
+        </w:rPr>
+        <w:t xml:space="preserve"> </w:t>
+      </w:r>
+      <w:r>
+        <w:rPr>
+          <w:rStyle w:val="Heading2Char"/>
+          <w:rFonts w:ascii="Sitka Text" w:eastAsiaTheme="minorHAnsi" w:hAnsi="Sitka Text" w:cstheme="minorBidi"/>
+          <w:bCs/>
+          <w:sz w:val="24"/>
+          <w:szCs w:val="22"/>
+          <w:lang w:eastAsia="en-US"/>
+        </w:rPr>
+        <w:t xml:space="preserve">from the server </w:t>
       </w:r>
       <w:r>
         <w:rPr>
@@ -1359,6 +1881,7 @@
           <w:numId w:val="17"/>
         </w:numPr>
         <w:spacing w:line="276" w:lineRule="auto"/>
+        <w:ind w:left="0" w:firstLine="0"/>
         <w:rPr>
           <w:rStyle w:val="Heading2Char"/>
           <w:rFonts w:ascii="Sitka Text" w:eastAsiaTheme="minorHAnsi" w:hAnsi="Sitka Text" w:cstheme="minorBidi"/>
@@ -1515,6 +2038,29 @@
     </w:p>
     <w:p>
       <w:pPr>
+        <w:spacing w:line="276" w:lineRule="auto"/>
+        <w:rPr>
+          <w:rStyle w:val="Heading2Char"/>
+          <w:rFonts w:ascii="Sitka Text" w:eastAsiaTheme="minorHAnsi" w:hAnsi="Sitka Text"/>
+          <w:b w:val="0"/>
+          <w:kern w:val="36"/>
+          <w:sz w:val="32"/>
+          <w:szCs w:val="48"/>
+        </w:rPr>
+      </w:pPr>
+      <w:r>
+        <w:rPr>
+          <w:rStyle w:val="Heading2Char"/>
+          <w:rFonts w:ascii="Sitka Text" w:eastAsiaTheme="minorHAnsi" w:hAnsi="Sitka Text"/>
+          <w:bCs w:val="0"/>
+          <w:sz w:val="32"/>
+          <w:szCs w:val="48"/>
+        </w:rPr>
+        <w:br w:type="page"/>
+      </w:r>
+    </w:p>
+    <w:p>
+      <w:pPr>
         <w:pStyle w:val="Heading1"/>
         <w:numPr>
           <w:ilvl w:val="0"/>
@@ -1537,6 +2083,7 @@
           <w:sz w:val="32"/>
           <w:szCs w:val="48"/>
         </w:rPr>
+        <w:lastRenderedPageBreak/>
         <w:t>Pseudo</w:t>
       </w:r>
       <w:r>
@@ -1609,205 +2156,6 @@
     </w:p>
     <w:p>
       <w:pPr>
-        <w:pStyle w:val="Heading2"/>
-        <w:numPr>
-          <w:ilvl w:val="1"/>
-          <w:numId w:val="18"/>
-        </w:numPr>
-        <w:spacing w:line="276" w:lineRule="auto"/>
-        <w:rPr>
-          <w:rStyle w:val="Heading2Char"/>
-          <w:rFonts w:ascii="Sitka Text" w:eastAsiaTheme="minorHAnsi" w:hAnsi="Sitka Text"/>
-          <w:bCs/>
-          <w:sz w:val="28"/>
-        </w:rPr>
-      </w:pPr>
-      <w:r>
-        <w:rPr>
-          <w:rStyle w:val="Heading2Char"/>
-          <w:rFonts w:ascii="Sitka Text" w:eastAsiaTheme="minorHAnsi" w:hAnsi="Sitka Text"/>
-          <w:bCs/>
-          <w:sz w:val="28"/>
-        </w:rPr>
-        <w:t>Client Side</w:t>
-      </w:r>
-    </w:p>
-    <w:p>
-      <w:pPr>
-        <w:spacing w:line="276" w:lineRule="auto"/>
-        <w:rPr>
-          <w:rStyle w:val="Heading2Char"/>
-          <w:rFonts w:ascii="Sitka Text" w:eastAsiaTheme="minorHAnsi" w:hAnsi="Sitka Text" w:cstheme="minorBidi"/>
-          <w:b w:val="0"/>
-          <w:bCs w:val="0"/>
-          <w:color w:val="FF0000"/>
-          <w:sz w:val="24"/>
-          <w:szCs w:val="22"/>
-          <w:lang w:eastAsia="en-US"/>
-        </w:rPr>
-      </w:pPr>
-      <w:r>
-        <w:rPr>
-          <w:rStyle w:val="Heading2Char"/>
-          <w:rFonts w:ascii="Sitka Text" w:eastAsiaTheme="minorHAnsi" w:hAnsi="Sitka Text" w:cstheme="minorBidi"/>
-          <w:b w:val="0"/>
-          <w:bCs w:val="0"/>
-          <w:color w:val="FF0000"/>
-          <w:sz w:val="24"/>
-          <w:szCs w:val="22"/>
-          <w:lang w:eastAsia="en-US"/>
-        </w:rPr>
-        <w:t>Pseudocode</w:t>
-      </w:r>
-      <w:r>
-        <w:rPr>
-          <w:rStyle w:val="Heading2Char"/>
-          <w:rFonts w:ascii="Sitka Text" w:eastAsiaTheme="minorHAnsi" w:hAnsi="Sitka Text" w:cstheme="minorBidi"/>
-          <w:b w:val="0"/>
-          <w:bCs w:val="0"/>
-          <w:color w:val="FF0000"/>
-          <w:sz w:val="24"/>
-          <w:szCs w:val="22"/>
-          <w:lang w:eastAsia="en-US"/>
-        </w:rPr>
-        <w:t>…</w:t>
-      </w:r>
-    </w:p>
-    <w:p>
-      <w:pPr>
-        <w:pStyle w:val="Heading2"/>
-        <w:numPr>
-          <w:ilvl w:val="1"/>
-          <w:numId w:val="18"/>
-        </w:numPr>
-        <w:spacing w:line="276" w:lineRule="auto"/>
-        <w:rPr>
-          <w:rStyle w:val="Heading2Char"/>
-          <w:rFonts w:ascii="Sitka Text" w:eastAsiaTheme="minorHAnsi" w:hAnsi="Sitka Text"/>
-          <w:bCs/>
-          <w:sz w:val="28"/>
-        </w:rPr>
-      </w:pPr>
-      <w:r>
-        <w:rPr>
-          <w:rStyle w:val="Heading2Char"/>
-          <w:rFonts w:ascii="Sitka Text" w:eastAsiaTheme="minorHAnsi" w:hAnsi="Sitka Text"/>
-          <w:bCs/>
-          <w:sz w:val="28"/>
-        </w:rPr>
-        <w:t>Server Side</w:t>
-      </w:r>
-    </w:p>
-    <w:p>
-      <w:pPr>
-        <w:spacing w:line="276" w:lineRule="auto"/>
-        <w:rPr>
-          <w:rStyle w:val="Heading2Char"/>
-          <w:rFonts w:ascii="Sitka Text" w:eastAsiaTheme="minorHAnsi" w:hAnsi="Sitka Text" w:cstheme="minorBidi"/>
-          <w:b w:val="0"/>
-          <w:bCs w:val="0"/>
-          <w:color w:val="FF0000"/>
-          <w:sz w:val="24"/>
-          <w:szCs w:val="22"/>
-          <w:lang w:eastAsia="en-US"/>
-        </w:rPr>
-      </w:pPr>
-      <w:r>
-        <w:rPr>
-          <w:rStyle w:val="Heading2Char"/>
-          <w:rFonts w:ascii="Sitka Text" w:eastAsiaTheme="minorHAnsi" w:hAnsi="Sitka Text" w:cstheme="minorBidi"/>
-          <w:b w:val="0"/>
-          <w:bCs w:val="0"/>
-          <w:color w:val="FF0000"/>
-          <w:sz w:val="24"/>
-          <w:szCs w:val="22"/>
-          <w:lang w:eastAsia="en-US"/>
-        </w:rPr>
-        <w:t>Pseudocode</w:t>
-      </w:r>
-      <w:r>
-        <w:rPr>
-          <w:rStyle w:val="Heading2Char"/>
-          <w:rFonts w:ascii="Sitka Text" w:eastAsiaTheme="minorHAnsi" w:hAnsi="Sitka Text" w:cstheme="minorBidi"/>
-          <w:b w:val="0"/>
-          <w:bCs w:val="0"/>
-          <w:color w:val="FF0000"/>
-          <w:sz w:val="24"/>
-          <w:szCs w:val="22"/>
-          <w:lang w:eastAsia="en-US"/>
-        </w:rPr>
-        <w:t>…</w:t>
-      </w:r>
-    </w:p>
-    <w:p>
-      <w:pPr>
-        <w:spacing w:line="276" w:lineRule="auto"/>
-        <w:rPr>
-          <w:rStyle w:val="Heading2Char"/>
-          <w:rFonts w:ascii="Sitka Text" w:eastAsiaTheme="minorHAnsi" w:hAnsi="Sitka Text" w:cstheme="minorBidi"/>
-          <w:b w:val="0"/>
-          <w:bCs w:val="0"/>
-          <w:color w:val="FF0000"/>
-          <w:sz w:val="24"/>
-          <w:szCs w:val="22"/>
-          <w:lang w:eastAsia="en-US"/>
-        </w:rPr>
-      </w:pPr>
-    </w:p>
-    <w:p>
-      <w:pPr>
-        <w:pStyle w:val="Heading1"/>
-        <w:numPr>
-          <w:ilvl w:val="0"/>
-          <w:numId w:val="17"/>
-        </w:numPr>
-        <w:spacing w:line="276" w:lineRule="auto"/>
-        <w:rPr>
-          <w:rStyle w:val="Heading2Char"/>
-          <w:rFonts w:ascii="Sitka Text" w:eastAsiaTheme="minorHAnsi" w:hAnsi="Sitka Text"/>
-          <w:bCs/>
-          <w:sz w:val="32"/>
-          <w:szCs w:val="48"/>
-        </w:rPr>
-      </w:pPr>
-      <w:r>
-        <w:rPr>
-          <w:rStyle w:val="Heading2Char"/>
-          <w:rFonts w:ascii="Sitka Text" w:eastAsiaTheme="minorHAnsi" w:hAnsi="Sitka Text"/>
-          <w:bCs/>
-          <w:sz w:val="32"/>
-          <w:szCs w:val="48"/>
-        </w:rPr>
-        <w:t>Inter-process Communication</w:t>
-      </w:r>
-    </w:p>
-    <w:p>
-      <w:pPr>
-        <w:pStyle w:val="BodyText"/>
-        <w:spacing w:before="0" w:beforeAutospacing="0" w:after="160" w:afterAutospacing="0"/>
-        <w:rPr>
-          <w:rStyle w:val="Heading2Char"/>
-          <w:rFonts w:ascii="Sitka Text" w:eastAsiaTheme="minorHAnsi" w:hAnsi="Sitka Text"/>
-          <w:b w:val="0"/>
-          <w:bCs w:val="0"/>
-          <w:sz w:val="24"/>
-          <w:szCs w:val="48"/>
-        </w:rPr>
-      </w:pPr>
-      <w:r>
-        <w:rPr>
-          <w:rStyle w:val="Heading2Char"/>
-          <w:rFonts w:ascii="Sitka Text" w:eastAsiaTheme="minorHAnsi" w:hAnsi="Sitka Text"/>
-          <w:b w:val="0"/>
-          <w:bCs w:val="0"/>
-          <w:sz w:val="24"/>
-          <w:szCs w:val="48"/>
-        </w:rPr>
-        <w:t>In the system, communication between the client and the server processes is facilitated through a secure connection established using SSL/TLS.</w:t>
-      </w:r>
-    </w:p>
-    <w:p>
-      <w:pPr>
         <w:pStyle w:val="ListParagraph"/>
         <w:numPr>
           <w:ilvl w:val="0"/>
@@ -1817,6 +2165,541 @@
         <w:contextualSpacing w:val="0"/>
         <w:outlineLvl w:val="1"/>
         <w:rPr>
+          <w:rStyle w:val="Heading2Char"/>
+          <w:rFonts w:ascii="Sitka Text" w:eastAsiaTheme="minorHAnsi" w:hAnsi="Sitka Text"/>
+          <w:b w:val="0"/>
+          <w:vanish/>
+          <w:sz w:val="28"/>
+        </w:rPr>
+      </w:pPr>
+    </w:p>
+    <w:p>
+      <w:pPr>
+        <w:pStyle w:val="ListParagraph"/>
+        <w:numPr>
+          <w:ilvl w:val="0"/>
+          <w:numId w:val="18"/>
+        </w:numPr>
+        <w:spacing w:before="100" w:beforeAutospacing="1" w:after="100" w:afterAutospacing="1" w:line="276" w:lineRule="auto"/>
+        <w:contextualSpacing w:val="0"/>
+        <w:outlineLvl w:val="1"/>
+        <w:rPr>
+          <w:rStyle w:val="Heading2Char"/>
+          <w:rFonts w:ascii="Sitka Text" w:eastAsiaTheme="minorHAnsi" w:hAnsi="Sitka Text"/>
+          <w:b w:val="0"/>
+          <w:vanish/>
+          <w:sz w:val="28"/>
+        </w:rPr>
+      </w:pPr>
+    </w:p>
+    <w:p>
+      <w:pPr>
+        <w:pStyle w:val="Heading2"/>
+        <w:numPr>
+          <w:ilvl w:val="1"/>
+          <w:numId w:val="18"/>
+        </w:numPr>
+        <w:spacing w:line="276" w:lineRule="auto"/>
+        <w:ind w:left="432"/>
+        <w:rPr>
+          <w:rStyle w:val="Heading2Char"/>
+          <w:rFonts w:ascii="Sitka Text" w:eastAsiaTheme="minorHAnsi" w:hAnsi="Sitka Text"/>
+          <w:bCs/>
+          <w:sz w:val="28"/>
+        </w:rPr>
+      </w:pPr>
+      <w:r>
+        <w:rPr>
+          <w:rStyle w:val="Heading2Char"/>
+          <w:rFonts w:ascii="Sitka Text" w:eastAsiaTheme="minorHAnsi" w:hAnsi="Sitka Text"/>
+          <w:bCs/>
+          <w:sz w:val="28"/>
+        </w:rPr>
+        <w:t>Client Side</w:t>
+      </w:r>
+    </w:p>
+    <w:p>
+      <w:pPr>
+        <w:pStyle w:val="NormalWeb"/>
+        <w:numPr>
+          <w:ilvl w:val="0"/>
+          <w:numId w:val="35"/>
+        </w:numPr>
+        <w:spacing w:before="0" w:beforeAutospacing="0" w:after="0" w:afterAutospacing="0" w:line="276" w:lineRule="auto"/>
+        <w:rPr>
+          <w:rStyle w:val="Heading2Char"/>
+          <w:rFonts w:ascii="Sitka Text" w:eastAsiaTheme="minorHAnsi" w:hAnsi="Sitka Text" w:cstheme="minorBidi"/>
+          <w:b w:val="0"/>
+          <w:bCs w:val="0"/>
+          <w:sz w:val="24"/>
+          <w:szCs w:val="22"/>
+          <w:lang w:eastAsia="en-US"/>
+        </w:rPr>
+      </w:pPr>
+      <w:r>
+        <w:rPr>
+          <w:rStyle w:val="Heading2Char"/>
+          <w:rFonts w:ascii="Sitka Text" w:eastAsiaTheme="minorHAnsi" w:hAnsi="Sitka Text" w:cstheme="minorBidi"/>
+          <w:b w:val="0"/>
+          <w:bCs w:val="0"/>
+          <w:sz w:val="24"/>
+          <w:szCs w:val="22"/>
+          <w:lang w:eastAsia="en-US"/>
+        </w:rPr>
+        <w:t>Connect to the server</w:t>
+      </w:r>
+    </w:p>
+    <w:p>
+      <w:pPr>
+        <w:pStyle w:val="NormalWeb"/>
+        <w:numPr>
+          <w:ilvl w:val="0"/>
+          <w:numId w:val="35"/>
+        </w:numPr>
+        <w:spacing w:before="0" w:beforeAutospacing="0" w:after="0" w:afterAutospacing="0" w:line="276" w:lineRule="auto"/>
+        <w:rPr>
+          <w:rStyle w:val="Heading2Char"/>
+          <w:rFonts w:ascii="Sitka Text" w:eastAsiaTheme="minorHAnsi" w:hAnsi="Sitka Text" w:cstheme="minorBidi"/>
+          <w:b w:val="0"/>
+          <w:bCs w:val="0"/>
+          <w:sz w:val="24"/>
+          <w:szCs w:val="22"/>
+          <w:lang w:eastAsia="en-US"/>
+        </w:rPr>
+      </w:pPr>
+      <w:r>
+        <w:rPr>
+          <w:rStyle w:val="Heading2Char"/>
+          <w:rFonts w:ascii="Sitka Text" w:eastAsiaTheme="minorHAnsi" w:hAnsi="Sitka Text" w:cstheme="minorBidi"/>
+          <w:b w:val="0"/>
+          <w:bCs w:val="0"/>
+          <w:sz w:val="24"/>
+          <w:szCs w:val="22"/>
+          <w:lang w:eastAsia="en-US"/>
+        </w:rPr>
+        <w:t>Establish an initial handshake to establish a secure connection</w:t>
+      </w:r>
+    </w:p>
+    <w:p>
+      <w:pPr>
+        <w:pStyle w:val="ListParagraph"/>
+        <w:numPr>
+          <w:ilvl w:val="0"/>
+          <w:numId w:val="35"/>
+        </w:numPr>
+        <w:spacing w:after="0" w:line="276" w:lineRule="auto"/>
+        <w:rPr>
+          <w:rStyle w:val="Heading2Char"/>
+          <w:rFonts w:ascii="Sitka Text" w:eastAsiaTheme="minorHAnsi" w:hAnsi="Sitka Text" w:cstheme="minorBidi"/>
+          <w:b w:val="0"/>
+          <w:bCs w:val="0"/>
+          <w:sz w:val="24"/>
+          <w:szCs w:val="22"/>
+          <w:lang w:eastAsia="en-US"/>
+        </w:rPr>
+      </w:pPr>
+      <w:r>
+        <w:rPr>
+          <w:rStyle w:val="Heading2Char"/>
+          <w:rFonts w:ascii="Sitka Text" w:eastAsiaTheme="minorHAnsi" w:hAnsi="Sitka Text" w:cstheme="minorBidi"/>
+          <w:b w:val="0"/>
+          <w:bCs w:val="0"/>
+          <w:sz w:val="24"/>
+          <w:szCs w:val="22"/>
+          <w:lang w:eastAsia="en-US"/>
+        </w:rPr>
+        <w:t>Send requests to the server</w:t>
+      </w:r>
+    </w:p>
+    <w:p>
+      <w:pPr>
+        <w:pStyle w:val="ListParagraph"/>
+        <w:numPr>
+          <w:ilvl w:val="0"/>
+          <w:numId w:val="35"/>
+        </w:numPr>
+        <w:spacing w:after="0" w:line="276" w:lineRule="auto"/>
+        <w:rPr>
+          <w:rStyle w:val="Heading2Char"/>
+          <w:rFonts w:ascii="Sitka Text" w:eastAsiaTheme="minorHAnsi" w:hAnsi="Sitka Text" w:cstheme="minorBidi"/>
+          <w:b w:val="0"/>
+          <w:bCs w:val="0"/>
+          <w:sz w:val="24"/>
+          <w:szCs w:val="22"/>
+          <w:lang w:eastAsia="en-US"/>
+        </w:rPr>
+      </w:pPr>
+      <w:r>
+        <w:rPr>
+          <w:rStyle w:val="Heading2Char"/>
+          <w:rFonts w:ascii="Sitka Text" w:eastAsiaTheme="minorHAnsi" w:hAnsi="Sitka Text" w:cstheme="minorBidi"/>
+          <w:b w:val="0"/>
+          <w:bCs w:val="0"/>
+          <w:sz w:val="24"/>
+          <w:szCs w:val="22"/>
+          <w:lang w:eastAsia="en-US"/>
+        </w:rPr>
+        <w:t>Receive responses from the server</w:t>
+      </w:r>
+    </w:p>
+    <w:p>
+      <w:pPr>
+        <w:pStyle w:val="ListParagraph"/>
+        <w:numPr>
+          <w:ilvl w:val="0"/>
+          <w:numId w:val="35"/>
+        </w:numPr>
+        <w:spacing w:after="0" w:line="276" w:lineRule="auto"/>
+        <w:rPr>
+          <w:rStyle w:val="Heading2Char"/>
+          <w:rFonts w:ascii="Sitka Text" w:eastAsiaTheme="minorHAnsi" w:hAnsi="Sitka Text" w:cstheme="minorBidi"/>
+          <w:b w:val="0"/>
+          <w:bCs w:val="0"/>
+          <w:sz w:val="24"/>
+          <w:szCs w:val="22"/>
+          <w:lang w:eastAsia="en-US"/>
+        </w:rPr>
+      </w:pPr>
+      <w:r>
+        <w:rPr>
+          <w:rStyle w:val="Heading2Char"/>
+          <w:rFonts w:ascii="Sitka Text" w:eastAsiaTheme="minorHAnsi" w:hAnsi="Sitka Text" w:cstheme="minorBidi"/>
+          <w:b w:val="0"/>
+          <w:bCs w:val="0"/>
+          <w:sz w:val="24"/>
+          <w:szCs w:val="22"/>
+          <w:lang w:eastAsia="en-US"/>
+        </w:rPr>
+        <w:t>Close the connection ( LOG_OUT ) when done</w:t>
+      </w:r>
+    </w:p>
+    <w:p>
+      <w:pPr>
+        <w:pStyle w:val="Heading2"/>
+        <w:numPr>
+          <w:ilvl w:val="1"/>
+          <w:numId w:val="18"/>
+        </w:numPr>
+        <w:spacing w:line="276" w:lineRule="auto"/>
+        <w:ind w:left="0" w:firstLine="0"/>
+        <w:rPr>
+          <w:rStyle w:val="Heading2Char"/>
+          <w:rFonts w:ascii="Sitka Text" w:eastAsiaTheme="minorHAnsi" w:hAnsi="Sitka Text"/>
+          <w:bCs/>
+          <w:sz w:val="28"/>
+        </w:rPr>
+      </w:pPr>
+      <w:r>
+        <w:rPr>
+          <w:rStyle w:val="Heading2Char"/>
+          <w:rFonts w:ascii="Sitka Text" w:eastAsiaTheme="minorHAnsi" w:hAnsi="Sitka Text"/>
+          <w:bCs/>
+          <w:sz w:val="28"/>
+        </w:rPr>
+        <w:t>Server Side</w:t>
+      </w:r>
+    </w:p>
+    <w:p>
+      <w:pPr>
+        <w:pStyle w:val="ListParagraph"/>
+        <w:numPr>
+          <w:ilvl w:val="0"/>
+          <w:numId w:val="36"/>
+        </w:numPr>
+        <w:spacing w:after="0" w:line="276" w:lineRule="auto"/>
+        <w:rPr>
+          <w:rStyle w:val="Heading2Char"/>
+          <w:rFonts w:ascii="Sitka Text" w:eastAsiaTheme="minorHAnsi" w:hAnsi="Sitka Text" w:cstheme="minorBidi"/>
+          <w:b w:val="0"/>
+          <w:bCs w:val="0"/>
+          <w:sz w:val="24"/>
+          <w:szCs w:val="22"/>
+          <w:lang w:eastAsia="en-US"/>
+        </w:rPr>
+      </w:pPr>
+      <w:r>
+        <w:rPr>
+          <w:rStyle w:val="Heading2Char"/>
+          <w:rFonts w:ascii="Sitka Text" w:eastAsiaTheme="minorHAnsi" w:hAnsi="Sitka Text" w:cstheme="minorBidi"/>
+          <w:b w:val="0"/>
+          <w:bCs w:val="0"/>
+          <w:sz w:val="24"/>
+          <w:szCs w:val="22"/>
+          <w:lang w:eastAsia="en-US"/>
+        </w:rPr>
+        <w:t>Listen for incoming client connections</w:t>
+      </w:r>
+    </w:p>
+    <w:p>
+      <w:pPr>
+        <w:pStyle w:val="ListParagraph"/>
+        <w:numPr>
+          <w:ilvl w:val="0"/>
+          <w:numId w:val="36"/>
+        </w:numPr>
+        <w:spacing w:after="0" w:line="276" w:lineRule="auto"/>
+        <w:rPr>
+          <w:rStyle w:val="Heading2Char"/>
+          <w:rFonts w:ascii="Sitka Text" w:eastAsiaTheme="minorHAnsi" w:hAnsi="Sitka Text" w:cstheme="minorBidi"/>
+          <w:b w:val="0"/>
+          <w:bCs w:val="0"/>
+          <w:sz w:val="24"/>
+          <w:szCs w:val="22"/>
+          <w:lang w:eastAsia="en-US"/>
+        </w:rPr>
+      </w:pPr>
+      <w:r>
+        <w:rPr>
+          <w:rStyle w:val="Heading2Char"/>
+          <w:rFonts w:ascii="Sitka Text" w:eastAsiaTheme="minorHAnsi" w:hAnsi="Sitka Text" w:cstheme="minorBidi"/>
+          <w:b w:val="0"/>
+          <w:bCs w:val="0"/>
+          <w:sz w:val="24"/>
+          <w:szCs w:val="22"/>
+          <w:lang w:eastAsia="en-US"/>
+        </w:rPr>
+        <w:t>Accept client connections and establish communication</w:t>
+      </w:r>
+    </w:p>
+    <w:p>
+      <w:pPr>
+        <w:pStyle w:val="BodyText2"/>
+        <w:numPr>
+          <w:ilvl w:val="0"/>
+          <w:numId w:val="36"/>
+        </w:numPr>
+        <w:spacing w:after="0" w:line="276" w:lineRule="auto"/>
+        <w:rPr>
+          <w:rStyle w:val="Heading2Char"/>
+          <w:rFonts w:ascii="Sitka Text" w:eastAsiaTheme="minorHAnsi" w:hAnsi="Sitka Text" w:cstheme="minorBidi"/>
+          <w:b w:val="0"/>
+          <w:bCs w:val="0"/>
+          <w:color w:val="auto"/>
+          <w:sz w:val="24"/>
+          <w:szCs w:val="22"/>
+          <w:lang w:eastAsia="en-US"/>
+        </w:rPr>
+      </w:pPr>
+      <w:r>
+        <w:rPr>
+          <w:rStyle w:val="Heading2Char"/>
+          <w:rFonts w:ascii="Sitka Text" w:eastAsiaTheme="minorHAnsi" w:hAnsi="Sitka Text" w:cstheme="minorBidi"/>
+          <w:b w:val="0"/>
+          <w:bCs w:val="0"/>
+          <w:color w:val="auto"/>
+          <w:sz w:val="24"/>
+          <w:szCs w:val="22"/>
+          <w:lang w:eastAsia="en-US"/>
+        </w:rPr>
+        <w:t xml:space="preserve">Receive requests from </w:t>
+      </w:r>
+      <w:r>
+        <w:rPr>
+          <w:rStyle w:val="Heading2Char"/>
+          <w:rFonts w:ascii="Sitka Text" w:eastAsiaTheme="minorHAnsi" w:hAnsi="Sitka Text" w:cstheme="minorBidi"/>
+          <w:b w:val="0"/>
+          <w:bCs w:val="0"/>
+          <w:color w:val="auto"/>
+          <w:sz w:val="24"/>
+          <w:szCs w:val="22"/>
+          <w:lang w:eastAsia="en-US"/>
+        </w:rPr>
+        <w:t xml:space="preserve">the </w:t>
+      </w:r>
+      <w:r>
+        <w:rPr>
+          <w:rStyle w:val="Heading2Char"/>
+          <w:rFonts w:ascii="Sitka Text" w:eastAsiaTheme="minorHAnsi" w:hAnsi="Sitka Text" w:cstheme="minorBidi"/>
+          <w:b w:val="0"/>
+          <w:bCs w:val="0"/>
+          <w:color w:val="auto"/>
+          <w:sz w:val="24"/>
+          <w:szCs w:val="22"/>
+          <w:lang w:eastAsia="en-US"/>
+        </w:rPr>
+        <w:t>client(s)</w:t>
+      </w:r>
+    </w:p>
+    <w:p>
+      <w:pPr>
+        <w:pStyle w:val="ListParagraph"/>
+        <w:numPr>
+          <w:ilvl w:val="0"/>
+          <w:numId w:val="36"/>
+        </w:numPr>
+        <w:spacing w:after="0" w:line="276" w:lineRule="auto"/>
+        <w:rPr>
+          <w:rStyle w:val="Heading2Char"/>
+          <w:rFonts w:ascii="Sitka Text" w:eastAsiaTheme="minorHAnsi" w:hAnsi="Sitka Text" w:cstheme="minorBidi"/>
+          <w:b w:val="0"/>
+          <w:bCs w:val="0"/>
+          <w:sz w:val="24"/>
+          <w:szCs w:val="22"/>
+          <w:lang w:eastAsia="en-US"/>
+        </w:rPr>
+      </w:pPr>
+      <w:r>
+        <w:rPr>
+          <w:rStyle w:val="Heading2Char"/>
+          <w:rFonts w:ascii="Sitka Text" w:eastAsiaTheme="minorHAnsi" w:hAnsi="Sitka Text" w:cstheme="minorBidi"/>
+          <w:b w:val="0"/>
+          <w:bCs w:val="0"/>
+          <w:sz w:val="24"/>
+          <w:szCs w:val="22"/>
+          <w:lang w:eastAsia="en-US"/>
+        </w:rPr>
+        <w:t>Process requests and generate responses</w:t>
+      </w:r>
+    </w:p>
+    <w:p>
+      <w:pPr>
+        <w:pStyle w:val="BodyText"/>
+        <w:numPr>
+          <w:ilvl w:val="0"/>
+          <w:numId w:val="36"/>
+        </w:numPr>
+        <w:spacing w:before="0" w:beforeAutospacing="0" w:after="0" w:afterAutospacing="0"/>
+        <w:rPr>
+          <w:rStyle w:val="Heading2Char"/>
+          <w:rFonts w:ascii="Sitka Text" w:eastAsiaTheme="minorHAnsi" w:hAnsi="Sitka Text" w:cstheme="minorBidi"/>
+          <w:b w:val="0"/>
+          <w:bCs w:val="0"/>
+          <w:sz w:val="24"/>
+          <w:szCs w:val="22"/>
+          <w:lang w:eastAsia="en-US"/>
+        </w:rPr>
+      </w:pPr>
+      <w:r>
+        <w:rPr>
+          <w:rStyle w:val="Heading2Char"/>
+          <w:rFonts w:ascii="Sitka Text" w:eastAsiaTheme="minorHAnsi" w:hAnsi="Sitka Text" w:cstheme="minorBidi"/>
+          <w:b w:val="0"/>
+          <w:bCs w:val="0"/>
+          <w:sz w:val="24"/>
+          <w:szCs w:val="22"/>
+          <w:lang w:eastAsia="en-US"/>
+        </w:rPr>
+        <w:t>Send responses to the client(s)</w:t>
+      </w:r>
+    </w:p>
+    <w:p>
+      <w:pPr>
+        <w:pStyle w:val="ListParagraph"/>
+        <w:numPr>
+          <w:ilvl w:val="0"/>
+          <w:numId w:val="36"/>
+        </w:numPr>
+        <w:spacing w:after="0" w:line="276" w:lineRule="auto"/>
+        <w:rPr>
+          <w:rStyle w:val="Heading2Char"/>
+          <w:rFonts w:ascii="Sitka Text" w:eastAsiaTheme="minorHAnsi" w:hAnsi="Sitka Text" w:cstheme="minorBidi"/>
+          <w:b w:val="0"/>
+          <w:bCs w:val="0"/>
+          <w:sz w:val="24"/>
+          <w:szCs w:val="22"/>
+          <w:lang w:eastAsia="en-US"/>
+        </w:rPr>
+      </w:pPr>
+      <w:r>
+        <w:rPr>
+          <w:rStyle w:val="Heading2Char"/>
+          <w:rFonts w:ascii="Sitka Text" w:eastAsiaTheme="minorHAnsi" w:hAnsi="Sitka Text" w:cstheme="minorBidi"/>
+          <w:b w:val="0"/>
+          <w:bCs w:val="0"/>
+          <w:sz w:val="24"/>
+          <w:szCs w:val="22"/>
+          <w:lang w:eastAsia="en-US"/>
+        </w:rPr>
+        <w:t>Close the connection with the client(s) when done</w:t>
+      </w:r>
+    </w:p>
+    <w:p>
+      <w:pPr>
+        <w:spacing w:line="276" w:lineRule="auto"/>
+        <w:rPr>
+          <w:rStyle w:val="Heading2Char"/>
+          <w:rFonts w:ascii="Sitka Text" w:eastAsiaTheme="minorHAnsi" w:hAnsi="Sitka Text"/>
+          <w:b w:val="0"/>
+          <w:kern w:val="36"/>
+          <w:sz w:val="32"/>
+          <w:szCs w:val="48"/>
+        </w:rPr>
+      </w:pPr>
+      <w:r>
+        <w:rPr>
+          <w:rStyle w:val="Heading2Char"/>
+          <w:rFonts w:ascii="Sitka Text" w:eastAsiaTheme="minorHAnsi" w:hAnsi="Sitka Text"/>
+          <w:bCs w:val="0"/>
+          <w:sz w:val="32"/>
+          <w:szCs w:val="48"/>
+        </w:rPr>
+        <w:br w:type="page"/>
+      </w:r>
+    </w:p>
+    <w:p>
+      <w:pPr>
+        <w:pStyle w:val="Heading1"/>
+        <w:numPr>
+          <w:ilvl w:val="0"/>
+          <w:numId w:val="17"/>
+        </w:numPr>
+        <w:spacing w:line="276" w:lineRule="auto"/>
+        <w:rPr>
+          <w:rStyle w:val="Heading2Char"/>
+          <w:rFonts w:ascii="Sitka Text" w:eastAsiaTheme="minorHAnsi" w:hAnsi="Sitka Text"/>
+          <w:bCs/>
+          <w:sz w:val="32"/>
+          <w:szCs w:val="48"/>
+        </w:rPr>
+      </w:pPr>
+      <w:r>
+        <w:rPr>
+          <w:rStyle w:val="Heading2Char"/>
+          <w:rFonts w:ascii="Sitka Text" w:eastAsiaTheme="minorHAnsi" w:hAnsi="Sitka Text"/>
+          <w:bCs/>
+          <w:sz w:val="32"/>
+          <w:szCs w:val="48"/>
+        </w:rPr>
+        <w:lastRenderedPageBreak/>
+        <w:t>Inter-process Communication</w:t>
+      </w:r>
+    </w:p>
+    <w:p>
+      <w:pPr>
+        <w:pStyle w:val="BodyText"/>
+        <w:spacing w:before="0" w:beforeAutospacing="0" w:after="160" w:afterAutospacing="0"/>
+        <w:rPr>
+          <w:rStyle w:val="Heading2Char"/>
+          <w:rFonts w:ascii="Sitka Text" w:eastAsiaTheme="minorHAnsi" w:hAnsi="Sitka Text"/>
+          <w:b w:val="0"/>
+          <w:bCs w:val="0"/>
+          <w:sz w:val="24"/>
+          <w:szCs w:val="48"/>
+        </w:rPr>
+      </w:pPr>
+      <w:r>
+        <w:rPr>
+          <w:rStyle w:val="Heading2Char"/>
+          <w:rFonts w:ascii="Sitka Text" w:eastAsiaTheme="minorHAnsi" w:hAnsi="Sitka Text"/>
+          <w:b w:val="0"/>
+          <w:bCs w:val="0"/>
+          <w:sz w:val="24"/>
+          <w:szCs w:val="48"/>
+        </w:rPr>
+        <w:t>In the system, communication between the client and the server processes is facilitated through a secure connection established using SSL/TLS.</w:t>
+      </w:r>
+    </w:p>
+    <w:p>
+      <w:pPr>
+        <w:pStyle w:val="ListParagraph"/>
+        <w:numPr>
+          <w:ilvl w:val="0"/>
+          <w:numId w:val="18"/>
+        </w:numPr>
+        <w:spacing w:before="100" w:beforeAutospacing="1" w:after="100" w:afterAutospacing="1" w:line="276" w:lineRule="auto"/>
+        <w:contextualSpacing w:val="0"/>
+        <w:outlineLvl w:val="1"/>
+        <w:rPr>
           <w:rFonts w:ascii="Sitka Text" w:eastAsia="Microsoft YaHei" w:hAnsi="Sitka Text" w:cs="Times New Roman"/>
           <w:bCs/>
           <w:vanish/>
@@ -1828,12 +2711,53 @@
     </w:p>
     <w:p>
       <w:pPr>
+        <w:pStyle w:val="ListParagraph"/>
+        <w:numPr>
+          <w:ilvl w:val="0"/>
+          <w:numId w:val="18"/>
+        </w:numPr>
+        <w:spacing w:before="100" w:beforeAutospacing="1" w:after="100" w:afterAutospacing="1" w:line="276" w:lineRule="auto"/>
+        <w:contextualSpacing w:val="0"/>
+        <w:outlineLvl w:val="1"/>
+        <w:rPr>
+          <w:rFonts w:ascii="Sitka Text" w:eastAsia="Microsoft YaHei" w:hAnsi="Sitka Text" w:cs="Times New Roman"/>
+          <w:bCs/>
+          <w:vanish/>
+          <w:sz w:val="28"/>
+          <w:szCs w:val="36"/>
+          <w:lang w:eastAsia="en-IE"/>
+        </w:rPr>
+      </w:pPr>
+    </w:p>
+    <w:p>
+      <w:pPr>
+        <w:pStyle w:val="ListParagraph"/>
+        <w:numPr>
+          <w:ilvl w:val="0"/>
+          <w:numId w:val="18"/>
+        </w:numPr>
+        <w:spacing w:before="100" w:beforeAutospacing="1" w:after="100" w:afterAutospacing="1" w:line="276" w:lineRule="auto"/>
+        <w:contextualSpacing w:val="0"/>
+        <w:outlineLvl w:val="1"/>
+        <w:rPr>
+          <w:rFonts w:ascii="Sitka Text" w:eastAsia="Microsoft YaHei" w:hAnsi="Sitka Text" w:cs="Times New Roman"/>
+          <w:bCs/>
+          <w:vanish/>
+          <w:sz w:val="28"/>
+          <w:szCs w:val="36"/>
+          <w:lang w:eastAsia="en-IE"/>
+        </w:rPr>
+      </w:pPr>
+    </w:p>
+    <w:p>
+      <w:pPr>
         <w:pStyle w:val="Heading2"/>
         <w:numPr>
           <w:ilvl w:val="1"/>
           <w:numId w:val="18"/>
         </w:numPr>
         <w:spacing w:line="276" w:lineRule="auto"/>
+        <w:ind w:left="432"/>
         <w:rPr>
           <w:rFonts w:ascii="Sitka Text" w:eastAsia="Microsoft YaHei" w:hAnsi="Sitka Text"/>
           <w:b w:val="0"/>
@@ -2136,6 +3060,17 @@
           <w:lang w:eastAsia="en-IE"/>
         </w:rPr>
         <w:t>Communication continues until the session is terminated</w:t>
+      </w:r>
+      <w:r>
+        <w:t xml:space="preserve"> </w:t>
+      </w:r>
+      <w:r>
+        <w:rPr>
+          <w:rFonts w:ascii="Sitka Text" w:eastAsia="Microsoft YaHei" w:hAnsi="Sitka Text"/>
+          <w:sz w:val="24"/>
+          <w:lang w:eastAsia="en-IE"/>
+        </w:rPr>
+        <w:t>by either the client or the server</w:t>
       </w:r>
       <w:r>
         <w:rPr>
@@ -2427,6 +3362,119 @@
     </w:lvl>
   </w:abstractNum>
   <w:abstractNum w:abstractNumId="2" w15:restartNumberingAfterBreak="0">
+    <w:nsid w:val="06732CFC"/>
+    <w:multiLevelType w:val="hybridMultilevel"/>
+    <w:tmpl w:val="FF4C9040"/>
+    <w:lvl w:ilvl="0" w:tplc="18090001">
+      <w:start w:val="1"/>
+      <w:numFmt w:val="bullet"/>
+      <w:lvlText w:val=""/>
+      <w:lvlJc w:val="left"/>
+      <w:pPr>
+        <w:ind w:left="720" w:hanging="360"/>
+      </w:pPr>
+      <w:rPr>
+        <w:rFonts w:ascii="Symbol" w:hAnsi="Symbol" w:hint="default"/>
+      </w:rPr>
+    </w:lvl>
+    <w:lvl w:ilvl="1" w:tplc="18090003" w:tentative="1">
+      <w:start w:val="1"/>
+      <w:numFmt w:val="bullet"/>
+      <w:lvlText w:val="o"/>
+      <w:lvlJc w:val="left"/>
+      <w:pPr>
+        <w:ind w:left="1440" w:hanging="360"/>
+      </w:pPr>
+      <w:rPr>
+        <w:rFonts w:ascii="Courier New" w:hAnsi="Courier New" w:cs="Courier New" w:hint="default"/>
+      </w:rPr>
+    </w:lvl>
+    <w:lvl w:ilvl="2" w:tplc="18090005" w:tentative="1">
+      <w:start w:val="1"/>
+      <w:numFmt w:val="bullet"/>
+      <w:lvlText w:val=""/>
+      <w:lvlJc w:val="left"/>
+      <w:pPr>
+        <w:ind w:left="2160" w:hanging="360"/>
+      </w:pPr>
+      <w:rPr>
+        <w:rFonts w:ascii="Wingdings" w:hAnsi="Wingdings" w:hint="default"/>
+      </w:rPr>
+    </w:lvl>
+    <w:lvl w:ilvl="3" w:tplc="18090001" w:tentative="1">
+      <w:start w:val="1"/>
+      <w:numFmt w:val="bullet"/>
+      <w:lvlText w:val=""/>
+      <w:lvlJc w:val="left"/>
+      <w:pPr>
+        <w:ind w:left="2880" w:hanging="360"/>
+      </w:pPr>
+      <w:rPr>
+        <w:rFonts w:ascii="Symbol" w:hAnsi="Symbol" w:hint="default"/>
+      </w:rPr>
+    </w:lvl>
+    <w:lvl w:ilvl="4" w:tplc="18090003" w:tentative="1">
+      <w:start w:val="1"/>
+      <w:numFmt w:val="bullet"/>
+      <w:lvlText w:val="o"/>
+      <w:lvlJc w:val="left"/>
+      <w:pPr>
+        <w:ind w:left="3600" w:hanging="360"/>
+      </w:pPr>
+      <w:rPr>
+        <w:rFonts w:ascii="Courier New" w:hAnsi="Courier New" w:cs="Courier New" w:hint="default"/>
+      </w:rPr>
+    </w:lvl>
+    <w:lvl w:ilvl="5" w:tplc="18090005" w:tentative="1">
+      <w:start w:val="1"/>
+      <w:numFmt w:val="bullet"/>
+      <w:lvlText w:val=""/>
+      <w:lvlJc w:val="left"/>
+      <w:pPr>
+        <w:ind w:left="4320" w:hanging="360"/>
+      </w:pPr>
+      <w:rPr>
+        <w:rFonts w:ascii="Wingdings" w:hAnsi="Wingdings" w:hint="default"/>
+      </w:rPr>
+    </w:lvl>
+    <w:lvl w:ilvl="6" w:tplc="18090001" w:tentative="1">
+      <w:start w:val="1"/>
+      <w:numFmt w:val="bullet"/>
+      <w:lvlText w:val=""/>
+      <w:lvlJc w:val="left"/>
+      <w:pPr>
+        <w:ind w:left="5040" w:hanging="360"/>
+      </w:pPr>
+      <w:rPr>
+        <w:rFonts w:ascii="Symbol" w:hAnsi="Symbol" w:hint="default"/>
+      </w:rPr>
+    </w:lvl>
+    <w:lvl w:ilvl="7" w:tplc="18090003" w:tentative="1">
+      <w:start w:val="1"/>
+      <w:numFmt w:val="bullet"/>
+      <w:lvlText w:val="o"/>
+      <w:lvlJc w:val="left"/>
+      <w:pPr>
+        <w:ind w:left="5760" w:hanging="360"/>
+      </w:pPr>
+      <w:rPr>
+        <w:rFonts w:ascii="Courier New" w:hAnsi="Courier New" w:cs="Courier New" w:hint="default"/>
+      </w:rPr>
+    </w:lvl>
+    <w:lvl w:ilvl="8" w:tplc="18090005" w:tentative="1">
+      <w:start w:val="1"/>
+      <w:numFmt w:val="bullet"/>
+      <w:lvlText w:val=""/>
+      <w:lvlJc w:val="left"/>
+      <w:pPr>
+        <w:ind w:left="6480" w:hanging="360"/>
+      </w:pPr>
+      <w:rPr>
+        <w:rFonts w:ascii="Wingdings" w:hAnsi="Wingdings" w:hint="default"/>
+      </w:rPr>
+    </w:lvl>
+  </w:abstractNum>
+  <w:abstractNum w:abstractNumId="3" w15:restartNumberingAfterBreak="0">
     <w:nsid w:val="0FEC008A"/>
     <w:multiLevelType w:val="multilevel"/>
     <w:tmpl w:val="1809001F"/>
@@ -2512,7 +3560,7 @@
       </w:pPr>
     </w:lvl>
   </w:abstractNum>
-  <w:abstractNum w:abstractNumId="3" w15:restartNumberingAfterBreak="0">
+  <w:abstractNum w:abstractNumId="4" w15:restartNumberingAfterBreak="0">
     <w:nsid w:val="136C4D56"/>
     <w:multiLevelType w:val="hybridMultilevel"/>
     <w:tmpl w:val="2A6E245C"/>
@@ -2625,7 +3673,7 @@
       </w:rPr>
     </w:lvl>
   </w:abstractNum>
-  <w:abstractNum w:abstractNumId="4" w15:restartNumberingAfterBreak="0">
+  <w:abstractNum w:abstractNumId="5" w15:restartNumberingAfterBreak="0">
     <w:nsid w:val="13A71B10"/>
     <w:multiLevelType w:val="hybridMultilevel"/>
     <w:tmpl w:val="C58C042C"/>
@@ -2738,7 +3786,7 @@
       </w:rPr>
     </w:lvl>
   </w:abstractNum>
-  <w:abstractNum w:abstractNumId="5" w15:restartNumberingAfterBreak="0">
+  <w:abstractNum w:abstractNumId="6" w15:restartNumberingAfterBreak="0">
     <w:nsid w:val="15063AC6"/>
     <w:multiLevelType w:val="hybridMultilevel"/>
     <w:tmpl w:val="FDB003D0"/>
@@ -2851,7 +3899,7 @@
       </w:rPr>
     </w:lvl>
   </w:abstractNum>
-  <w:abstractNum w:abstractNumId="6" w15:restartNumberingAfterBreak="0">
+  <w:abstractNum w:abstractNumId="7" w15:restartNumberingAfterBreak="0">
     <w:nsid w:val="184379AB"/>
     <w:multiLevelType w:val="hybridMultilevel"/>
     <w:tmpl w:val="F538F454"/>
@@ -2964,7 +4012,7 @@
       </w:rPr>
     </w:lvl>
   </w:abstractNum>
-  <w:abstractNum w:abstractNumId="7" w15:restartNumberingAfterBreak="0">
+  <w:abstractNum w:abstractNumId="8" w15:restartNumberingAfterBreak="0">
     <w:nsid w:val="1A876CA8"/>
     <w:multiLevelType w:val="hybridMultilevel"/>
     <w:tmpl w:val="71321C18"/>
@@ -3077,7 +4125,7 @@
       </w:rPr>
     </w:lvl>
   </w:abstractNum>
-  <w:abstractNum w:abstractNumId="8" w15:restartNumberingAfterBreak="0">
+  <w:abstractNum w:abstractNumId="9" w15:restartNumberingAfterBreak="0">
     <w:nsid w:val="1E25255D"/>
     <w:multiLevelType w:val="multilevel"/>
     <w:tmpl w:val="1809001F"/>
@@ -3163,7 +4211,7 @@
       </w:pPr>
     </w:lvl>
   </w:abstractNum>
-  <w:abstractNum w:abstractNumId="9" w15:restartNumberingAfterBreak="0">
+  <w:abstractNum w:abstractNumId="10" w15:restartNumberingAfterBreak="0">
     <w:nsid w:val="2A8C6929"/>
     <w:multiLevelType w:val="multilevel"/>
     <w:tmpl w:val="7294196E"/>
@@ -3253,7 +4301,7 @@
       </w:pPr>
     </w:lvl>
   </w:abstractNum>
-  <w:abstractNum w:abstractNumId="10" w15:restartNumberingAfterBreak="0">
+  <w:abstractNum w:abstractNumId="11" w15:restartNumberingAfterBreak="0">
     <w:nsid w:val="2DC776B2"/>
     <w:multiLevelType w:val="multilevel"/>
     <w:tmpl w:val="B666DD52"/>
@@ -3339,7 +4387,7 @@
       </w:pPr>
     </w:lvl>
   </w:abstractNum>
-  <w:abstractNum w:abstractNumId="11" w15:restartNumberingAfterBreak="0">
+  <w:abstractNum w:abstractNumId="12" w15:restartNumberingAfterBreak="0">
     <w:nsid w:val="2EE07698"/>
     <w:multiLevelType w:val="multilevel"/>
     <w:tmpl w:val="1809001F"/>
@@ -3425,7 +4473,7 @@
       </w:pPr>
     </w:lvl>
   </w:abstractNum>
-  <w:abstractNum w:abstractNumId="12" w15:restartNumberingAfterBreak="0">
+  <w:abstractNum w:abstractNumId="13" w15:restartNumberingAfterBreak="0">
     <w:nsid w:val="31387432"/>
     <w:multiLevelType w:val="multilevel"/>
     <w:tmpl w:val="1809001F"/>
@@ -3511,7 +4559,7 @@
       </w:pPr>
     </w:lvl>
   </w:abstractNum>
-  <w:abstractNum w:abstractNumId="13" w15:restartNumberingAfterBreak="0">
+  <w:abstractNum w:abstractNumId="14" w15:restartNumberingAfterBreak="0">
     <w:nsid w:val="34F3018D"/>
     <w:multiLevelType w:val="multilevel"/>
     <w:tmpl w:val="4A9219C8"/>
@@ -3660,7 +4708,7 @@
       </w:rPr>
     </w:lvl>
   </w:abstractNum>
-  <w:abstractNum w:abstractNumId="14" w15:restartNumberingAfterBreak="0">
+  <w:abstractNum w:abstractNumId="15" w15:restartNumberingAfterBreak="0">
     <w:nsid w:val="37DA63AC"/>
     <w:multiLevelType w:val="multilevel"/>
     <w:tmpl w:val="1809001F"/>
@@ -3746,7 +4794,7 @@
       </w:pPr>
     </w:lvl>
   </w:abstractNum>
-  <w:abstractNum w:abstractNumId="15" w15:restartNumberingAfterBreak="0">
+  <w:abstractNum w:abstractNumId="16" w15:restartNumberingAfterBreak="0">
     <w:nsid w:val="3A102F54"/>
     <w:multiLevelType w:val="hybridMultilevel"/>
     <w:tmpl w:val="E33871FC"/>
@@ -3859,7 +4907,7 @@
       </w:rPr>
     </w:lvl>
   </w:abstractNum>
-  <w:abstractNum w:abstractNumId="16" w15:restartNumberingAfterBreak="0">
+  <w:abstractNum w:abstractNumId="17" w15:restartNumberingAfterBreak="0">
     <w:nsid w:val="3F6301D5"/>
     <w:multiLevelType w:val="hybridMultilevel"/>
     <w:tmpl w:val="DA487D32"/>
@@ -3945,7 +4993,7 @@
       </w:pPr>
     </w:lvl>
   </w:abstractNum>
-  <w:abstractNum w:abstractNumId="17" w15:restartNumberingAfterBreak="0">
+  <w:abstractNum w:abstractNumId="18" w15:restartNumberingAfterBreak="0">
     <w:nsid w:val="401D4B9B"/>
     <w:multiLevelType w:val="multilevel"/>
     <w:tmpl w:val="72382FBA"/>
@@ -4094,7 +5142,7 @@
       </w:rPr>
     </w:lvl>
   </w:abstractNum>
-  <w:abstractNum w:abstractNumId="18" w15:restartNumberingAfterBreak="0">
+  <w:abstractNum w:abstractNumId="19" w15:restartNumberingAfterBreak="0">
     <w:nsid w:val="4ED472E9"/>
     <w:multiLevelType w:val="multilevel"/>
     <w:tmpl w:val="1809001F"/>
@@ -4180,7 +5228,120 @@
       </w:pPr>
     </w:lvl>
   </w:abstractNum>
-  <w:abstractNum w:abstractNumId="19" w15:restartNumberingAfterBreak="0">
+  <w:abstractNum w:abstractNumId="20" w15:restartNumberingAfterBreak="0">
+    <w:nsid w:val="513B7BB0"/>
+    <w:multiLevelType w:val="hybridMultilevel"/>
+    <w:tmpl w:val="A704DEF0"/>
+    <w:lvl w:ilvl="0" w:tplc="18090001">
+      <w:start w:val="1"/>
+      <w:numFmt w:val="bullet"/>
+      <w:lvlText w:val=""/>
+      <w:lvlJc w:val="left"/>
+      <w:pPr>
+        <w:ind w:left="720" w:hanging="360"/>
+      </w:pPr>
+      <w:rPr>
+        <w:rFonts w:ascii="Symbol" w:hAnsi="Symbol" w:hint="default"/>
+      </w:rPr>
+    </w:lvl>
+    <w:lvl w:ilvl="1" w:tplc="18090003" w:tentative="1">
+      <w:start w:val="1"/>
+      <w:numFmt w:val="bullet"/>
+      <w:lvlText w:val="o"/>
+      <w:lvlJc w:val="left"/>
+      <w:pPr>
+        <w:ind w:left="1440" w:hanging="360"/>
+      </w:pPr>
+      <w:rPr>
+        <w:rFonts w:ascii="Courier New" w:hAnsi="Courier New" w:cs="Courier New" w:hint="default"/>
+      </w:rPr>
+    </w:lvl>
+    <w:lvl w:ilvl="2" w:tplc="18090005" w:tentative="1">
+      <w:start w:val="1"/>
+      <w:numFmt w:val="bullet"/>
+      <w:lvlText w:val=""/>
+      <w:lvlJc w:val="left"/>
+      <w:pPr>
+        <w:ind w:left="2160" w:hanging="360"/>
+      </w:pPr>
+      <w:rPr>
+        <w:rFonts w:ascii="Wingdings" w:hAnsi="Wingdings" w:hint="default"/>
+      </w:rPr>
+    </w:lvl>
+    <w:lvl w:ilvl="3" w:tplc="18090001" w:tentative="1">
+      <w:start w:val="1"/>
+      <w:numFmt w:val="bullet"/>
+      <w:lvlText w:val=""/>
+      <w:lvlJc w:val="left"/>
+      <w:pPr>
+        <w:ind w:left="2880" w:hanging="360"/>
+      </w:pPr>
+      <w:rPr>
+        <w:rFonts w:ascii="Symbol" w:hAnsi="Symbol" w:hint="default"/>
+      </w:rPr>
+    </w:lvl>
+    <w:lvl w:ilvl="4" w:tplc="18090003" w:tentative="1">
+      <w:start w:val="1"/>
+      <w:numFmt w:val="bullet"/>
+      <w:lvlText w:val="o"/>
+      <w:lvlJc w:val="left"/>
+      <w:pPr>
+        <w:ind w:left="3600" w:hanging="360"/>
+      </w:pPr>
+      <w:rPr>
+        <w:rFonts w:ascii="Courier New" w:hAnsi="Courier New" w:cs="Courier New" w:hint="default"/>
+      </w:rPr>
+    </w:lvl>
+    <w:lvl w:ilvl="5" w:tplc="18090005" w:tentative="1">
+      <w:start w:val="1"/>
+      <w:numFmt w:val="bullet"/>
+      <w:lvlText w:val=""/>
+      <w:lvlJc w:val="left"/>
+      <w:pPr>
+        <w:ind w:left="4320" w:hanging="360"/>
+      </w:pPr>
+      <w:rPr>
+        <w:rFonts w:ascii="Wingdings" w:hAnsi="Wingdings" w:hint="default"/>
+      </w:rPr>
+    </w:lvl>
+    <w:lvl w:ilvl="6" w:tplc="18090001" w:tentative="1">
+      <w:start w:val="1"/>
+      <w:numFmt w:val="bullet"/>
+      <w:lvlText w:val=""/>
+      <w:lvlJc w:val="left"/>
+      <w:pPr>
+        <w:ind w:left="5040" w:hanging="360"/>
+      </w:pPr>
+      <w:rPr>
+        <w:rFonts w:ascii="Symbol" w:hAnsi="Symbol" w:hint="default"/>
+      </w:rPr>
+    </w:lvl>
+    <w:lvl w:ilvl="7" w:tplc="18090003" w:tentative="1">
+      <w:start w:val="1"/>
+      <w:numFmt w:val="bullet"/>
+      <w:lvlText w:val="o"/>
+      <w:lvlJc w:val="left"/>
+      <w:pPr>
+        <w:ind w:left="5760" w:hanging="360"/>
+      </w:pPr>
+      <w:rPr>
+        <w:rFonts w:ascii="Courier New" w:hAnsi="Courier New" w:cs="Courier New" w:hint="default"/>
+      </w:rPr>
+    </w:lvl>
+    <w:lvl w:ilvl="8" w:tplc="18090005" w:tentative="1">
+      <w:start w:val="1"/>
+      <w:numFmt w:val="bullet"/>
+      <w:lvlText w:val=""/>
+      <w:lvlJc w:val="left"/>
+      <w:pPr>
+        <w:ind w:left="6480" w:hanging="360"/>
+      </w:pPr>
+      <w:rPr>
+        <w:rFonts w:ascii="Wingdings" w:hAnsi="Wingdings" w:hint="default"/>
+      </w:rPr>
+    </w:lvl>
+  </w:abstractNum>
+  <w:abstractNum w:abstractNumId="21" w15:restartNumberingAfterBreak="0">
     <w:nsid w:val="556C513A"/>
     <w:multiLevelType w:val="hybridMultilevel"/>
     <w:tmpl w:val="A2F4FAD6"/>
@@ -4293,7 +5454,7 @@
       </w:rPr>
     </w:lvl>
   </w:abstractNum>
-  <w:abstractNum w:abstractNumId="20" w15:restartNumberingAfterBreak="0">
+  <w:abstractNum w:abstractNumId="22" w15:restartNumberingAfterBreak="0">
     <w:nsid w:val="58933A6C"/>
     <w:multiLevelType w:val="hybridMultilevel"/>
     <w:tmpl w:val="1348FC78"/>
@@ -4406,7 +5567,7 @@
       </w:rPr>
     </w:lvl>
   </w:abstractNum>
-  <w:abstractNum w:abstractNumId="21" w15:restartNumberingAfterBreak="0">
+  <w:abstractNum w:abstractNumId="23" w15:restartNumberingAfterBreak="0">
     <w:nsid w:val="59183530"/>
     <w:multiLevelType w:val="multilevel"/>
     <w:tmpl w:val="1809001F"/>
@@ -4492,7 +5653,7 @@
       </w:pPr>
     </w:lvl>
   </w:abstractNum>
-  <w:abstractNum w:abstractNumId="22" w15:restartNumberingAfterBreak="0">
+  <w:abstractNum w:abstractNumId="24" w15:restartNumberingAfterBreak="0">
     <w:nsid w:val="5BD65E41"/>
     <w:multiLevelType w:val="hybridMultilevel"/>
     <w:tmpl w:val="7410F130"/>
@@ -4605,7 +5766,7 @@
       </w:rPr>
     </w:lvl>
   </w:abstractNum>
-  <w:abstractNum w:abstractNumId="23" w15:restartNumberingAfterBreak="0">
+  <w:abstractNum w:abstractNumId="25" w15:restartNumberingAfterBreak="0">
     <w:nsid w:val="5EAD6210"/>
     <w:multiLevelType w:val="multilevel"/>
     <w:tmpl w:val="7294196E"/>
@@ -4695,7 +5856,7 @@
       </w:pPr>
     </w:lvl>
   </w:abstractNum>
-  <w:abstractNum w:abstractNumId="24" w15:restartNumberingAfterBreak="0">
+  <w:abstractNum w:abstractNumId="26" w15:restartNumberingAfterBreak="0">
     <w:nsid w:val="5FC318DD"/>
     <w:multiLevelType w:val="hybridMultilevel"/>
     <w:tmpl w:val="3D22A6DC"/>
@@ -4808,7 +5969,233 @@
       </w:rPr>
     </w:lvl>
   </w:abstractNum>
-  <w:abstractNum w:abstractNumId="25" w15:restartNumberingAfterBreak="0">
+  <w:abstractNum w:abstractNumId="27" w15:restartNumberingAfterBreak="0">
+    <w:nsid w:val="63771429"/>
+    <w:multiLevelType w:val="hybridMultilevel"/>
+    <w:tmpl w:val="3DC4F348"/>
+    <w:lvl w:ilvl="0" w:tplc="18090001">
+      <w:start w:val="1"/>
+      <w:numFmt w:val="bullet"/>
+      <w:lvlText w:val=""/>
+      <w:lvlJc w:val="left"/>
+      <w:pPr>
+        <w:ind w:left="720" w:hanging="360"/>
+      </w:pPr>
+      <w:rPr>
+        <w:rFonts w:ascii="Symbol" w:hAnsi="Symbol" w:hint="default"/>
+      </w:rPr>
+    </w:lvl>
+    <w:lvl w:ilvl="1" w:tplc="18090003" w:tentative="1">
+      <w:start w:val="1"/>
+      <w:numFmt w:val="bullet"/>
+      <w:lvlText w:val="o"/>
+      <w:lvlJc w:val="left"/>
+      <w:pPr>
+        <w:ind w:left="1440" w:hanging="360"/>
+      </w:pPr>
+      <w:rPr>
+        <w:rFonts w:ascii="Courier New" w:hAnsi="Courier New" w:cs="Courier New" w:hint="default"/>
+      </w:rPr>
+    </w:lvl>
+    <w:lvl w:ilvl="2" w:tplc="18090005" w:tentative="1">
+      <w:start w:val="1"/>
+      <w:numFmt w:val="bullet"/>
+      <w:lvlText w:val=""/>
+      <w:lvlJc w:val="left"/>
+      <w:pPr>
+        <w:ind w:left="2160" w:hanging="360"/>
+      </w:pPr>
+      <w:rPr>
+        <w:rFonts w:ascii="Wingdings" w:hAnsi="Wingdings" w:hint="default"/>
+      </w:rPr>
+    </w:lvl>
+    <w:lvl w:ilvl="3" w:tplc="18090001" w:tentative="1">
+      <w:start w:val="1"/>
+      <w:numFmt w:val="bullet"/>
+      <w:lvlText w:val=""/>
+      <w:lvlJc w:val="left"/>
+      <w:pPr>
+        <w:ind w:left="2880" w:hanging="360"/>
+      </w:pPr>
+      <w:rPr>
+        <w:rFonts w:ascii="Symbol" w:hAnsi="Symbol" w:hint="default"/>
+      </w:rPr>
+    </w:lvl>
+    <w:lvl w:ilvl="4" w:tplc="18090003" w:tentative="1">
+      <w:start w:val="1"/>
+      <w:numFmt w:val="bullet"/>
+      <w:lvlText w:val="o"/>
+      <w:lvlJc w:val="left"/>
+      <w:pPr>
+        <w:ind w:left="3600" w:hanging="360"/>
+      </w:pPr>
+      <w:rPr>
+        <w:rFonts w:ascii="Courier New" w:hAnsi="Courier New" w:cs="Courier New" w:hint="default"/>
+      </w:rPr>
+    </w:lvl>
+    <w:lvl w:ilvl="5" w:tplc="18090005" w:tentative="1">
+      <w:start w:val="1"/>
+      <w:numFmt w:val="bullet"/>
+      <w:lvlText w:val=""/>
+      <w:lvlJc w:val="left"/>
+      <w:pPr>
+        <w:ind w:left="4320" w:hanging="360"/>
+      </w:pPr>
+      <w:rPr>
+        <w:rFonts w:ascii="Wingdings" w:hAnsi="Wingdings" w:hint="default"/>
+      </w:rPr>
+    </w:lvl>
+    <w:lvl w:ilvl="6" w:tplc="18090001" w:tentative="1">
+      <w:start w:val="1"/>
+      <w:numFmt w:val="bullet"/>
+      <w:lvlText w:val=""/>
+      <w:lvlJc w:val="left"/>
+      <w:pPr>
+        <w:ind w:left="5040" w:hanging="360"/>
+      </w:pPr>
+      <w:rPr>
+        <w:rFonts w:ascii="Symbol" w:hAnsi="Symbol" w:hint="default"/>
+      </w:rPr>
+    </w:lvl>
+    <w:lvl w:ilvl="7" w:tplc="18090003" w:tentative="1">
+      <w:start w:val="1"/>
+      <w:numFmt w:val="bullet"/>
+      <w:lvlText w:val="o"/>
+      <w:lvlJc w:val="left"/>
+      <w:pPr>
+        <w:ind w:left="5760" w:hanging="360"/>
+      </w:pPr>
+      <w:rPr>
+        <w:rFonts w:ascii="Courier New" w:hAnsi="Courier New" w:cs="Courier New" w:hint="default"/>
+      </w:rPr>
+    </w:lvl>
+    <w:lvl w:ilvl="8" w:tplc="18090005" w:tentative="1">
+      <w:start w:val="1"/>
+      <w:numFmt w:val="bullet"/>
+      <w:lvlText w:val=""/>
+      <w:lvlJc w:val="left"/>
+      <w:pPr>
+        <w:ind w:left="6480" w:hanging="360"/>
+      </w:pPr>
+      <w:rPr>
+        <w:rFonts w:ascii="Wingdings" w:hAnsi="Wingdings" w:hint="default"/>
+      </w:rPr>
+    </w:lvl>
+  </w:abstractNum>
+  <w:abstractNum w:abstractNumId="28" w15:restartNumberingAfterBreak="0">
+    <w:nsid w:val="64236C57"/>
+    <w:multiLevelType w:val="hybridMultilevel"/>
+    <w:tmpl w:val="3A24EA9A"/>
+    <w:lvl w:ilvl="0" w:tplc="1809000B">
+      <w:start w:val="1"/>
+      <w:numFmt w:val="bullet"/>
+      <w:lvlText w:val=""/>
+      <w:lvlJc w:val="left"/>
+      <w:pPr>
+        <w:ind w:left="720" w:hanging="360"/>
+      </w:pPr>
+      <w:rPr>
+        <w:rFonts w:ascii="Wingdings" w:hAnsi="Wingdings" w:hint="default"/>
+      </w:rPr>
+    </w:lvl>
+    <w:lvl w:ilvl="1" w:tplc="18090003" w:tentative="1">
+      <w:start w:val="1"/>
+      <w:numFmt w:val="bullet"/>
+      <w:lvlText w:val="o"/>
+      <w:lvlJc w:val="left"/>
+      <w:pPr>
+        <w:ind w:left="1440" w:hanging="360"/>
+      </w:pPr>
+      <w:rPr>
+        <w:rFonts w:ascii="Courier New" w:hAnsi="Courier New" w:cs="Courier New" w:hint="default"/>
+      </w:rPr>
+    </w:lvl>
+    <w:lvl w:ilvl="2" w:tplc="18090005" w:tentative="1">
+      <w:start w:val="1"/>
+      <w:numFmt w:val="bullet"/>
+      <w:lvlText w:val=""/>
+      <w:lvlJc w:val="left"/>
+      <w:pPr>
+        <w:ind w:left="2160" w:hanging="360"/>
+      </w:pPr>
+      <w:rPr>
+        <w:rFonts w:ascii="Wingdings" w:hAnsi="Wingdings" w:hint="default"/>
+      </w:rPr>
+    </w:lvl>
+    <w:lvl w:ilvl="3" w:tplc="18090001" w:tentative="1">
+      <w:start w:val="1"/>
+      <w:numFmt w:val="bullet"/>
+      <w:lvlText w:val=""/>
+      <w:lvlJc w:val="left"/>
+      <w:pPr>
+        <w:ind w:left="2880" w:hanging="360"/>
+      </w:pPr>
+      <w:rPr>
+        <w:rFonts w:ascii="Symbol" w:hAnsi="Symbol" w:hint="default"/>
+      </w:rPr>
+    </w:lvl>
+    <w:lvl w:ilvl="4" w:tplc="18090003" w:tentative="1">
+      <w:start w:val="1"/>
+      <w:numFmt w:val="bullet"/>
+      <w:lvlText w:val="o"/>
+      <w:lvlJc w:val="left"/>
+      <w:pPr>
+        <w:ind w:left="3600" w:hanging="360"/>
+      </w:pPr>
+      <w:rPr>
+        <w:rFonts w:ascii="Courier New" w:hAnsi="Courier New" w:cs="Courier New" w:hint="default"/>
+      </w:rPr>
+    </w:lvl>
+    <w:lvl w:ilvl="5" w:tplc="18090005" w:tentative="1">
+      <w:start w:val="1"/>
+      <w:numFmt w:val="bullet"/>
+      <w:lvlText w:val=""/>
+      <w:lvlJc w:val="left"/>
+      <w:pPr>
+        <w:ind w:left="4320" w:hanging="360"/>
+      </w:pPr>
+      <w:rPr>
+        <w:rFonts w:ascii="Wingdings" w:hAnsi="Wingdings" w:hint="default"/>
+      </w:rPr>
+    </w:lvl>
+    <w:lvl w:ilvl="6" w:tplc="18090001" w:tentative="1">
+      <w:start w:val="1"/>
+      <w:numFmt w:val="bullet"/>
+      <w:lvlText w:val=""/>
+      <w:lvlJc w:val="left"/>
+      <w:pPr>
+        <w:ind w:left="5040" w:hanging="360"/>
+      </w:pPr>
+      <w:rPr>
+        <w:rFonts w:ascii="Symbol" w:hAnsi="Symbol" w:hint="default"/>
+      </w:rPr>
+    </w:lvl>
+    <w:lvl w:ilvl="7" w:tplc="18090003" w:tentative="1">
+      <w:start w:val="1"/>
+      <w:numFmt w:val="bullet"/>
+      <w:lvlText w:val="o"/>
+      <w:lvlJc w:val="left"/>
+      <w:pPr>
+        <w:ind w:left="5760" w:hanging="360"/>
+      </w:pPr>
+      <w:rPr>
+        <w:rFonts w:ascii="Courier New" w:hAnsi="Courier New" w:cs="Courier New" w:hint="default"/>
+      </w:rPr>
+    </w:lvl>
+    <w:lvl w:ilvl="8" w:tplc="18090005" w:tentative="1">
+      <w:start w:val="1"/>
+      <w:numFmt w:val="bullet"/>
+      <w:lvlText w:val=""/>
+      <w:lvlJc w:val="left"/>
+      <w:pPr>
+        <w:ind w:left="6480" w:hanging="360"/>
+      </w:pPr>
+      <w:rPr>
+        <w:rFonts w:ascii="Wingdings" w:hAnsi="Wingdings" w:hint="default"/>
+      </w:rPr>
+    </w:lvl>
+  </w:abstractNum>
+  <w:abstractNum w:abstractNumId="29" w15:restartNumberingAfterBreak="0">
     <w:nsid w:val="67002EF6"/>
     <w:multiLevelType w:val="hybridMultilevel"/>
     <w:tmpl w:val="A3DEE4D6"/>
@@ -4921,7 +6308,7 @@
       </w:rPr>
     </w:lvl>
   </w:abstractNum>
-  <w:abstractNum w:abstractNumId="26" w15:restartNumberingAfterBreak="0">
+  <w:abstractNum w:abstractNumId="30" w15:restartNumberingAfterBreak="0">
     <w:nsid w:val="6B242300"/>
     <w:multiLevelType w:val="multilevel"/>
     <w:tmpl w:val="1809001F"/>
@@ -5007,7 +6394,7 @@
       </w:pPr>
     </w:lvl>
   </w:abstractNum>
-  <w:abstractNum w:abstractNumId="27" w15:restartNumberingAfterBreak="0">
+  <w:abstractNum w:abstractNumId="31" w15:restartNumberingAfterBreak="0">
     <w:nsid w:val="70EF5C02"/>
     <w:multiLevelType w:val="hybridMultilevel"/>
     <w:tmpl w:val="D30C2C46"/>
@@ -5120,7 +6507,7 @@
       </w:rPr>
     </w:lvl>
   </w:abstractNum>
-  <w:abstractNum w:abstractNumId="28" w15:restartNumberingAfterBreak="0">
+  <w:abstractNum w:abstractNumId="32" w15:restartNumberingAfterBreak="0">
     <w:nsid w:val="76700607"/>
     <w:multiLevelType w:val="multilevel"/>
     <w:tmpl w:val="1809001F"/>
@@ -5206,7 +6593,7 @@
       </w:pPr>
     </w:lvl>
   </w:abstractNum>
-  <w:abstractNum w:abstractNumId="29" w15:restartNumberingAfterBreak="0">
+  <w:abstractNum w:abstractNumId="33" w15:restartNumberingAfterBreak="0">
     <w:nsid w:val="792F5783"/>
     <w:multiLevelType w:val="hybridMultilevel"/>
     <w:tmpl w:val="F692D2EC"/>
@@ -5319,95 +6706,339 @@
       </w:rPr>
     </w:lvl>
   </w:abstractNum>
+  <w:abstractNum w:abstractNumId="34" w15:restartNumberingAfterBreak="0">
+    <w:nsid w:val="7BFA6CCE"/>
+    <w:multiLevelType w:val="hybridMultilevel"/>
+    <w:tmpl w:val="E3BE7DF6"/>
+    <w:lvl w:ilvl="0" w:tplc="18090001">
+      <w:start w:val="1"/>
+      <w:numFmt w:val="bullet"/>
+      <w:lvlText w:val=""/>
+      <w:lvlJc w:val="left"/>
+      <w:pPr>
+        <w:ind w:left="720" w:hanging="360"/>
+      </w:pPr>
+      <w:rPr>
+        <w:rFonts w:ascii="Symbol" w:hAnsi="Symbol" w:hint="default"/>
+      </w:rPr>
+    </w:lvl>
+    <w:lvl w:ilvl="1" w:tplc="18090003" w:tentative="1">
+      <w:start w:val="1"/>
+      <w:numFmt w:val="bullet"/>
+      <w:lvlText w:val="o"/>
+      <w:lvlJc w:val="left"/>
+      <w:pPr>
+        <w:ind w:left="1440" w:hanging="360"/>
+      </w:pPr>
+      <w:rPr>
+        <w:rFonts w:ascii="Courier New" w:hAnsi="Courier New" w:cs="Courier New" w:hint="default"/>
+      </w:rPr>
+    </w:lvl>
+    <w:lvl w:ilvl="2" w:tplc="18090005" w:tentative="1">
+      <w:start w:val="1"/>
+      <w:numFmt w:val="bullet"/>
+      <w:lvlText w:val=""/>
+      <w:lvlJc w:val="left"/>
+      <w:pPr>
+        <w:ind w:left="2160" w:hanging="360"/>
+      </w:pPr>
+      <w:rPr>
+        <w:rFonts w:ascii="Wingdings" w:hAnsi="Wingdings" w:hint="default"/>
+      </w:rPr>
+    </w:lvl>
+    <w:lvl w:ilvl="3" w:tplc="18090001" w:tentative="1">
+      <w:start w:val="1"/>
+      <w:numFmt w:val="bullet"/>
+      <w:lvlText w:val=""/>
+      <w:lvlJc w:val="left"/>
+      <w:pPr>
+        <w:ind w:left="2880" w:hanging="360"/>
+      </w:pPr>
+      <w:rPr>
+        <w:rFonts w:ascii="Symbol" w:hAnsi="Symbol" w:hint="default"/>
+      </w:rPr>
+    </w:lvl>
+    <w:lvl w:ilvl="4" w:tplc="18090003" w:tentative="1">
+      <w:start w:val="1"/>
+      <w:numFmt w:val="bullet"/>
+      <w:lvlText w:val="o"/>
+      <w:lvlJc w:val="left"/>
+      <w:pPr>
+        <w:ind w:left="3600" w:hanging="360"/>
+      </w:pPr>
+      <w:rPr>
+        <w:rFonts w:ascii="Courier New" w:hAnsi="Courier New" w:cs="Courier New" w:hint="default"/>
+      </w:rPr>
+    </w:lvl>
+    <w:lvl w:ilvl="5" w:tplc="18090005" w:tentative="1">
+      <w:start w:val="1"/>
+      <w:numFmt w:val="bullet"/>
+      <w:lvlText w:val=""/>
+      <w:lvlJc w:val="left"/>
+      <w:pPr>
+        <w:ind w:left="4320" w:hanging="360"/>
+      </w:pPr>
+      <w:rPr>
+        <w:rFonts w:ascii="Wingdings" w:hAnsi="Wingdings" w:hint="default"/>
+      </w:rPr>
+    </w:lvl>
+    <w:lvl w:ilvl="6" w:tplc="18090001" w:tentative="1">
+      <w:start w:val="1"/>
+      <w:numFmt w:val="bullet"/>
+      <w:lvlText w:val=""/>
+      <w:lvlJc w:val="left"/>
+      <w:pPr>
+        <w:ind w:left="5040" w:hanging="360"/>
+      </w:pPr>
+      <w:rPr>
+        <w:rFonts w:ascii="Symbol" w:hAnsi="Symbol" w:hint="default"/>
+      </w:rPr>
+    </w:lvl>
+    <w:lvl w:ilvl="7" w:tplc="18090003" w:tentative="1">
+      <w:start w:val="1"/>
+      <w:numFmt w:val="bullet"/>
+      <w:lvlText w:val="o"/>
+      <w:lvlJc w:val="left"/>
+      <w:pPr>
+        <w:ind w:left="5760" w:hanging="360"/>
+      </w:pPr>
+      <w:rPr>
+        <w:rFonts w:ascii="Courier New" w:hAnsi="Courier New" w:cs="Courier New" w:hint="default"/>
+      </w:rPr>
+    </w:lvl>
+    <w:lvl w:ilvl="8" w:tplc="18090005" w:tentative="1">
+      <w:start w:val="1"/>
+      <w:numFmt w:val="bullet"/>
+      <w:lvlText w:val=""/>
+      <w:lvlJc w:val="left"/>
+      <w:pPr>
+        <w:ind w:left="6480" w:hanging="360"/>
+      </w:pPr>
+      <w:rPr>
+        <w:rFonts w:ascii="Wingdings" w:hAnsi="Wingdings" w:hint="default"/>
+      </w:rPr>
+    </w:lvl>
+  </w:abstractNum>
+  <w:abstractNum w:abstractNumId="35" w15:restartNumberingAfterBreak="0">
+    <w:nsid w:val="7DB4385E"/>
+    <w:multiLevelType w:val="hybridMultilevel"/>
+    <w:tmpl w:val="5B069214"/>
+    <w:lvl w:ilvl="0" w:tplc="1809000B">
+      <w:start w:val="1"/>
+      <w:numFmt w:val="bullet"/>
+      <w:lvlText w:val=""/>
+      <w:lvlJc w:val="left"/>
+      <w:pPr>
+        <w:ind w:left="720" w:hanging="360"/>
+      </w:pPr>
+      <w:rPr>
+        <w:rFonts w:ascii="Wingdings" w:hAnsi="Wingdings" w:hint="default"/>
+      </w:rPr>
+    </w:lvl>
+    <w:lvl w:ilvl="1" w:tplc="18090003" w:tentative="1">
+      <w:start w:val="1"/>
+      <w:numFmt w:val="bullet"/>
+      <w:lvlText w:val="o"/>
+      <w:lvlJc w:val="left"/>
+      <w:pPr>
+        <w:ind w:left="1440" w:hanging="360"/>
+      </w:pPr>
+      <w:rPr>
+        <w:rFonts w:ascii="Courier New" w:hAnsi="Courier New" w:cs="Courier New" w:hint="default"/>
+      </w:rPr>
+    </w:lvl>
+    <w:lvl w:ilvl="2" w:tplc="18090005" w:tentative="1">
+      <w:start w:val="1"/>
+      <w:numFmt w:val="bullet"/>
+      <w:lvlText w:val=""/>
+      <w:lvlJc w:val="left"/>
+      <w:pPr>
+        <w:ind w:left="2160" w:hanging="360"/>
+      </w:pPr>
+      <w:rPr>
+        <w:rFonts w:ascii="Wingdings" w:hAnsi="Wingdings" w:hint="default"/>
+      </w:rPr>
+    </w:lvl>
+    <w:lvl w:ilvl="3" w:tplc="18090001" w:tentative="1">
+      <w:start w:val="1"/>
+      <w:numFmt w:val="bullet"/>
+      <w:lvlText w:val=""/>
+      <w:lvlJc w:val="left"/>
+      <w:pPr>
+        <w:ind w:left="2880" w:hanging="360"/>
+      </w:pPr>
+      <w:rPr>
+        <w:rFonts w:ascii="Symbol" w:hAnsi="Symbol" w:hint="default"/>
+      </w:rPr>
+    </w:lvl>
+    <w:lvl w:ilvl="4" w:tplc="18090003" w:tentative="1">
+      <w:start w:val="1"/>
+      <w:numFmt w:val="bullet"/>
+      <w:lvlText w:val="o"/>
+      <w:lvlJc w:val="left"/>
+      <w:pPr>
+        <w:ind w:left="3600" w:hanging="360"/>
+      </w:pPr>
+      <w:rPr>
+        <w:rFonts w:ascii="Courier New" w:hAnsi="Courier New" w:cs="Courier New" w:hint="default"/>
+      </w:rPr>
+    </w:lvl>
+    <w:lvl w:ilvl="5" w:tplc="18090005" w:tentative="1">
+      <w:start w:val="1"/>
+      <w:numFmt w:val="bullet"/>
+      <w:lvlText w:val=""/>
+      <w:lvlJc w:val="left"/>
+      <w:pPr>
+        <w:ind w:left="4320" w:hanging="360"/>
+      </w:pPr>
+      <w:rPr>
+        <w:rFonts w:ascii="Wingdings" w:hAnsi="Wingdings" w:hint="default"/>
+      </w:rPr>
+    </w:lvl>
+    <w:lvl w:ilvl="6" w:tplc="18090001" w:tentative="1">
+      <w:start w:val="1"/>
+      <w:numFmt w:val="bullet"/>
+      <w:lvlText w:val=""/>
+      <w:lvlJc w:val="left"/>
+      <w:pPr>
+        <w:ind w:left="5040" w:hanging="360"/>
+      </w:pPr>
+      <w:rPr>
+        <w:rFonts w:ascii="Symbol" w:hAnsi="Symbol" w:hint="default"/>
+      </w:rPr>
+    </w:lvl>
+    <w:lvl w:ilvl="7" w:tplc="18090003" w:tentative="1">
+      <w:start w:val="1"/>
+      <w:numFmt w:val="bullet"/>
+      <w:lvlText w:val="o"/>
+      <w:lvlJc w:val="left"/>
+      <w:pPr>
+        <w:ind w:left="5760" w:hanging="360"/>
+      </w:pPr>
+      <w:rPr>
+        <w:rFonts w:ascii="Courier New" w:hAnsi="Courier New" w:cs="Courier New" w:hint="default"/>
+      </w:rPr>
+    </w:lvl>
+    <w:lvl w:ilvl="8" w:tplc="18090005" w:tentative="1">
+      <w:start w:val="1"/>
+      <w:numFmt w:val="bullet"/>
+      <w:lvlText w:val=""/>
+      <w:lvlJc w:val="left"/>
+      <w:pPr>
+        <w:ind w:left="6480" w:hanging="360"/>
+      </w:pPr>
+      <w:rPr>
+        <w:rFonts w:ascii="Wingdings" w:hAnsi="Wingdings" w:hint="default"/>
+      </w:rPr>
+    </w:lvl>
+  </w:abstractNum>
   <w:num w:numId="1">
-    <w:abstractNumId w:val="17"/>
+    <w:abstractNumId w:val="18"/>
   </w:num>
   <w:num w:numId="2">
-    <w:abstractNumId w:val="13"/>
+    <w:abstractNumId w:val="14"/>
   </w:num>
   <w:num w:numId="3">
-    <w:abstractNumId w:val="24"/>
+    <w:abstractNumId w:val="26"/>
   </w:num>
   <w:num w:numId="4">
+    <w:abstractNumId w:val="8"/>
+  </w:num>
+  <w:num w:numId="5">
+    <w:abstractNumId w:val="33"/>
+  </w:num>
+  <w:num w:numId="6">
+    <w:abstractNumId w:val="4"/>
+  </w:num>
+  <w:num w:numId="7">
+    <w:abstractNumId w:val="16"/>
+  </w:num>
+  <w:num w:numId="8">
+    <w:abstractNumId w:val="5"/>
+  </w:num>
+  <w:num w:numId="9">
+    <w:abstractNumId w:val="21"/>
+  </w:num>
+  <w:num w:numId="10">
+    <w:abstractNumId w:val="31"/>
+  </w:num>
+  <w:num w:numId="11">
     <w:abstractNumId w:val="7"/>
   </w:num>
-  <w:num w:numId="5">
-    <w:abstractNumId w:val="29"/>
-  </w:num>
-  <w:num w:numId="6">
-    <w:abstractNumId w:val="3"/>
-  </w:num>
-  <w:num w:numId="7">
-    <w:abstractNumId w:val="15"/>
-  </w:num>
-  <w:num w:numId="8">
-    <w:abstractNumId w:val="4"/>
-  </w:num>
-  <w:num w:numId="9">
-    <w:abstractNumId w:val="19"/>
-  </w:num>
-  <w:num w:numId="10">
-    <w:abstractNumId w:val="27"/>
-  </w:num>
-  <w:num w:numId="11">
-    <w:abstractNumId w:val="6"/>
-  </w:num>
   <w:num w:numId="12">
-    <w:abstractNumId w:val="20"/>
+    <w:abstractNumId w:val="22"/>
   </w:num>
   <w:num w:numId="13">
     <w:abstractNumId w:val="1"/>
   </w:num>
   <w:num w:numId="14">
-    <w:abstractNumId w:val="22"/>
+    <w:abstractNumId w:val="24"/>
   </w:num>
   <w:num w:numId="15">
-    <w:abstractNumId w:val="5"/>
+    <w:abstractNumId w:val="6"/>
   </w:num>
   <w:num w:numId="16">
-    <w:abstractNumId w:val="16"/>
+    <w:abstractNumId w:val="17"/>
   </w:num>
   <w:num w:numId="17">
-    <w:abstractNumId w:val="9"/>
+    <w:abstractNumId w:val="10"/>
   </w:num>
   <w:num w:numId="18">
-    <w:abstractNumId w:val="11"/>
+    <w:abstractNumId w:val="12"/>
   </w:num>
   <w:num w:numId="19">
-    <w:abstractNumId w:val="26"/>
+    <w:abstractNumId w:val="30"/>
   </w:num>
   <w:num w:numId="20">
-    <w:abstractNumId w:val="18"/>
+    <w:abstractNumId w:val="19"/>
   </w:num>
   <w:num w:numId="21">
+    <w:abstractNumId w:val="25"/>
+  </w:num>
+  <w:num w:numId="22">
     <w:abstractNumId w:val="23"/>
   </w:num>
-  <w:num w:numId="22">
-    <w:abstractNumId w:val="21"/>
-  </w:num>
   <w:num w:numId="23">
-    <w:abstractNumId w:val="2"/>
+    <w:abstractNumId w:val="3"/>
   </w:num>
   <w:num w:numId="24">
-    <w:abstractNumId w:val="12"/>
+    <w:abstractNumId w:val="13"/>
   </w:num>
   <w:num w:numId="25">
-    <w:abstractNumId w:val="25"/>
+    <w:abstractNumId w:val="29"/>
   </w:num>
   <w:num w:numId="26">
     <w:abstractNumId w:val="0"/>
   </w:num>
   <w:num w:numId="27">
-    <w:abstractNumId w:val="10"/>
+    <w:abstractNumId w:val="11"/>
   </w:num>
   <w:num w:numId="28">
-    <w:abstractNumId w:val="28"/>
+    <w:abstractNumId w:val="32"/>
   </w:num>
   <w:num w:numId="29">
-    <w:abstractNumId w:val="14"/>
+    <w:abstractNumId w:val="15"/>
   </w:num>
   <w:num w:numId="30">
-    <w:abstractNumId w:val="8"/>
+    <w:abstractNumId w:val="9"/>
+  </w:num>
+  <w:num w:numId="31">
+    <w:abstractNumId w:val="34"/>
+  </w:num>
+  <w:num w:numId="32">
+    <w:abstractNumId w:val="27"/>
+  </w:num>
+  <w:num w:numId="33">
+    <w:abstractNumId w:val="20"/>
+  </w:num>
+  <w:num w:numId="34">
+    <w:abstractNumId w:val="2"/>
+  </w:num>
+  <w:num w:numId="35">
+    <w:abstractNumId w:val="35"/>
+  </w:num>
+  <w:num w:numId="36">
+    <w:abstractNumId w:val="28"/>
   </w:num>
 </w:numbering>
 </file>

</xml_diff>

<commit_message>
added echo server3 classes with some comments
</commit_message>
<xml_diff>
--- a/Protocol_Design_Impl_Deirdre_Lee.docx
+++ b/Protocol_Design_Impl_Deirdre_Lee.docx
@@ -205,6 +205,7 @@
                                           <w:dataBinding w:prefixMappings="xmlns:ns0='http://purl.org/dc/elements/1.1/' xmlns:ns1='http://schemas.openxmlformats.org/package/2006/metadata/core-properties' " w:xpath="/ns1:coreProperties[1]/ns0:title[1]" w:storeItemID="{6C3C8BC8-F283-45AE-878A-BAB7291924A1}"/>
                                           <w:text/>
                                         </w:sdtPr>
+                                        <w:sdtEndPr/>
                                         <w:sdtContent>
                                           <w:r>
                                             <w:rPr>
@@ -213,16 +214,7 @@
                                               <w:sz w:val="96"/>
                                               <w:szCs w:val="96"/>
                                             </w:rPr>
-                                            <w:t xml:space="preserve">Design </w:t>
-                                          </w:r>
-                                          <w:r>
-                                            <w:rPr>
-                                              <w:rFonts w:ascii="Consolas" w:hAnsi="Consolas"/>
-                                              <w:color w:val="FFFFFF" w:themeColor="background1"/>
-                                              <w:sz w:val="96"/>
-                                              <w:szCs w:val="96"/>
-                                            </w:rPr>
-                                            <w:t xml:space="preserve">Document </w:t>
+                                            <w:t>Design Document</w:t>
                                           </w:r>
                                         </w:sdtContent>
                                       </w:sdt>
@@ -253,6 +245,7 @@
                                           <w:dataBinding w:prefixMappings="xmlns:ns0='http://purl.org/dc/elements/1.1/' xmlns:ns1='http://schemas.openxmlformats.org/package/2006/metadata/core-properties' " w:xpath="/ns1:coreProperties[1]/ns0:subject[1]" w:storeItemID="{6C3C8BC8-F283-45AE-878A-BAB7291924A1}"/>
                                           <w:text/>
                                         </w:sdtPr>
+                                        <w:sdtEndPr/>
                                         <w:sdtContent>
                                           <w:r>
                                             <w:rPr>
@@ -292,8 +285,6 @@
                                         </w:rPr>
                                         <w:t xml:space="preserve"> </w:t>
                                       </w:r>
-                                      <w:bookmarkStart w:id="0" w:name="_GoBack"/>
-                                      <w:bookmarkEnd w:id="0"/>
                                     </w:p>
                                   </w:tc>
                                 </w:tr>
@@ -337,6 +328,7 @@
                                             <w:dataBinding w:prefixMappings="xmlns:ns0='http://purl.org/dc/elements/1.1/' xmlns:ns1='http://schemas.openxmlformats.org/package/2006/metadata/core-properties' " w:xpath="/ns1:coreProperties[1]/ns0:creator[1]" w:storeItemID="{6C3C8BC8-F283-45AE-878A-BAB7291924A1}"/>
                                             <w:text/>
                                           </w:sdtPr>
+                                          <w:sdtEndPr/>
                                           <w:sdtContent>
                                             <w:tc>
                                               <w:tcPr>
@@ -384,6 +376,7 @@
                                                 <w:calendar w:val="gregorian"/>
                                               </w:date>
                                             </w:sdtPr>
+                                            <w:sdtEndPr/>
                                             <w:sdtContent>
                                               <w:p>
                                                 <w:pPr>
@@ -416,6 +409,7 @@
                                             <w:dataBinding w:prefixMappings="xmlns:ns0='http://purl.org/dc/elements/1.1/' xmlns:ns1='http://schemas.openxmlformats.org/package/2006/metadata/core-properties' " w:xpath="/ns1:coreProperties[1]/ns1:category[1]" w:storeItemID="{6C3C8BC8-F283-45AE-878A-BAB7291924A1}"/>
                                             <w:text/>
                                           </w:sdtPr>
+                                          <w:sdtEndPr/>
                                           <w:sdtContent>
                                             <w:tc>
                                               <w:tcPr>
@@ -602,6 +596,7 @@
                                     <w:dataBinding w:prefixMappings="xmlns:ns0='http://purl.org/dc/elements/1.1/' xmlns:ns1='http://schemas.openxmlformats.org/package/2006/metadata/core-properties' " w:xpath="/ns1:coreProperties[1]/ns0:title[1]" w:storeItemID="{6C3C8BC8-F283-45AE-878A-BAB7291924A1}"/>
                                     <w:text/>
                                   </w:sdtPr>
+                                  <w:sdtEndPr/>
                                   <w:sdtContent>
                                     <w:r>
                                       <w:rPr>
@@ -610,16 +605,7 @@
                                         <w:sz w:val="96"/>
                                         <w:szCs w:val="96"/>
                                       </w:rPr>
-                                      <w:t xml:space="preserve">Design </w:t>
-                                    </w:r>
-                                    <w:r>
-                                      <w:rPr>
-                                        <w:rFonts w:ascii="Consolas" w:hAnsi="Consolas"/>
-                                        <w:color w:val="FFFFFF" w:themeColor="background1"/>
-                                        <w:sz w:val="96"/>
-                                        <w:szCs w:val="96"/>
-                                      </w:rPr>
-                                      <w:t xml:space="preserve">Document </w:t>
+                                      <w:t>Design Document</w:t>
                                     </w:r>
                                   </w:sdtContent>
                                 </w:sdt>
@@ -650,6 +636,7 @@
                                     <w:dataBinding w:prefixMappings="xmlns:ns0='http://purl.org/dc/elements/1.1/' xmlns:ns1='http://schemas.openxmlformats.org/package/2006/metadata/core-properties' " w:xpath="/ns1:coreProperties[1]/ns0:subject[1]" w:storeItemID="{6C3C8BC8-F283-45AE-878A-BAB7291924A1}"/>
                                     <w:text/>
                                   </w:sdtPr>
+                                  <w:sdtEndPr/>
                                   <w:sdtContent>
                                     <w:r>
                                       <w:rPr>
@@ -689,8 +676,6 @@
                                   </w:rPr>
                                   <w:t xml:space="preserve"> </w:t>
                                 </w:r>
-                                <w:bookmarkStart w:id="1" w:name="_GoBack"/>
-                                <w:bookmarkEnd w:id="1"/>
                               </w:p>
                             </w:tc>
                           </w:tr>
@@ -734,6 +719,7 @@
                                       <w:dataBinding w:prefixMappings="xmlns:ns0='http://purl.org/dc/elements/1.1/' xmlns:ns1='http://schemas.openxmlformats.org/package/2006/metadata/core-properties' " w:xpath="/ns1:coreProperties[1]/ns0:creator[1]" w:storeItemID="{6C3C8BC8-F283-45AE-878A-BAB7291924A1}"/>
                                       <w:text/>
                                     </w:sdtPr>
+                                    <w:sdtEndPr/>
                                     <w:sdtContent>
                                       <w:tc>
                                         <w:tcPr>
@@ -781,6 +767,7 @@
                                           <w:calendar w:val="gregorian"/>
                                         </w:date>
                                       </w:sdtPr>
+                                      <w:sdtEndPr/>
                                       <w:sdtContent>
                                         <w:p>
                                           <w:pPr>
@@ -813,6 +800,7 @@
                                       <w:dataBinding w:prefixMappings="xmlns:ns0='http://purl.org/dc/elements/1.1/' xmlns:ns1='http://schemas.openxmlformats.org/package/2006/metadata/core-properties' " w:xpath="/ns1:coreProperties[1]/ns1:category[1]" w:storeItemID="{6C3C8BC8-F283-45AE-878A-BAB7291924A1}"/>
                                       <w:text/>
                                     </w:sdtPr>
+                                    <w:sdtEndPr/>
                                     <w:sdtContent>
                                       <w:tc>
                                         <w:tcPr>
@@ -1385,17 +1373,6 @@
     </w:p>
     <w:p>
       <w:pPr>
-        <w:pStyle w:val="BodyText"/>
-        <w:spacing w:before="0" w:beforeAutospacing="0" w:after="160" w:afterAutospacing="0"/>
-        <w:rPr>
-          <w:rFonts w:eastAsiaTheme="minorHAnsi" w:cstheme="minorBidi"/>
-          <w:szCs w:val="22"/>
-          <w:lang w:eastAsia="en-US"/>
-        </w:rPr>
-      </w:pPr>
-    </w:p>
-    <w:p>
-      <w:pPr>
         <w:pStyle w:val="ListParagraph"/>
         <w:numPr>
           <w:ilvl w:val="0"/>
@@ -1479,585 +1456,8 @@
         </w:rPr>
         <w:br w:type="page"/>
       </w:r>
-    </w:p>
-    <w:p>
-      <w:pPr>
-        <w:pStyle w:val="Heading1"/>
-        <w:numPr>
-          <w:ilvl w:val="0"/>
-          <w:numId w:val="17"/>
-        </w:numPr>
-        <w:spacing w:line="276" w:lineRule="auto"/>
-        <w:rPr>
-          <w:rStyle w:val="Heading2Char"/>
-          <w:rFonts w:ascii="Sitka Text" w:hAnsi="Sitka Text"/>
-          <w:bCs/>
-          <w:sz w:val="32"/>
-          <w:szCs w:val="48"/>
-        </w:rPr>
-      </w:pPr>
-      <w:r>
-        <w:rPr>
-          <w:rStyle w:val="Heading2Char"/>
-          <w:rFonts w:ascii="Sitka Text" w:hAnsi="Sitka Text"/>
-          <w:bCs/>
-          <w:sz w:val="32"/>
-          <w:szCs w:val="48"/>
-        </w:rPr>
-        <w:lastRenderedPageBreak/>
-        <w:t>Format of Each Message Type</w:t>
-      </w:r>
-    </w:p>
-    <w:p>
-      <w:pPr>
-        <w:pStyle w:val="Heading1"/>
-        <w:spacing w:line="276" w:lineRule="auto"/>
-        <w:rPr>
-          <w:rStyle w:val="Heading2Char"/>
-          <w:rFonts w:ascii="Sitka Text" w:hAnsi="Sitka Text"/>
-          <w:bCs/>
-          <w:color w:val="FF0000"/>
-          <w:sz w:val="32"/>
-          <w:szCs w:val="48"/>
-        </w:rPr>
-      </w:pPr>
-      <w:r>
-        <w:rPr>
-          <w:rStyle w:val="Heading2Char"/>
-          <w:rFonts w:ascii="Sitka Text" w:hAnsi="Sitka Text"/>
-          <w:bCs/>
-          <w:color w:val="FF0000"/>
-          <w:sz w:val="32"/>
-          <w:szCs w:val="48"/>
-        </w:rPr>
-        <w:t>--- Does every message need to be documented as they are being documented in protocol doc ---</w:t>
-      </w:r>
-    </w:p>
-    <w:p>
-      <w:pPr>
-        <w:pStyle w:val="Heading2"/>
-        <w:numPr>
-          <w:ilvl w:val="1"/>
-          <w:numId w:val="17"/>
-        </w:numPr>
-        <w:spacing w:line="276" w:lineRule="auto"/>
-        <w:ind w:left="0" w:firstLine="0"/>
-        <w:rPr>
-          <w:rStyle w:val="Heading2Char"/>
-          <w:rFonts w:ascii="Sitka Text" w:eastAsiaTheme="minorHAnsi" w:hAnsi="Sitka Text" w:cstheme="minorBidi"/>
-          <w:bCs/>
-          <w:sz w:val="28"/>
-          <w:szCs w:val="22"/>
-          <w:lang w:eastAsia="en-US"/>
-        </w:rPr>
-      </w:pPr>
-      <w:r>
-        <w:rPr>
-          <w:rStyle w:val="Heading2Char"/>
-          <w:rFonts w:ascii="Sitka Text" w:eastAsiaTheme="minorHAnsi" w:hAnsi="Sitka Text" w:cstheme="minorBidi"/>
-          <w:bCs/>
-          <w:sz w:val="28"/>
-          <w:szCs w:val="22"/>
-          <w:lang w:eastAsia="en-US"/>
-        </w:rPr>
-        <w:t>Request</w:t>
-      </w:r>
-    </w:p>
-    <w:p>
-      <w:pPr>
-        <w:pStyle w:val="NormalWeb"/>
-        <w:spacing w:before="0" w:beforeAutospacing="0" w:after="160" w:afterAutospacing="0" w:line="276" w:lineRule="auto"/>
-        <w:rPr>
-          <w:rStyle w:val="Heading2Char"/>
-          <w:rFonts w:ascii="Sitka Text" w:eastAsiaTheme="minorHAnsi" w:hAnsi="Sitka Text" w:cstheme="minorBidi"/>
-          <w:b w:val="0"/>
-          <w:bCs w:val="0"/>
-          <w:sz w:val="24"/>
-          <w:szCs w:val="22"/>
-          <w:lang w:eastAsia="en-US"/>
-        </w:rPr>
-      </w:pPr>
-      <w:r>
-        <w:rPr>
-          <w:rStyle w:val="Heading2Char"/>
-          <w:rFonts w:ascii="Sitka Text" w:eastAsiaTheme="minorHAnsi" w:hAnsi="Sitka Text" w:cstheme="minorBidi"/>
-          <w:b w:val="0"/>
-          <w:bCs w:val="0"/>
-          <w:sz w:val="24"/>
-          <w:szCs w:val="22"/>
-          <w:lang w:eastAsia="en-US"/>
-        </w:rPr>
-        <w:t xml:space="preserve">Requests </w:t>
-      </w:r>
-      <w:r>
-        <w:rPr>
-          <w:rStyle w:val="Heading2Char"/>
-          <w:rFonts w:ascii="Sitka Text" w:eastAsiaTheme="minorHAnsi" w:hAnsi="Sitka Text" w:cstheme="minorBidi"/>
-          <w:b w:val="0"/>
-          <w:bCs w:val="0"/>
-          <w:sz w:val="24"/>
-          <w:szCs w:val="22"/>
-          <w:lang w:eastAsia="en-US"/>
-        </w:rPr>
-        <w:t>sent by the client to the server</w:t>
-      </w:r>
-      <w:r>
-        <w:rPr>
-          <w:rStyle w:val="Heading2Char"/>
-          <w:rFonts w:ascii="Sitka Text" w:eastAsiaTheme="minorHAnsi" w:hAnsi="Sitka Text" w:cstheme="minorBidi"/>
-          <w:b w:val="0"/>
-          <w:bCs w:val="0"/>
-          <w:sz w:val="24"/>
-          <w:szCs w:val="22"/>
-          <w:lang w:eastAsia="en-US"/>
-        </w:rPr>
-        <w:t xml:space="preserve"> will </w:t>
-      </w:r>
-      <w:r>
-        <w:rPr>
-          <w:rStyle w:val="Heading2Char"/>
-          <w:rFonts w:ascii="Sitka Text" w:eastAsiaTheme="minorHAnsi" w:hAnsi="Sitka Text" w:cstheme="minorBidi"/>
-          <w:b w:val="0"/>
-          <w:bCs w:val="0"/>
-          <w:sz w:val="24"/>
-          <w:szCs w:val="22"/>
-          <w:lang w:eastAsia="en-US"/>
-        </w:rPr>
-        <w:t xml:space="preserve">be </w:t>
-      </w:r>
-      <w:r>
-        <w:rPr>
-          <w:rStyle w:val="Heading2Char"/>
-          <w:rFonts w:ascii="Sitka Text" w:eastAsiaTheme="minorHAnsi" w:hAnsi="Sitka Text" w:cstheme="minorBidi"/>
-          <w:b w:val="0"/>
-          <w:bCs w:val="0"/>
-          <w:sz w:val="24"/>
-          <w:szCs w:val="22"/>
-          <w:lang w:eastAsia="en-US"/>
-        </w:rPr>
-        <w:t>in string format.</w:t>
-      </w:r>
-    </w:p>
-    <w:p>
-      <w:pPr>
-        <w:spacing w:line="276" w:lineRule="auto"/>
-        <w:rPr>
-          <w:rStyle w:val="Heading2Char"/>
-          <w:rFonts w:ascii="Sitka Text" w:eastAsiaTheme="minorHAnsi" w:hAnsi="Sitka Text" w:cstheme="minorBidi"/>
-          <w:b w:val="0"/>
-          <w:bCs w:val="0"/>
-          <w:sz w:val="24"/>
-          <w:szCs w:val="22"/>
-          <w:lang w:eastAsia="en-US"/>
-        </w:rPr>
-      </w:pPr>
-      <w:r>
-        <w:rPr>
-          <w:rStyle w:val="Heading2Char"/>
-          <w:rFonts w:ascii="Sitka Text" w:eastAsiaTheme="minorHAnsi" w:hAnsi="Sitka Text" w:cstheme="minorBidi"/>
-          <w:b w:val="0"/>
-          <w:bCs w:val="0"/>
-          <w:sz w:val="24"/>
-          <w:szCs w:val="22"/>
-          <w:lang w:eastAsia="en-US"/>
-        </w:rPr>
-        <w:t>Example:</w:t>
-      </w:r>
-    </w:p>
-    <w:p>
-      <w:pPr>
-        <w:pBdr>
-          <w:top w:val="single" w:sz="4" w:space="1" w:color="auto"/>
-          <w:left w:val="single" w:sz="4" w:space="4" w:color="auto"/>
-          <w:bottom w:val="single" w:sz="4" w:space="0" w:color="auto"/>
-          <w:right w:val="single" w:sz="4" w:space="4" w:color="auto"/>
-        </w:pBdr>
-        <w:spacing w:line="276" w:lineRule="auto"/>
-        <w:rPr>
-          <w:rStyle w:val="Heading2Char"/>
-          <w:rFonts w:ascii="Consolas" w:eastAsiaTheme="minorHAnsi" w:hAnsi="Consolas" w:cstheme="minorBidi"/>
-          <w:bCs w:val="0"/>
-          <w:sz w:val="24"/>
-          <w:szCs w:val="22"/>
-          <w:lang w:eastAsia="en-US"/>
-        </w:rPr>
-      </w:pPr>
-      <w:r>
-        <w:rPr>
-          <w:rStyle w:val="Heading2Char"/>
-          <w:rFonts w:ascii="Consolas" w:eastAsiaTheme="minorHAnsi" w:hAnsi="Consolas" w:cstheme="minorBidi"/>
-          <w:bCs w:val="0"/>
-          <w:sz w:val="24"/>
-          <w:szCs w:val="22"/>
-          <w:lang w:eastAsia="en-US"/>
-        </w:rPr>
-        <w:t>LOGIN username password</w:t>
-      </w:r>
-    </w:p>
-    <w:p>
-      <w:pPr>
-        <w:pStyle w:val="Heading2"/>
-        <w:numPr>
-          <w:ilvl w:val="1"/>
-          <w:numId w:val="17"/>
-        </w:numPr>
-        <w:spacing w:line="276" w:lineRule="auto"/>
-        <w:ind w:left="0" w:firstLine="0"/>
-        <w:rPr>
-          <w:rStyle w:val="Heading2Char"/>
-          <w:rFonts w:ascii="Sitka Text" w:eastAsiaTheme="minorHAnsi" w:hAnsi="Sitka Text" w:cstheme="minorBidi"/>
-          <w:bCs/>
-          <w:sz w:val="28"/>
-          <w:szCs w:val="22"/>
-          <w:lang w:eastAsia="en-US"/>
-        </w:rPr>
-      </w:pPr>
-      <w:r>
-        <w:rPr>
-          <w:rStyle w:val="Heading2Char"/>
-          <w:rFonts w:ascii="Sitka Text" w:eastAsiaTheme="minorHAnsi" w:hAnsi="Sitka Text" w:cstheme="minorBidi"/>
-          <w:bCs/>
-          <w:sz w:val="28"/>
-          <w:szCs w:val="22"/>
-          <w:lang w:eastAsia="en-US"/>
-        </w:rPr>
-        <w:t>Response</w:t>
-      </w:r>
-    </w:p>
-    <w:p>
-      <w:pPr>
-        <w:pStyle w:val="Heading2"/>
-        <w:spacing w:line="276" w:lineRule="auto"/>
-        <w:rPr>
-          <w:rStyle w:val="Heading2Char"/>
-          <w:rFonts w:ascii="Sitka Text" w:eastAsiaTheme="minorHAnsi" w:hAnsi="Sitka Text" w:cstheme="minorBidi"/>
-          <w:bCs/>
-          <w:sz w:val="24"/>
-          <w:szCs w:val="22"/>
-          <w:lang w:eastAsia="en-US"/>
-        </w:rPr>
-      </w:pPr>
-      <w:r>
-        <w:rPr>
-          <w:rStyle w:val="Heading2Char"/>
-          <w:rFonts w:ascii="Sitka Text" w:eastAsiaTheme="minorHAnsi" w:hAnsi="Sitka Text" w:cstheme="minorBidi"/>
-          <w:bCs/>
-          <w:sz w:val="24"/>
-          <w:szCs w:val="22"/>
-          <w:lang w:eastAsia="en-US"/>
-        </w:rPr>
-        <w:t>Re</w:t>
-      </w:r>
-      <w:r>
-        <w:rPr>
-          <w:rStyle w:val="Heading2Char"/>
-          <w:rFonts w:ascii="Sitka Text" w:eastAsiaTheme="minorHAnsi" w:hAnsi="Sitka Text" w:cstheme="minorBidi"/>
-          <w:bCs/>
-          <w:sz w:val="24"/>
-          <w:szCs w:val="22"/>
-          <w:lang w:eastAsia="en-US"/>
-        </w:rPr>
-        <w:t>sponses received by the</w:t>
-      </w:r>
-      <w:r>
-        <w:rPr>
-          <w:rStyle w:val="Heading2Char"/>
-          <w:rFonts w:ascii="Sitka Text" w:eastAsiaTheme="minorHAnsi" w:hAnsi="Sitka Text" w:cstheme="minorBidi"/>
-          <w:bCs/>
-          <w:sz w:val="24"/>
-          <w:szCs w:val="22"/>
-          <w:lang w:eastAsia="en-US"/>
-        </w:rPr>
-        <w:t xml:space="preserve"> </w:t>
-      </w:r>
-      <w:r>
-        <w:rPr>
-          <w:rStyle w:val="Heading2Char"/>
-          <w:rFonts w:ascii="Sitka Text" w:eastAsiaTheme="minorHAnsi" w:hAnsi="Sitka Text" w:cstheme="minorBidi"/>
-          <w:bCs/>
-          <w:sz w:val="24"/>
-          <w:szCs w:val="22"/>
-          <w:lang w:eastAsia="en-US"/>
-        </w:rPr>
-        <w:t>client</w:t>
-      </w:r>
-      <w:r>
-        <w:rPr>
-          <w:rStyle w:val="Heading2Char"/>
-          <w:rFonts w:ascii="Sitka Text" w:eastAsiaTheme="minorHAnsi" w:hAnsi="Sitka Text" w:cstheme="minorBidi"/>
-          <w:bCs/>
-          <w:sz w:val="24"/>
-          <w:szCs w:val="22"/>
-          <w:lang w:eastAsia="en-US"/>
-        </w:rPr>
-        <w:t xml:space="preserve"> </w:t>
-      </w:r>
-      <w:r>
-        <w:rPr>
-          <w:rStyle w:val="Heading2Char"/>
-          <w:rFonts w:ascii="Sitka Text" w:eastAsiaTheme="minorHAnsi" w:hAnsi="Sitka Text" w:cstheme="minorBidi"/>
-          <w:bCs/>
-          <w:sz w:val="24"/>
-          <w:szCs w:val="22"/>
-          <w:lang w:eastAsia="en-US"/>
-        </w:rPr>
-        <w:t xml:space="preserve">from the server </w:t>
-      </w:r>
-      <w:r>
-        <w:rPr>
-          <w:rStyle w:val="Heading2Char"/>
-          <w:rFonts w:ascii="Sitka Text" w:eastAsiaTheme="minorHAnsi" w:hAnsi="Sitka Text" w:cstheme="minorBidi"/>
-          <w:bCs/>
-          <w:sz w:val="24"/>
-          <w:szCs w:val="22"/>
-          <w:lang w:eastAsia="en-US"/>
-        </w:rPr>
-        <w:t>will be in string format.</w:t>
-      </w:r>
-    </w:p>
-    <w:p>
-      <w:pPr>
-        <w:pStyle w:val="Heading2"/>
-        <w:spacing w:line="276" w:lineRule="auto"/>
-        <w:rPr>
-          <w:rStyle w:val="Heading2Char"/>
-          <w:rFonts w:ascii="Sitka Text" w:eastAsiaTheme="minorHAnsi" w:hAnsi="Sitka Text" w:cstheme="minorBidi"/>
-          <w:bCs/>
-          <w:sz w:val="24"/>
-          <w:szCs w:val="22"/>
-          <w:lang w:eastAsia="en-US"/>
-        </w:rPr>
-      </w:pPr>
-      <w:r>
-        <w:rPr>
-          <w:rStyle w:val="Heading2Char"/>
-          <w:rFonts w:ascii="Sitka Text" w:eastAsiaTheme="minorHAnsi" w:hAnsi="Sitka Text" w:cstheme="minorBidi"/>
-          <w:bCs/>
-          <w:sz w:val="24"/>
-          <w:szCs w:val="22"/>
-          <w:lang w:eastAsia="en-US"/>
-        </w:rPr>
-        <w:t>Example:</w:t>
-      </w:r>
-    </w:p>
-    <w:p>
-      <w:pPr>
-        <w:pStyle w:val="Heading2"/>
-        <w:pBdr>
-          <w:top w:val="single" w:sz="4" w:space="1" w:color="auto"/>
-          <w:left w:val="single" w:sz="4" w:space="4" w:color="auto"/>
-          <w:bottom w:val="single" w:sz="4" w:space="1" w:color="auto"/>
-          <w:right w:val="single" w:sz="4" w:space="4" w:color="auto"/>
-        </w:pBdr>
-        <w:spacing w:line="276" w:lineRule="auto"/>
-        <w:rPr>
-          <w:rStyle w:val="Heading2Char"/>
-          <w:rFonts w:ascii="Consolas" w:eastAsiaTheme="minorHAnsi" w:hAnsi="Consolas" w:cstheme="minorBidi"/>
-          <w:b/>
-          <w:bCs/>
-          <w:sz w:val="24"/>
-          <w:szCs w:val="22"/>
-          <w:lang w:eastAsia="en-US"/>
-        </w:rPr>
-      </w:pPr>
-      <w:r>
-        <w:rPr>
-          <w:rStyle w:val="Heading2Char"/>
-          <w:rFonts w:ascii="Consolas" w:eastAsiaTheme="minorHAnsi" w:hAnsi="Consolas" w:cstheme="minorBidi"/>
-          <w:b/>
-          <w:bCs/>
-          <w:sz w:val="24"/>
-          <w:szCs w:val="22"/>
-          <w:lang w:eastAsia="en-US"/>
-        </w:rPr>
-        <w:t>101 Login successful</w:t>
-      </w:r>
-    </w:p>
-    <w:p>
-      <w:pPr>
-        <w:pStyle w:val="Heading2"/>
-        <w:numPr>
-          <w:ilvl w:val="1"/>
-          <w:numId w:val="17"/>
-        </w:numPr>
-        <w:spacing w:line="276" w:lineRule="auto"/>
-        <w:ind w:left="0" w:firstLine="0"/>
-        <w:rPr>
-          <w:rStyle w:val="Heading2Char"/>
-          <w:rFonts w:ascii="Sitka Text" w:eastAsiaTheme="minorHAnsi" w:hAnsi="Sitka Text" w:cstheme="minorBidi"/>
-          <w:bCs/>
-          <w:sz w:val="28"/>
-          <w:szCs w:val="22"/>
-          <w:lang w:eastAsia="en-US"/>
-        </w:rPr>
-      </w:pPr>
-      <w:r>
-        <w:rPr>
-          <w:rStyle w:val="Heading2Char"/>
-          <w:rFonts w:ascii="Sitka Text" w:eastAsiaTheme="minorHAnsi" w:hAnsi="Sitka Text" w:cstheme="minorBidi"/>
-          <w:bCs/>
-          <w:sz w:val="28"/>
-          <w:szCs w:val="22"/>
-          <w:lang w:eastAsia="en-US"/>
-        </w:rPr>
-        <w:t>Error</w:t>
-      </w:r>
-    </w:p>
-    <w:p>
-      <w:pPr>
-        <w:pStyle w:val="Heading2"/>
-        <w:spacing w:line="276" w:lineRule="auto"/>
-        <w:rPr>
-          <w:rStyle w:val="Heading2Char"/>
-          <w:rFonts w:ascii="Sitka Text" w:eastAsiaTheme="minorHAnsi" w:hAnsi="Sitka Text" w:cstheme="minorBidi"/>
-          <w:bCs/>
-          <w:sz w:val="24"/>
-          <w:szCs w:val="22"/>
-          <w:lang w:eastAsia="en-US"/>
-        </w:rPr>
-      </w:pPr>
-      <w:r>
-        <w:rPr>
-          <w:rStyle w:val="Heading2Char"/>
-          <w:rFonts w:ascii="Sitka Text" w:eastAsiaTheme="minorHAnsi" w:hAnsi="Sitka Text" w:cstheme="minorBidi"/>
-          <w:bCs/>
-          <w:sz w:val="24"/>
-          <w:szCs w:val="22"/>
-          <w:lang w:eastAsia="en-US"/>
-        </w:rPr>
-        <w:t>Example:</w:t>
-      </w:r>
-    </w:p>
-    <w:p>
-      <w:pPr>
-        <w:pStyle w:val="Heading2"/>
-        <w:pBdr>
-          <w:top w:val="single" w:sz="4" w:space="1" w:color="auto"/>
-          <w:left w:val="single" w:sz="4" w:space="4" w:color="auto"/>
-          <w:bottom w:val="single" w:sz="4" w:space="1" w:color="auto"/>
-          <w:right w:val="single" w:sz="4" w:space="4" w:color="auto"/>
-        </w:pBdr>
-        <w:spacing w:line="276" w:lineRule="auto"/>
-        <w:rPr>
-          <w:rStyle w:val="Heading2Char"/>
-          <w:rFonts w:ascii="Consolas" w:eastAsiaTheme="minorHAnsi" w:hAnsi="Consolas" w:cstheme="minorBidi"/>
-          <w:b/>
-          <w:bCs/>
-          <w:sz w:val="24"/>
-          <w:szCs w:val="22"/>
-          <w:lang w:eastAsia="en-US"/>
-        </w:rPr>
-      </w:pPr>
-      <w:r>
-        <w:rPr>
-          <w:rStyle w:val="Heading2Char"/>
-          <w:rFonts w:ascii="Consolas" w:eastAsiaTheme="minorHAnsi" w:hAnsi="Consolas" w:cstheme="minorBidi"/>
-          <w:b/>
-          <w:bCs/>
-          <w:sz w:val="24"/>
-          <w:szCs w:val="22"/>
-          <w:lang w:eastAsia="en-US"/>
-        </w:rPr>
-        <w:t>10</w:t>
-      </w:r>
-      <w:r>
-        <w:rPr>
-          <w:rStyle w:val="Heading2Char"/>
-          <w:rFonts w:ascii="Consolas" w:eastAsiaTheme="minorHAnsi" w:hAnsi="Consolas" w:cstheme="minorBidi"/>
-          <w:b/>
-          <w:bCs/>
-          <w:sz w:val="24"/>
-          <w:szCs w:val="22"/>
-          <w:lang w:eastAsia="en-US"/>
-        </w:rPr>
-        <w:t>2</w:t>
-      </w:r>
-      <w:r>
-        <w:rPr>
-          <w:rStyle w:val="Heading2Char"/>
-          <w:rFonts w:ascii="Consolas" w:eastAsiaTheme="minorHAnsi" w:hAnsi="Consolas" w:cstheme="minorBidi"/>
-          <w:b/>
-          <w:bCs/>
-          <w:sz w:val="24"/>
-          <w:szCs w:val="22"/>
-          <w:lang w:eastAsia="en-US"/>
-        </w:rPr>
-        <w:t xml:space="preserve"> Login </w:t>
-      </w:r>
-      <w:r>
-        <w:rPr>
-          <w:rStyle w:val="Heading2Char"/>
-          <w:rFonts w:ascii="Consolas" w:eastAsiaTheme="minorHAnsi" w:hAnsi="Consolas" w:cstheme="minorBidi"/>
-          <w:b/>
-          <w:bCs/>
-          <w:sz w:val="24"/>
-          <w:szCs w:val="22"/>
-          <w:lang w:eastAsia="en-US"/>
-        </w:rPr>
-        <w:t>un</w:t>
-      </w:r>
-      <w:r>
-        <w:rPr>
-          <w:rStyle w:val="Heading2Char"/>
-          <w:rFonts w:ascii="Consolas" w:eastAsiaTheme="minorHAnsi" w:hAnsi="Consolas" w:cstheme="minorBidi"/>
-          <w:b/>
-          <w:bCs/>
-          <w:sz w:val="24"/>
-          <w:szCs w:val="22"/>
-          <w:lang w:eastAsia="en-US"/>
-        </w:rPr>
-        <w:t>successful</w:t>
-      </w:r>
-      <w:r>
-        <w:rPr>
-          <w:rStyle w:val="Heading2Char"/>
-          <w:rFonts w:ascii="Consolas" w:eastAsiaTheme="minorHAnsi" w:hAnsi="Consolas" w:cstheme="minorBidi"/>
-          <w:b/>
-          <w:bCs/>
-          <w:sz w:val="24"/>
-          <w:szCs w:val="22"/>
-          <w:lang w:eastAsia="en-US"/>
-        </w:rPr>
-        <w:t>, please try again</w:t>
-      </w:r>
-    </w:p>
-    <w:p>
-      <w:pPr>
-        <w:spacing w:line="276" w:lineRule="auto"/>
-        <w:rPr>
-          <w:rStyle w:val="Heading2Char"/>
-          <w:rFonts w:ascii="Sitka Text" w:eastAsiaTheme="minorHAnsi" w:hAnsi="Sitka Text" w:cstheme="minorBidi"/>
-          <w:b w:val="0"/>
-          <w:bCs w:val="0"/>
-          <w:color w:val="FF0000"/>
-          <w:sz w:val="24"/>
-          <w:szCs w:val="22"/>
-          <w:lang w:eastAsia="en-US"/>
-        </w:rPr>
-      </w:pPr>
-    </w:p>
-    <w:p>
-      <w:pPr>
-        <w:spacing w:line="276" w:lineRule="auto"/>
-        <w:rPr>
-          <w:rStyle w:val="Heading2Char"/>
-          <w:rFonts w:ascii="Sitka Text" w:eastAsiaTheme="minorHAnsi" w:hAnsi="Sitka Text"/>
-          <w:b w:val="0"/>
-          <w:kern w:val="36"/>
-          <w:sz w:val="32"/>
-          <w:szCs w:val="48"/>
-        </w:rPr>
-      </w:pPr>
-      <w:r>
-        <w:rPr>
-          <w:rStyle w:val="Heading2Char"/>
-          <w:rFonts w:ascii="Sitka Text" w:eastAsiaTheme="minorHAnsi" w:hAnsi="Sitka Text"/>
-          <w:bCs w:val="0"/>
-          <w:sz w:val="32"/>
-          <w:szCs w:val="48"/>
-        </w:rPr>
-        <w:br w:type="page"/>
-      </w:r>
+      <w:bookmarkStart w:id="0" w:name="_GoBack"/>
+      <w:bookmarkEnd w:id="0"/>
     </w:p>
     <w:p>
       <w:pPr>
@@ -7548,6 +6948,7 @@
   <w:style w:type="character" w:default="1" w:styleId="DefaultParagraphFont">
     <w:name w:val="Default Paragraph Font"/>
     <w:uiPriority w:val="1"/>
+    <w:semiHidden/>
     <w:unhideWhenUsed/>
   </w:style>
   <w:style w:type="table" w:default="1" w:styleId="TableNormal">

</xml_diff>

<commit_message>
Added exception handling and extra steps to ensure ssl connections handled
</commit_message>
<xml_diff>
--- a/Protocol_Design_Impl_Deirdre_Lee.docx
+++ b/Protocol_Design_Impl_Deirdre_Lee.docx
@@ -7817,308 +7817,17 @@
     </w:p>
     <w:p>
       <w:pPr>
-        <w:pStyle w:val="Heading1"/>
-        <w:numPr>
-          <w:ilvl w:val="0"/>
-          <w:numId w:val="1"/>
-        </w:numPr>
-        <w:spacing w:before="0" w:beforeAutospacing="0" w:after="0" w:afterAutospacing="0" w:line="276" w:lineRule="auto"/>
-        <w:ind w:left="0" w:firstLine="0"/>
-        <w:jc w:val="both"/>
-        <w:rPr>
-          <w:rStyle w:val="Heading2Char"/>
-          <w:rFonts w:ascii="Sitka Text" w:eastAsia="Microsoft YaHei" w:hAnsi="Sitka Text"/>
-          <w:b/>
-          <w:bCs/>
-          <w:sz w:val="32"/>
-          <w:szCs w:val="48"/>
-        </w:rPr>
-      </w:pPr>
-      <w:bookmarkStart w:id="130" w:name="_Toc162448081"/>
-      <w:bookmarkStart w:id="131" w:name="_Toc162448980"/>
-      <w:r>
-        <w:rPr>
-          <w:rStyle w:val="Heading2Char"/>
-          <w:rFonts w:ascii="Sitka Text" w:eastAsia="Microsoft YaHei" w:hAnsi="Sitka Text"/>
-          <w:b/>
-          <w:bCs/>
-          <w:sz w:val="32"/>
-          <w:szCs w:val="48"/>
-        </w:rPr>
-        <w:t>Inter-process Communication</w:t>
-      </w:r>
-      <w:bookmarkEnd w:id="130"/>
-      <w:bookmarkEnd w:id="131"/>
-    </w:p>
-    <w:p>
-      <w:pPr>
-        <w:spacing w:after="0" w:line="276" w:lineRule="auto"/>
-        <w:jc w:val="both"/>
-        <w:rPr>
-          <w:rStyle w:val="Heading2Char"/>
-          <w:rFonts w:ascii="Sitka Text" w:eastAsia="Microsoft YaHei" w:hAnsi="Sitka Text"/>
-          <w:b w:val="0"/>
-          <w:bCs w:val="0"/>
-          <w:sz w:val="22"/>
-          <w:szCs w:val="22"/>
-        </w:rPr>
-      </w:pPr>
-      <w:r>
-        <w:rPr>
-          <w:rFonts w:ascii="Sitka Text" w:hAnsi="Sitka Text"/>
-        </w:rPr>
-        <w:t>In</w:t>
-      </w:r>
-      <w:r>
-        <w:rPr>
-          <w:rStyle w:val="Heading2Char"/>
-          <w:rFonts w:ascii="Sitka Text" w:eastAsia="Microsoft YaHei" w:hAnsi="Sitka Text"/>
-          <w:b w:val="0"/>
-          <w:bCs w:val="0"/>
-          <w:sz w:val="22"/>
-          <w:szCs w:val="22"/>
-        </w:rPr>
-        <w:t xml:space="preserve"> the system, communication between the client and the server processes is facilitated through a secure connection established using SSL/TLS.</w:t>
-      </w:r>
-    </w:p>
-    <w:p>
-      <w:pPr>
-        <w:spacing w:after="0" w:line="276" w:lineRule="auto"/>
-        <w:jc w:val="both"/>
-        <w:rPr>
-          <w:rStyle w:val="Heading2Char"/>
-          <w:rFonts w:ascii="Sitka Text" w:eastAsia="Microsoft YaHei" w:hAnsi="Sitka Text"/>
-          <w:b w:val="0"/>
-          <w:bCs w:val="0"/>
-          <w:sz w:val="22"/>
-          <w:szCs w:val="22"/>
-        </w:rPr>
-      </w:pPr>
-    </w:p>
-    <w:p>
-      <w:pPr>
         <w:pStyle w:val="ListParagraph"/>
-        <w:numPr>
-          <w:ilvl w:val="0"/>
-          <w:numId w:val="2"/>
-        </w:numPr>
-        <w:spacing w:after="0" w:line="276" w:lineRule="auto"/>
-        <w:ind w:left="0" w:firstLine="0"/>
+        <w:spacing w:after="0" w:line="276" w:lineRule="auto"/>
+        <w:ind w:left="0"/>
         <w:contextualSpacing w:val="0"/>
         <w:jc w:val="both"/>
-        <w:outlineLvl w:val="1"/>
-        <w:rPr>
-          <w:rFonts w:ascii="Sitka Text" w:eastAsia="Microsoft YaHei" w:hAnsi="Sitka Text" w:cs="Times New Roman"/>
-          <w:bCs/>
-          <w:vanish/>
-          <w:sz w:val="28"/>
-          <w:szCs w:val="36"/>
-          <w:lang w:eastAsia="en-IE"/>
-        </w:rPr>
-      </w:pPr>
-      <w:bookmarkStart w:id="132" w:name="_Toc162343468"/>
-      <w:bookmarkStart w:id="133" w:name="_Toc162343507"/>
-      <w:bookmarkStart w:id="134" w:name="_Toc162343576"/>
-      <w:bookmarkStart w:id="135" w:name="_Toc162343812"/>
-      <w:bookmarkStart w:id="136" w:name="_Toc162344995"/>
-      <w:bookmarkStart w:id="137" w:name="_Toc162345249"/>
-      <w:bookmarkStart w:id="138" w:name="_Toc162345299"/>
-      <w:bookmarkStart w:id="139" w:name="_Toc162345347"/>
-      <w:bookmarkStart w:id="140" w:name="_Toc162345393"/>
-      <w:bookmarkStart w:id="141" w:name="_Toc162345434"/>
-      <w:bookmarkStart w:id="142" w:name="_Toc162345474"/>
-      <w:bookmarkStart w:id="143" w:name="_Toc162345516"/>
-      <w:bookmarkStart w:id="144" w:name="_Toc162345556"/>
-      <w:bookmarkStart w:id="145" w:name="_Toc162345595"/>
-      <w:bookmarkStart w:id="146" w:name="_Toc162345635"/>
-      <w:bookmarkStart w:id="147" w:name="_Toc162345673"/>
-      <w:bookmarkStart w:id="148" w:name="_Toc162345710"/>
-      <w:bookmarkStart w:id="149" w:name="_Toc162345993"/>
-      <w:bookmarkStart w:id="150" w:name="_Toc162346182"/>
-      <w:bookmarkStart w:id="151" w:name="_Toc162447530"/>
-      <w:bookmarkStart w:id="152" w:name="_Toc162448082"/>
-      <w:bookmarkStart w:id="153" w:name="_Toc162448698"/>
-      <w:bookmarkStart w:id="154" w:name="_Toc162448981"/>
-      <w:bookmarkEnd w:id="132"/>
-      <w:bookmarkEnd w:id="133"/>
-      <w:bookmarkEnd w:id="134"/>
-      <w:bookmarkEnd w:id="135"/>
-      <w:bookmarkEnd w:id="136"/>
-      <w:bookmarkEnd w:id="137"/>
-      <w:bookmarkEnd w:id="138"/>
-      <w:bookmarkEnd w:id="139"/>
-      <w:bookmarkEnd w:id="140"/>
-      <w:bookmarkEnd w:id="141"/>
-      <w:bookmarkEnd w:id="142"/>
-      <w:bookmarkEnd w:id="143"/>
-      <w:bookmarkEnd w:id="144"/>
-      <w:bookmarkEnd w:id="145"/>
-      <w:bookmarkEnd w:id="146"/>
-      <w:bookmarkEnd w:id="147"/>
-      <w:bookmarkEnd w:id="148"/>
-      <w:bookmarkEnd w:id="149"/>
-      <w:bookmarkEnd w:id="150"/>
-      <w:bookmarkEnd w:id="151"/>
-      <w:bookmarkEnd w:id="152"/>
-      <w:bookmarkEnd w:id="153"/>
-      <w:bookmarkEnd w:id="154"/>
-    </w:p>
-    <w:p>
-      <w:pPr>
-        <w:pStyle w:val="Heading2"/>
-        <w:numPr>
-          <w:ilvl w:val="1"/>
-          <w:numId w:val="2"/>
-        </w:numPr>
-        <w:spacing w:before="0" w:beforeAutospacing="0" w:after="0" w:afterAutospacing="0" w:line="276" w:lineRule="auto"/>
-        <w:ind w:left="0" w:firstLine="0"/>
-        <w:jc w:val="both"/>
-        <w:rPr>
-          <w:rFonts w:ascii="Sitka Text" w:eastAsia="Microsoft YaHei" w:hAnsi="Sitka Text"/>
-          <w:sz w:val="28"/>
-        </w:rPr>
-      </w:pPr>
-      <w:bookmarkStart w:id="155" w:name="_Toc162448083"/>
-      <w:bookmarkStart w:id="156" w:name="_Toc162448982"/>
-      <w:r>
-        <w:rPr>
-          <w:rFonts w:ascii="Sitka Text" w:eastAsia="Microsoft YaHei" w:hAnsi="Sitka Text"/>
-          <w:sz w:val="28"/>
-        </w:rPr>
-        <w:t>Sequence of Inter-process Communication</w:t>
-      </w:r>
-      <w:bookmarkEnd w:id="155"/>
-      <w:bookmarkEnd w:id="156"/>
-    </w:p>
-    <w:p>
-      <w:pPr>
-        <w:pStyle w:val="ListParagraph"/>
-        <w:numPr>
-          <w:ilvl w:val="0"/>
-          <w:numId w:val="14"/>
-        </w:numPr>
-        <w:spacing w:after="0" w:line="276" w:lineRule="auto"/>
-        <w:jc w:val="both"/>
-        <w:rPr>
-          <w:rFonts w:ascii="Sitka Text" w:hAnsi="Sitka Text"/>
-        </w:rPr>
-      </w:pPr>
-      <w:bookmarkStart w:id="157" w:name="_Hlk162443250"/>
-      <w:r>
-        <w:rPr>
-          <w:rFonts w:ascii="Sitka Text" w:hAnsi="Sitka Text"/>
-        </w:rPr>
-        <w:t>The client initiates a secure connection request to the server.</w:t>
-      </w:r>
-    </w:p>
-    <w:p>
-      <w:pPr>
-        <w:pStyle w:val="ListParagraph"/>
-        <w:numPr>
-          <w:ilvl w:val="0"/>
-          <w:numId w:val="14"/>
-        </w:numPr>
-        <w:spacing w:after="0" w:line="276" w:lineRule="auto"/>
-        <w:jc w:val="both"/>
-        <w:rPr>
-          <w:rFonts w:ascii="Sitka Text" w:hAnsi="Sitka Text"/>
-        </w:rPr>
-      </w:pPr>
-      <w:r>
-        <w:rPr>
-          <w:rFonts w:ascii="Sitka Text" w:hAnsi="Sitka Text"/>
-        </w:rPr>
-        <w:t>The server listens for incoming client connections over SSL/TLS.</w:t>
-      </w:r>
-    </w:p>
-    <w:p>
-      <w:pPr>
-        <w:pStyle w:val="ListParagraph"/>
-        <w:numPr>
-          <w:ilvl w:val="0"/>
-          <w:numId w:val="14"/>
-        </w:numPr>
-        <w:spacing w:after="0" w:line="276" w:lineRule="auto"/>
-        <w:jc w:val="both"/>
-        <w:rPr>
-          <w:rFonts w:ascii="Sitka Text" w:hAnsi="Sitka Text"/>
-        </w:rPr>
-      </w:pPr>
-      <w:r>
-        <w:rPr>
-          <w:rFonts w:ascii="Sitka Text" w:hAnsi="Sitka Text"/>
-        </w:rPr>
-        <w:t>Upon successful connection establishment, the client and server perform an SSL/TLS handshake to authenticate and establish a secure communication channel.</w:t>
-      </w:r>
-    </w:p>
-    <w:p>
-      <w:pPr>
-        <w:pStyle w:val="ListParagraph"/>
-        <w:numPr>
-          <w:ilvl w:val="0"/>
-          <w:numId w:val="14"/>
-        </w:numPr>
-        <w:spacing w:after="0" w:line="276" w:lineRule="auto"/>
-        <w:jc w:val="both"/>
-        <w:rPr>
-          <w:rFonts w:ascii="Sitka Text" w:hAnsi="Sitka Text"/>
-        </w:rPr>
-      </w:pPr>
-      <w:r>
-        <w:rPr>
-          <w:rFonts w:ascii="Sitka Text" w:hAnsi="Sitka Text"/>
-        </w:rPr>
-        <w:t>Once the handshake is completed, the server responds to the client’s connection request.</w:t>
-      </w:r>
-    </w:p>
-    <w:p>
-      <w:pPr>
-        <w:pStyle w:val="ListParagraph"/>
-        <w:numPr>
-          <w:ilvl w:val="0"/>
-          <w:numId w:val="14"/>
-        </w:numPr>
-        <w:spacing w:after="0" w:line="276" w:lineRule="auto"/>
-        <w:jc w:val="both"/>
-        <w:rPr>
-          <w:rFonts w:ascii="Sitka Text" w:hAnsi="Sitka Text"/>
-        </w:rPr>
-      </w:pPr>
-      <w:r>
-        <w:rPr>
-          <w:rFonts w:ascii="Sitka Text" w:hAnsi="Sitka Text"/>
-        </w:rPr>
-        <w:t>The client acknowledges the server's response over the secure connection.</w:t>
-      </w:r>
-    </w:p>
-    <w:p>
-      <w:pPr>
-        <w:pStyle w:val="ListParagraph"/>
-        <w:numPr>
-          <w:ilvl w:val="0"/>
-          <w:numId w:val="14"/>
-        </w:numPr>
-        <w:spacing w:after="0" w:line="276" w:lineRule="auto"/>
-        <w:jc w:val="both"/>
-        <w:rPr>
-          <w:rFonts w:ascii="Sitka Text" w:hAnsi="Sitka Text"/>
-        </w:rPr>
-      </w:pPr>
-      <w:r>
-        <w:rPr>
-          <w:rFonts w:ascii="Sitka Text" w:hAnsi="Sitka Text"/>
-        </w:rPr>
-        <w:t>Communication continues bidirectionally over the established SSL/TLS connection until session termination. Session termination can occur due to termination by either party.</w:t>
-      </w:r>
-    </w:p>
-    <w:p>
-      <w:pPr>
-        <w:spacing w:after="0" w:line="276" w:lineRule="auto"/>
-        <w:jc w:val="both"/>
-        <w:rPr>
-          <w:rFonts w:ascii="Sitka Text" w:hAnsi="Sitka Text"/>
-        </w:rPr>
-      </w:pPr>
+        <w:outlineLvl w:val="0"/>
+        <w:rPr>
+          <w:rFonts w:ascii="Sitka Text" w:hAnsi="Sitka Text"/>
+        </w:rPr>
+      </w:pPr>
+      <w:bookmarkStart w:id="130" w:name="_Hlk162443250"/>
     </w:p>
     <w:p>
       <w:pPr>
@@ -8139,9 +7848,9 @@
           <w:szCs w:val="48"/>
         </w:rPr>
       </w:pPr>
-      <w:bookmarkStart w:id="158" w:name="_Toc162448084"/>
-      <w:bookmarkStart w:id="159" w:name="_Toc162448983"/>
-      <w:bookmarkEnd w:id="157"/>
+      <w:bookmarkStart w:id="131" w:name="_Toc162448084"/>
+      <w:bookmarkStart w:id="132" w:name="_Toc162448983"/>
+      <w:bookmarkEnd w:id="130"/>
       <w:r>
         <w:rPr>
           <w:rStyle w:val="Heading2Char"/>
@@ -8153,8 +7862,8 @@
         </w:rPr>
         <w:t>Conclusion</w:t>
       </w:r>
-      <w:bookmarkEnd w:id="158"/>
-      <w:bookmarkEnd w:id="159"/>
+      <w:bookmarkEnd w:id="131"/>
+      <w:bookmarkEnd w:id="132"/>
     </w:p>
     <w:p>
       <w:pPr>
@@ -8250,8 +7959,8 @@
           <w:szCs w:val="48"/>
         </w:rPr>
       </w:pPr>
-      <w:bookmarkStart w:id="160" w:name="_Toc162448085"/>
-      <w:bookmarkStart w:id="161" w:name="_Toc162448984"/>
+      <w:bookmarkStart w:id="133" w:name="_Toc162448085"/>
+      <w:bookmarkStart w:id="134" w:name="_Toc162448984"/>
       <w:r>
         <w:rPr>
           <w:rStyle w:val="Heading2Char"/>
@@ -8274,8 +7983,8 @@
         </w:rPr>
         <w:t>Application Implementation</w:t>
       </w:r>
-      <w:bookmarkEnd w:id="160"/>
-      <w:bookmarkEnd w:id="161"/>
+      <w:bookmarkEnd w:id="133"/>
+      <w:bookmarkEnd w:id="134"/>
     </w:p>
     <w:p>
       <w:pPr>
@@ -8294,9 +8003,9 @@
           <w:sz w:val="32"/>
         </w:rPr>
       </w:pPr>
-      <w:bookmarkStart w:id="162" w:name="_Hlk162343598"/>
-      <w:bookmarkStart w:id="163" w:name="_Toc162448086"/>
-      <w:bookmarkStart w:id="164" w:name="_Toc162448985"/>
+      <w:bookmarkStart w:id="135" w:name="_Hlk162343598"/>
+      <w:bookmarkStart w:id="136" w:name="_Toc162448086"/>
+      <w:bookmarkStart w:id="137" w:name="_Toc162448985"/>
       <w:r>
         <w:rPr>
           <w:rFonts w:ascii="Sitka Text" w:eastAsia="Microsoft YaHei" w:hAnsi="Sitka Text"/>
@@ -8304,9 +8013,9 @@
         </w:rPr>
         <w:t>Objectives and Overview</w:t>
       </w:r>
-      <w:bookmarkEnd w:id="162"/>
-      <w:bookmarkEnd w:id="163"/>
-      <w:bookmarkEnd w:id="164"/>
+      <w:bookmarkEnd w:id="135"/>
+      <w:bookmarkEnd w:id="136"/>
+      <w:bookmarkEnd w:id="137"/>
     </w:p>
     <w:p>
       <w:pPr>
@@ -8373,8 +8082,8 @@
           <w:sz w:val="32"/>
         </w:rPr>
       </w:pPr>
-      <w:bookmarkStart w:id="165" w:name="_Toc162448087"/>
-      <w:bookmarkStart w:id="166" w:name="_Toc162448986"/>
+      <w:bookmarkStart w:id="138" w:name="_Toc162448087"/>
+      <w:bookmarkStart w:id="139" w:name="_Toc162448986"/>
       <w:r>
         <w:rPr>
           <w:rFonts w:ascii="Sitka Text" w:eastAsia="Microsoft YaHei" w:hAnsi="Sitka Text"/>
@@ -8382,8 +8091,8 @@
         </w:rPr>
         <w:t>Source Files</w:t>
       </w:r>
-      <w:bookmarkEnd w:id="165"/>
-      <w:bookmarkEnd w:id="166"/>
+      <w:bookmarkEnd w:id="138"/>
+      <w:bookmarkEnd w:id="139"/>
     </w:p>
     <w:p>
       <w:pPr>
@@ -8401,8 +8110,8 @@
           <w:szCs w:val="24"/>
         </w:rPr>
       </w:pPr>
-      <w:bookmarkStart w:id="167" w:name="_Toc162448088"/>
-      <w:bookmarkStart w:id="168" w:name="_Toc162448987"/>
+      <w:bookmarkStart w:id="140" w:name="_Toc162448088"/>
+      <w:bookmarkStart w:id="141" w:name="_Toc162448987"/>
       <w:r>
         <w:rPr>
           <w:rFonts w:ascii="Sitka Text" w:hAnsi="Sitka Text"/>
@@ -8411,8 +8120,8 @@
         </w:rPr>
         <w:t>Client.java</w:t>
       </w:r>
-      <w:bookmarkEnd w:id="167"/>
-      <w:bookmarkEnd w:id="168"/>
+      <w:bookmarkEnd w:id="140"/>
+      <w:bookmarkEnd w:id="141"/>
     </w:p>
     <w:p>
       <w:pPr>
@@ -8463,8 +8172,8 @@
           <w:szCs w:val="24"/>
         </w:rPr>
       </w:pPr>
-      <w:bookmarkStart w:id="169" w:name="_Toc162448089"/>
-      <w:bookmarkStart w:id="170" w:name="_Toc162448988"/>
+      <w:bookmarkStart w:id="142" w:name="_Toc162448089"/>
+      <w:bookmarkStart w:id="143" w:name="_Toc162448988"/>
       <w:r>
         <w:rPr>
           <w:rFonts w:ascii="Sitka Text" w:hAnsi="Sitka Text"/>
@@ -8473,8 +8182,8 @@
         </w:rPr>
         <w:t>ClientHelper.java</w:t>
       </w:r>
-      <w:bookmarkEnd w:id="169"/>
-      <w:bookmarkEnd w:id="170"/>
+      <w:bookmarkEnd w:id="142"/>
+      <w:bookmarkEnd w:id="143"/>
     </w:p>
     <w:p>
       <w:pPr>
@@ -8489,11 +8198,7 @@
         <w:t xml:space="preserve"> in handling operations such as login, sending and receiving messages, logging out, and quitting the application.</w:t>
       </w:r>
       <w:r>
-        <w:t xml:space="preserve"> It also manages the clients socket </w:t>
-      </w:r>
-      <w:r>
-        <w:lastRenderedPageBreak/>
-        <w:t>connection to the server, ensuring proper initialisation and error handling is implemented throughout the communication process.</w:t>
+        <w:t xml:space="preserve"> It also manages the clients socket connection to the server, ensuring proper initialisation and error handling is implemented throughout the communication process.</w:t>
       </w:r>
     </w:p>
     <w:p>
@@ -8512,8 +8217,8 @@
           <w:szCs w:val="24"/>
         </w:rPr>
       </w:pPr>
-      <w:bookmarkStart w:id="171" w:name="_Toc162448090"/>
-      <w:bookmarkStart w:id="172" w:name="_Toc162448989"/>
+      <w:bookmarkStart w:id="144" w:name="_Toc162448090"/>
+      <w:bookmarkStart w:id="145" w:name="_Toc162448989"/>
       <w:r>
         <w:rPr>
           <w:rFonts w:ascii="Sitka Text" w:hAnsi="Sitka Text"/>
@@ -8522,8 +8227,8 @@
         </w:rPr>
         <w:t>Server.java</w:t>
       </w:r>
-      <w:bookmarkEnd w:id="171"/>
-      <w:bookmarkEnd w:id="172"/>
+      <w:bookmarkEnd w:id="144"/>
+      <w:bookmarkEnd w:id="145"/>
     </w:p>
     <w:p>
       <w:pPr>
@@ -8556,8 +8261,8 @@
           <w:szCs w:val="24"/>
         </w:rPr>
       </w:pPr>
-      <w:bookmarkStart w:id="173" w:name="_Toc162448091"/>
-      <w:bookmarkStart w:id="174" w:name="_Toc162448990"/>
+      <w:bookmarkStart w:id="146" w:name="_Toc162448091"/>
+      <w:bookmarkStart w:id="147" w:name="_Toc162448990"/>
       <w:r>
         <w:rPr>
           <w:rFonts w:ascii="Sitka Text" w:hAnsi="Sitka Text"/>
@@ -8566,8 +8271,8 @@
         </w:rPr>
         <w:t>ServerThread.java</w:t>
       </w:r>
-      <w:bookmarkEnd w:id="173"/>
-      <w:bookmarkEnd w:id="174"/>
+      <w:bookmarkEnd w:id="146"/>
+      <w:bookmarkEnd w:id="147"/>
     </w:p>
     <w:p>
       <w:pPr>
@@ -8642,8 +8347,8 @@
           <w:szCs w:val="24"/>
         </w:rPr>
       </w:pPr>
-      <w:bookmarkStart w:id="175" w:name="_Toc162448092"/>
-      <w:bookmarkStart w:id="176" w:name="_Toc162448991"/>
+      <w:bookmarkStart w:id="148" w:name="_Toc162448092"/>
+      <w:bookmarkStart w:id="149" w:name="_Toc162448991"/>
       <w:r>
         <w:rPr>
           <w:rFonts w:ascii="Sitka Text" w:hAnsi="Sitka Text"/>
@@ -8652,8 +8357,8 @@
         </w:rPr>
         <w:t>MyStreamSocket.java</w:t>
       </w:r>
-      <w:bookmarkEnd w:id="175"/>
-      <w:bookmarkEnd w:id="176"/>
+      <w:bookmarkEnd w:id="148"/>
+      <w:bookmarkEnd w:id="149"/>
     </w:p>
     <w:p>
       <w:pPr>
@@ -8795,8 +8500,8 @@
           <w:sz w:val="32"/>
         </w:rPr>
       </w:pPr>
-      <w:bookmarkStart w:id="177" w:name="_Toc162448093"/>
-      <w:bookmarkStart w:id="178" w:name="_Toc162448992"/>
+      <w:bookmarkStart w:id="150" w:name="_Toc162448093"/>
+      <w:bookmarkStart w:id="151" w:name="_Toc162448992"/>
       <w:r>
         <w:rPr>
           <w:rFonts w:ascii="Sitka Text" w:eastAsia="Microsoft YaHei" w:hAnsi="Sitka Text"/>
@@ -8804,8 +8509,8 @@
         </w:rPr>
         <w:t>Tiers</w:t>
       </w:r>
-      <w:bookmarkEnd w:id="177"/>
-      <w:bookmarkEnd w:id="178"/>
+      <w:bookmarkEnd w:id="150"/>
+      <w:bookmarkEnd w:id="151"/>
     </w:p>
     <w:p>
       <w:pPr>
@@ -8824,8 +8529,8 @@
           <w:sz w:val="28"/>
         </w:rPr>
       </w:pPr>
-      <w:bookmarkStart w:id="179" w:name="_Toc162448094"/>
-      <w:bookmarkStart w:id="180" w:name="_Toc162448993"/>
+      <w:bookmarkStart w:id="152" w:name="_Toc162448094"/>
+      <w:bookmarkStart w:id="153" w:name="_Toc162448993"/>
       <w:r>
         <w:rPr>
           <w:rFonts w:ascii="Sitka Text" w:eastAsia="Microsoft YaHei" w:hAnsi="Sitka Text"/>
@@ -8833,8 +8538,8 @@
         </w:rPr>
         <w:t>Application Tier</w:t>
       </w:r>
-      <w:bookmarkEnd w:id="179"/>
-      <w:bookmarkEnd w:id="180"/>
+      <w:bookmarkEnd w:id="152"/>
+      <w:bookmarkEnd w:id="153"/>
     </w:p>
     <w:p>
       <w:pPr>
@@ -9193,8 +8898,8 @@
           <w:sz w:val="28"/>
         </w:rPr>
       </w:pPr>
-      <w:bookmarkStart w:id="181" w:name="_Toc162448095"/>
-      <w:bookmarkStart w:id="182" w:name="_Toc162448994"/>
+      <w:bookmarkStart w:id="154" w:name="_Toc162448095"/>
+      <w:bookmarkStart w:id="155" w:name="_Toc162448994"/>
       <w:r>
         <w:rPr>
           <w:rFonts w:ascii="Sitka Text" w:eastAsia="Microsoft YaHei" w:hAnsi="Sitka Text"/>
@@ -9202,8 +8907,8 @@
         </w:rPr>
         <w:t>Presentation Tier</w:t>
       </w:r>
-      <w:bookmarkEnd w:id="181"/>
-      <w:bookmarkEnd w:id="182"/>
+      <w:bookmarkEnd w:id="154"/>
+      <w:bookmarkEnd w:id="155"/>
     </w:p>
     <w:p>
       <w:pPr>
@@ -9336,8 +9041,8 @@
           <w:sz w:val="28"/>
         </w:rPr>
       </w:pPr>
-      <w:bookmarkStart w:id="183" w:name="_Toc162448096"/>
-      <w:bookmarkStart w:id="184" w:name="_Toc162448995"/>
+      <w:bookmarkStart w:id="156" w:name="_Toc162448096"/>
+      <w:bookmarkStart w:id="157" w:name="_Toc162448995"/>
       <w:r>
         <w:rPr>
           <w:rFonts w:ascii="Sitka Text" w:eastAsia="Microsoft YaHei" w:hAnsi="Sitka Text"/>
@@ -9345,8 +9050,8 @@
         </w:rPr>
         <w:t>Session Tier</w:t>
       </w:r>
-      <w:bookmarkEnd w:id="183"/>
-      <w:bookmarkEnd w:id="184"/>
+      <w:bookmarkEnd w:id="156"/>
+      <w:bookmarkEnd w:id="157"/>
     </w:p>
     <w:p>
       <w:pPr>
@@ -9385,11 +9090,7 @@
         <w:t xml:space="preserve"> fulfils a similar role</w:t>
       </w:r>
       <w:r>
-        <w:t xml:space="preserve">. While its primary responsibility is managing </w:t>
-      </w:r>
-      <w:r>
-        <w:lastRenderedPageBreak/>
-        <w:t>communication with clients, it also handles individual client sessions, including the storage of the message and all related read and write operations.</w:t>
+        <w:t>. While its primary responsibility is managing communication with clients, it also handles individual client sessions, including the storage of the message and all related read and write operations.</w:t>
       </w:r>
     </w:p>
     <w:p>
@@ -9409,8 +9110,8 @@
           <w:sz w:val="32"/>
         </w:rPr>
       </w:pPr>
-      <w:bookmarkStart w:id="185" w:name="_Toc162448097"/>
-      <w:bookmarkStart w:id="186" w:name="_Toc162448996"/>
+      <w:bookmarkStart w:id="158" w:name="_Toc162448097"/>
+      <w:bookmarkStart w:id="159" w:name="_Toc162448996"/>
       <w:r>
         <w:rPr>
           <w:rFonts w:ascii="Sitka Text" w:eastAsia="Microsoft YaHei" w:hAnsi="Sitka Text"/>
@@ -9418,8 +9119,8 @@
         </w:rPr>
         <w:t>UML Diagrams</w:t>
       </w:r>
-      <w:bookmarkEnd w:id="185"/>
-      <w:bookmarkEnd w:id="186"/>
+      <w:bookmarkEnd w:id="158"/>
+      <w:bookmarkEnd w:id="159"/>
     </w:p>
     <w:p>
       <w:pPr>
@@ -9443,6 +9144,10 @@
         <w:jc w:val="center"/>
       </w:pPr>
       <w:r>
+        <w:rPr>
+          <w:noProof/>
+        </w:rPr>
+        <w:lastRenderedPageBreak/>
         <w:drawing>
           <wp:inline distT="0" distB="0" distL="0" distR="0" wp14:anchorId="2CC3460F" wp14:editId="0530AF7F">
             <wp:extent cx="2270760" cy="4439126"/>
@@ -9528,6 +9233,9 @@
         <w:jc w:val="center"/>
       </w:pPr>
       <w:r>
+        <w:rPr>
+          <w:noProof/>
+        </w:rPr>
         <w:lastRenderedPageBreak/>
         <w:drawing>
           <wp:inline distT="0" distB="0" distL="0" distR="0" wp14:anchorId="03DE5339" wp14:editId="523E6016">
@@ -9629,10 +9337,10 @@
           <w:sz w:val="32"/>
         </w:rPr>
       </w:pPr>
-      <w:bookmarkStart w:id="187" w:name="_Sample_Input_&amp;"/>
-      <w:bookmarkStart w:id="188" w:name="_Toc162448098"/>
-      <w:bookmarkStart w:id="189" w:name="_Toc162448997"/>
-      <w:bookmarkEnd w:id="187"/>
+      <w:bookmarkStart w:id="160" w:name="_Sample_Input_&amp;"/>
+      <w:bookmarkStart w:id="161" w:name="_Toc162448098"/>
+      <w:bookmarkStart w:id="162" w:name="_Toc162448997"/>
+      <w:bookmarkEnd w:id="160"/>
       <w:r>
         <w:rPr>
           <w:rFonts w:ascii="Sitka Text" w:eastAsia="Microsoft YaHei" w:hAnsi="Sitka Text"/>
@@ -9654,8 +9362,8 @@
         </w:rPr>
         <w:t>Output Data</w:t>
       </w:r>
-      <w:bookmarkEnd w:id="188"/>
-      <w:bookmarkEnd w:id="189"/>
+      <w:bookmarkEnd w:id="161"/>
+      <w:bookmarkEnd w:id="162"/>
     </w:p>
     <w:p>
       <w:pPr>
@@ -9674,6 +9382,9 @@
         <w:jc w:val="center"/>
       </w:pPr>
       <w:r>
+        <w:rPr>
+          <w:noProof/>
+        </w:rPr>
         <w:drawing>
           <wp:inline distT="0" distB="0" distL="0" distR="0" wp14:anchorId="6E1E8615" wp14:editId="18108F25">
             <wp:extent cx="2438740" cy="1247949"/>
@@ -9759,6 +9470,9 @@
         <w:jc w:val="center"/>
       </w:pPr>
       <w:r>
+        <w:rPr>
+          <w:noProof/>
+        </w:rPr>
         <w:lastRenderedPageBreak/>
         <w:drawing>
           <wp:inline distT="0" distB="0" distL="0" distR="0" wp14:anchorId="4CA4589D" wp14:editId="7766A138">
@@ -9845,6 +9559,9 @@
         <w:jc w:val="center"/>
       </w:pPr>
       <w:r>
+        <w:rPr>
+          <w:noProof/>
+        </w:rPr>
         <w:drawing>
           <wp:inline distT="0" distB="0" distL="0" distR="0" wp14:anchorId="080AF686" wp14:editId="406D3DFC">
             <wp:extent cx="2429214" cy="1219370"/>
@@ -9930,6 +9647,9 @@
         <w:jc w:val="center"/>
       </w:pPr>
       <w:r>
+        <w:rPr>
+          <w:noProof/>
+        </w:rPr>
         <w:drawing>
           <wp:inline distT="0" distB="0" distL="0" distR="0" wp14:anchorId="4734EF12" wp14:editId="3FD9A748">
             <wp:extent cx="2610214" cy="1619476"/>
@@ -10015,6 +9735,9 @@
         <w:jc w:val="center"/>
       </w:pPr>
       <w:r>
+        <w:rPr>
+          <w:noProof/>
+        </w:rPr>
         <w:drawing>
           <wp:inline distT="0" distB="0" distL="0" distR="0" wp14:anchorId="0EF5E21C" wp14:editId="369DA404">
             <wp:extent cx="2581635" cy="1019317"/>
@@ -10132,6 +9855,9 @@
         <w:jc w:val="center"/>
       </w:pPr>
       <w:r>
+        <w:rPr>
+          <w:noProof/>
+        </w:rPr>
         <w:lastRenderedPageBreak/>
         <w:drawing>
           <wp:inline distT="0" distB="0" distL="0" distR="0" wp14:anchorId="4ECBAC8E" wp14:editId="0C120F00">
@@ -10223,8 +9949,8 @@
           <w:sz w:val="32"/>
         </w:rPr>
       </w:pPr>
-      <w:bookmarkStart w:id="190" w:name="_Toc162448099"/>
-      <w:bookmarkStart w:id="191" w:name="_Toc162448998"/>
+      <w:bookmarkStart w:id="163" w:name="_Toc162448099"/>
+      <w:bookmarkStart w:id="164" w:name="_Toc162448998"/>
       <w:r>
         <w:rPr>
           <w:rFonts w:ascii="Sitka Text" w:eastAsia="Microsoft YaHei" w:hAnsi="Sitka Text"/>
@@ -10232,8 +9958,8 @@
         </w:rPr>
         <w:t>Running Instructions</w:t>
       </w:r>
-      <w:bookmarkEnd w:id="190"/>
-      <w:bookmarkEnd w:id="191"/>
+      <w:bookmarkEnd w:id="163"/>
+      <w:bookmarkEnd w:id="164"/>
     </w:p>
     <w:p>
       <w:pPr>
@@ -10252,8 +9978,8 @@
           <w:sz w:val="28"/>
         </w:rPr>
       </w:pPr>
-      <w:bookmarkStart w:id="192" w:name="_Toc162448100"/>
-      <w:bookmarkStart w:id="193" w:name="_Toc162448999"/>
+      <w:bookmarkStart w:id="165" w:name="_Toc162448100"/>
+      <w:bookmarkStart w:id="166" w:name="_Toc162448999"/>
       <w:r>
         <w:rPr>
           <w:rFonts w:ascii="Sitka Text" w:eastAsia="Microsoft YaHei" w:hAnsi="Sitka Text"/>
@@ -10261,8 +9987,8 @@
         </w:rPr>
         <w:t>IDE Used</w:t>
       </w:r>
-      <w:bookmarkEnd w:id="192"/>
-      <w:bookmarkEnd w:id="193"/>
+      <w:bookmarkEnd w:id="165"/>
+      <w:bookmarkEnd w:id="166"/>
     </w:p>
     <w:p>
       <w:pPr>
@@ -10296,8 +10022,8 @@
           <w:sz w:val="28"/>
         </w:rPr>
       </w:pPr>
-      <w:bookmarkStart w:id="194" w:name="_Toc162448101"/>
-      <w:bookmarkStart w:id="195" w:name="_Toc162449000"/>
+      <w:bookmarkStart w:id="167" w:name="_Toc162448101"/>
+      <w:bookmarkStart w:id="168" w:name="_Toc162449000"/>
       <w:r>
         <w:rPr>
           <w:rFonts w:ascii="Sitka Text" w:eastAsia="Microsoft YaHei" w:hAnsi="Sitka Text"/>
@@ -10305,8 +10031,8 @@
         </w:rPr>
         <w:t>Username/Password</w:t>
       </w:r>
-      <w:bookmarkEnd w:id="194"/>
-      <w:bookmarkEnd w:id="195"/>
+      <w:bookmarkEnd w:id="167"/>
+      <w:bookmarkEnd w:id="168"/>
     </w:p>
     <w:p>
       <w:pPr>
@@ -10598,8 +10324,8 @@
           <w:rFonts w:ascii="Sitka Text" w:eastAsia="Microsoft YaHei" w:hAnsi="Sitka Text"/>
         </w:rPr>
       </w:pPr>
-      <w:bookmarkStart w:id="196" w:name="_Toc162448102"/>
-      <w:bookmarkStart w:id="197" w:name="_Toc162449001"/>
+      <w:bookmarkStart w:id="169" w:name="_Toc162448102"/>
+      <w:bookmarkStart w:id="170" w:name="_Toc162449001"/>
       <w:r>
         <w:rPr>
           <w:rFonts w:ascii="Sitka Text" w:eastAsia="Microsoft YaHei" w:hAnsi="Sitka Text"/>
@@ -10607,8 +10333,8 @@
         </w:rPr>
         <w:t>Dependencies</w:t>
       </w:r>
-      <w:bookmarkEnd w:id="196"/>
-      <w:bookmarkEnd w:id="197"/>
+      <w:bookmarkEnd w:id="169"/>
+      <w:bookmarkEnd w:id="170"/>
     </w:p>
     <w:p>
       <w:pPr>
@@ -10663,8 +10389,8 @@
           <w:sz w:val="28"/>
         </w:rPr>
       </w:pPr>
-      <w:bookmarkStart w:id="198" w:name="_Toc162448103"/>
-      <w:bookmarkStart w:id="199" w:name="_Toc162449002"/>
+      <w:bookmarkStart w:id="171" w:name="_Toc162448103"/>
+      <w:bookmarkStart w:id="172" w:name="_Toc162449002"/>
       <w:r>
         <w:rPr>
           <w:rFonts w:ascii="Sitka Text" w:eastAsia="Microsoft YaHei" w:hAnsi="Sitka Text"/>
@@ -10672,8 +10398,8 @@
         </w:rPr>
         <w:t>Steps to Run</w:t>
       </w:r>
-      <w:bookmarkEnd w:id="198"/>
-      <w:bookmarkEnd w:id="199"/>
+      <w:bookmarkEnd w:id="171"/>
+      <w:bookmarkEnd w:id="172"/>
     </w:p>
     <w:p>
       <w:pPr>
@@ -10823,6 +10549,9 @@
         <w:jc w:val="center"/>
       </w:pPr>
       <w:r>
+        <w:rPr>
+          <w:noProof/>
+        </w:rPr>
         <w:drawing>
           <wp:inline distT="0" distB="0" distL="0" distR="0" wp14:anchorId="146883C1" wp14:editId="5F15298A">
             <wp:extent cx="2261805" cy="423333"/>
@@ -10963,6 +10692,7 @@
         <w:rPr>
           <w:rFonts w:ascii="Consolas" w:hAnsi="Consolas"/>
           <w:b/>
+          <w:noProof/>
         </w:rPr>
         <w:drawing>
           <wp:inline distT="0" distB="0" distL="0" distR="0" wp14:anchorId="5B7BA250" wp14:editId="13FE3ACF">
@@ -11097,6 +10827,7 @@
       <w:r>
         <w:rPr>
           <w:rFonts w:ascii="Sitka Text" w:hAnsi="Sitka Text"/>
+          <w:noProof/>
         </w:rPr>
         <w:drawing>
           <wp:inline distT="0" distB="0" distL="0" distR="0" wp14:anchorId="2A5329D5" wp14:editId="21363B7A">
@@ -11432,8 +11163,8 @@
           <w:sz w:val="32"/>
         </w:rPr>
       </w:pPr>
-      <w:bookmarkStart w:id="200" w:name="_Toc162448104"/>
-      <w:bookmarkStart w:id="201" w:name="_Toc162449003"/>
+      <w:bookmarkStart w:id="173" w:name="_Toc162448104"/>
+      <w:bookmarkStart w:id="174" w:name="_Toc162449003"/>
       <w:r>
         <w:rPr>
           <w:rFonts w:ascii="Sitka Text" w:eastAsia="Microsoft YaHei" w:hAnsi="Sitka Text"/>
@@ -11441,8 +11172,8 @@
         </w:rPr>
         <w:t>Conclusion</w:t>
       </w:r>
-      <w:bookmarkEnd w:id="200"/>
-      <w:bookmarkEnd w:id="201"/>
+      <w:bookmarkEnd w:id="173"/>
+      <w:bookmarkEnd w:id="174"/>
     </w:p>
     <w:p>
       <w:pPr>
@@ -11545,8 +11276,8 @@
           <w:sz w:val="32"/>
         </w:rPr>
       </w:pPr>
-      <w:bookmarkStart w:id="202" w:name="_Toc162448105"/>
-      <w:bookmarkStart w:id="203" w:name="_Toc162449004"/>
+      <w:bookmarkStart w:id="175" w:name="_Toc162448105"/>
+      <w:bookmarkStart w:id="176" w:name="_Toc162449004"/>
       <w:r>
         <w:rPr>
           <w:rFonts w:ascii="Sitka Text" w:eastAsia="Microsoft YaHei" w:hAnsi="Sitka Text"/>
@@ -11554,8 +11285,8 @@
         </w:rPr>
         <w:t>Link to Project Repository</w:t>
       </w:r>
-      <w:bookmarkEnd w:id="202"/>
-      <w:bookmarkEnd w:id="203"/>
+      <w:bookmarkEnd w:id="175"/>
+      <w:bookmarkEnd w:id="176"/>
     </w:p>
     <w:p>
       <w:pPr>
@@ -11761,8 +11492,8 @@
           <w:color w:val="000000" w:themeColor="text1"/>
         </w:rPr>
       </w:pPr>
-      <w:bookmarkStart w:id="204" w:name="_Toc162448106"/>
-      <w:bookmarkStart w:id="205" w:name="_Toc162449005"/>
+      <w:bookmarkStart w:id="177" w:name="_Toc162448106"/>
+      <w:bookmarkStart w:id="178" w:name="_Toc162449005"/>
       <w:r>
         <w:rPr>
           <w:rStyle w:val="Hyperlink"/>
@@ -11773,8 +11504,8 @@
         <w:lastRenderedPageBreak/>
         <w:t>Part 3: Protocol Document</w:t>
       </w:r>
-      <w:bookmarkEnd w:id="204"/>
-      <w:bookmarkEnd w:id="205"/>
+      <w:bookmarkEnd w:id="177"/>
+      <w:bookmarkEnd w:id="178"/>
     </w:p>
     <w:p>
       <w:pPr>
@@ -11787,8 +11518,8 @@
           <w:sz w:val="28"/>
         </w:rPr>
       </w:pPr>
-      <w:bookmarkStart w:id="206" w:name="_Toc162448107"/>
-      <w:bookmarkStart w:id="207" w:name="_Toc162449006"/>
+      <w:bookmarkStart w:id="179" w:name="_Toc162448107"/>
+      <w:bookmarkStart w:id="180" w:name="_Toc162449006"/>
       <w:r>
         <w:rPr>
           <w:rFonts w:ascii="Sitka Text" w:hAnsi="Sitka Text"/>
@@ -11796,8 +11527,8 @@
         </w:rPr>
         <w:t>1. Introduction</w:t>
       </w:r>
-      <w:bookmarkEnd w:id="206"/>
-      <w:bookmarkEnd w:id="207"/>
+      <w:bookmarkEnd w:id="179"/>
+      <w:bookmarkEnd w:id="180"/>
     </w:p>
     <w:p>
       <w:pPr>
@@ -11875,8 +11606,8 @@
           <w:sz w:val="28"/>
         </w:rPr>
       </w:pPr>
-      <w:bookmarkStart w:id="208" w:name="_Toc162448108"/>
-      <w:bookmarkStart w:id="209" w:name="_Toc162449007"/>
+      <w:bookmarkStart w:id="181" w:name="_Toc162448108"/>
+      <w:bookmarkStart w:id="182" w:name="_Toc162449007"/>
       <w:r>
         <w:rPr>
           <w:rFonts w:ascii="Sitka Text" w:hAnsi="Sitka Text"/>
@@ -11884,8 +11615,8 @@
         </w:rPr>
         <w:t>2. Protocol Objective</w:t>
       </w:r>
-      <w:bookmarkEnd w:id="208"/>
-      <w:bookmarkEnd w:id="209"/>
+      <w:bookmarkEnd w:id="181"/>
+      <w:bookmarkEnd w:id="182"/>
     </w:p>
     <w:p>
       <w:pPr>
@@ -12052,18 +11783,18 @@
           <w:szCs w:val="32"/>
         </w:rPr>
       </w:pPr>
-      <w:bookmarkStart w:id="210" w:name="_Toc160526987"/>
-      <w:bookmarkStart w:id="211" w:name="_Toc160527030"/>
-      <w:bookmarkStart w:id="212" w:name="_Toc161146661"/>
-      <w:bookmarkStart w:id="213" w:name="_Toc162448109"/>
-      <w:bookmarkStart w:id="214" w:name="_Toc162448725"/>
-      <w:bookmarkStart w:id="215" w:name="_Toc162449008"/>
-      <w:bookmarkEnd w:id="210"/>
-      <w:bookmarkEnd w:id="211"/>
-      <w:bookmarkEnd w:id="212"/>
-      <w:bookmarkEnd w:id="213"/>
-      <w:bookmarkEnd w:id="214"/>
-      <w:bookmarkEnd w:id="215"/>
+      <w:bookmarkStart w:id="183" w:name="_Toc160526987"/>
+      <w:bookmarkStart w:id="184" w:name="_Toc160527030"/>
+      <w:bookmarkStart w:id="185" w:name="_Toc161146661"/>
+      <w:bookmarkStart w:id="186" w:name="_Toc162448109"/>
+      <w:bookmarkStart w:id="187" w:name="_Toc162448725"/>
+      <w:bookmarkStart w:id="188" w:name="_Toc162449008"/>
+      <w:bookmarkEnd w:id="183"/>
+      <w:bookmarkEnd w:id="184"/>
+      <w:bookmarkEnd w:id="185"/>
+      <w:bookmarkEnd w:id="186"/>
+      <w:bookmarkEnd w:id="187"/>
+      <w:bookmarkEnd w:id="188"/>
     </w:p>
     <w:p>
       <w:pPr>
@@ -12087,18 +11818,18 @@
           <w:szCs w:val="32"/>
         </w:rPr>
       </w:pPr>
-      <w:bookmarkStart w:id="216" w:name="_Toc160526988"/>
-      <w:bookmarkStart w:id="217" w:name="_Toc160527031"/>
-      <w:bookmarkStart w:id="218" w:name="_Toc161146662"/>
-      <w:bookmarkStart w:id="219" w:name="_Toc162448110"/>
-      <w:bookmarkStart w:id="220" w:name="_Toc162448726"/>
-      <w:bookmarkStart w:id="221" w:name="_Toc162449009"/>
-      <w:bookmarkEnd w:id="216"/>
-      <w:bookmarkEnd w:id="217"/>
-      <w:bookmarkEnd w:id="218"/>
-      <w:bookmarkEnd w:id="219"/>
-      <w:bookmarkEnd w:id="220"/>
-      <w:bookmarkEnd w:id="221"/>
+      <w:bookmarkStart w:id="189" w:name="_Toc160526988"/>
+      <w:bookmarkStart w:id="190" w:name="_Toc160527031"/>
+      <w:bookmarkStart w:id="191" w:name="_Toc161146662"/>
+      <w:bookmarkStart w:id="192" w:name="_Toc162448110"/>
+      <w:bookmarkStart w:id="193" w:name="_Toc162448726"/>
+      <w:bookmarkStart w:id="194" w:name="_Toc162449009"/>
+      <w:bookmarkEnd w:id="189"/>
+      <w:bookmarkEnd w:id="190"/>
+      <w:bookmarkEnd w:id="191"/>
+      <w:bookmarkEnd w:id="192"/>
+      <w:bookmarkEnd w:id="193"/>
+      <w:bookmarkEnd w:id="194"/>
     </w:p>
     <w:p>
       <w:pPr>
@@ -12117,8 +11848,8 @@
           <w:b w:val="0"/>
         </w:rPr>
       </w:pPr>
-      <w:bookmarkStart w:id="222" w:name="_Toc162448111"/>
-      <w:bookmarkStart w:id="223" w:name="_Toc162449010"/>
+      <w:bookmarkStart w:id="195" w:name="_Toc162448111"/>
+      <w:bookmarkStart w:id="196" w:name="_Toc162449010"/>
       <w:r>
         <w:rPr>
           <w:rFonts w:ascii="Sitka Text" w:eastAsiaTheme="minorHAnsi" w:hAnsi="Sitka Text"/>
@@ -12133,8 +11864,8 @@
         </w:rPr>
         <w:t>Overview</w:t>
       </w:r>
-      <w:bookmarkEnd w:id="222"/>
-      <w:bookmarkEnd w:id="223"/>
+      <w:bookmarkEnd w:id="195"/>
+      <w:bookmarkEnd w:id="196"/>
     </w:p>
     <w:p>
       <w:pPr>
@@ -12201,14 +11932,490 @@
           <w:szCs w:val="32"/>
         </w:rPr>
       </w:pPr>
-      <w:bookmarkStart w:id="224" w:name="_Toc160526355"/>
-      <w:bookmarkStart w:id="225" w:name="_Toc160526396"/>
-      <w:bookmarkStart w:id="226" w:name="_Toc160526990"/>
-      <w:bookmarkStart w:id="227" w:name="_Toc160527033"/>
-      <w:bookmarkStart w:id="228" w:name="_Toc161146664"/>
-      <w:bookmarkStart w:id="229" w:name="_Toc162448112"/>
-      <w:bookmarkStart w:id="230" w:name="_Toc162448728"/>
-      <w:bookmarkStart w:id="231" w:name="_Toc162449011"/>
+      <w:bookmarkStart w:id="197" w:name="_Toc160526355"/>
+      <w:bookmarkStart w:id="198" w:name="_Toc160526396"/>
+      <w:bookmarkStart w:id="199" w:name="_Toc160526990"/>
+      <w:bookmarkStart w:id="200" w:name="_Toc160527033"/>
+      <w:bookmarkStart w:id="201" w:name="_Toc161146664"/>
+      <w:bookmarkStart w:id="202" w:name="_Toc162448112"/>
+      <w:bookmarkStart w:id="203" w:name="_Toc162448728"/>
+      <w:bookmarkStart w:id="204" w:name="_Toc162449011"/>
+      <w:bookmarkEnd w:id="197"/>
+      <w:bookmarkEnd w:id="198"/>
+      <w:bookmarkEnd w:id="199"/>
+      <w:bookmarkEnd w:id="200"/>
+      <w:bookmarkEnd w:id="201"/>
+      <w:bookmarkEnd w:id="202"/>
+      <w:bookmarkEnd w:id="203"/>
+      <w:bookmarkEnd w:id="204"/>
+    </w:p>
+    <w:p>
+      <w:pPr>
+        <w:pStyle w:val="ListParagraph"/>
+        <w:keepNext/>
+        <w:keepLines/>
+        <w:numPr>
+          <w:ilvl w:val="0"/>
+          <w:numId w:val="9"/>
+        </w:numPr>
+        <w:spacing w:after="0" w:line="276" w:lineRule="auto"/>
+        <w:ind w:left="0" w:firstLine="0"/>
+        <w:contextualSpacing w:val="0"/>
+        <w:jc w:val="both"/>
+        <w:outlineLvl w:val="0"/>
+        <w:rPr>
+          <w:rFonts w:ascii="Sitka Text" w:eastAsiaTheme="majorEastAsia" w:hAnsi="Sitka Text" w:cstheme="majorBidi"/>
+          <w:vanish/>
+          <w:color w:val="000000" w:themeColor="text1"/>
+          <w:sz w:val="32"/>
+          <w:szCs w:val="32"/>
+        </w:rPr>
+      </w:pPr>
+      <w:bookmarkStart w:id="205" w:name="_Toc160526356"/>
+      <w:bookmarkStart w:id="206" w:name="_Toc160526397"/>
+      <w:bookmarkStart w:id="207" w:name="_Toc160526991"/>
+      <w:bookmarkStart w:id="208" w:name="_Toc160527034"/>
+      <w:bookmarkStart w:id="209" w:name="_Toc161146665"/>
+      <w:bookmarkStart w:id="210" w:name="_Toc162448113"/>
+      <w:bookmarkStart w:id="211" w:name="_Toc162448729"/>
+      <w:bookmarkStart w:id="212" w:name="_Toc162449012"/>
+      <w:bookmarkEnd w:id="205"/>
+      <w:bookmarkEnd w:id="206"/>
+      <w:bookmarkEnd w:id="207"/>
+      <w:bookmarkEnd w:id="208"/>
+      <w:bookmarkEnd w:id="209"/>
+      <w:bookmarkEnd w:id="210"/>
+      <w:bookmarkEnd w:id="211"/>
+      <w:bookmarkEnd w:id="212"/>
+    </w:p>
+    <w:p>
+      <w:pPr>
+        <w:pStyle w:val="Heading1"/>
+        <w:spacing w:before="0" w:beforeAutospacing="0" w:after="0" w:afterAutospacing="0" w:line="276" w:lineRule="auto"/>
+        <w:jc w:val="both"/>
+        <w:rPr>
+          <w:rFonts w:ascii="Sitka Text" w:hAnsi="Sitka Text"/>
+          <w:b w:val="0"/>
+          <w:color w:val="000000" w:themeColor="text1"/>
+          <w:sz w:val="28"/>
+        </w:rPr>
+      </w:pPr>
+      <w:bookmarkStart w:id="213" w:name="_Toc162448114"/>
+      <w:bookmarkStart w:id="214" w:name="_Toc162449013"/>
+      <w:r>
+        <w:rPr>
+          <w:rFonts w:ascii="Sitka Text" w:hAnsi="Sitka Text"/>
+          <w:color w:val="000000" w:themeColor="text1"/>
+          <w:sz w:val="28"/>
+        </w:rPr>
+        <w:t>4. Protocol Specification</w:t>
+      </w:r>
+      <w:bookmarkEnd w:id="213"/>
+      <w:bookmarkEnd w:id="214"/>
+    </w:p>
+    <w:p>
+      <w:pPr>
+        <w:pStyle w:val="Heading2"/>
+        <w:spacing w:before="0" w:beforeAutospacing="0" w:after="0" w:afterAutospacing="0" w:line="276" w:lineRule="auto"/>
+        <w:jc w:val="both"/>
+        <w:rPr>
+          <w:rFonts w:ascii="Sitka Text" w:hAnsi="Sitka Text"/>
+          <w:b w:val="0"/>
+          <w:color w:val="000000" w:themeColor="text1"/>
+          <w:sz w:val="28"/>
+        </w:rPr>
+      </w:pPr>
+      <w:bookmarkStart w:id="215" w:name="_Toc162448115"/>
+      <w:bookmarkStart w:id="216" w:name="_Toc162449014"/>
+      <w:r>
+        <w:rPr>
+          <w:rFonts w:ascii="Sitka Text" w:hAnsi="Sitka Text"/>
+          <w:color w:val="000000" w:themeColor="text1"/>
+          <w:sz w:val="28"/>
+        </w:rPr>
+        <w:t>4.1. Service Location</w:t>
+      </w:r>
+      <w:bookmarkEnd w:id="215"/>
+      <w:bookmarkEnd w:id="216"/>
+    </w:p>
+    <w:p>
+      <w:pPr>
+        <w:pStyle w:val="BodyText2"/>
+        <w:spacing w:after="0" w:line="276" w:lineRule="auto"/>
+        <w:jc w:val="both"/>
+        <w:rPr>
+          <w:color w:val="000000" w:themeColor="text1"/>
+          <w:sz w:val="22"/>
+        </w:rPr>
+      </w:pPr>
+      <w:r>
+        <w:rPr>
+          <w:color w:val="000000" w:themeColor="text1"/>
+          <w:sz w:val="22"/>
+        </w:rPr>
+        <w:t>Clients connect to the server's IP address</w:t>
+      </w:r>
+      <w:r>
+        <w:rPr>
+          <w:color w:val="000000" w:themeColor="text1"/>
+          <w:sz w:val="22"/>
+        </w:rPr>
+        <w:t xml:space="preserve"> (127.0.0.1)</w:t>
+      </w:r>
+      <w:r>
+        <w:rPr>
+          <w:color w:val="000000" w:themeColor="text1"/>
+          <w:sz w:val="22"/>
+        </w:rPr>
+        <w:t xml:space="preserve"> and port number</w:t>
+      </w:r>
+      <w:r>
+        <w:rPr>
+          <w:color w:val="000000" w:themeColor="text1"/>
+          <w:sz w:val="22"/>
+        </w:rPr>
+        <w:t xml:space="preserve"> (7)</w:t>
+      </w:r>
+      <w:r>
+        <w:rPr>
+          <w:color w:val="000000" w:themeColor="text1"/>
+          <w:sz w:val="22"/>
+        </w:rPr>
+        <w:t>.</w:t>
+      </w:r>
+    </w:p>
+    <w:p>
+      <w:pPr>
+        <w:pStyle w:val="BodyText2"/>
+        <w:spacing w:after="0" w:line="276" w:lineRule="auto"/>
+        <w:jc w:val="both"/>
+        <w:rPr>
+          <w:color w:val="000000" w:themeColor="text1"/>
+          <w:sz w:val="22"/>
+        </w:rPr>
+      </w:pPr>
+      <w:r>
+        <w:rPr>
+          <w:color w:val="000000" w:themeColor="text1"/>
+          <w:sz w:val="22"/>
+        </w:rPr>
+        <w:t>Communication is secured using SSL/TLS encryption.</w:t>
+      </w:r>
+    </w:p>
+    <w:p>
+      <w:pPr>
+        <w:pStyle w:val="BodyText2"/>
+        <w:spacing w:after="0" w:line="276" w:lineRule="auto"/>
+        <w:jc w:val="both"/>
+        <w:rPr>
+          <w:color w:val="000000" w:themeColor="text1"/>
+          <w:sz w:val="22"/>
+        </w:rPr>
+      </w:pPr>
+    </w:p>
+    <w:p>
+      <w:pPr>
+        <w:pStyle w:val="Heading2"/>
+        <w:spacing w:before="0" w:beforeAutospacing="0" w:after="0" w:afterAutospacing="0" w:line="276" w:lineRule="auto"/>
+        <w:jc w:val="both"/>
+        <w:rPr>
+          <w:rFonts w:ascii="Sitka Text" w:hAnsi="Sitka Text"/>
+          <w:color w:val="000000" w:themeColor="text1"/>
+          <w:sz w:val="28"/>
+        </w:rPr>
+      </w:pPr>
+      <w:bookmarkStart w:id="217" w:name="_Toc162448116"/>
+      <w:bookmarkStart w:id="218" w:name="_Toc162449015"/>
+      <w:r>
+        <w:rPr>
+          <w:rFonts w:ascii="Sitka Text" w:hAnsi="Sitka Text"/>
+          <w:color w:val="000000" w:themeColor="text1"/>
+          <w:sz w:val="28"/>
+        </w:rPr>
+        <w:t>4.2. Sequence of Inter-process Communication</w:t>
+      </w:r>
+      <w:bookmarkEnd w:id="217"/>
+      <w:bookmarkEnd w:id="218"/>
+    </w:p>
+    <w:p>
+      <w:pPr>
+        <w:spacing w:after="0" w:line="276" w:lineRule="auto"/>
+        <w:jc w:val="both"/>
+        <w:rPr>
+          <w:rStyle w:val="Heading2Char"/>
+          <w:rFonts w:ascii="Sitka Text" w:eastAsia="Microsoft YaHei" w:hAnsi="Sitka Text"/>
+          <w:b w:val="0"/>
+          <w:bCs w:val="0"/>
+          <w:sz w:val="22"/>
+          <w:szCs w:val="22"/>
+        </w:rPr>
+      </w:pPr>
+      <w:r>
+        <w:rPr>
+          <w:rFonts w:ascii="Sitka Text" w:hAnsi="Sitka Text"/>
+        </w:rPr>
+        <w:t>In</w:t>
+      </w:r>
+      <w:r>
+        <w:rPr>
+          <w:rStyle w:val="Heading2Char"/>
+          <w:rFonts w:ascii="Sitka Text" w:eastAsia="Microsoft YaHei" w:hAnsi="Sitka Text"/>
+          <w:b w:val="0"/>
+          <w:bCs w:val="0"/>
+          <w:sz w:val="22"/>
+          <w:szCs w:val="22"/>
+        </w:rPr>
+        <w:t xml:space="preserve"> the system, communication between the client and the server processes is facilitated through a secure connection established using SSL/TLS.</w:t>
+      </w:r>
+    </w:p>
+    <w:p>
+      <w:pPr>
+        <w:spacing w:after="0" w:line="276" w:lineRule="auto"/>
+        <w:jc w:val="both"/>
+        <w:rPr>
+          <w:rFonts w:ascii="Sitka Text" w:eastAsia="Microsoft YaHei" w:hAnsi="Sitka Text" w:cs="Times New Roman"/>
+          <w:lang w:eastAsia="en-IE"/>
+        </w:rPr>
+      </w:pPr>
+    </w:p>
+    <w:p>
+      <w:pPr>
+        <w:pStyle w:val="ListParagraph"/>
+        <w:numPr>
+          <w:ilvl w:val="0"/>
+          <w:numId w:val="21"/>
+        </w:numPr>
+        <w:spacing w:after="0" w:line="276" w:lineRule="auto"/>
+        <w:jc w:val="both"/>
+        <w:rPr>
+          <w:rFonts w:ascii="Sitka Text" w:hAnsi="Sitka Text"/>
+          <w:color w:val="000000" w:themeColor="text1"/>
+        </w:rPr>
+      </w:pPr>
+      <w:r>
+        <w:rPr>
+          <w:rFonts w:ascii="Sitka Text" w:hAnsi="Sitka Text"/>
+          <w:color w:val="000000" w:themeColor="text1"/>
+        </w:rPr>
+        <w:t>The client initiates a secure connection request to the server.</w:t>
+      </w:r>
+    </w:p>
+    <w:p>
+      <w:pPr>
+        <w:pStyle w:val="ListParagraph"/>
+        <w:numPr>
+          <w:ilvl w:val="0"/>
+          <w:numId w:val="21"/>
+        </w:numPr>
+        <w:spacing w:after="0" w:line="276" w:lineRule="auto"/>
+        <w:jc w:val="both"/>
+        <w:rPr>
+          <w:rFonts w:ascii="Sitka Text" w:hAnsi="Sitka Text"/>
+          <w:color w:val="000000" w:themeColor="text1"/>
+        </w:rPr>
+      </w:pPr>
+      <w:r>
+        <w:rPr>
+          <w:rFonts w:ascii="Sitka Text" w:hAnsi="Sitka Text"/>
+          <w:color w:val="000000" w:themeColor="text1"/>
+        </w:rPr>
+        <w:t>The server listens for incoming client connections over SSL/TLS.</w:t>
+      </w:r>
+    </w:p>
+    <w:p>
+      <w:pPr>
+        <w:pStyle w:val="ListParagraph"/>
+        <w:numPr>
+          <w:ilvl w:val="0"/>
+          <w:numId w:val="21"/>
+        </w:numPr>
+        <w:spacing w:after="0" w:line="276" w:lineRule="auto"/>
+        <w:jc w:val="both"/>
+        <w:rPr>
+          <w:rFonts w:ascii="Sitka Text" w:hAnsi="Sitka Text"/>
+          <w:color w:val="000000" w:themeColor="text1"/>
+        </w:rPr>
+      </w:pPr>
+      <w:r>
+        <w:rPr>
+          <w:rFonts w:ascii="Sitka Text" w:hAnsi="Sitka Text"/>
+          <w:color w:val="000000" w:themeColor="text1"/>
+        </w:rPr>
+        <w:t>Upon successful connection establishment, the client and server perform an SSL/TLS handshake to authenticate and establish a secure communication channel.</w:t>
+      </w:r>
+    </w:p>
+    <w:p>
+      <w:pPr>
+        <w:pStyle w:val="ListParagraph"/>
+        <w:numPr>
+          <w:ilvl w:val="0"/>
+          <w:numId w:val="21"/>
+        </w:numPr>
+        <w:spacing w:after="0" w:line="276" w:lineRule="auto"/>
+        <w:jc w:val="both"/>
+        <w:rPr>
+          <w:rFonts w:ascii="Sitka Text" w:hAnsi="Sitka Text"/>
+          <w:color w:val="000000" w:themeColor="text1"/>
+        </w:rPr>
+      </w:pPr>
+      <w:r>
+        <w:rPr>
+          <w:rFonts w:ascii="Sitka Text" w:hAnsi="Sitka Text"/>
+          <w:color w:val="000000" w:themeColor="text1"/>
+        </w:rPr>
+        <w:t>Once the handshake is completed, the server responds to the client’s connection request.</w:t>
+      </w:r>
+    </w:p>
+    <w:p>
+      <w:pPr>
+        <w:pStyle w:val="ListParagraph"/>
+        <w:numPr>
+          <w:ilvl w:val="0"/>
+          <w:numId w:val="21"/>
+        </w:numPr>
+        <w:spacing w:after="0" w:line="276" w:lineRule="auto"/>
+        <w:jc w:val="both"/>
+        <w:rPr>
+          <w:rFonts w:ascii="Sitka Text" w:hAnsi="Sitka Text"/>
+          <w:color w:val="000000" w:themeColor="text1"/>
+        </w:rPr>
+      </w:pPr>
+      <w:r>
+        <w:rPr>
+          <w:rFonts w:ascii="Sitka Text" w:hAnsi="Sitka Text"/>
+          <w:color w:val="000000" w:themeColor="text1"/>
+        </w:rPr>
+        <w:t>The client acknowledges the server's response over the secure connection.</w:t>
+      </w:r>
+    </w:p>
+    <w:p>
+      <w:pPr>
+        <w:pStyle w:val="ListParagraph"/>
+        <w:numPr>
+          <w:ilvl w:val="0"/>
+          <w:numId w:val="21"/>
+        </w:numPr>
+        <w:spacing w:after="0" w:line="276" w:lineRule="auto"/>
+        <w:jc w:val="both"/>
+        <w:rPr>
+          <w:rFonts w:ascii="Sitka Text" w:hAnsi="Sitka Text"/>
+          <w:color w:val="000000" w:themeColor="text1"/>
+        </w:rPr>
+      </w:pPr>
+      <w:r>
+        <w:rPr>
+          <w:rFonts w:ascii="Sitka Text" w:hAnsi="Sitka Text"/>
+          <w:color w:val="000000" w:themeColor="text1"/>
+        </w:rPr>
+        <w:t>Communication continues bidirectionally over the established SSL/TLS connection until session termination. Session termination can occur due to termination by either party.</w:t>
+      </w:r>
+    </w:p>
+    <w:p>
+      <w:pPr>
+        <w:pStyle w:val="Heading2"/>
+        <w:spacing w:before="0" w:beforeAutospacing="0" w:after="0" w:afterAutospacing="0" w:line="276" w:lineRule="auto"/>
+        <w:jc w:val="both"/>
+        <w:rPr>
+          <w:rFonts w:ascii="Sitka Text" w:hAnsi="Sitka Text"/>
+          <w:b w:val="0"/>
+          <w:color w:val="000000" w:themeColor="text1"/>
+          <w:sz w:val="28"/>
+        </w:rPr>
+      </w:pPr>
+      <w:bookmarkStart w:id="219" w:name="_Toc162448117"/>
+      <w:bookmarkStart w:id="220" w:name="_Toc162449016"/>
+      <w:r>
+        <w:rPr>
+          <w:rFonts w:ascii="Sitka Text" w:hAnsi="Sitka Text"/>
+          <w:color w:val="000000" w:themeColor="text1"/>
+          <w:sz w:val="28"/>
+        </w:rPr>
+        <w:t>4.3. Representation and Interpretation of Data Exchanged</w:t>
+      </w:r>
+      <w:bookmarkEnd w:id="219"/>
+      <w:bookmarkEnd w:id="220"/>
+    </w:p>
+    <w:p>
+      <w:pPr>
+        <w:spacing w:after="0" w:line="276" w:lineRule="auto"/>
+        <w:jc w:val="both"/>
+        <w:rPr>
+          <w:rFonts w:ascii="Sitka Text" w:hAnsi="Sitka Text"/>
+          <w:color w:val="000000" w:themeColor="text1"/>
+        </w:rPr>
+      </w:pPr>
+      <w:r>
+        <w:rPr>
+          <w:rFonts w:ascii="Sitka Text" w:hAnsi="Sitka Text"/>
+          <w:color w:val="000000" w:themeColor="text1"/>
+        </w:rPr>
+        <w:t>Requests and responses follow a predefined format agreed upon by both client and server.</w:t>
+      </w:r>
+    </w:p>
+    <w:p>
+      <w:pPr>
+        <w:pStyle w:val="BodyText3"/>
+        <w:spacing w:after="0"/>
+        <w:jc w:val="both"/>
+        <w:rPr>
+          <w:color w:val="000000" w:themeColor="text1"/>
+        </w:rPr>
+      </w:pPr>
+      <w:r>
+        <w:rPr>
+          <w:color w:val="000000" w:themeColor="text1"/>
+        </w:rPr>
+        <w:lastRenderedPageBreak/>
+        <w:t xml:space="preserve">Plain text data format is used for encoding </w:t>
+      </w:r>
+      <w:r>
+        <w:rPr>
+          <w:color w:val="000000" w:themeColor="text1"/>
+        </w:rPr>
+        <w:t>requests</w:t>
+      </w:r>
+      <w:r>
+        <w:rPr>
+          <w:color w:val="000000" w:themeColor="text1"/>
+        </w:rPr>
+        <w:t>, responses, and other data over the secure connection.</w:t>
+      </w:r>
+    </w:p>
+    <w:p>
+      <w:pPr>
+        <w:pStyle w:val="ListParagraph"/>
+        <w:keepNext/>
+        <w:keepLines/>
+        <w:numPr>
+          <w:ilvl w:val="0"/>
+          <w:numId w:val="7"/>
+        </w:numPr>
+        <w:spacing w:after="0" w:line="276" w:lineRule="auto"/>
+        <w:ind w:left="0" w:firstLine="0"/>
+        <w:contextualSpacing w:val="0"/>
+        <w:jc w:val="both"/>
+        <w:outlineLvl w:val="1"/>
+        <w:rPr>
+          <w:rFonts w:ascii="Sitka Text" w:eastAsiaTheme="majorEastAsia" w:hAnsi="Sitka Text" w:cstheme="majorBidi"/>
+          <w:vanish/>
+          <w:color w:val="000000" w:themeColor="text1"/>
+          <w:sz w:val="28"/>
+          <w:szCs w:val="28"/>
+        </w:rPr>
+      </w:pPr>
+      <w:bookmarkStart w:id="221" w:name="_Toc160525504"/>
+      <w:bookmarkStart w:id="222" w:name="_Toc160525670"/>
+      <w:bookmarkStart w:id="223" w:name="_Toc160526361"/>
+      <w:bookmarkStart w:id="224" w:name="_Toc160526402"/>
+      <w:bookmarkStart w:id="225" w:name="_Toc160526996"/>
+      <w:bookmarkStart w:id="226" w:name="_Toc160527039"/>
+      <w:bookmarkStart w:id="227" w:name="_Toc161146670"/>
+      <w:bookmarkStart w:id="228" w:name="_Toc162448118"/>
+      <w:bookmarkStart w:id="229" w:name="_Toc162448734"/>
+      <w:bookmarkStart w:id="230" w:name="_Toc162449017"/>
+      <w:bookmarkEnd w:id="221"/>
+      <w:bookmarkEnd w:id="222"/>
+      <w:bookmarkEnd w:id="223"/>
       <w:bookmarkEnd w:id="224"/>
       <w:bookmarkEnd w:id="225"/>
       <w:bookmarkEnd w:id="226"/>
@@ -12216,365 +12423,6 @@
       <w:bookmarkEnd w:id="228"/>
       <w:bookmarkEnd w:id="229"/>
       <w:bookmarkEnd w:id="230"/>
-      <w:bookmarkEnd w:id="231"/>
-    </w:p>
-    <w:p>
-      <w:pPr>
-        <w:pStyle w:val="ListParagraph"/>
-        <w:keepNext/>
-        <w:keepLines/>
-        <w:numPr>
-          <w:ilvl w:val="0"/>
-          <w:numId w:val="9"/>
-        </w:numPr>
-        <w:spacing w:after="0" w:line="276" w:lineRule="auto"/>
-        <w:ind w:left="0" w:firstLine="0"/>
-        <w:contextualSpacing w:val="0"/>
-        <w:jc w:val="both"/>
-        <w:outlineLvl w:val="0"/>
-        <w:rPr>
-          <w:rFonts w:ascii="Sitka Text" w:eastAsiaTheme="majorEastAsia" w:hAnsi="Sitka Text" w:cstheme="majorBidi"/>
-          <w:vanish/>
-          <w:color w:val="000000" w:themeColor="text1"/>
-          <w:sz w:val="32"/>
-          <w:szCs w:val="32"/>
-        </w:rPr>
-      </w:pPr>
-      <w:bookmarkStart w:id="232" w:name="_Toc160526356"/>
-      <w:bookmarkStart w:id="233" w:name="_Toc160526397"/>
-      <w:bookmarkStart w:id="234" w:name="_Toc160526991"/>
-      <w:bookmarkStart w:id="235" w:name="_Toc160527034"/>
-      <w:bookmarkStart w:id="236" w:name="_Toc161146665"/>
-      <w:bookmarkStart w:id="237" w:name="_Toc162448113"/>
-      <w:bookmarkStart w:id="238" w:name="_Toc162448729"/>
-      <w:bookmarkStart w:id="239" w:name="_Toc162449012"/>
-      <w:bookmarkEnd w:id="232"/>
-      <w:bookmarkEnd w:id="233"/>
-      <w:bookmarkEnd w:id="234"/>
-      <w:bookmarkEnd w:id="235"/>
-      <w:bookmarkEnd w:id="236"/>
-      <w:bookmarkEnd w:id="237"/>
-      <w:bookmarkEnd w:id="238"/>
-      <w:bookmarkEnd w:id="239"/>
-    </w:p>
-    <w:p>
-      <w:pPr>
-        <w:pStyle w:val="Heading1"/>
-        <w:spacing w:before="0" w:beforeAutospacing="0" w:after="0" w:afterAutospacing="0" w:line="276" w:lineRule="auto"/>
-        <w:jc w:val="both"/>
-        <w:rPr>
-          <w:rFonts w:ascii="Sitka Text" w:hAnsi="Sitka Text"/>
-          <w:b w:val="0"/>
-          <w:color w:val="000000" w:themeColor="text1"/>
-          <w:sz w:val="28"/>
-        </w:rPr>
-      </w:pPr>
-      <w:bookmarkStart w:id="240" w:name="_Toc162448114"/>
-      <w:bookmarkStart w:id="241" w:name="_Toc162449013"/>
-      <w:r>
-        <w:rPr>
-          <w:rFonts w:ascii="Sitka Text" w:hAnsi="Sitka Text"/>
-          <w:color w:val="000000" w:themeColor="text1"/>
-          <w:sz w:val="28"/>
-        </w:rPr>
-        <w:t>4. Protocol Specification</w:t>
-      </w:r>
-      <w:bookmarkEnd w:id="240"/>
-      <w:bookmarkEnd w:id="241"/>
-    </w:p>
-    <w:p>
-      <w:pPr>
-        <w:pStyle w:val="Heading2"/>
-        <w:spacing w:before="0" w:beforeAutospacing="0" w:after="0" w:afterAutospacing="0" w:line="276" w:lineRule="auto"/>
-        <w:jc w:val="both"/>
-        <w:rPr>
-          <w:rFonts w:ascii="Sitka Text" w:hAnsi="Sitka Text"/>
-          <w:b w:val="0"/>
-          <w:color w:val="000000" w:themeColor="text1"/>
-          <w:sz w:val="28"/>
-        </w:rPr>
-      </w:pPr>
-      <w:bookmarkStart w:id="242" w:name="_Toc162448115"/>
-      <w:bookmarkStart w:id="243" w:name="_Toc162449014"/>
-      <w:r>
-        <w:rPr>
-          <w:rFonts w:ascii="Sitka Text" w:hAnsi="Sitka Text"/>
-          <w:color w:val="000000" w:themeColor="text1"/>
-          <w:sz w:val="28"/>
-        </w:rPr>
-        <w:t>4.1. Service Location</w:t>
-      </w:r>
-      <w:bookmarkEnd w:id="242"/>
-      <w:bookmarkEnd w:id="243"/>
-    </w:p>
-    <w:p>
-      <w:pPr>
-        <w:pStyle w:val="BodyText2"/>
-        <w:spacing w:after="0" w:line="276" w:lineRule="auto"/>
-        <w:jc w:val="both"/>
-        <w:rPr>
-          <w:color w:val="000000" w:themeColor="text1"/>
-          <w:sz w:val="22"/>
-        </w:rPr>
-      </w:pPr>
-      <w:r>
-        <w:rPr>
-          <w:color w:val="000000" w:themeColor="text1"/>
-          <w:sz w:val="22"/>
-        </w:rPr>
-        <w:t>Clients connect to the server's IP address and port number.</w:t>
-      </w:r>
-    </w:p>
-    <w:p>
-      <w:pPr>
-        <w:pStyle w:val="BodyText2"/>
-        <w:spacing w:after="0" w:line="276" w:lineRule="auto"/>
-        <w:jc w:val="both"/>
-        <w:rPr>
-          <w:color w:val="000000" w:themeColor="text1"/>
-          <w:sz w:val="22"/>
-        </w:rPr>
-      </w:pPr>
-      <w:r>
-        <w:rPr>
-          <w:color w:val="000000" w:themeColor="text1"/>
-          <w:sz w:val="22"/>
-        </w:rPr>
-        <w:t>Communication is secured using SSL/TLS encryption.</w:t>
-      </w:r>
-    </w:p>
-    <w:p>
-      <w:pPr>
-        <w:pStyle w:val="Heading2"/>
-        <w:spacing w:before="0" w:beforeAutospacing="0" w:after="0" w:afterAutospacing="0" w:line="276" w:lineRule="auto"/>
-        <w:jc w:val="both"/>
-        <w:rPr>
-          <w:rFonts w:ascii="Sitka Text" w:hAnsi="Sitka Text"/>
-          <w:b w:val="0"/>
-          <w:color w:val="000000" w:themeColor="text1"/>
-          <w:sz w:val="28"/>
-        </w:rPr>
-      </w:pPr>
-      <w:bookmarkStart w:id="244" w:name="_Toc162448116"/>
-      <w:bookmarkStart w:id="245" w:name="_Toc162449015"/>
-      <w:r>
-        <w:rPr>
-          <w:rFonts w:ascii="Sitka Text" w:hAnsi="Sitka Text"/>
-          <w:color w:val="000000" w:themeColor="text1"/>
-          <w:sz w:val="28"/>
-        </w:rPr>
-        <w:t>4.2. Sequence of Inter-process Communication</w:t>
-      </w:r>
-      <w:bookmarkEnd w:id="244"/>
-      <w:bookmarkEnd w:id="245"/>
-    </w:p>
-    <w:p>
-      <w:pPr>
-        <w:pStyle w:val="ListParagraph"/>
-        <w:numPr>
-          <w:ilvl w:val="0"/>
-          <w:numId w:val="5"/>
-        </w:numPr>
-        <w:spacing w:after="0" w:line="276" w:lineRule="auto"/>
-        <w:ind w:left="0" w:firstLine="0"/>
-        <w:jc w:val="both"/>
-        <w:rPr>
-          <w:rFonts w:ascii="Sitka Text" w:hAnsi="Sitka Text"/>
-          <w:color w:val="000000" w:themeColor="text1"/>
-        </w:rPr>
-      </w:pPr>
-      <w:r>
-        <w:rPr>
-          <w:rFonts w:ascii="Sitka Text" w:hAnsi="Sitka Text"/>
-          <w:color w:val="000000" w:themeColor="text1"/>
-        </w:rPr>
-        <w:t>The client initiates a secure connection request to the server.</w:t>
-      </w:r>
-    </w:p>
-    <w:p>
-      <w:pPr>
-        <w:pStyle w:val="ListParagraph"/>
-        <w:numPr>
-          <w:ilvl w:val="0"/>
-          <w:numId w:val="5"/>
-        </w:numPr>
-        <w:spacing w:after="0" w:line="276" w:lineRule="auto"/>
-        <w:ind w:left="0" w:firstLine="0"/>
-        <w:jc w:val="both"/>
-        <w:rPr>
-          <w:rFonts w:ascii="Sitka Text" w:hAnsi="Sitka Text"/>
-          <w:color w:val="000000" w:themeColor="text1"/>
-        </w:rPr>
-      </w:pPr>
-      <w:r>
-        <w:rPr>
-          <w:rFonts w:ascii="Sitka Text" w:hAnsi="Sitka Text"/>
-          <w:color w:val="000000" w:themeColor="text1"/>
-        </w:rPr>
-        <w:t>The server listens for incoming client connections over SSL/TLS.</w:t>
-      </w:r>
-    </w:p>
-    <w:p>
-      <w:pPr>
-        <w:pStyle w:val="ListParagraph"/>
-        <w:numPr>
-          <w:ilvl w:val="0"/>
-          <w:numId w:val="5"/>
-        </w:numPr>
-        <w:spacing w:after="0" w:line="276" w:lineRule="auto"/>
-        <w:ind w:left="0" w:firstLine="0"/>
-        <w:jc w:val="both"/>
-        <w:rPr>
-          <w:rFonts w:ascii="Sitka Text" w:hAnsi="Sitka Text"/>
-          <w:color w:val="000000" w:themeColor="text1"/>
-        </w:rPr>
-      </w:pPr>
-      <w:r>
-        <w:rPr>
-          <w:rFonts w:ascii="Sitka Text" w:hAnsi="Sitka Text"/>
-          <w:color w:val="000000" w:themeColor="text1"/>
-        </w:rPr>
-        <w:t>Upon successful connection establishment, the client and server perform an SSL/TLS handshake to authenticate and establish a secure communication channel.</w:t>
-      </w:r>
-    </w:p>
-    <w:p>
-      <w:pPr>
-        <w:pStyle w:val="ListParagraph"/>
-        <w:numPr>
-          <w:ilvl w:val="0"/>
-          <w:numId w:val="5"/>
-        </w:numPr>
-        <w:spacing w:after="0" w:line="276" w:lineRule="auto"/>
-        <w:ind w:left="0" w:firstLine="0"/>
-        <w:jc w:val="both"/>
-        <w:rPr>
-          <w:rFonts w:ascii="Sitka Text" w:hAnsi="Sitka Text"/>
-          <w:color w:val="000000" w:themeColor="text1"/>
-        </w:rPr>
-      </w:pPr>
-      <w:r>
-        <w:rPr>
-          <w:rFonts w:ascii="Sitka Text" w:hAnsi="Sitka Text"/>
-          <w:color w:val="000000" w:themeColor="text1"/>
-        </w:rPr>
-        <w:t>Once the handshake is completed, the server responds to the client’s connection request.</w:t>
-      </w:r>
-    </w:p>
-    <w:p>
-      <w:pPr>
-        <w:pStyle w:val="ListParagraph"/>
-        <w:numPr>
-          <w:ilvl w:val="0"/>
-          <w:numId w:val="5"/>
-        </w:numPr>
-        <w:spacing w:after="0" w:line="276" w:lineRule="auto"/>
-        <w:ind w:left="0" w:firstLine="0"/>
-        <w:jc w:val="both"/>
-        <w:rPr>
-          <w:rFonts w:ascii="Sitka Text" w:hAnsi="Sitka Text"/>
-          <w:color w:val="000000" w:themeColor="text1"/>
-        </w:rPr>
-      </w:pPr>
-      <w:r>
-        <w:rPr>
-          <w:rFonts w:ascii="Sitka Text" w:hAnsi="Sitka Text"/>
-          <w:color w:val="000000" w:themeColor="text1"/>
-        </w:rPr>
-        <w:t>The client acknowledges the server's response over the secure connection.</w:t>
-      </w:r>
-    </w:p>
-    <w:p>
-      <w:pPr>
-        <w:pStyle w:val="ListParagraph"/>
-        <w:numPr>
-          <w:ilvl w:val="0"/>
-          <w:numId w:val="5"/>
-        </w:numPr>
-        <w:spacing w:after="0" w:line="276" w:lineRule="auto"/>
-        <w:ind w:left="0" w:firstLine="0"/>
-        <w:jc w:val="both"/>
-        <w:rPr>
-          <w:rFonts w:ascii="Sitka Text" w:hAnsi="Sitka Text"/>
-          <w:color w:val="000000" w:themeColor="text1"/>
-        </w:rPr>
-      </w:pPr>
-      <w:r>
-        <w:rPr>
-          <w:rFonts w:ascii="Sitka Text" w:hAnsi="Sitka Text"/>
-          <w:color w:val="000000" w:themeColor="text1"/>
-        </w:rPr>
-        <w:t>Communication continues bidirectionally over the established SSL/TLS connection until session termination. Session termination can occur due to termination by either party.</w:t>
-      </w:r>
-    </w:p>
-    <w:p>
-      <w:pPr>
-        <w:pStyle w:val="Heading2"/>
-        <w:spacing w:before="0" w:beforeAutospacing="0" w:after="0" w:afterAutospacing="0" w:line="276" w:lineRule="auto"/>
-        <w:jc w:val="both"/>
-        <w:rPr>
-          <w:rFonts w:ascii="Sitka Text" w:hAnsi="Sitka Text"/>
-          <w:b w:val="0"/>
-          <w:color w:val="000000" w:themeColor="text1"/>
-          <w:sz w:val="28"/>
-        </w:rPr>
-      </w:pPr>
-      <w:bookmarkStart w:id="246" w:name="_Toc162448117"/>
-      <w:bookmarkStart w:id="247" w:name="_Toc162449016"/>
-      <w:r>
-        <w:rPr>
-          <w:rFonts w:ascii="Sitka Text" w:hAnsi="Sitka Text"/>
-          <w:color w:val="000000" w:themeColor="text1"/>
-          <w:sz w:val="28"/>
-        </w:rPr>
-        <w:t>4.3. Representation and Interpretation of Data Exchanged</w:t>
-      </w:r>
-      <w:bookmarkEnd w:id="246"/>
-      <w:bookmarkEnd w:id="247"/>
-    </w:p>
-    <w:p>
-      <w:pPr>
-        <w:spacing w:after="0" w:line="276" w:lineRule="auto"/>
-        <w:jc w:val="both"/>
-        <w:rPr>
-          <w:rFonts w:ascii="Sitka Text" w:hAnsi="Sitka Text"/>
-          <w:color w:val="000000" w:themeColor="text1"/>
-        </w:rPr>
-      </w:pPr>
-      <w:r>
-        <w:rPr>
-          <w:rFonts w:ascii="Sitka Text" w:hAnsi="Sitka Text"/>
-          <w:color w:val="000000" w:themeColor="text1"/>
-        </w:rPr>
-        <w:t>Requests and responses follow a predefined format agreed upon by both client and server.</w:t>
-      </w:r>
-    </w:p>
-    <w:p>
-      <w:pPr>
-        <w:pStyle w:val="BodyText3"/>
-        <w:spacing w:after="0"/>
-        <w:jc w:val="both"/>
-        <w:rPr>
-          <w:color w:val="000000" w:themeColor="text1"/>
-        </w:rPr>
-      </w:pPr>
-      <w:r>
-        <w:rPr>
-          <w:color w:val="000000" w:themeColor="text1"/>
-        </w:rPr>
-        <w:t xml:space="preserve">Plain text data format is used for encoding </w:t>
-      </w:r>
-      <w:r>
-        <w:rPr>
-          <w:color w:val="000000" w:themeColor="text1"/>
-        </w:rPr>
-        <w:t>requests</w:t>
-      </w:r>
-      <w:r>
-        <w:rPr>
-          <w:color w:val="000000" w:themeColor="text1"/>
-        </w:rPr>
-        <w:t>, responses, and other data over the secure connection.</w:t>
-      </w:r>
     </w:p>
     <w:p>
       <w:pPr>
@@ -12598,26 +12446,18 @@
           <w:szCs w:val="28"/>
         </w:rPr>
       </w:pPr>
-      <w:bookmarkStart w:id="248" w:name="_Toc160525504"/>
-      <w:bookmarkStart w:id="249" w:name="_Toc160525670"/>
-      <w:bookmarkStart w:id="250" w:name="_Toc160526361"/>
-      <w:bookmarkStart w:id="251" w:name="_Toc160526402"/>
-      <w:bookmarkStart w:id="252" w:name="_Toc160526996"/>
-      <w:bookmarkStart w:id="253" w:name="_Toc160527039"/>
-      <w:bookmarkStart w:id="254" w:name="_Toc161146670"/>
-      <w:bookmarkStart w:id="255" w:name="_Toc162448118"/>
-      <w:bookmarkStart w:id="256" w:name="_Toc162448734"/>
-      <w:bookmarkStart w:id="257" w:name="_Toc162449017"/>
-      <w:bookmarkEnd w:id="248"/>
-      <w:bookmarkEnd w:id="249"/>
-      <w:bookmarkEnd w:id="250"/>
-      <w:bookmarkEnd w:id="251"/>
-      <w:bookmarkEnd w:id="252"/>
-      <w:bookmarkEnd w:id="253"/>
-      <w:bookmarkEnd w:id="254"/>
-      <w:bookmarkEnd w:id="255"/>
-      <w:bookmarkEnd w:id="256"/>
-      <w:bookmarkEnd w:id="257"/>
+      <w:bookmarkStart w:id="231" w:name="_Toc160526997"/>
+      <w:bookmarkStart w:id="232" w:name="_Toc160527040"/>
+      <w:bookmarkStart w:id="233" w:name="_Toc161146671"/>
+      <w:bookmarkStart w:id="234" w:name="_Toc162448119"/>
+      <w:bookmarkStart w:id="235" w:name="_Toc162448735"/>
+      <w:bookmarkStart w:id="236" w:name="_Toc162449018"/>
+      <w:bookmarkEnd w:id="231"/>
+      <w:bookmarkEnd w:id="232"/>
+      <w:bookmarkEnd w:id="233"/>
+      <w:bookmarkEnd w:id="234"/>
+      <w:bookmarkEnd w:id="235"/>
+      <w:bookmarkEnd w:id="236"/>
     </w:p>
     <w:p>
       <w:pPr>
@@ -12641,18 +12481,18 @@
           <w:szCs w:val="28"/>
         </w:rPr>
       </w:pPr>
-      <w:bookmarkStart w:id="258" w:name="_Toc160526997"/>
-      <w:bookmarkStart w:id="259" w:name="_Toc160527040"/>
-      <w:bookmarkStart w:id="260" w:name="_Toc161146671"/>
-      <w:bookmarkStart w:id="261" w:name="_Toc162448119"/>
-      <w:bookmarkStart w:id="262" w:name="_Toc162448735"/>
-      <w:bookmarkStart w:id="263" w:name="_Toc162449018"/>
-      <w:bookmarkEnd w:id="258"/>
-      <w:bookmarkEnd w:id="259"/>
-      <w:bookmarkEnd w:id="260"/>
-      <w:bookmarkEnd w:id="261"/>
-      <w:bookmarkEnd w:id="262"/>
-      <w:bookmarkEnd w:id="263"/>
+      <w:bookmarkStart w:id="237" w:name="_Toc160526998"/>
+      <w:bookmarkStart w:id="238" w:name="_Toc160527041"/>
+      <w:bookmarkStart w:id="239" w:name="_Toc161146672"/>
+      <w:bookmarkStart w:id="240" w:name="_Toc162448120"/>
+      <w:bookmarkStart w:id="241" w:name="_Toc162448736"/>
+      <w:bookmarkStart w:id="242" w:name="_Toc162449019"/>
+      <w:bookmarkEnd w:id="237"/>
+      <w:bookmarkEnd w:id="238"/>
+      <w:bookmarkEnd w:id="239"/>
+      <w:bookmarkEnd w:id="240"/>
+      <w:bookmarkEnd w:id="241"/>
+      <w:bookmarkEnd w:id="242"/>
     </w:p>
     <w:p>
       <w:pPr>
@@ -12676,53 +12516,18 @@
           <w:szCs w:val="28"/>
         </w:rPr>
       </w:pPr>
-      <w:bookmarkStart w:id="264" w:name="_Toc160526998"/>
-      <w:bookmarkStart w:id="265" w:name="_Toc160527041"/>
-      <w:bookmarkStart w:id="266" w:name="_Toc161146672"/>
-      <w:bookmarkStart w:id="267" w:name="_Toc162448120"/>
-      <w:bookmarkStart w:id="268" w:name="_Toc162448736"/>
-      <w:bookmarkStart w:id="269" w:name="_Toc162449019"/>
-      <w:bookmarkEnd w:id="264"/>
-      <w:bookmarkEnd w:id="265"/>
-      <w:bookmarkEnd w:id="266"/>
-      <w:bookmarkEnd w:id="267"/>
-      <w:bookmarkEnd w:id="268"/>
-      <w:bookmarkEnd w:id="269"/>
-    </w:p>
-    <w:p>
-      <w:pPr>
-        <w:pStyle w:val="ListParagraph"/>
-        <w:keepNext/>
-        <w:keepLines/>
-        <w:numPr>
-          <w:ilvl w:val="0"/>
-          <w:numId w:val="7"/>
-        </w:numPr>
-        <w:spacing w:after="0" w:line="276" w:lineRule="auto"/>
-        <w:ind w:left="0" w:firstLine="0"/>
-        <w:contextualSpacing w:val="0"/>
-        <w:jc w:val="both"/>
-        <w:outlineLvl w:val="1"/>
-        <w:rPr>
-          <w:rFonts w:ascii="Sitka Text" w:eastAsiaTheme="majorEastAsia" w:hAnsi="Sitka Text" w:cstheme="majorBidi"/>
-          <w:vanish/>
-          <w:color w:val="000000" w:themeColor="text1"/>
-          <w:sz w:val="28"/>
-          <w:szCs w:val="28"/>
-        </w:rPr>
-      </w:pPr>
-      <w:bookmarkStart w:id="270" w:name="_Toc160526999"/>
-      <w:bookmarkStart w:id="271" w:name="_Toc160527042"/>
-      <w:bookmarkStart w:id="272" w:name="_Toc161146673"/>
-      <w:bookmarkStart w:id="273" w:name="_Toc162448121"/>
-      <w:bookmarkStart w:id="274" w:name="_Toc162448737"/>
-      <w:bookmarkStart w:id="275" w:name="_Toc162449020"/>
-      <w:bookmarkEnd w:id="270"/>
-      <w:bookmarkEnd w:id="271"/>
-      <w:bookmarkEnd w:id="272"/>
-      <w:bookmarkEnd w:id="273"/>
-      <w:bookmarkEnd w:id="274"/>
-      <w:bookmarkEnd w:id="275"/>
+      <w:bookmarkStart w:id="243" w:name="_Toc160526999"/>
+      <w:bookmarkStart w:id="244" w:name="_Toc160527042"/>
+      <w:bookmarkStart w:id="245" w:name="_Toc161146673"/>
+      <w:bookmarkStart w:id="246" w:name="_Toc162448121"/>
+      <w:bookmarkStart w:id="247" w:name="_Toc162448737"/>
+      <w:bookmarkStart w:id="248" w:name="_Toc162449020"/>
+      <w:bookmarkEnd w:id="243"/>
+      <w:bookmarkEnd w:id="244"/>
+      <w:bookmarkEnd w:id="245"/>
+      <w:bookmarkEnd w:id="246"/>
+      <w:bookmarkEnd w:id="247"/>
+      <w:bookmarkEnd w:id="248"/>
     </w:p>
     <w:p>
       <w:pPr>
@@ -12746,18 +12551,18 @@
           <w:szCs w:val="28"/>
         </w:rPr>
       </w:pPr>
-      <w:bookmarkStart w:id="276" w:name="_Toc160527000"/>
-      <w:bookmarkStart w:id="277" w:name="_Toc160527043"/>
-      <w:bookmarkStart w:id="278" w:name="_Toc161146674"/>
-      <w:bookmarkStart w:id="279" w:name="_Toc162448122"/>
-      <w:bookmarkStart w:id="280" w:name="_Toc162448738"/>
-      <w:bookmarkStart w:id="281" w:name="_Toc162449021"/>
-      <w:bookmarkEnd w:id="276"/>
-      <w:bookmarkEnd w:id="277"/>
-      <w:bookmarkEnd w:id="278"/>
-      <w:bookmarkEnd w:id="279"/>
-      <w:bookmarkEnd w:id="280"/>
-      <w:bookmarkEnd w:id="281"/>
+      <w:bookmarkStart w:id="249" w:name="_Toc160527000"/>
+      <w:bookmarkStart w:id="250" w:name="_Toc160527043"/>
+      <w:bookmarkStart w:id="251" w:name="_Toc161146674"/>
+      <w:bookmarkStart w:id="252" w:name="_Toc162448122"/>
+      <w:bookmarkStart w:id="253" w:name="_Toc162448738"/>
+      <w:bookmarkStart w:id="254" w:name="_Toc162449021"/>
+      <w:bookmarkEnd w:id="249"/>
+      <w:bookmarkEnd w:id="250"/>
+      <w:bookmarkEnd w:id="251"/>
+      <w:bookmarkEnd w:id="252"/>
+      <w:bookmarkEnd w:id="253"/>
+      <w:bookmarkEnd w:id="254"/>
     </w:p>
     <w:p>
       <w:pPr>
@@ -12781,18 +12586,18 @@
           <w:szCs w:val="28"/>
         </w:rPr>
       </w:pPr>
-      <w:bookmarkStart w:id="282" w:name="_Toc160527001"/>
-      <w:bookmarkStart w:id="283" w:name="_Toc160527044"/>
-      <w:bookmarkStart w:id="284" w:name="_Toc161146675"/>
-      <w:bookmarkStart w:id="285" w:name="_Toc162448123"/>
-      <w:bookmarkStart w:id="286" w:name="_Toc162448739"/>
-      <w:bookmarkStart w:id="287" w:name="_Toc162449022"/>
-      <w:bookmarkEnd w:id="282"/>
-      <w:bookmarkEnd w:id="283"/>
-      <w:bookmarkEnd w:id="284"/>
-      <w:bookmarkEnd w:id="285"/>
-      <w:bookmarkEnd w:id="286"/>
-      <w:bookmarkEnd w:id="287"/>
+      <w:bookmarkStart w:id="255" w:name="_Toc160527001"/>
+      <w:bookmarkStart w:id="256" w:name="_Toc160527044"/>
+      <w:bookmarkStart w:id="257" w:name="_Toc161146675"/>
+      <w:bookmarkStart w:id="258" w:name="_Toc162448123"/>
+      <w:bookmarkStart w:id="259" w:name="_Toc162448739"/>
+      <w:bookmarkStart w:id="260" w:name="_Toc162449022"/>
+      <w:bookmarkEnd w:id="255"/>
+      <w:bookmarkEnd w:id="256"/>
+      <w:bookmarkEnd w:id="257"/>
+      <w:bookmarkEnd w:id="258"/>
+      <w:bookmarkEnd w:id="259"/>
+      <w:bookmarkEnd w:id="260"/>
     </w:p>
     <w:p>
       <w:pPr>
@@ -12816,18 +12621,18 @@
           <w:szCs w:val="28"/>
         </w:rPr>
       </w:pPr>
-      <w:bookmarkStart w:id="288" w:name="_Toc160527002"/>
-      <w:bookmarkStart w:id="289" w:name="_Toc160527045"/>
-      <w:bookmarkStart w:id="290" w:name="_Toc161146676"/>
-      <w:bookmarkStart w:id="291" w:name="_Toc162448124"/>
-      <w:bookmarkStart w:id="292" w:name="_Toc162448740"/>
-      <w:bookmarkStart w:id="293" w:name="_Toc162449023"/>
-      <w:bookmarkEnd w:id="288"/>
-      <w:bookmarkEnd w:id="289"/>
-      <w:bookmarkEnd w:id="290"/>
-      <w:bookmarkEnd w:id="291"/>
-      <w:bookmarkEnd w:id="292"/>
-      <w:bookmarkEnd w:id="293"/>
+      <w:bookmarkStart w:id="261" w:name="_Toc160527002"/>
+      <w:bookmarkStart w:id="262" w:name="_Toc160527045"/>
+      <w:bookmarkStart w:id="263" w:name="_Toc161146676"/>
+      <w:bookmarkStart w:id="264" w:name="_Toc162448124"/>
+      <w:bookmarkStart w:id="265" w:name="_Toc162448740"/>
+      <w:bookmarkStart w:id="266" w:name="_Toc162449023"/>
+      <w:bookmarkEnd w:id="261"/>
+      <w:bookmarkEnd w:id="262"/>
+      <w:bookmarkEnd w:id="263"/>
+      <w:bookmarkEnd w:id="264"/>
+      <w:bookmarkEnd w:id="265"/>
+      <w:bookmarkEnd w:id="266"/>
     </w:p>
     <w:p>
       <w:pPr>
@@ -12849,8 +12654,8 @@
           <w:szCs w:val="28"/>
         </w:rPr>
       </w:pPr>
-      <w:bookmarkStart w:id="294" w:name="_Toc162448125"/>
-      <w:bookmarkStart w:id="295" w:name="_Toc162449024"/>
+      <w:bookmarkStart w:id="267" w:name="_Toc162448125"/>
+      <w:bookmarkStart w:id="268" w:name="_Toc162449024"/>
       <w:r>
         <w:rPr>
           <w:rFonts w:ascii="Sitka Text" w:hAnsi="Sitka Text"/>
@@ -12860,8 +12665,8 @@
         </w:rPr>
         <w:t>Description of Message Formats</w:t>
       </w:r>
-      <w:bookmarkEnd w:id="294"/>
-      <w:bookmarkEnd w:id="295"/>
+      <w:bookmarkEnd w:id="267"/>
+      <w:bookmarkEnd w:id="268"/>
     </w:p>
     <w:p>
       <w:pPr>
@@ -12876,7 +12681,166 @@
         <w:rPr>
           <w:color w:val="000000" w:themeColor="text1"/>
         </w:rPr>
-        <w:t>The message formats are in plain text. Each message includes a " Message type" field to indicate the action requested, along with any other necessary parameters. The server processes these messages according to the protocol and responds to the client accordingly, responses are also in string format.</w:t>
+        <w:t>The message formats are in plain text. Each message includes a " Message type" field to indicate the action requested, along with any other necessary parameters. The server processes these messages according to the protocol and responds to the client accordingly</w:t>
+      </w:r>
+      <w:r>
+        <w:rPr>
+          <w:color w:val="000000" w:themeColor="text1"/>
+        </w:rPr>
+        <w:t>. Re</w:t>
+      </w:r>
+      <w:r>
+        <w:rPr>
+          <w:color w:val="000000" w:themeColor="text1"/>
+        </w:rPr>
+        <w:t>sponses are also in string format.</w:t>
+      </w:r>
+      <w:r>
+        <w:rPr>
+          <w:color w:val="000000" w:themeColor="text1"/>
+        </w:rPr>
+        <w:t xml:space="preserve"> </w:t>
+      </w:r>
+      <w:r>
+        <w:rPr>
+          <w:color w:val="000000" w:themeColor="text1"/>
+        </w:rPr>
+        <w:t xml:space="preserve">Once the connection with the server has been initialised by the client, the client can then send messages to the server. </w:t>
+      </w:r>
+      <w:r>
+        <w:rPr>
+          <w:color w:val="000000" w:themeColor="text1"/>
+        </w:rPr>
+        <w:t xml:space="preserve">When the user selects an option, the corresponding method from the </w:t>
+      </w:r>
+      <w:proofErr w:type="spellStart"/>
+      <w:r>
+        <w:rPr>
+          <w:rFonts w:ascii="Consolas" w:hAnsi="Consolas"/>
+          <w:color w:val="000000" w:themeColor="text1"/>
+        </w:rPr>
+        <w:t>ClientHelper</w:t>
+      </w:r>
+      <w:proofErr w:type="spellEnd"/>
+      <w:r>
+        <w:rPr>
+          <w:color w:val="000000" w:themeColor="text1"/>
+        </w:rPr>
+        <w:t xml:space="preserve"> class is called. Inside this class, the message is formatted according to the protocol - the message is appended to the appropriate message type. </w:t>
+      </w:r>
+      <w:r>
+        <w:rPr>
+          <w:color w:val="000000" w:themeColor="text1"/>
+        </w:rPr>
+        <w:t xml:space="preserve">Messages are </w:t>
+      </w:r>
+      <w:r>
+        <w:rPr>
+          <w:color w:val="000000" w:themeColor="text1"/>
+        </w:rPr>
+        <w:t xml:space="preserve">then </w:t>
+      </w:r>
+      <w:r>
+        <w:rPr>
+          <w:color w:val="000000" w:themeColor="text1"/>
+        </w:rPr>
+        <w:t xml:space="preserve">exchanged using the </w:t>
+      </w:r>
+      <w:proofErr w:type="spellStart"/>
+      <w:r>
+        <w:rPr>
+          <w:rFonts w:ascii="Consolas" w:hAnsi="Consolas"/>
+          <w:color w:val="000000" w:themeColor="text1"/>
+        </w:rPr>
+        <w:t>sendMessage</w:t>
+      </w:r>
+      <w:proofErr w:type="spellEnd"/>
+      <w:r>
+        <w:rPr>
+          <w:color w:val="000000" w:themeColor="text1"/>
+        </w:rPr>
+        <w:t xml:space="preserve">() and </w:t>
+      </w:r>
+      <w:proofErr w:type="spellStart"/>
+      <w:r>
+        <w:rPr>
+          <w:rFonts w:ascii="Consolas" w:hAnsi="Consolas"/>
+          <w:color w:val="000000" w:themeColor="text1"/>
+        </w:rPr>
+        <w:t>receiveMessage</w:t>
+      </w:r>
+      <w:proofErr w:type="spellEnd"/>
+      <w:r>
+        <w:rPr>
+          <w:color w:val="000000" w:themeColor="text1"/>
+        </w:rPr>
+        <w:t xml:space="preserve">() methods in </w:t>
+      </w:r>
+      <w:proofErr w:type="spellStart"/>
+      <w:r>
+        <w:rPr>
+          <w:rFonts w:ascii="Consolas" w:hAnsi="Consolas"/>
+          <w:color w:val="000000" w:themeColor="text1"/>
+        </w:rPr>
+        <w:t>MyStreamSocket</w:t>
+      </w:r>
+      <w:proofErr w:type="spellEnd"/>
+      <w:r>
+        <w:rPr>
+          <w:color w:val="000000" w:themeColor="text1"/>
+        </w:rPr>
+        <w:t>.</w:t>
+      </w:r>
+      <w:r>
+        <w:rPr>
+          <w:color w:val="000000" w:themeColor="text1"/>
+        </w:rPr>
+        <w:t xml:space="preserve"> An instance of </w:t>
+      </w:r>
+      <w:proofErr w:type="spellStart"/>
+      <w:r>
+        <w:rPr>
+          <w:rFonts w:ascii="Consolas" w:hAnsi="Consolas"/>
+          <w:color w:val="000000" w:themeColor="text1"/>
+        </w:rPr>
+        <w:t>ServerThread</w:t>
+      </w:r>
+      <w:proofErr w:type="spellEnd"/>
+      <w:r>
+        <w:rPr>
+          <w:color w:val="000000" w:themeColor="text1"/>
+        </w:rPr>
+        <w:t xml:space="preserve"> is created for each client. When a message is received, the </w:t>
+      </w:r>
+      <w:proofErr w:type="spellStart"/>
+      <w:r>
+        <w:rPr>
+          <w:rFonts w:ascii="Consolas" w:hAnsi="Consolas"/>
+          <w:color w:val="000000" w:themeColor="text1"/>
+        </w:rPr>
+        <w:t>ServerThread</w:t>
+      </w:r>
+      <w:proofErr w:type="spellEnd"/>
+      <w:r>
+        <w:rPr>
+          <w:color w:val="000000" w:themeColor="text1"/>
+        </w:rPr>
+        <w:t xml:space="preserve"> processes it based on its message type. Afterwards, it sends back a response message according to the protocol. The client received the response via </w:t>
+      </w:r>
+      <w:proofErr w:type="spellStart"/>
+      <w:r>
+        <w:rPr>
+          <w:rFonts w:ascii="Consolas" w:hAnsi="Consolas"/>
+          <w:color w:val="000000" w:themeColor="text1"/>
+        </w:rPr>
+        <w:t>MyStreamSocket</w:t>
+      </w:r>
+      <w:proofErr w:type="spellEnd"/>
+      <w:r>
+        <w:rPr>
+          <w:color w:val="000000" w:themeColor="text1"/>
+        </w:rPr>
+        <w:t xml:space="preserve"> and displays the message to the user.</w:t>
       </w:r>
     </w:p>
     <w:p>
@@ -13619,6 +13583,7 @@
           <w:color w:val="000000" w:themeColor="text1"/>
           <w:sz w:val="22"/>
         </w:rPr>
+        <w:lastRenderedPageBreak/>
         <w:t>Code: 103 – Invalid format</w:t>
       </w:r>
     </w:p>
@@ -13922,7 +13887,6 @@
           <w:b/>
           <w:color w:val="000000" w:themeColor="text1"/>
         </w:rPr>
-        <w:lastRenderedPageBreak/>
         <w:t>Parameters:</w:t>
       </w:r>
     </w:p>
@@ -14624,6 +14588,7 @@
           <w:color w:val="000000" w:themeColor="text1"/>
           <w:sz w:val="22"/>
         </w:rPr>
+        <w:lastRenderedPageBreak/>
         <w:t>Code: 301 - Success</w:t>
       </w:r>
     </w:p>
@@ -14866,7 +14831,6 @@
           <w:b/>
           <w:color w:val="000000" w:themeColor="text1"/>
         </w:rPr>
-        <w:lastRenderedPageBreak/>
         <w:t>| 302 Download unsuccessful</w:t>
       </w:r>
       <w:r>
@@ -15588,6 +15552,7 @@
           <w:b/>
           <w:color w:val="000000" w:themeColor="text1"/>
         </w:rPr>
+        <w:lastRenderedPageBreak/>
         <w:t>+-----------+</w:t>
       </w:r>
     </w:p>
@@ -15832,7 +15797,6 @@
         <w:rPr>
           <w:color w:val="000000" w:themeColor="text1"/>
         </w:rPr>
-        <w:lastRenderedPageBreak/>
         <w:t>The quit request message format includes the following elements:</w:t>
       </w:r>
     </w:p>
@@ -16153,8 +16117,8 @@
           <w:szCs w:val="28"/>
         </w:rPr>
       </w:pPr>
-      <w:bookmarkStart w:id="296" w:name="_Toc162448126"/>
-      <w:bookmarkStart w:id="297" w:name="_Toc162449025"/>
+      <w:bookmarkStart w:id="269" w:name="_Toc162448126"/>
+      <w:bookmarkStart w:id="270" w:name="_Toc162449025"/>
       <w:r>
         <w:rPr>
           <w:rFonts w:ascii="Sitka Text" w:hAnsi="Sitka Text"/>
@@ -16164,8 +16128,8 @@
         </w:rPr>
         <w:t>Error Handling</w:t>
       </w:r>
-      <w:bookmarkEnd w:id="296"/>
-      <w:bookmarkEnd w:id="297"/>
+      <w:bookmarkEnd w:id="269"/>
+      <w:bookmarkEnd w:id="270"/>
     </w:p>
     <w:p>
       <w:pPr>
@@ -16200,8 +16164,6 @@
         </w:rPr>
         <w:t>Both client and server handle exceptions and errors appropriately over the secure connection and log all error messages appropriately.</w:t>
       </w:r>
-      <w:bookmarkStart w:id="298" w:name="_GoBack"/>
-      <w:bookmarkEnd w:id="298"/>
     </w:p>
     <w:p>
       <w:pPr>
@@ -16233,8 +16195,8 @@
           <w:szCs w:val="28"/>
         </w:rPr>
       </w:pPr>
-      <w:bookmarkStart w:id="299" w:name="_Toc162448127"/>
-      <w:bookmarkStart w:id="300" w:name="_Toc162449026"/>
+      <w:bookmarkStart w:id="271" w:name="_Toc162448127"/>
+      <w:bookmarkStart w:id="272" w:name="_Toc162449026"/>
       <w:r>
         <w:rPr>
           <w:rFonts w:ascii="Sitka Text" w:hAnsi="Sitka Text"/>
@@ -16244,8 +16206,8 @@
         </w:rPr>
         <w:t>Service Session Management</w:t>
       </w:r>
-      <w:bookmarkEnd w:id="299"/>
-      <w:bookmarkEnd w:id="300"/>
+      <w:bookmarkEnd w:id="271"/>
+      <w:bookmarkEnd w:id="272"/>
     </w:p>
     <w:p>
       <w:pPr>
@@ -16277,7 +16239,59 @@
         <w:rPr>
           <w:color w:val="000000" w:themeColor="text1"/>
         </w:rPr>
-        <w:t>Session management includes maintaining session state and uploaded messages securely over the SSL/TLS connection.</w:t>
+        <w:t xml:space="preserve">Session management includes maintaining </w:t>
+      </w:r>
+      <w:r>
+        <w:rPr>
+          <w:color w:val="000000" w:themeColor="text1"/>
+        </w:rPr>
+        <w:t xml:space="preserve">the </w:t>
+      </w:r>
+      <w:r>
+        <w:rPr>
+          <w:color w:val="000000" w:themeColor="text1"/>
+        </w:rPr>
+        <w:t xml:space="preserve">session state and </w:t>
+      </w:r>
+      <w:r>
+        <w:rPr>
+          <w:color w:val="000000" w:themeColor="text1"/>
+        </w:rPr>
+        <w:t>the stored</w:t>
+      </w:r>
+      <w:r>
+        <w:rPr>
+          <w:color w:val="000000" w:themeColor="text1"/>
+        </w:rPr>
+        <w:t xml:space="preserve"> messages securely over the SSL/TLS connection.</w:t>
+      </w:r>
+      <w:r>
+        <w:rPr>
+          <w:color w:val="000000" w:themeColor="text1"/>
+        </w:rPr>
+        <w:t xml:space="preserve"> </w:t>
+      </w:r>
+      <w:r>
+        <w:rPr>
+          <w:color w:val="000000" w:themeColor="text1"/>
+        </w:rPr>
+        <w:t>Session clean-up is performed upon session termination.</w:t>
+      </w:r>
+    </w:p>
+    <w:p>
+      <w:pPr>
+        <w:pStyle w:val="BodyText3"/>
+        <w:spacing w:after="0"/>
+        <w:jc w:val="both"/>
+        <w:rPr>
+          <w:color w:val="000000" w:themeColor="text1"/>
+        </w:rPr>
+      </w:pPr>
+      <w:r>
+        <w:rPr>
+          <w:color w:val="000000" w:themeColor="text1"/>
+        </w:rPr>
+        <w:t xml:space="preserve">Details about the session are logged upon initialisation as depicted in Fig 15. </w:t>
       </w:r>
     </w:p>
     <w:p>
@@ -16291,15 +16305,609 @@
           <w:szCs w:val="22"/>
         </w:rPr>
       </w:pPr>
-      <w:r>
-        <w:rPr>
-          <w:color w:val="000000" w:themeColor="text1"/>
-          <w:sz w:val="22"/>
-          <w:szCs w:val="22"/>
-        </w:rPr>
-        <w:t>Session clean-up is performed upon session termination.</w:t>
-      </w:r>
-    </w:p>
+    </w:p>
+    <w:p>
+      <w:pPr>
+        <w:pStyle w:val="BodyText"/>
+        <w:keepNext/>
+        <w:spacing w:before="0" w:beforeAutospacing="0" w:after="0" w:afterAutospacing="0"/>
+        <w:jc w:val="center"/>
+      </w:pPr>
+      <w:r>
+        <w:rPr>
+          <w:noProof/>
+        </w:rPr>
+        <w:drawing>
+          <wp:inline distT="0" distB="0" distL="0" distR="0" wp14:anchorId="4680A390" wp14:editId="500F9F4E">
+            <wp:extent cx="5353797" cy="1171739"/>
+            <wp:effectExtent l="0" t="0" r="0" b="9525"/>
+            <wp:docPr id="18" name="Picture 18"/>
+            <wp:cNvGraphicFramePr>
+              <a:graphicFrameLocks xmlns:a="http://schemas.openxmlformats.org/drawingml/2006/main" noChangeAspect="1"/>
+            </wp:cNvGraphicFramePr>
+            <a:graphic xmlns:a="http://schemas.openxmlformats.org/drawingml/2006/main">
+              <a:graphicData uri="http://schemas.openxmlformats.org/drawingml/2006/picture">
+                <pic:pic xmlns:pic="http://schemas.openxmlformats.org/drawingml/2006/picture">
+                  <pic:nvPicPr>
+                    <pic:cNvPr id="1" name=""/>
+                    <pic:cNvPicPr/>
+                  </pic:nvPicPr>
+                  <pic:blipFill>
+                    <a:blip r:embed="rId26"/>
+                    <a:stretch>
+                      <a:fillRect/>
+                    </a:stretch>
+                  </pic:blipFill>
+                  <pic:spPr>
+                    <a:xfrm>
+                      <a:off x="0" y="0"/>
+                      <a:ext cx="5353797" cy="1171739"/>
+                    </a:xfrm>
+                    <a:prstGeom prst="rect">
+                      <a:avLst/>
+                    </a:prstGeom>
+                  </pic:spPr>
+                </pic:pic>
+              </a:graphicData>
+            </a:graphic>
+          </wp:inline>
+        </w:drawing>
+      </w:r>
+    </w:p>
+    <w:p>
+      <w:pPr>
+        <w:pStyle w:val="Caption"/>
+        <w:spacing w:line="276" w:lineRule="auto"/>
+        <w:jc w:val="center"/>
+      </w:pPr>
+      <w:r>
+        <w:t xml:space="preserve">Fig </w:t>
+      </w:r>
+      <w:r>
+        <w:fldChar w:fldCharType="begin"/>
+      </w:r>
+      <w:r>
+        <w:instrText xml:space="preserve"> SEQ Fig \* ARABIC </w:instrText>
+      </w:r>
+      <w:r>
+        <w:fldChar w:fldCharType="separate"/>
+      </w:r>
+      <w:r>
+        <w:rPr>
+          <w:noProof/>
+        </w:rPr>
+        <w:t>15</w:t>
+      </w:r>
+      <w:r>
+        <w:fldChar w:fldCharType="end"/>
+      </w:r>
+      <w:r>
+        <w:t xml:space="preserve"> </w:t>
+      </w:r>
+      <w:proofErr w:type="spellStart"/>
+      <w:r>
+        <w:t>ServerThread</w:t>
+      </w:r>
+      <w:proofErr w:type="spellEnd"/>
+      <w:r>
+        <w:t xml:space="preserve"> – log </w:t>
+      </w:r>
+      <w:r>
+        <w:t>SSL</w:t>
+      </w:r>
+      <w:r>
+        <w:t xml:space="preserve"> connection details</w:t>
+      </w:r>
+    </w:p>
+    <w:p>
+      <w:pPr>
+        <w:pStyle w:val="TOC1"/>
+      </w:pPr>
+      <w:r>
+        <w:lastRenderedPageBreak/>
+        <w:t>The session validity is then checked before proceeding</w:t>
+      </w:r>
+      <w:r>
+        <w:t>, as shown in Fig 16.</w:t>
+      </w:r>
+    </w:p>
+    <w:p>
+      <w:pPr>
+        <w:keepNext/>
+        <w:jc w:val="center"/>
+      </w:pPr>
+      <w:r>
+        <w:drawing>
+          <wp:inline distT="0" distB="0" distL="0" distR="0" wp14:anchorId="18A775E4" wp14:editId="16D9D31E">
+            <wp:extent cx="4058216" cy="676369"/>
+            <wp:effectExtent l="190500" t="190500" r="190500" b="200025"/>
+            <wp:docPr id="6" name="Picture 6"/>
+            <wp:cNvGraphicFramePr>
+              <a:graphicFrameLocks xmlns:a="http://schemas.openxmlformats.org/drawingml/2006/main" noChangeAspect="1"/>
+            </wp:cNvGraphicFramePr>
+            <a:graphic xmlns:a="http://schemas.openxmlformats.org/drawingml/2006/main">
+              <a:graphicData uri="http://schemas.openxmlformats.org/drawingml/2006/picture">
+                <pic:pic xmlns:pic="http://schemas.openxmlformats.org/drawingml/2006/picture">
+                  <pic:nvPicPr>
+                    <pic:cNvPr id="1" name=""/>
+                    <pic:cNvPicPr/>
+                  </pic:nvPicPr>
+                  <pic:blipFill>
+                    <a:blip r:embed="rId27"/>
+                    <a:stretch>
+                      <a:fillRect/>
+                    </a:stretch>
+                  </pic:blipFill>
+                  <pic:spPr>
+                    <a:xfrm>
+                      <a:off x="0" y="0"/>
+                      <a:ext cx="4058216" cy="676369"/>
+                    </a:xfrm>
+                    <a:prstGeom prst="rect">
+                      <a:avLst/>
+                    </a:prstGeom>
+                    <a:ln>
+                      <a:noFill/>
+                    </a:ln>
+                    <a:effectLst>
+                      <a:outerShdw blurRad="190500" algn="tl" rotWithShape="0">
+                        <a:srgbClr val="000000">
+                          <a:alpha val="70000"/>
+                        </a:srgbClr>
+                      </a:outerShdw>
+                    </a:effectLst>
+                  </pic:spPr>
+                </pic:pic>
+              </a:graphicData>
+            </a:graphic>
+          </wp:inline>
+        </w:drawing>
+      </w:r>
+    </w:p>
+    <w:p>
+      <w:pPr>
+        <w:pStyle w:val="Caption"/>
+        <w:jc w:val="center"/>
+      </w:pPr>
+      <w:r>
+        <w:t xml:space="preserve">Fig </w:t>
+      </w:r>
+      <w:r>
+        <w:fldChar w:fldCharType="begin"/>
+      </w:r>
+      <w:r>
+        <w:instrText xml:space="preserve"> SEQ Fig \* ARABIC </w:instrText>
+      </w:r>
+      <w:r>
+        <w:fldChar w:fldCharType="separate"/>
+      </w:r>
+      <w:r>
+        <w:rPr>
+          <w:noProof/>
+        </w:rPr>
+        <w:t>16</w:t>
+      </w:r>
+      <w:r>
+        <w:fldChar w:fldCharType="end"/>
+      </w:r>
+      <w:r>
+        <w:t xml:space="preserve"> Session validity check</w:t>
+      </w:r>
+    </w:p>
+    <w:p>
+      <w:pPr>
+        <w:pStyle w:val="BodyText3"/>
+        <w:spacing w:after="0"/>
+        <w:jc w:val="both"/>
+        <w:rPr>
+          <w:color w:val="000000" w:themeColor="text1"/>
+        </w:rPr>
+      </w:pPr>
+      <w:r>
+        <w:rPr>
+          <w:color w:val="000000" w:themeColor="text1"/>
+        </w:rPr>
+        <w:t>The output of a successful conne</w:t>
+      </w:r>
+      <w:r>
+        <w:rPr>
+          <w:color w:val="000000" w:themeColor="text1"/>
+        </w:rPr>
+        <w:t>ction is shown in Fig 17.</w:t>
+      </w:r>
+    </w:p>
+    <w:p>
+      <w:pPr>
+        <w:keepNext/>
+        <w:spacing w:line="276" w:lineRule="auto"/>
+        <w:jc w:val="center"/>
+      </w:pPr>
+      <w:r>
+        <w:rPr>
+          <w:noProof/>
+        </w:rPr>
+        <w:drawing>
+          <wp:inline distT="0" distB="0" distL="0" distR="0" wp14:anchorId="025F64EE" wp14:editId="20AFC007">
+            <wp:extent cx="2972215" cy="1590897"/>
+            <wp:effectExtent l="190500" t="190500" r="190500" b="200025"/>
+            <wp:docPr id="19" name="Picture 19"/>
+            <wp:cNvGraphicFramePr>
+              <a:graphicFrameLocks xmlns:a="http://schemas.openxmlformats.org/drawingml/2006/main" noChangeAspect="1"/>
+            </wp:cNvGraphicFramePr>
+            <a:graphic xmlns:a="http://schemas.openxmlformats.org/drawingml/2006/main">
+              <a:graphicData uri="http://schemas.openxmlformats.org/drawingml/2006/picture">
+                <pic:pic xmlns:pic="http://schemas.openxmlformats.org/drawingml/2006/picture">
+                  <pic:nvPicPr>
+                    <pic:cNvPr id="1" name=""/>
+                    <pic:cNvPicPr/>
+                  </pic:nvPicPr>
+                  <pic:blipFill>
+                    <a:blip r:embed="rId28"/>
+                    <a:stretch>
+                      <a:fillRect/>
+                    </a:stretch>
+                  </pic:blipFill>
+                  <pic:spPr>
+                    <a:xfrm>
+                      <a:off x="0" y="0"/>
+                      <a:ext cx="2972215" cy="1590897"/>
+                    </a:xfrm>
+                    <a:prstGeom prst="rect">
+                      <a:avLst/>
+                    </a:prstGeom>
+                    <a:ln>
+                      <a:noFill/>
+                    </a:ln>
+                    <a:effectLst>
+                      <a:outerShdw blurRad="190500" algn="tl" rotWithShape="0">
+                        <a:srgbClr val="000000">
+                          <a:alpha val="70000"/>
+                        </a:srgbClr>
+                      </a:outerShdw>
+                    </a:effectLst>
+                  </pic:spPr>
+                </pic:pic>
+              </a:graphicData>
+            </a:graphic>
+          </wp:inline>
+        </w:drawing>
+      </w:r>
+    </w:p>
+    <w:p>
+      <w:pPr>
+        <w:pStyle w:val="Caption"/>
+        <w:spacing w:line="276" w:lineRule="auto"/>
+        <w:jc w:val="center"/>
+      </w:pPr>
+      <w:r>
+        <w:t xml:space="preserve">Fig </w:t>
+      </w:r>
+      <w:r>
+        <w:fldChar w:fldCharType="begin"/>
+      </w:r>
+      <w:r>
+        <w:instrText xml:space="preserve"> SEQ Fig \* ARABIC </w:instrText>
+      </w:r>
+      <w:r>
+        <w:fldChar w:fldCharType="separate"/>
+      </w:r>
+      <w:r>
+        <w:rPr>
+          <w:noProof/>
+        </w:rPr>
+        <w:t>17</w:t>
+      </w:r>
+      <w:r>
+        <w:fldChar w:fldCharType="end"/>
+      </w:r>
+      <w:r>
+        <w:t xml:space="preserve"> Output on </w:t>
+      </w:r>
+      <w:r>
+        <w:t xml:space="preserve">a </w:t>
+      </w:r>
+      <w:r>
+        <w:t>successful connection</w:t>
+      </w:r>
+      <w:r>
+        <w:t xml:space="preserve"> (server)</w:t>
+      </w:r>
+    </w:p>
+    <w:p>
+      <w:pPr>
+        <w:rPr>
+          <w:rFonts w:ascii="Sitka Text" w:hAnsi="Sitka Text"/>
+        </w:rPr>
+      </w:pPr>
+      <w:r>
+        <w:rPr>
+          <w:rFonts w:ascii="Sitka Text" w:hAnsi="Sitka Text"/>
+        </w:rPr>
+        <w:t>If the session is invalid a warning is logged and the connection is closed</w:t>
+      </w:r>
+      <w:r>
+        <w:rPr>
+          <w:rFonts w:ascii="Sitka Text" w:hAnsi="Sitka Text"/>
+        </w:rPr>
+        <w:t>, as shown in Fig 18.</w:t>
+      </w:r>
+      <w:r>
+        <w:rPr>
+          <w:rFonts w:ascii="Sitka Text" w:hAnsi="Sitka Text"/>
+        </w:rPr>
+        <w:t xml:space="preserve"> The code snippet in Fig 19 shows the catching of </w:t>
+      </w:r>
+      <w:proofErr w:type="spellStart"/>
+      <w:r>
+        <w:rPr>
+          <w:rFonts w:ascii="Sitka Text" w:hAnsi="Sitka Text"/>
+        </w:rPr>
+        <w:t>SSLHandshakeExceptions</w:t>
+      </w:r>
+      <w:proofErr w:type="spellEnd"/>
+      <w:r>
+        <w:rPr>
+          <w:rFonts w:ascii="Sitka Text" w:hAnsi="Sitka Text"/>
+        </w:rPr>
+        <w:t xml:space="preserve"> and actions taken on invalid sessions.</w:t>
+      </w:r>
+    </w:p>
+    <w:p>
+      <w:pPr>
+        <w:keepNext/>
+        <w:jc w:val="center"/>
+      </w:pPr>
+      <w:r>
+        <w:rPr>
+          <w:rFonts w:ascii="Sitka Text" w:hAnsi="Sitka Text"/>
+        </w:rPr>
+        <w:drawing>
+          <wp:inline distT="0" distB="0" distL="0" distR="0" wp14:anchorId="16E022CC" wp14:editId="1C2C9D65">
+            <wp:extent cx="3000794" cy="1800476"/>
+            <wp:effectExtent l="190500" t="190500" r="200025" b="200025"/>
+            <wp:docPr id="23" name="Picture 23"/>
+            <wp:cNvGraphicFramePr>
+              <a:graphicFrameLocks xmlns:a="http://schemas.openxmlformats.org/drawingml/2006/main" noChangeAspect="1"/>
+            </wp:cNvGraphicFramePr>
+            <a:graphic xmlns:a="http://schemas.openxmlformats.org/drawingml/2006/main">
+              <a:graphicData uri="http://schemas.openxmlformats.org/drawingml/2006/picture">
+                <pic:pic xmlns:pic="http://schemas.openxmlformats.org/drawingml/2006/picture">
+                  <pic:nvPicPr>
+                    <pic:cNvPr id="1" name=""/>
+                    <pic:cNvPicPr/>
+                  </pic:nvPicPr>
+                  <pic:blipFill>
+                    <a:blip r:embed="rId29"/>
+                    <a:stretch>
+                      <a:fillRect/>
+                    </a:stretch>
+                  </pic:blipFill>
+                  <pic:spPr>
+                    <a:xfrm>
+                      <a:off x="0" y="0"/>
+                      <a:ext cx="3000794" cy="1800476"/>
+                    </a:xfrm>
+                    <a:prstGeom prst="rect">
+                      <a:avLst/>
+                    </a:prstGeom>
+                    <a:ln>
+                      <a:noFill/>
+                    </a:ln>
+                    <a:effectLst>
+                      <a:outerShdw blurRad="190500" algn="tl" rotWithShape="0">
+                        <a:srgbClr val="000000">
+                          <a:alpha val="70000"/>
+                        </a:srgbClr>
+                      </a:outerShdw>
+                    </a:effectLst>
+                  </pic:spPr>
+                </pic:pic>
+              </a:graphicData>
+            </a:graphic>
+          </wp:inline>
+        </w:drawing>
+      </w:r>
+    </w:p>
+    <w:p>
+      <w:pPr>
+        <w:pStyle w:val="Caption"/>
+        <w:jc w:val="center"/>
+      </w:pPr>
+      <w:r>
+        <w:t xml:space="preserve">Fig </w:t>
+      </w:r>
+      <w:r>
+        <w:fldChar w:fldCharType="begin"/>
+      </w:r>
+      <w:r>
+        <w:instrText xml:space="preserve"> SEQ Fig \* ARABIC </w:instrText>
+      </w:r>
+      <w:r>
+        <w:fldChar w:fldCharType="separate"/>
+      </w:r>
+      <w:r>
+        <w:rPr>
+          <w:noProof/>
+        </w:rPr>
+        <w:t>18</w:t>
+      </w:r>
+      <w:r>
+        <w:fldChar w:fldCharType="end"/>
+      </w:r>
+      <w:r>
+        <w:t xml:space="preserve"> Output on an unsuccessful connection (server)</w:t>
+      </w:r>
+    </w:p>
+    <w:p>
+      <w:pPr>
+        <w:keepNext/>
+        <w:jc w:val="center"/>
+      </w:pPr>
+      <w:r>
+        <w:lastRenderedPageBreak/>
+        <w:drawing>
+          <wp:inline distT="0" distB="0" distL="0" distR="0" wp14:anchorId="41D186FF" wp14:editId="08A313AD">
+            <wp:extent cx="3589020" cy="1542581"/>
+            <wp:effectExtent l="190500" t="190500" r="182880" b="191135"/>
+            <wp:docPr id="25" name="Picture 25"/>
+            <wp:cNvGraphicFramePr>
+              <a:graphicFrameLocks xmlns:a="http://schemas.openxmlformats.org/drawingml/2006/main" noChangeAspect="1"/>
+            </wp:cNvGraphicFramePr>
+            <a:graphic xmlns:a="http://schemas.openxmlformats.org/drawingml/2006/main">
+              <a:graphicData uri="http://schemas.openxmlformats.org/drawingml/2006/picture">
+                <pic:pic xmlns:pic="http://schemas.openxmlformats.org/drawingml/2006/picture">
+                  <pic:nvPicPr>
+                    <pic:cNvPr id="1" name=""/>
+                    <pic:cNvPicPr/>
+                  </pic:nvPicPr>
+                  <pic:blipFill>
+                    <a:blip r:embed="rId30"/>
+                    <a:stretch>
+                      <a:fillRect/>
+                    </a:stretch>
+                  </pic:blipFill>
+                  <pic:spPr>
+                    <a:xfrm>
+                      <a:off x="0" y="0"/>
+                      <a:ext cx="3589020" cy="1542581"/>
+                    </a:xfrm>
+                    <a:prstGeom prst="rect">
+                      <a:avLst/>
+                    </a:prstGeom>
+                    <a:ln>
+                      <a:noFill/>
+                    </a:ln>
+                    <a:effectLst>
+                      <a:outerShdw blurRad="190500" algn="tl" rotWithShape="0">
+                        <a:srgbClr val="000000">
+                          <a:alpha val="70000"/>
+                        </a:srgbClr>
+                      </a:outerShdw>
+                    </a:effectLst>
+                  </pic:spPr>
+                </pic:pic>
+              </a:graphicData>
+            </a:graphic>
+          </wp:inline>
+        </w:drawing>
+      </w:r>
+    </w:p>
+    <w:p>
+      <w:pPr>
+        <w:pStyle w:val="Caption"/>
+        <w:jc w:val="center"/>
+      </w:pPr>
+      <w:r>
+        <w:t xml:space="preserve">Fig </w:t>
+      </w:r>
+      <w:r>
+        <w:fldChar w:fldCharType="begin"/>
+      </w:r>
+      <w:r>
+        <w:instrText xml:space="preserve"> SEQ Fig \* ARABIC </w:instrText>
+      </w:r>
+      <w:r>
+        <w:fldChar w:fldCharType="separate"/>
+      </w:r>
+      <w:r>
+        <w:rPr>
+          <w:noProof/>
+        </w:rPr>
+        <w:t>19</w:t>
+      </w:r>
+      <w:r>
+        <w:fldChar w:fldCharType="end"/>
+      </w:r>
+      <w:r>
+        <w:t xml:space="preserve"> Exception handling on server</w:t>
+      </w:r>
+      <w:bookmarkStart w:id="273" w:name="_GoBack"/>
+      <w:bookmarkEnd w:id="273"/>
+    </w:p>
+    <w:p>
+      <w:pPr>
+        <w:keepNext/>
+        <w:jc w:val="center"/>
+      </w:pPr>
+      <w:r>
+        <w:drawing>
+          <wp:inline distT="0" distB="0" distL="0" distR="0" wp14:anchorId="56539312" wp14:editId="0BFE2355">
+            <wp:extent cx="2667000" cy="1245665"/>
+            <wp:effectExtent l="190500" t="190500" r="190500" b="183515"/>
+            <wp:docPr id="24" name="Picture 24"/>
+            <wp:cNvGraphicFramePr>
+              <a:graphicFrameLocks xmlns:a="http://schemas.openxmlformats.org/drawingml/2006/main" noChangeAspect="1"/>
+            </wp:cNvGraphicFramePr>
+            <a:graphic xmlns:a="http://schemas.openxmlformats.org/drawingml/2006/main">
+              <a:graphicData uri="http://schemas.openxmlformats.org/drawingml/2006/picture">
+                <pic:pic xmlns:pic="http://schemas.openxmlformats.org/drawingml/2006/picture">
+                  <pic:nvPicPr>
+                    <pic:cNvPr id="1" name=""/>
+                    <pic:cNvPicPr/>
+                  </pic:nvPicPr>
+                  <pic:blipFill>
+                    <a:blip r:embed="rId31"/>
+                    <a:stretch>
+                      <a:fillRect/>
+                    </a:stretch>
+                  </pic:blipFill>
+                  <pic:spPr>
+                    <a:xfrm>
+                      <a:off x="0" y="0"/>
+                      <a:ext cx="2672053" cy="1248025"/>
+                    </a:xfrm>
+                    <a:prstGeom prst="rect">
+                      <a:avLst/>
+                    </a:prstGeom>
+                    <a:ln>
+                      <a:noFill/>
+                    </a:ln>
+                    <a:effectLst>
+                      <a:outerShdw blurRad="190500" algn="tl" rotWithShape="0">
+                        <a:srgbClr val="000000">
+                          <a:alpha val="70000"/>
+                        </a:srgbClr>
+                      </a:outerShdw>
+                    </a:effectLst>
+                  </pic:spPr>
+                </pic:pic>
+              </a:graphicData>
+            </a:graphic>
+          </wp:inline>
+        </w:drawing>
+      </w:r>
+    </w:p>
+    <w:p>
+      <w:pPr>
+        <w:pStyle w:val="Caption"/>
+        <w:jc w:val="center"/>
+      </w:pPr>
+      <w:r>
+        <w:t xml:space="preserve">Fig </w:t>
+      </w:r>
+      <w:r>
+        <w:fldChar w:fldCharType="begin"/>
+      </w:r>
+      <w:r>
+        <w:instrText xml:space="preserve"> SEQ Fig \* ARABIC </w:instrText>
+      </w:r>
+      <w:r>
+        <w:fldChar w:fldCharType="separate"/>
+      </w:r>
+      <w:r>
+        <w:rPr>
+          <w:noProof/>
+        </w:rPr>
+        <w:t>20</w:t>
+      </w:r>
+      <w:r>
+        <w:fldChar w:fldCharType="end"/>
+      </w:r>
+      <w:r>
+        <w:t xml:space="preserve"> Client side details</w:t>
+      </w:r>
+    </w:p>
+    <w:p/>
     <w:p>
       <w:pPr>
         <w:pStyle w:val="BodyText"/>
@@ -16330,8 +16938,8 @@
           <w:szCs w:val="24"/>
         </w:rPr>
       </w:pPr>
-      <w:bookmarkStart w:id="301" w:name="_Toc162448128"/>
-      <w:bookmarkStart w:id="302" w:name="_Toc162449027"/>
+      <w:bookmarkStart w:id="274" w:name="_Toc162448128"/>
+      <w:bookmarkStart w:id="275" w:name="_Toc162449027"/>
       <w:r>
         <w:rPr>
           <w:rFonts w:ascii="Sitka Text" w:eastAsiaTheme="minorHAnsi" w:hAnsi="Sitka Text"/>
@@ -16341,8 +16949,8 @@
         </w:rPr>
         <w:t>Implementation of Functions</w:t>
       </w:r>
-      <w:bookmarkEnd w:id="301"/>
-      <w:bookmarkEnd w:id="302"/>
+      <w:bookmarkEnd w:id="274"/>
+      <w:bookmarkEnd w:id="275"/>
     </w:p>
     <w:p>
       <w:pPr>
@@ -16420,32 +17028,32 @@
           <w:szCs w:val="24"/>
         </w:rPr>
       </w:pPr>
-      <w:bookmarkStart w:id="303" w:name="_Toc160523843"/>
-      <w:bookmarkStart w:id="304" w:name="_Toc160523907"/>
-      <w:bookmarkStart w:id="305" w:name="_Toc160523946"/>
-      <w:bookmarkStart w:id="306" w:name="_Toc160525523"/>
-      <w:bookmarkStart w:id="307" w:name="_Toc160525688"/>
-      <w:bookmarkStart w:id="308" w:name="_Toc160526371"/>
-      <w:bookmarkStart w:id="309" w:name="_Toc160526412"/>
-      <w:bookmarkStart w:id="310" w:name="_Toc160527007"/>
-      <w:bookmarkStart w:id="311" w:name="_Toc160527050"/>
-      <w:bookmarkStart w:id="312" w:name="_Toc161146682"/>
-      <w:bookmarkStart w:id="313" w:name="_Toc162448129"/>
-      <w:bookmarkStart w:id="314" w:name="_Toc162448745"/>
-      <w:bookmarkStart w:id="315" w:name="_Toc162449028"/>
-      <w:bookmarkEnd w:id="303"/>
-      <w:bookmarkEnd w:id="304"/>
-      <w:bookmarkEnd w:id="305"/>
-      <w:bookmarkEnd w:id="306"/>
-      <w:bookmarkEnd w:id="307"/>
-      <w:bookmarkEnd w:id="308"/>
-      <w:bookmarkEnd w:id="309"/>
-      <w:bookmarkEnd w:id="310"/>
-      <w:bookmarkEnd w:id="311"/>
-      <w:bookmarkEnd w:id="312"/>
-      <w:bookmarkEnd w:id="313"/>
-      <w:bookmarkEnd w:id="314"/>
-      <w:bookmarkEnd w:id="315"/>
+      <w:bookmarkStart w:id="276" w:name="_Toc160523843"/>
+      <w:bookmarkStart w:id="277" w:name="_Toc160523907"/>
+      <w:bookmarkStart w:id="278" w:name="_Toc160523946"/>
+      <w:bookmarkStart w:id="279" w:name="_Toc160525523"/>
+      <w:bookmarkStart w:id="280" w:name="_Toc160525688"/>
+      <w:bookmarkStart w:id="281" w:name="_Toc160526371"/>
+      <w:bookmarkStart w:id="282" w:name="_Toc160526412"/>
+      <w:bookmarkStart w:id="283" w:name="_Toc160527007"/>
+      <w:bookmarkStart w:id="284" w:name="_Toc160527050"/>
+      <w:bookmarkStart w:id="285" w:name="_Toc161146682"/>
+      <w:bookmarkStart w:id="286" w:name="_Toc162448129"/>
+      <w:bookmarkStart w:id="287" w:name="_Toc162448745"/>
+      <w:bookmarkStart w:id="288" w:name="_Toc162449028"/>
+      <w:bookmarkEnd w:id="276"/>
+      <w:bookmarkEnd w:id="277"/>
+      <w:bookmarkEnd w:id="278"/>
+      <w:bookmarkEnd w:id="279"/>
+      <w:bookmarkEnd w:id="280"/>
+      <w:bookmarkEnd w:id="281"/>
+      <w:bookmarkEnd w:id="282"/>
+      <w:bookmarkEnd w:id="283"/>
+      <w:bookmarkEnd w:id="284"/>
+      <w:bookmarkEnd w:id="285"/>
+      <w:bookmarkEnd w:id="286"/>
+      <w:bookmarkEnd w:id="287"/>
+      <w:bookmarkEnd w:id="288"/>
     </w:p>
     <w:p>
       <w:pPr>
@@ -16469,18 +17077,18 @@
           <w:szCs w:val="24"/>
         </w:rPr>
       </w:pPr>
-      <w:bookmarkStart w:id="316" w:name="_Toc160527008"/>
-      <w:bookmarkStart w:id="317" w:name="_Toc160527051"/>
-      <w:bookmarkStart w:id="318" w:name="_Toc161146683"/>
-      <w:bookmarkStart w:id="319" w:name="_Toc162448130"/>
-      <w:bookmarkStart w:id="320" w:name="_Toc162448746"/>
-      <w:bookmarkStart w:id="321" w:name="_Toc162449029"/>
-      <w:bookmarkEnd w:id="316"/>
-      <w:bookmarkEnd w:id="317"/>
-      <w:bookmarkEnd w:id="318"/>
-      <w:bookmarkEnd w:id="319"/>
-      <w:bookmarkEnd w:id="320"/>
-      <w:bookmarkEnd w:id="321"/>
+      <w:bookmarkStart w:id="289" w:name="_Toc160527008"/>
+      <w:bookmarkStart w:id="290" w:name="_Toc160527051"/>
+      <w:bookmarkStart w:id="291" w:name="_Toc161146683"/>
+      <w:bookmarkStart w:id="292" w:name="_Toc162448130"/>
+      <w:bookmarkStart w:id="293" w:name="_Toc162448746"/>
+      <w:bookmarkStart w:id="294" w:name="_Toc162449029"/>
+      <w:bookmarkEnd w:id="289"/>
+      <w:bookmarkEnd w:id="290"/>
+      <w:bookmarkEnd w:id="291"/>
+      <w:bookmarkEnd w:id="292"/>
+      <w:bookmarkEnd w:id="293"/>
+      <w:bookmarkEnd w:id="294"/>
     </w:p>
     <w:p>
       <w:pPr>
@@ -16504,18 +17112,18 @@
           <w:szCs w:val="24"/>
         </w:rPr>
       </w:pPr>
-      <w:bookmarkStart w:id="322" w:name="_Toc160527009"/>
-      <w:bookmarkStart w:id="323" w:name="_Toc160527052"/>
-      <w:bookmarkStart w:id="324" w:name="_Toc161146684"/>
-      <w:bookmarkStart w:id="325" w:name="_Toc162448131"/>
-      <w:bookmarkStart w:id="326" w:name="_Toc162448747"/>
-      <w:bookmarkStart w:id="327" w:name="_Toc162449030"/>
-      <w:bookmarkEnd w:id="322"/>
-      <w:bookmarkEnd w:id="323"/>
-      <w:bookmarkEnd w:id="324"/>
-      <w:bookmarkEnd w:id="325"/>
-      <w:bookmarkEnd w:id="326"/>
-      <w:bookmarkEnd w:id="327"/>
+      <w:bookmarkStart w:id="295" w:name="_Toc160527009"/>
+      <w:bookmarkStart w:id="296" w:name="_Toc160527052"/>
+      <w:bookmarkStart w:id="297" w:name="_Toc161146684"/>
+      <w:bookmarkStart w:id="298" w:name="_Toc162448131"/>
+      <w:bookmarkStart w:id="299" w:name="_Toc162448747"/>
+      <w:bookmarkStart w:id="300" w:name="_Toc162449030"/>
+      <w:bookmarkEnd w:id="295"/>
+      <w:bookmarkEnd w:id="296"/>
+      <w:bookmarkEnd w:id="297"/>
+      <w:bookmarkEnd w:id="298"/>
+      <w:bookmarkEnd w:id="299"/>
+      <w:bookmarkEnd w:id="300"/>
     </w:p>
     <w:p>
       <w:pPr>
@@ -16539,18 +17147,18 @@
           <w:szCs w:val="24"/>
         </w:rPr>
       </w:pPr>
-      <w:bookmarkStart w:id="328" w:name="_Toc160527010"/>
-      <w:bookmarkStart w:id="329" w:name="_Toc160527053"/>
-      <w:bookmarkStart w:id="330" w:name="_Toc161146685"/>
-      <w:bookmarkStart w:id="331" w:name="_Toc162448132"/>
-      <w:bookmarkStart w:id="332" w:name="_Toc162448748"/>
-      <w:bookmarkStart w:id="333" w:name="_Toc162449031"/>
-      <w:bookmarkEnd w:id="328"/>
-      <w:bookmarkEnd w:id="329"/>
-      <w:bookmarkEnd w:id="330"/>
-      <w:bookmarkEnd w:id="331"/>
-      <w:bookmarkEnd w:id="332"/>
-      <w:bookmarkEnd w:id="333"/>
+      <w:bookmarkStart w:id="301" w:name="_Toc160527010"/>
+      <w:bookmarkStart w:id="302" w:name="_Toc160527053"/>
+      <w:bookmarkStart w:id="303" w:name="_Toc161146685"/>
+      <w:bookmarkStart w:id="304" w:name="_Toc162448132"/>
+      <w:bookmarkStart w:id="305" w:name="_Toc162448748"/>
+      <w:bookmarkStart w:id="306" w:name="_Toc162449031"/>
+      <w:bookmarkEnd w:id="301"/>
+      <w:bookmarkEnd w:id="302"/>
+      <w:bookmarkEnd w:id="303"/>
+      <w:bookmarkEnd w:id="304"/>
+      <w:bookmarkEnd w:id="305"/>
+      <w:bookmarkEnd w:id="306"/>
     </w:p>
     <w:p>
       <w:pPr>
@@ -16574,18 +17182,18 @@
           <w:szCs w:val="24"/>
         </w:rPr>
       </w:pPr>
-      <w:bookmarkStart w:id="334" w:name="_Toc160527011"/>
-      <w:bookmarkStart w:id="335" w:name="_Toc160527054"/>
-      <w:bookmarkStart w:id="336" w:name="_Toc161146686"/>
-      <w:bookmarkStart w:id="337" w:name="_Toc162448133"/>
-      <w:bookmarkStart w:id="338" w:name="_Toc162448749"/>
-      <w:bookmarkStart w:id="339" w:name="_Toc162449032"/>
-      <w:bookmarkEnd w:id="334"/>
-      <w:bookmarkEnd w:id="335"/>
-      <w:bookmarkEnd w:id="336"/>
-      <w:bookmarkEnd w:id="337"/>
-      <w:bookmarkEnd w:id="338"/>
-      <w:bookmarkEnd w:id="339"/>
+      <w:bookmarkStart w:id="307" w:name="_Toc160527011"/>
+      <w:bookmarkStart w:id="308" w:name="_Toc160527054"/>
+      <w:bookmarkStart w:id="309" w:name="_Toc161146686"/>
+      <w:bookmarkStart w:id="310" w:name="_Toc162448133"/>
+      <w:bookmarkStart w:id="311" w:name="_Toc162448749"/>
+      <w:bookmarkStart w:id="312" w:name="_Toc162449032"/>
+      <w:bookmarkEnd w:id="307"/>
+      <w:bookmarkEnd w:id="308"/>
+      <w:bookmarkEnd w:id="309"/>
+      <w:bookmarkEnd w:id="310"/>
+      <w:bookmarkEnd w:id="311"/>
+      <w:bookmarkEnd w:id="312"/>
     </w:p>
     <w:p>
       <w:pPr>
@@ -16607,8 +17215,8 @@
           <w:szCs w:val="24"/>
         </w:rPr>
       </w:pPr>
-      <w:bookmarkStart w:id="340" w:name="_Toc162448134"/>
-      <w:bookmarkStart w:id="341" w:name="_Toc162449033"/>
+      <w:bookmarkStart w:id="313" w:name="_Toc162448134"/>
+      <w:bookmarkStart w:id="314" w:name="_Toc162449033"/>
       <w:r>
         <w:rPr>
           <w:rFonts w:ascii="Sitka Text" w:hAnsi="Sitka Text"/>
@@ -16618,8 +17226,8 @@
         </w:rPr>
         <w:t>Log On</w:t>
       </w:r>
-      <w:bookmarkEnd w:id="340"/>
-      <w:bookmarkEnd w:id="341"/>
+      <w:bookmarkEnd w:id="313"/>
+      <w:bookmarkEnd w:id="314"/>
     </w:p>
     <w:p>
       <w:pPr>
@@ -16748,18 +17356,18 @@
           <w:szCs w:val="26"/>
         </w:rPr>
       </w:pPr>
-      <w:bookmarkStart w:id="342" w:name="_Toc160527013"/>
-      <w:bookmarkStart w:id="343" w:name="_Toc160527056"/>
-      <w:bookmarkStart w:id="344" w:name="_Toc161146688"/>
-      <w:bookmarkStart w:id="345" w:name="_Toc162448135"/>
-      <w:bookmarkStart w:id="346" w:name="_Toc162448751"/>
-      <w:bookmarkStart w:id="347" w:name="_Toc162449034"/>
-      <w:bookmarkEnd w:id="342"/>
-      <w:bookmarkEnd w:id="343"/>
-      <w:bookmarkEnd w:id="344"/>
-      <w:bookmarkEnd w:id="345"/>
-      <w:bookmarkEnd w:id="346"/>
-      <w:bookmarkEnd w:id="347"/>
+      <w:bookmarkStart w:id="315" w:name="_Toc160527013"/>
+      <w:bookmarkStart w:id="316" w:name="_Toc160527056"/>
+      <w:bookmarkStart w:id="317" w:name="_Toc161146688"/>
+      <w:bookmarkStart w:id="318" w:name="_Toc162448135"/>
+      <w:bookmarkStart w:id="319" w:name="_Toc162448751"/>
+      <w:bookmarkStart w:id="320" w:name="_Toc162449034"/>
+      <w:bookmarkEnd w:id="315"/>
+      <w:bookmarkEnd w:id="316"/>
+      <w:bookmarkEnd w:id="317"/>
+      <w:bookmarkEnd w:id="318"/>
+      <w:bookmarkEnd w:id="319"/>
+      <w:bookmarkEnd w:id="320"/>
     </w:p>
     <w:p>
       <w:pPr>
@@ -16783,18 +17391,18 @@
           <w:szCs w:val="26"/>
         </w:rPr>
       </w:pPr>
-      <w:bookmarkStart w:id="348" w:name="_Toc160527014"/>
-      <w:bookmarkStart w:id="349" w:name="_Toc160527057"/>
-      <w:bookmarkStart w:id="350" w:name="_Toc161146689"/>
-      <w:bookmarkStart w:id="351" w:name="_Toc162448136"/>
-      <w:bookmarkStart w:id="352" w:name="_Toc162448752"/>
-      <w:bookmarkStart w:id="353" w:name="_Toc162449035"/>
-      <w:bookmarkEnd w:id="348"/>
-      <w:bookmarkEnd w:id="349"/>
-      <w:bookmarkEnd w:id="350"/>
-      <w:bookmarkEnd w:id="351"/>
-      <w:bookmarkEnd w:id="352"/>
-      <w:bookmarkEnd w:id="353"/>
+      <w:bookmarkStart w:id="321" w:name="_Toc160527014"/>
+      <w:bookmarkStart w:id="322" w:name="_Toc160527057"/>
+      <w:bookmarkStart w:id="323" w:name="_Toc161146689"/>
+      <w:bookmarkStart w:id="324" w:name="_Toc162448136"/>
+      <w:bookmarkStart w:id="325" w:name="_Toc162448752"/>
+      <w:bookmarkStart w:id="326" w:name="_Toc162449035"/>
+      <w:bookmarkEnd w:id="321"/>
+      <w:bookmarkEnd w:id="322"/>
+      <w:bookmarkEnd w:id="323"/>
+      <w:bookmarkEnd w:id="324"/>
+      <w:bookmarkEnd w:id="325"/>
+      <w:bookmarkEnd w:id="326"/>
     </w:p>
     <w:p>
       <w:pPr>
@@ -16818,18 +17426,18 @@
           <w:szCs w:val="26"/>
         </w:rPr>
       </w:pPr>
-      <w:bookmarkStart w:id="354" w:name="_Toc160527015"/>
-      <w:bookmarkStart w:id="355" w:name="_Toc160527058"/>
-      <w:bookmarkStart w:id="356" w:name="_Toc161146690"/>
-      <w:bookmarkStart w:id="357" w:name="_Toc162448137"/>
-      <w:bookmarkStart w:id="358" w:name="_Toc162448753"/>
-      <w:bookmarkStart w:id="359" w:name="_Toc162449036"/>
-      <w:bookmarkEnd w:id="354"/>
-      <w:bookmarkEnd w:id="355"/>
-      <w:bookmarkEnd w:id="356"/>
-      <w:bookmarkEnd w:id="357"/>
-      <w:bookmarkEnd w:id="358"/>
-      <w:bookmarkEnd w:id="359"/>
+      <w:bookmarkStart w:id="327" w:name="_Toc160527015"/>
+      <w:bookmarkStart w:id="328" w:name="_Toc160527058"/>
+      <w:bookmarkStart w:id="329" w:name="_Toc161146690"/>
+      <w:bookmarkStart w:id="330" w:name="_Toc162448137"/>
+      <w:bookmarkStart w:id="331" w:name="_Toc162448753"/>
+      <w:bookmarkStart w:id="332" w:name="_Toc162449036"/>
+      <w:bookmarkEnd w:id="327"/>
+      <w:bookmarkEnd w:id="328"/>
+      <w:bookmarkEnd w:id="329"/>
+      <w:bookmarkEnd w:id="330"/>
+      <w:bookmarkEnd w:id="331"/>
+      <w:bookmarkEnd w:id="332"/>
     </w:p>
     <w:p>
       <w:pPr>
@@ -16850,8 +17458,8 @@
           <w:sz w:val="28"/>
         </w:rPr>
       </w:pPr>
-      <w:bookmarkStart w:id="360" w:name="_Toc162448138"/>
-      <w:bookmarkStart w:id="361" w:name="_Toc162449037"/>
+      <w:bookmarkStart w:id="333" w:name="_Toc162448138"/>
+      <w:bookmarkStart w:id="334" w:name="_Toc162449037"/>
       <w:r>
         <w:rPr>
           <w:rFonts w:ascii="Sitka Text" w:hAnsi="Sitka Text"/>
@@ -16860,8 +17468,8 @@
         </w:rPr>
         <w:t>Upload Request</w:t>
       </w:r>
-      <w:bookmarkEnd w:id="360"/>
-      <w:bookmarkEnd w:id="361"/>
+      <w:bookmarkEnd w:id="333"/>
+      <w:bookmarkEnd w:id="334"/>
     </w:p>
     <w:p>
       <w:pPr>
@@ -17049,8 +17657,8 @@
           <w:color w:val="000000" w:themeColor="text1"/>
         </w:rPr>
       </w:pPr>
-      <w:bookmarkStart w:id="362" w:name="_Toc162448139"/>
-      <w:bookmarkStart w:id="363" w:name="_Toc162449038"/>
+      <w:bookmarkStart w:id="335" w:name="_Toc162448139"/>
+      <w:bookmarkStart w:id="336" w:name="_Toc162449038"/>
       <w:r>
         <w:rPr>
           <w:color w:val="000000" w:themeColor="text1"/>
@@ -17086,8 +17694,8 @@
         <w:lastRenderedPageBreak/>
         <w:t>Download Request</w:t>
       </w:r>
-      <w:bookmarkEnd w:id="362"/>
-      <w:bookmarkEnd w:id="363"/>
+      <w:bookmarkEnd w:id="335"/>
+      <w:bookmarkEnd w:id="336"/>
     </w:p>
     <w:p>
       <w:pPr>
@@ -17235,8 +17843,8 @@
           <w:sz w:val="28"/>
         </w:rPr>
       </w:pPr>
-      <w:bookmarkStart w:id="364" w:name="_Toc162448140"/>
-      <w:bookmarkStart w:id="365" w:name="_Toc162449039"/>
+      <w:bookmarkStart w:id="337" w:name="_Toc162448140"/>
+      <w:bookmarkStart w:id="338" w:name="_Toc162449039"/>
       <w:r>
         <w:rPr>
           <w:rFonts w:ascii="Sitka Text" w:hAnsi="Sitka Text"/>
@@ -17245,8 +17853,8 @@
         </w:rPr>
         <w:t>Download All Requests</w:t>
       </w:r>
-      <w:bookmarkEnd w:id="364"/>
-      <w:bookmarkEnd w:id="365"/>
+      <w:bookmarkEnd w:id="337"/>
+      <w:bookmarkEnd w:id="338"/>
     </w:p>
     <w:p>
       <w:pPr>
@@ -17386,8 +17994,8 @@
           <w:sz w:val="28"/>
         </w:rPr>
       </w:pPr>
-      <w:bookmarkStart w:id="366" w:name="_Toc162448141"/>
-      <w:bookmarkStart w:id="367" w:name="_Toc162449040"/>
+      <w:bookmarkStart w:id="339" w:name="_Toc162448141"/>
+      <w:bookmarkStart w:id="340" w:name="_Toc162449040"/>
       <w:r>
         <w:rPr>
           <w:rFonts w:ascii="Sitka Text" w:hAnsi="Sitka Text"/>
@@ -17395,8 +18003,8 @@
         </w:rPr>
         <w:t>Log Off</w:t>
       </w:r>
-      <w:bookmarkEnd w:id="366"/>
-      <w:bookmarkEnd w:id="367"/>
+      <w:bookmarkEnd w:id="339"/>
+      <w:bookmarkEnd w:id="340"/>
     </w:p>
     <w:p>
       <w:pPr>
@@ -17470,8 +18078,8 @@
           <w:color w:val="000000" w:themeColor="text1"/>
         </w:rPr>
       </w:pPr>
-      <w:bookmarkStart w:id="368" w:name="_Toc162448142"/>
-      <w:bookmarkStart w:id="369" w:name="_Toc162449041"/>
+      <w:bookmarkStart w:id="341" w:name="_Toc162448142"/>
+      <w:bookmarkStart w:id="342" w:name="_Toc162449041"/>
       <w:r>
         <w:rPr>
           <w:color w:val="000000" w:themeColor="text1"/>
@@ -17504,8 +18112,8 @@
         </w:rPr>
         <w:t>Quit</w:t>
       </w:r>
-      <w:bookmarkEnd w:id="368"/>
-      <w:bookmarkEnd w:id="369"/>
+      <w:bookmarkEnd w:id="341"/>
+      <w:bookmarkEnd w:id="342"/>
     </w:p>
     <w:p>
       <w:pPr>
@@ -17617,8 +18225,8 @@
           <w:sz w:val="28"/>
         </w:rPr>
       </w:pPr>
-      <w:bookmarkStart w:id="370" w:name="_Toc162448143"/>
-      <w:bookmarkStart w:id="371" w:name="_Toc162449042"/>
+      <w:bookmarkStart w:id="343" w:name="_Toc162448143"/>
+      <w:bookmarkStart w:id="344" w:name="_Toc162449042"/>
       <w:r>
         <w:rPr>
           <w:rFonts w:ascii="Sitka Text" w:hAnsi="Sitka Text"/>
@@ -17627,8 +18235,8 @@
         <w:lastRenderedPageBreak/>
         <w:t>Sequence Diagram</w:t>
       </w:r>
-      <w:bookmarkEnd w:id="370"/>
-      <w:bookmarkEnd w:id="371"/>
+      <w:bookmarkEnd w:id="343"/>
+      <w:bookmarkEnd w:id="344"/>
     </w:p>
     <w:p>
       <w:pPr>
@@ -17656,7 +18264,7 @@
                     <pic:cNvPicPr/>
                   </pic:nvPicPr>
                   <pic:blipFill>
-                    <a:blip r:embed="rId26">
+                    <a:blip r:embed="rId32">
                       <a:extLst>
                         <a:ext uri="{28A0092B-C50C-407E-A947-70E740481C1C}">
                           <a14:useLocalDpi xmlns:a14="http://schemas.microsoft.com/office/drawing/2010/main" val="0"/>
@@ -17709,7 +18317,7 @@
         <w:rPr>
           <w:noProof/>
         </w:rPr>
-        <w:t>1</w:t>
+        <w:t>21</w:t>
       </w:r>
       <w:r>
         <w:fldChar w:fldCharType="end"/>
@@ -17740,8 +18348,8 @@
           <w:szCs w:val="28"/>
         </w:rPr>
       </w:pPr>
-      <w:bookmarkStart w:id="372" w:name="_Toc162448144"/>
-      <w:bookmarkStart w:id="373" w:name="_Toc162449043"/>
+      <w:bookmarkStart w:id="345" w:name="_Toc162448144"/>
+      <w:bookmarkStart w:id="346" w:name="_Toc162449043"/>
       <w:r>
         <w:rPr>
           <w:rFonts w:ascii="Sitka Text" w:hAnsi="Sitka Text"/>
@@ -17751,8 +18359,8 @@
         <w:lastRenderedPageBreak/>
         <w:t>Security Considerations</w:t>
       </w:r>
-      <w:bookmarkEnd w:id="372"/>
-      <w:bookmarkEnd w:id="373"/>
+      <w:bookmarkEnd w:id="345"/>
+      <w:bookmarkEnd w:id="346"/>
     </w:p>
     <w:p>
       <w:pPr>
@@ -17842,14 +18450,14 @@
           <w:szCs w:val="24"/>
         </w:rPr>
       </w:pPr>
-      <w:bookmarkStart w:id="374" w:name="_Toc160523834"/>
-      <w:bookmarkStart w:id="375" w:name="_Toc160523898"/>
-      <w:bookmarkStart w:id="376" w:name="_Toc160523937"/>
-      <w:bookmarkStart w:id="377" w:name="_Toc160525514"/>
-      <w:bookmarkEnd w:id="374"/>
-      <w:bookmarkEnd w:id="375"/>
-      <w:bookmarkEnd w:id="376"/>
-      <w:bookmarkEnd w:id="377"/>
+      <w:bookmarkStart w:id="347" w:name="_Toc160523834"/>
+      <w:bookmarkStart w:id="348" w:name="_Toc160523898"/>
+      <w:bookmarkStart w:id="349" w:name="_Toc160523937"/>
+      <w:bookmarkStart w:id="350" w:name="_Toc160525514"/>
+      <w:bookmarkEnd w:id="347"/>
+      <w:bookmarkEnd w:id="348"/>
+      <w:bookmarkEnd w:id="349"/>
+      <w:bookmarkEnd w:id="350"/>
     </w:p>
     <w:p>
       <w:pPr>
@@ -17869,44 +18477,44 @@
           <w:sz w:val="28"/>
         </w:rPr>
       </w:pPr>
-      <w:bookmarkStart w:id="378" w:name="_Toc160523835"/>
-      <w:bookmarkStart w:id="379" w:name="_Toc160523899"/>
-      <w:bookmarkStart w:id="380" w:name="_Toc160523938"/>
-      <w:bookmarkStart w:id="381" w:name="_Toc160525515"/>
-      <w:bookmarkStart w:id="382" w:name="_Toc160525680"/>
-      <w:bookmarkStart w:id="383" w:name="_Toc160526385"/>
-      <w:bookmarkStart w:id="384" w:name="_Toc160526426"/>
-      <w:bookmarkStart w:id="385" w:name="_Toc160527022"/>
-      <w:bookmarkStart w:id="386" w:name="_Toc160527065"/>
-      <w:bookmarkStart w:id="387" w:name="_Toc161146697"/>
-      <w:bookmarkStart w:id="388" w:name="_Toc160462407"/>
-      <w:bookmarkStart w:id="389" w:name="_Toc160523838"/>
-      <w:bookmarkStart w:id="390" w:name="_Toc160523902"/>
-      <w:bookmarkStart w:id="391" w:name="_Toc160523941"/>
-      <w:bookmarkStart w:id="392" w:name="_Toc160525518"/>
-      <w:bookmarkStart w:id="393" w:name="_Toc160525683"/>
-      <w:bookmarkStart w:id="394" w:name="_Toc160526388"/>
-      <w:bookmarkStart w:id="395" w:name="_Toc160526429"/>
-      <w:bookmarkStart w:id="396" w:name="_Toc162448145"/>
-      <w:bookmarkStart w:id="397" w:name="_Toc162449044"/>
-      <w:bookmarkEnd w:id="378"/>
-      <w:bookmarkEnd w:id="379"/>
-      <w:bookmarkEnd w:id="380"/>
-      <w:bookmarkEnd w:id="381"/>
-      <w:bookmarkEnd w:id="382"/>
-      <w:bookmarkEnd w:id="383"/>
-      <w:bookmarkEnd w:id="384"/>
-      <w:bookmarkEnd w:id="385"/>
-      <w:bookmarkEnd w:id="386"/>
-      <w:bookmarkEnd w:id="387"/>
-      <w:bookmarkEnd w:id="388"/>
-      <w:bookmarkEnd w:id="389"/>
-      <w:bookmarkEnd w:id="390"/>
-      <w:bookmarkEnd w:id="391"/>
-      <w:bookmarkEnd w:id="392"/>
-      <w:bookmarkEnd w:id="393"/>
-      <w:bookmarkEnd w:id="394"/>
-      <w:bookmarkEnd w:id="395"/>
+      <w:bookmarkStart w:id="351" w:name="_Toc160523835"/>
+      <w:bookmarkStart w:id="352" w:name="_Toc160523899"/>
+      <w:bookmarkStart w:id="353" w:name="_Toc160523938"/>
+      <w:bookmarkStart w:id="354" w:name="_Toc160525515"/>
+      <w:bookmarkStart w:id="355" w:name="_Toc160525680"/>
+      <w:bookmarkStart w:id="356" w:name="_Toc160526385"/>
+      <w:bookmarkStart w:id="357" w:name="_Toc160526426"/>
+      <w:bookmarkStart w:id="358" w:name="_Toc160527022"/>
+      <w:bookmarkStart w:id="359" w:name="_Toc160527065"/>
+      <w:bookmarkStart w:id="360" w:name="_Toc161146697"/>
+      <w:bookmarkStart w:id="361" w:name="_Toc160462407"/>
+      <w:bookmarkStart w:id="362" w:name="_Toc160523838"/>
+      <w:bookmarkStart w:id="363" w:name="_Toc160523902"/>
+      <w:bookmarkStart w:id="364" w:name="_Toc160523941"/>
+      <w:bookmarkStart w:id="365" w:name="_Toc160525518"/>
+      <w:bookmarkStart w:id="366" w:name="_Toc160525683"/>
+      <w:bookmarkStart w:id="367" w:name="_Toc160526388"/>
+      <w:bookmarkStart w:id="368" w:name="_Toc160526429"/>
+      <w:bookmarkStart w:id="369" w:name="_Toc162448145"/>
+      <w:bookmarkStart w:id="370" w:name="_Toc162449044"/>
+      <w:bookmarkEnd w:id="351"/>
+      <w:bookmarkEnd w:id="352"/>
+      <w:bookmarkEnd w:id="353"/>
+      <w:bookmarkEnd w:id="354"/>
+      <w:bookmarkEnd w:id="355"/>
+      <w:bookmarkEnd w:id="356"/>
+      <w:bookmarkEnd w:id="357"/>
+      <w:bookmarkEnd w:id="358"/>
+      <w:bookmarkEnd w:id="359"/>
+      <w:bookmarkEnd w:id="360"/>
+      <w:bookmarkEnd w:id="361"/>
+      <w:bookmarkEnd w:id="362"/>
+      <w:bookmarkEnd w:id="363"/>
+      <w:bookmarkEnd w:id="364"/>
+      <w:bookmarkEnd w:id="365"/>
+      <w:bookmarkEnd w:id="366"/>
+      <w:bookmarkEnd w:id="367"/>
+      <w:bookmarkEnd w:id="368"/>
       <w:r>
         <w:rPr>
           <w:rFonts w:ascii="Sitka Text" w:hAnsi="Sitka Text"/>
@@ -17914,8 +18522,8 @@
         </w:rPr>
         <w:t>Author</w:t>
       </w:r>
-      <w:bookmarkEnd w:id="396"/>
-      <w:bookmarkEnd w:id="397"/>
+      <w:bookmarkEnd w:id="369"/>
+      <w:bookmarkEnd w:id="370"/>
     </w:p>
     <w:p>
       <w:pPr>
@@ -18001,14 +18609,18 @@
         </w:rPr>
       </w:pPr>
     </w:p>
-    <w:bookmarkStart w:id="398" w:name="_Toc162449045" w:displacedByCustomXml="next"/>
-    <w:bookmarkStart w:id="399" w:name="_Toc162448146" w:displacedByCustomXml="next"/>
+    <w:bookmarkStart w:id="371" w:name="_Toc162448146" w:displacedByCustomXml="next"/>
+    <w:bookmarkStart w:id="372" w:name="_Toc162449045" w:displacedByCustomXml="next"/>
     <w:sdt>
       <w:sdtPr>
         <w:rPr>
           <w:rFonts w:ascii="Sitka Text" w:eastAsiaTheme="minorHAnsi" w:hAnsi="Sitka Text" w:cstheme="minorBidi"/>
+          <w:b w:val="0"/>
+          <w:bCs w:val="0"/>
+          <w:kern w:val="0"/>
           <w:sz w:val="22"/>
           <w:szCs w:val="22"/>
+          <w:lang w:eastAsia="en-US"/>
         </w:rPr>
         <w:id w:val="-1256817338"/>
         <w:docPartObj>
@@ -18016,14 +18628,6 @@
           <w:docPartUnique/>
         </w:docPartObj>
       </w:sdtPr>
-      <w:sdtEndPr>
-        <w:rPr>
-          <w:b w:val="0"/>
-          <w:bCs w:val="0"/>
-          <w:kern w:val="0"/>
-          <w:lang w:eastAsia="en-US"/>
-        </w:rPr>
-      </w:sdtEndPr>
       <w:sdtContent>
         <w:p>
           <w:pPr>
@@ -18049,8 +18653,8 @@
             </w:rPr>
             <w:t>References</w:t>
           </w:r>
-          <w:bookmarkEnd w:id="399"/>
-          <w:bookmarkEnd w:id="398"/>
+          <w:bookmarkEnd w:id="372"/>
+          <w:bookmarkEnd w:id="371"/>
         </w:p>
         <w:sdt>
           <w:sdtPr>
@@ -18385,9 +18989,9 @@
     </w:lvl>
   </w:abstractNum>
   <w:abstractNum w:abstractNumId="1" w15:restartNumberingAfterBreak="0">
-    <w:nsid w:val="0EBF6D17"/>
+    <w:nsid w:val="0A5479F0"/>
     <w:multiLevelType w:val="multilevel"/>
-    <w:tmpl w:val="9B32788C"/>
+    <w:tmpl w:val="658C17D4"/>
     <w:lvl w:ilvl="0">
       <w:start w:val="1"/>
       <w:numFmt w:val="bullet"/>
@@ -18474,7 +19078,7 @@
     </w:lvl>
   </w:abstractNum>
   <w:abstractNum w:abstractNumId="2" w15:restartNumberingAfterBreak="0">
-    <w:nsid w:val="139E51DD"/>
+    <w:nsid w:val="0EBF6D17"/>
     <w:multiLevelType w:val="multilevel"/>
     <w:tmpl w:val="9B32788C"/>
     <w:lvl w:ilvl="0">
@@ -18563,6 +19167,95 @@
     </w:lvl>
   </w:abstractNum>
   <w:abstractNum w:abstractNumId="3" w15:restartNumberingAfterBreak="0">
+    <w:nsid w:val="139E51DD"/>
+    <w:multiLevelType w:val="multilevel"/>
+    <w:tmpl w:val="9B32788C"/>
+    <w:lvl w:ilvl="0">
+      <w:start w:val="1"/>
+      <w:numFmt w:val="bullet"/>
+      <w:lvlText w:val="o"/>
+      <w:lvlJc w:val="left"/>
+      <w:pPr>
+        <w:ind w:left="360" w:hanging="360"/>
+      </w:pPr>
+      <w:rPr>
+        <w:rFonts w:ascii="Courier New" w:hAnsi="Courier New" w:cs="Courier New" w:hint="default"/>
+      </w:rPr>
+    </w:lvl>
+    <w:lvl w:ilvl="1">
+      <w:start w:val="1"/>
+      <w:numFmt w:val="decimal"/>
+      <w:lvlText w:val="%1.%2."/>
+      <w:lvlJc w:val="left"/>
+      <w:pPr>
+        <w:ind w:left="792" w:hanging="432"/>
+      </w:pPr>
+    </w:lvl>
+    <w:lvl w:ilvl="2">
+      <w:start w:val="1"/>
+      <w:numFmt w:val="decimal"/>
+      <w:lvlText w:val="%1.%2.%3."/>
+      <w:lvlJc w:val="left"/>
+      <w:pPr>
+        <w:ind w:left="1224" w:hanging="504"/>
+      </w:pPr>
+    </w:lvl>
+    <w:lvl w:ilvl="3">
+      <w:start w:val="1"/>
+      <w:numFmt w:val="decimal"/>
+      <w:lvlText w:val="%1.%2.%3.%4."/>
+      <w:lvlJc w:val="left"/>
+      <w:pPr>
+        <w:ind w:left="1728" w:hanging="648"/>
+      </w:pPr>
+    </w:lvl>
+    <w:lvl w:ilvl="4">
+      <w:start w:val="1"/>
+      <w:numFmt w:val="decimal"/>
+      <w:lvlText w:val="%1.%2.%3.%4.%5."/>
+      <w:lvlJc w:val="left"/>
+      <w:pPr>
+        <w:ind w:left="2232" w:hanging="792"/>
+      </w:pPr>
+    </w:lvl>
+    <w:lvl w:ilvl="5">
+      <w:start w:val="1"/>
+      <w:numFmt w:val="decimal"/>
+      <w:lvlText w:val="%1.%2.%3.%4.%5.%6."/>
+      <w:lvlJc w:val="left"/>
+      <w:pPr>
+        <w:ind w:left="2736" w:hanging="936"/>
+      </w:pPr>
+    </w:lvl>
+    <w:lvl w:ilvl="6">
+      <w:start w:val="1"/>
+      <w:numFmt w:val="decimal"/>
+      <w:lvlText w:val="%1.%2.%3.%4.%5.%6.%7."/>
+      <w:lvlJc w:val="left"/>
+      <w:pPr>
+        <w:ind w:left="3240" w:hanging="1080"/>
+      </w:pPr>
+    </w:lvl>
+    <w:lvl w:ilvl="7">
+      <w:start w:val="1"/>
+      <w:numFmt w:val="decimal"/>
+      <w:lvlText w:val="%1.%2.%3.%4.%5.%6.%7.%8."/>
+      <w:lvlJc w:val="left"/>
+      <w:pPr>
+        <w:ind w:left="3744" w:hanging="1224"/>
+      </w:pPr>
+    </w:lvl>
+    <w:lvl w:ilvl="8">
+      <w:start w:val="1"/>
+      <w:numFmt w:val="decimal"/>
+      <w:lvlText w:val="%1.%2.%3.%4.%5.%6.%7.%8.%9."/>
+      <w:lvlJc w:val="left"/>
+      <w:pPr>
+        <w:ind w:left="4320" w:hanging="1440"/>
+      </w:pPr>
+    </w:lvl>
+  </w:abstractNum>
+  <w:abstractNum w:abstractNumId="4" w15:restartNumberingAfterBreak="0">
     <w:nsid w:val="1C534552"/>
     <w:multiLevelType w:val="hybridMultilevel"/>
     <w:tmpl w:val="28DE4EA4"/>
@@ -18675,7 +19368,7 @@
       </w:rPr>
     </w:lvl>
   </w:abstractNum>
-  <w:abstractNum w:abstractNumId="4" w15:restartNumberingAfterBreak="0">
+  <w:abstractNum w:abstractNumId="5" w15:restartNumberingAfterBreak="0">
     <w:nsid w:val="1E51462E"/>
     <w:multiLevelType w:val="hybridMultilevel"/>
     <w:tmpl w:val="0AD019A4"/>
@@ -18788,7 +19481,7 @@
       </w:rPr>
     </w:lvl>
   </w:abstractNum>
-  <w:abstractNum w:abstractNumId="5" w15:restartNumberingAfterBreak="0">
+  <w:abstractNum w:abstractNumId="6" w15:restartNumberingAfterBreak="0">
     <w:nsid w:val="27977407"/>
     <w:multiLevelType w:val="multilevel"/>
     <w:tmpl w:val="9B32788C"/>
@@ -18877,7 +19570,7 @@
       </w:pPr>
     </w:lvl>
   </w:abstractNum>
-  <w:abstractNum w:abstractNumId="6" w15:restartNumberingAfterBreak="0">
+  <w:abstractNum w:abstractNumId="7" w15:restartNumberingAfterBreak="0">
     <w:nsid w:val="2A8C6929"/>
     <w:multiLevelType w:val="multilevel"/>
     <w:tmpl w:val="7294196E"/>
@@ -18967,7 +19660,7 @@
       </w:pPr>
     </w:lvl>
   </w:abstractNum>
-  <w:abstractNum w:abstractNumId="7" w15:restartNumberingAfterBreak="0">
+  <w:abstractNum w:abstractNumId="8" w15:restartNumberingAfterBreak="0">
     <w:nsid w:val="2EE07698"/>
     <w:multiLevelType w:val="multilevel"/>
     <w:tmpl w:val="1809001F"/>
@@ -19053,7 +19746,7 @@
       </w:pPr>
     </w:lvl>
   </w:abstractNum>
-  <w:abstractNum w:abstractNumId="8" w15:restartNumberingAfterBreak="0">
+  <w:abstractNum w:abstractNumId="9" w15:restartNumberingAfterBreak="0">
     <w:nsid w:val="37DA63AC"/>
     <w:multiLevelType w:val="multilevel"/>
     <w:tmpl w:val="1809001F"/>
@@ -19139,7 +19832,7 @@
       </w:pPr>
     </w:lvl>
   </w:abstractNum>
-  <w:abstractNum w:abstractNumId="9" w15:restartNumberingAfterBreak="0">
+  <w:abstractNum w:abstractNumId="10" w15:restartNumberingAfterBreak="0">
     <w:nsid w:val="3AB74380"/>
     <w:multiLevelType w:val="multilevel"/>
     <w:tmpl w:val="CBD2E530"/>
@@ -19253,7 +19946,7 @@
       </w:rPr>
     </w:lvl>
   </w:abstractNum>
-  <w:abstractNum w:abstractNumId="10" w15:restartNumberingAfterBreak="0">
+  <w:abstractNum w:abstractNumId="11" w15:restartNumberingAfterBreak="0">
     <w:nsid w:val="3FF144D3"/>
     <w:multiLevelType w:val="hybridMultilevel"/>
     <w:tmpl w:val="34D41C50"/>
@@ -19366,7 +20059,7 @@
       </w:rPr>
     </w:lvl>
   </w:abstractNum>
-  <w:abstractNum w:abstractNumId="11" w15:restartNumberingAfterBreak="0">
+  <w:abstractNum w:abstractNumId="12" w15:restartNumberingAfterBreak="0">
     <w:nsid w:val="45EE759F"/>
     <w:multiLevelType w:val="multilevel"/>
     <w:tmpl w:val="C01EF7AA"/>
@@ -19455,7 +20148,7 @@
       </w:pPr>
     </w:lvl>
   </w:abstractNum>
-  <w:abstractNum w:abstractNumId="12" w15:restartNumberingAfterBreak="0">
+  <w:abstractNum w:abstractNumId="13" w15:restartNumberingAfterBreak="0">
     <w:nsid w:val="47FB29FE"/>
     <w:multiLevelType w:val="hybridMultilevel"/>
     <w:tmpl w:val="4B60341E"/>
@@ -19568,7 +20261,7 @@
       </w:rPr>
     </w:lvl>
   </w:abstractNum>
-  <w:abstractNum w:abstractNumId="13" w15:restartNumberingAfterBreak="0">
+  <w:abstractNum w:abstractNumId="14" w15:restartNumberingAfterBreak="0">
     <w:nsid w:val="481632E9"/>
     <w:multiLevelType w:val="multilevel"/>
     <w:tmpl w:val="BF18A55E"/>
@@ -19662,7 +20355,7 @@
       </w:pPr>
     </w:lvl>
   </w:abstractNum>
-  <w:abstractNum w:abstractNumId="14" w15:restartNumberingAfterBreak="0">
+  <w:abstractNum w:abstractNumId="15" w15:restartNumberingAfterBreak="0">
     <w:nsid w:val="48F63749"/>
     <w:multiLevelType w:val="hybridMultilevel"/>
     <w:tmpl w:val="5060EC00"/>
@@ -19775,7 +20468,7 @@
       </w:rPr>
     </w:lvl>
   </w:abstractNum>
-  <w:abstractNum w:abstractNumId="15" w15:restartNumberingAfterBreak="0">
+  <w:abstractNum w:abstractNumId="16" w15:restartNumberingAfterBreak="0">
     <w:nsid w:val="492C5641"/>
     <w:multiLevelType w:val="multilevel"/>
     <w:tmpl w:val="9B32788C"/>
@@ -19864,7 +20557,7 @@
       </w:pPr>
     </w:lvl>
   </w:abstractNum>
-  <w:abstractNum w:abstractNumId="16" w15:restartNumberingAfterBreak="0">
+  <w:abstractNum w:abstractNumId="17" w15:restartNumberingAfterBreak="0">
     <w:nsid w:val="5B7E4C65"/>
     <w:multiLevelType w:val="multilevel"/>
     <w:tmpl w:val="66927792"/>
@@ -19960,7 +20653,7 @@
       </w:pPr>
     </w:lvl>
   </w:abstractNum>
-  <w:abstractNum w:abstractNumId="17" w15:restartNumberingAfterBreak="0">
+  <w:abstractNum w:abstractNumId="18" w15:restartNumberingAfterBreak="0">
     <w:nsid w:val="60DA642C"/>
     <w:multiLevelType w:val="multilevel"/>
     <w:tmpl w:val="54F2461A"/>
@@ -20074,7 +20767,7 @@
       </w:rPr>
     </w:lvl>
   </w:abstractNum>
-  <w:abstractNum w:abstractNumId="18" w15:restartNumberingAfterBreak="0">
+  <w:abstractNum w:abstractNumId="19" w15:restartNumberingAfterBreak="0">
     <w:nsid w:val="6A103C2A"/>
     <w:multiLevelType w:val="multilevel"/>
     <w:tmpl w:val="977AB6E4"/>
@@ -20163,7 +20856,7 @@
       </w:pPr>
     </w:lvl>
   </w:abstractNum>
-  <w:abstractNum w:abstractNumId="19" w15:restartNumberingAfterBreak="0">
+  <w:abstractNum w:abstractNumId="20" w15:restartNumberingAfterBreak="0">
     <w:nsid w:val="7F6F1BA0"/>
     <w:multiLevelType w:val="multilevel"/>
     <w:tmpl w:val="B01E1C88"/>
@@ -20253,64 +20946,67 @@
     </w:lvl>
   </w:abstractNum>
   <w:num w:numId="1">
-    <w:abstractNumId w:val="6"/>
+    <w:abstractNumId w:val="7"/>
   </w:num>
   <w:num w:numId="2">
-    <w:abstractNumId w:val="7"/>
+    <w:abstractNumId w:val="8"/>
   </w:num>
   <w:num w:numId="3">
-    <w:abstractNumId w:val="8"/>
+    <w:abstractNumId w:val="9"/>
   </w:num>
   <w:num w:numId="4">
-    <w:abstractNumId w:val="11"/>
+    <w:abstractNumId w:val="12"/>
   </w:num>
   <w:num w:numId="5">
-    <w:abstractNumId w:val="18"/>
+    <w:abstractNumId w:val="19"/>
   </w:num>
   <w:num w:numId="6">
-    <w:abstractNumId w:val="19"/>
+    <w:abstractNumId w:val="20"/>
   </w:num>
   <w:num w:numId="7">
-    <w:abstractNumId w:val="16"/>
+    <w:abstractNumId w:val="17"/>
   </w:num>
   <w:num w:numId="8">
-    <w:abstractNumId w:val="9"/>
+    <w:abstractNumId w:val="10"/>
   </w:num>
   <w:num w:numId="9">
     <w:abstractNumId w:val="0"/>
   </w:num>
   <w:num w:numId="10">
+    <w:abstractNumId w:val="14"/>
+  </w:num>
+  <w:num w:numId="11">
+    <w:abstractNumId w:val="16"/>
+  </w:num>
+  <w:num w:numId="12">
+    <w:abstractNumId w:val="2"/>
+  </w:num>
+  <w:num w:numId="13">
+    <w:abstractNumId w:val="6"/>
+  </w:num>
+  <w:num w:numId="14">
+    <w:abstractNumId w:val="3"/>
+  </w:num>
+  <w:num w:numId="15">
+    <w:abstractNumId w:val="5"/>
+  </w:num>
+  <w:num w:numId="16">
+    <w:abstractNumId w:val="4"/>
+  </w:num>
+  <w:num w:numId="17">
+    <w:abstractNumId w:val="15"/>
+  </w:num>
+  <w:num w:numId="18">
+    <w:abstractNumId w:val="18"/>
+  </w:num>
+  <w:num w:numId="19">
     <w:abstractNumId w:val="13"/>
   </w:num>
-  <w:num w:numId="11">
-    <w:abstractNumId w:val="15"/>
+  <w:num w:numId="20">
+    <w:abstractNumId w:val="11"/>
   </w:num>
-  <w:num w:numId="12">
+  <w:num w:numId="21">
     <w:abstractNumId w:val="1"/>
-  </w:num>
-  <w:num w:numId="13">
-    <w:abstractNumId w:val="5"/>
-  </w:num>
-  <w:num w:numId="14">
-    <w:abstractNumId w:val="2"/>
-  </w:num>
-  <w:num w:numId="15">
-    <w:abstractNumId w:val="4"/>
-  </w:num>
-  <w:num w:numId="16">
-    <w:abstractNumId w:val="3"/>
-  </w:num>
-  <w:num w:numId="17">
-    <w:abstractNumId w:val="14"/>
-  </w:num>
-  <w:num w:numId="18">
-    <w:abstractNumId w:val="17"/>
-  </w:num>
-  <w:num w:numId="19">
-    <w:abstractNumId w:val="12"/>
-  </w:num>
-  <w:num w:numId="20">
-    <w:abstractNumId w:val="10"/>
   </w:num>
   <w:numIdMacAtCleanup w:val="20"/>
 </w:numbering>
@@ -21589,7 +22285,7 @@
 </file>
 
 <file path=customXml/itemProps2.xml><?xml version="1.0" encoding="utf-8"?>
-<ds:datastoreItem xmlns:ds="http://schemas.openxmlformats.org/officeDocument/2006/customXml" ds:itemID="{547ABD52-40E8-4EEC-A6DE-87EEDA925544}">
+<ds:datastoreItem xmlns:ds="http://schemas.openxmlformats.org/officeDocument/2006/customXml" ds:itemID="{2BBE47E6-735D-43A9-B36C-2BB5FBCF89B9}">
   <ds:schemaRefs>
     <ds:schemaRef ds:uri="http://schemas.openxmlformats.org/officeDocument/2006/bibliography"/>
   </ds:schemaRefs>

</xml_diff>

<commit_message>
Ensured socket closed on logout and quit
</commit_message>
<xml_diff>
--- a/Protocol_Design_Impl_Deirdre_Lee.docx
+++ b/Protocol_Design_Impl_Deirdre_Lee.docx
@@ -12797,7 +12797,6 @@
         </w:rPr>
         <w:t xml:space="preserve"> An instance of </w:t>
       </w:r>
-      <w:proofErr w:type="spellStart"/>
       <w:r>
         <w:rPr>
           <w:rFonts w:ascii="Consolas" w:hAnsi="Consolas"/>
@@ -12805,14 +12804,12 @@
         </w:rPr>
         <w:t>ServerThread</w:t>
       </w:r>
-      <w:proofErr w:type="spellEnd"/>
       <w:r>
         <w:rPr>
           <w:color w:val="000000" w:themeColor="text1"/>
         </w:rPr>
         <w:t xml:space="preserve"> is created for each client. When a message is received, the </w:t>
       </w:r>
-      <w:proofErr w:type="spellStart"/>
       <w:r>
         <w:rPr>
           <w:rFonts w:ascii="Consolas" w:hAnsi="Consolas"/>
@@ -12820,7 +12817,6 @@
         </w:rPr>
         <w:t>ServerThread</w:t>
       </w:r>
-      <w:proofErr w:type="spellEnd"/>
       <w:r>
         <w:rPr>
           <w:color w:val="000000" w:themeColor="text1"/>
@@ -16214,7 +16210,6 @@
         <w:spacing w:after="0" w:line="276" w:lineRule="auto"/>
         <w:jc w:val="both"/>
         <w:rPr>
-          <w:rFonts w:ascii="Sitka Text" w:hAnsi="Sitka Text"/>
           <w:color w:val="000000" w:themeColor="text1"/>
         </w:rPr>
       </w:pPr>
@@ -16225,73 +16220,74 @@
         </w:rPr>
         <w:t>Upon connection establishment, a secure service session is initiated.</w:t>
       </w:r>
-    </w:p>
-    <w:p>
-      <w:pPr>
-        <w:pStyle w:val="BodyText3"/>
-        <w:spacing w:after="0"/>
-        <w:jc w:val="both"/>
-        <w:rPr>
-          <w:color w:val="000000" w:themeColor="text1"/>
-        </w:rPr>
-      </w:pPr>
-      <w:r>
-        <w:rPr>
+      <w:r>
+        <w:rPr>
+          <w:rFonts w:ascii="Sitka Text" w:hAnsi="Sitka Text"/>
+          <w:color w:val="000000" w:themeColor="text1"/>
+        </w:rPr>
+        <w:t xml:space="preserve"> </w:t>
+      </w:r>
+      <w:r>
+        <w:rPr>
+          <w:rFonts w:ascii="Sitka Text" w:hAnsi="Sitka Text"/>
           <w:color w:val="000000" w:themeColor="text1"/>
         </w:rPr>
         <w:t xml:space="preserve">Session management includes maintaining </w:t>
       </w:r>
       <w:r>
         <w:rPr>
+          <w:rFonts w:ascii="Sitka Text" w:hAnsi="Sitka Text"/>
           <w:color w:val="000000" w:themeColor="text1"/>
         </w:rPr>
         <w:t xml:space="preserve">the </w:t>
       </w:r>
       <w:r>
         <w:rPr>
+          <w:rFonts w:ascii="Sitka Text" w:hAnsi="Sitka Text"/>
           <w:color w:val="000000" w:themeColor="text1"/>
         </w:rPr>
         <w:t xml:space="preserve">session state and </w:t>
       </w:r>
       <w:r>
         <w:rPr>
+          <w:rFonts w:ascii="Sitka Text" w:hAnsi="Sitka Text"/>
           <w:color w:val="000000" w:themeColor="text1"/>
         </w:rPr>
         <w:t>the stored</w:t>
       </w:r>
       <w:r>
         <w:rPr>
-          <w:color w:val="000000" w:themeColor="text1"/>
-        </w:rPr>
-        <w:t xml:space="preserve"> messages securely over the SSL/TLS connection.</w:t>
-      </w:r>
-      <w:r>
-        <w:rPr>
+          <w:rFonts w:ascii="Sitka Text" w:hAnsi="Sitka Text"/>
+          <w:color w:val="000000" w:themeColor="text1"/>
+        </w:rPr>
+        <w:t xml:space="preserve"> messages securely over the SSL/TLS </w:t>
+      </w:r>
+      <w:r>
+        <w:rPr>
+          <w:rFonts w:ascii="Sitka Text" w:hAnsi="Sitka Text"/>
+          <w:color w:val="000000" w:themeColor="text1"/>
+        </w:rPr>
+        <w:t>connection.</w:t>
+      </w:r>
+      <w:r>
+        <w:rPr>
+          <w:rFonts w:ascii="Sitka Text" w:hAnsi="Sitka Text"/>
           <w:color w:val="000000" w:themeColor="text1"/>
         </w:rPr>
         <w:t xml:space="preserve"> </w:t>
       </w:r>
       <w:r>
         <w:rPr>
-          <w:color w:val="000000" w:themeColor="text1"/>
-        </w:rPr>
-        <w:t>Session clean-up is performed upon session termination.</w:t>
-      </w:r>
-    </w:p>
-    <w:p>
-      <w:pPr>
-        <w:pStyle w:val="BodyText3"/>
-        <w:spacing w:after="0"/>
-        <w:jc w:val="both"/>
-        <w:rPr>
-          <w:color w:val="000000" w:themeColor="text1"/>
-        </w:rPr>
-      </w:pPr>
-      <w:r>
-        <w:rPr>
-          <w:color w:val="000000" w:themeColor="text1"/>
-        </w:rPr>
-        <w:t xml:space="preserve">Details about the session are logged upon initialisation as depicted in Fig 15. </w:t>
+          <w:rFonts w:ascii="Sitka Text" w:hAnsi="Sitka Text"/>
+          <w:color w:val="000000" w:themeColor="text1"/>
+        </w:rPr>
+        <w:t>Details about the session are logged upon initialisation as depicted in Fig 15.</w:t>
+      </w:r>
+      <w:r>
+        <w:rPr>
+          <w:color w:val="000000" w:themeColor="text1"/>
+        </w:rPr>
+        <w:t xml:space="preserve"> </w:t>
       </w:r>
     </w:p>
     <w:p>
@@ -16382,15 +16378,7 @@
         <w:fldChar w:fldCharType="end"/>
       </w:r>
       <w:r>
-        <w:t xml:space="preserve"> </w:t>
-      </w:r>
-      <w:proofErr w:type="spellStart"/>
-      <w:r>
-        <w:t>ServerThread</w:t>
-      </w:r>
-      <w:proofErr w:type="spellEnd"/>
-      <w:r>
-        <w:t xml:space="preserve"> – log </w:t>
+        <w:t xml:space="preserve"> ServerThread – log </w:t>
       </w:r>
       <w:r>
         <w:t>SSL</w:t>
@@ -16409,6 +16397,12 @@
       </w:r>
       <w:r>
         <w:t>, as shown in Fig 16.</w:t>
+      </w:r>
+      <w:r>
+        <w:t xml:space="preserve"> </w:t>
+      </w:r>
+      <w:r>
+        <w:t>The handling of all message functions occurs within the context of a valid SSL session.</w:t>
       </w:r>
     </w:p>
     <w:p>
@@ -16629,13 +16623,7 @@
         <w:rPr>
           <w:rFonts w:ascii="Sitka Text" w:hAnsi="Sitka Text"/>
         </w:rPr>
-        <w:t>, as shown in Fig 18.</w:t>
-      </w:r>
-      <w:r>
-        <w:rPr>
-          <w:rFonts w:ascii="Sitka Text" w:hAnsi="Sitka Text"/>
-        </w:rPr>
-        <w:t xml:space="preserve"> The code snippet in Fig 19 shows the catching of </w:t>
+        <w:t xml:space="preserve">, as shown in Fig 18. The code snippet in Fig 19 shows the catching of </w:t>
       </w:r>
       <w:proofErr w:type="spellStart"/>
       <w:r>
@@ -16821,8 +16809,6 @@
       <w:r>
         <w:t xml:space="preserve"> Exception handling on server</w:t>
       </w:r>
-      <w:bookmarkStart w:id="273" w:name="_GoBack"/>
-      <w:bookmarkEnd w:id="273"/>
     </w:p>
     <w:p>
       <w:pPr>
@@ -16907,7 +16893,339 @@
         <w:t xml:space="preserve"> Client side details</w:t>
       </w:r>
     </w:p>
-    <w:p/>
+    <w:p>
+      <w:pPr>
+        <w:rPr>
+          <w:rFonts w:ascii="Consolas" w:hAnsi="Consolas"/>
+          <w:color w:val="000000" w:themeColor="text1"/>
+        </w:rPr>
+      </w:pPr>
+      <w:r>
+        <w:rPr>
+          <w:rFonts w:ascii="Sitka Text" w:hAnsi="Sitka Text"/>
+          <w:color w:val="000000" w:themeColor="text1"/>
+        </w:rPr>
+        <w:t>Session clean-up is performed upon session termination.</w:t>
+      </w:r>
+      <w:r>
+        <w:rPr>
+          <w:rFonts w:ascii="Sitka Text" w:hAnsi="Sitka Text"/>
+          <w:color w:val="000000" w:themeColor="text1"/>
+        </w:rPr>
+        <w:t xml:space="preserve"> This is handled by both the </w:t>
+      </w:r>
+      <w:r>
+        <w:rPr>
+          <w:rFonts w:ascii="Consolas" w:hAnsi="Consolas"/>
+          <w:color w:val="000000" w:themeColor="text1"/>
+        </w:rPr>
+        <w:t>quit</w:t>
+      </w:r>
+      <w:r>
+        <w:rPr>
+          <w:rFonts w:ascii="Sitka Text" w:hAnsi="Sitka Text"/>
+          <w:color w:val="000000" w:themeColor="text1"/>
+        </w:rPr>
+        <w:t xml:space="preserve">() and </w:t>
+      </w:r>
+      <w:r>
+        <w:rPr>
+          <w:rFonts w:ascii="Consolas" w:hAnsi="Consolas"/>
+          <w:color w:val="000000" w:themeColor="text1"/>
+        </w:rPr>
+        <w:t>logout</w:t>
+      </w:r>
+      <w:r>
+        <w:rPr>
+          <w:rFonts w:ascii="Sitka Text" w:hAnsi="Sitka Text"/>
+          <w:color w:val="000000" w:themeColor="text1"/>
+        </w:rPr>
+        <w:t xml:space="preserve">() methods in </w:t>
+      </w:r>
+      <w:r>
+        <w:rPr>
+          <w:rFonts w:ascii="Consolas" w:hAnsi="Consolas"/>
+          <w:color w:val="000000" w:themeColor="text1"/>
+        </w:rPr>
+        <w:t>ServerThread</w:t>
+      </w:r>
+      <w:r>
+        <w:rPr>
+          <w:rFonts w:ascii="Consolas" w:hAnsi="Consolas"/>
+          <w:color w:val="000000" w:themeColor="text1"/>
+        </w:rPr>
+        <w:t xml:space="preserve">, </w:t>
+      </w:r>
+      <w:r>
+        <w:rPr>
+          <w:rFonts w:ascii="Sitka Text" w:hAnsi="Sitka Text"/>
+          <w:color w:val="000000" w:themeColor="text1"/>
+        </w:rPr>
+        <w:t>show</w:t>
+      </w:r>
+      <w:r>
+        <w:rPr>
+          <w:rFonts w:ascii="Sitka Text" w:hAnsi="Sitka Text"/>
+          <w:color w:val="000000" w:themeColor="text1"/>
+        </w:rPr>
+        <w:t>n</w:t>
+      </w:r>
+      <w:r>
+        <w:rPr>
+          <w:rFonts w:ascii="Sitka Text" w:hAnsi="Sitka Text"/>
+          <w:color w:val="000000" w:themeColor="text1"/>
+        </w:rPr>
+        <w:t xml:space="preserve"> in Fig 21.</w:t>
+      </w:r>
+    </w:p>
+    <w:p>
+      <w:pPr>
+        <w:keepNext/>
+        <w:jc w:val="center"/>
+      </w:pPr>
+      <w:r>
+        <w:drawing>
+          <wp:inline distT="0" distB="0" distL="0" distR="0" wp14:anchorId="19BE5451" wp14:editId="0733F9E5">
+            <wp:extent cx="4654475" cy="3352800"/>
+            <wp:effectExtent l="190500" t="190500" r="184785" b="190500"/>
+            <wp:docPr id="26" name="Picture 26"/>
+            <wp:cNvGraphicFramePr>
+              <a:graphicFrameLocks xmlns:a="http://schemas.openxmlformats.org/drawingml/2006/main" noChangeAspect="1"/>
+            </wp:cNvGraphicFramePr>
+            <a:graphic xmlns:a="http://schemas.openxmlformats.org/drawingml/2006/main">
+              <a:graphicData uri="http://schemas.openxmlformats.org/drawingml/2006/picture">
+                <pic:pic xmlns:pic="http://schemas.openxmlformats.org/drawingml/2006/picture">
+                  <pic:nvPicPr>
+                    <pic:cNvPr id="1" name=""/>
+                    <pic:cNvPicPr/>
+                  </pic:nvPicPr>
+                  <pic:blipFill>
+                    <a:blip r:embed="rId32"/>
+                    <a:stretch>
+                      <a:fillRect/>
+                    </a:stretch>
+                  </pic:blipFill>
+                  <pic:spPr>
+                    <a:xfrm>
+                      <a:off x="0" y="0"/>
+                      <a:ext cx="4665339" cy="3360626"/>
+                    </a:xfrm>
+                    <a:prstGeom prst="rect">
+                      <a:avLst/>
+                    </a:prstGeom>
+                    <a:ln>
+                      <a:noFill/>
+                    </a:ln>
+                    <a:effectLst>
+                      <a:outerShdw blurRad="190500" algn="tl" rotWithShape="0">
+                        <a:srgbClr val="000000">
+                          <a:alpha val="70000"/>
+                        </a:srgbClr>
+                      </a:outerShdw>
+                    </a:effectLst>
+                  </pic:spPr>
+                </pic:pic>
+              </a:graphicData>
+            </a:graphic>
+          </wp:inline>
+        </w:drawing>
+      </w:r>
+    </w:p>
+    <w:p>
+      <w:pPr>
+        <w:pStyle w:val="Caption"/>
+        <w:jc w:val="center"/>
+      </w:pPr>
+      <w:r>
+        <w:t xml:space="preserve">Fig </w:t>
+      </w:r>
+      <w:r>
+        <w:fldChar w:fldCharType="begin"/>
+      </w:r>
+      <w:r>
+        <w:instrText xml:space="preserve"> SEQ Fig \* ARABIC </w:instrText>
+      </w:r>
+      <w:r>
+        <w:fldChar w:fldCharType="separate"/>
+      </w:r>
+      <w:r>
+        <w:rPr>
+          <w:noProof/>
+        </w:rPr>
+        <w:t>21</w:t>
+      </w:r>
+      <w:r>
+        <w:fldChar w:fldCharType="end"/>
+      </w:r>
+      <w:r>
+        <w:t xml:space="preserve"> Logout and Quit method</w:t>
+      </w:r>
+    </w:p>
+    <w:p>
+      <w:pPr>
+        <w:rPr>
+          <w:rFonts w:ascii="Sitka Text" w:hAnsi="Sitka Text"/>
+        </w:rPr>
+      </w:pPr>
+      <w:r>
+        <w:rPr>
+          <w:rFonts w:ascii="Sitka Text" w:hAnsi="Sitka Text"/>
+        </w:rPr>
+        <w:lastRenderedPageBreak/>
+        <w:t>An example of the output on the server and client of these functions can be seen in Fig 22. The initial session</w:t>
+      </w:r>
+      <w:r>
+        <w:rPr>
+          <w:rFonts w:ascii="Sitka Text" w:hAnsi="Sitka Text"/>
+        </w:rPr>
+        <w:t xml:space="preserve"> with ID </w:t>
+      </w:r>
+      <w:r>
+        <w:rPr>
+          <w:rFonts w:ascii="Sitka Text" w:hAnsi="Sitka Text"/>
+        </w:rPr>
+        <w:t xml:space="preserve">[B@980e41c is closed </w:t>
+      </w:r>
+      <w:r>
+        <w:rPr>
+          <w:rFonts w:ascii="Sitka Text" w:hAnsi="Sitka Text"/>
+        </w:rPr>
+        <w:t xml:space="preserve">successfully </w:t>
+      </w:r>
+      <w:r>
+        <w:rPr>
+          <w:rFonts w:ascii="Sitka Text" w:hAnsi="Sitka Text"/>
+        </w:rPr>
+        <w:t>on logout</w:t>
+      </w:r>
+      <w:r>
+        <w:rPr>
+          <w:rFonts w:ascii="Sitka Text" w:hAnsi="Sitka Text"/>
+        </w:rPr>
+        <w:t xml:space="preserve"> by the user. The </w:t>
+      </w:r>
+      <w:r>
+        <w:rPr>
+          <w:rFonts w:ascii="Sitka Text" w:hAnsi="Sitka Text"/>
+        </w:rPr>
+        <w:t>new session</w:t>
+      </w:r>
+      <w:r>
+        <w:rPr>
+          <w:rFonts w:ascii="Sitka Text" w:hAnsi="Sitka Text"/>
+        </w:rPr>
+        <w:t xml:space="preserve"> with ID </w:t>
+      </w:r>
+      <w:r>
+        <w:rPr>
+          <w:rFonts w:ascii="Sitka Text" w:hAnsi="Sitka Text"/>
+        </w:rPr>
+        <w:t>[B@5bfa350e</w:t>
+      </w:r>
+      <w:r>
+        <w:rPr>
+          <w:rFonts w:ascii="Sitka Text" w:hAnsi="Sitka Text"/>
+        </w:rPr>
+        <w:t xml:space="preserve"> is also</w:t>
+      </w:r>
+      <w:r>
+        <w:rPr>
+          <w:rFonts w:ascii="Sitka Text" w:hAnsi="Sitka Text"/>
+        </w:rPr>
+        <w:t xml:space="preserve"> closed </w:t>
+      </w:r>
+      <w:r>
+        <w:rPr>
+          <w:rFonts w:ascii="Sitka Text" w:hAnsi="Sitka Text"/>
+        </w:rPr>
+        <w:t>successfully when the user quits the program.</w:t>
+      </w:r>
+      <w:bookmarkStart w:id="273" w:name="_GoBack"/>
+      <w:bookmarkEnd w:id="273"/>
+    </w:p>
+    <w:p>
+      <w:pPr>
+        <w:keepNext/>
+        <w:jc w:val="center"/>
+      </w:pPr>
+      <w:r>
+        <w:drawing>
+          <wp:inline distT="0" distB="0" distL="0" distR="0" wp14:anchorId="49B6ED40" wp14:editId="3F6CAC42">
+            <wp:extent cx="5036820" cy="3857693"/>
+            <wp:effectExtent l="190500" t="190500" r="182880" b="200025"/>
+            <wp:docPr id="28" name="Picture 28"/>
+            <wp:cNvGraphicFramePr>
+              <a:graphicFrameLocks xmlns:a="http://schemas.openxmlformats.org/drawingml/2006/main" noChangeAspect="1"/>
+            </wp:cNvGraphicFramePr>
+            <a:graphic xmlns:a="http://schemas.openxmlformats.org/drawingml/2006/main">
+              <a:graphicData uri="http://schemas.openxmlformats.org/drawingml/2006/picture">
+                <pic:pic xmlns:pic="http://schemas.openxmlformats.org/drawingml/2006/picture">
+                  <pic:nvPicPr>
+                    <pic:cNvPr id="1" name=""/>
+                    <pic:cNvPicPr/>
+                  </pic:nvPicPr>
+                  <pic:blipFill>
+                    <a:blip r:embed="rId33"/>
+                    <a:stretch>
+                      <a:fillRect/>
+                    </a:stretch>
+                  </pic:blipFill>
+                  <pic:spPr>
+                    <a:xfrm>
+                      <a:off x="0" y="0"/>
+                      <a:ext cx="5041767" cy="3861482"/>
+                    </a:xfrm>
+                    <a:prstGeom prst="rect">
+                      <a:avLst/>
+                    </a:prstGeom>
+                    <a:ln>
+                      <a:noFill/>
+                    </a:ln>
+                    <a:effectLst>
+                      <a:outerShdw blurRad="190500" algn="tl" rotWithShape="0">
+                        <a:srgbClr val="000000">
+                          <a:alpha val="70000"/>
+                        </a:srgbClr>
+                      </a:outerShdw>
+                    </a:effectLst>
+                  </pic:spPr>
+                </pic:pic>
+              </a:graphicData>
+            </a:graphic>
+          </wp:inline>
+        </w:drawing>
+      </w:r>
+    </w:p>
+    <w:p>
+      <w:pPr>
+        <w:pStyle w:val="Caption"/>
+        <w:jc w:val="center"/>
+      </w:pPr>
+      <w:r>
+        <w:t xml:space="preserve">Fig </w:t>
+      </w:r>
+      <w:r>
+        <w:fldChar w:fldCharType="begin"/>
+      </w:r>
+      <w:r>
+        <w:instrText xml:space="preserve"> SEQ Fig \* ARABIC </w:instrText>
+      </w:r>
+      <w:r>
+        <w:fldChar w:fldCharType="separate"/>
+      </w:r>
+      <w:r>
+        <w:rPr>
+          <w:noProof/>
+        </w:rPr>
+        <w:t>22</w:t>
+      </w:r>
+      <w:r>
+        <w:fldChar w:fldCharType="end"/>
+      </w:r>
+      <w:r>
+        <w:t xml:space="preserve"> Logout and quit</w:t>
+      </w:r>
+    </w:p>
     <w:p>
       <w:pPr>
         <w:pStyle w:val="BodyText"/>
@@ -17515,6 +17833,7 @@
           <w:color w:val="000000" w:themeColor="text1"/>
           <w:szCs w:val="24"/>
         </w:rPr>
+        <w:lastRenderedPageBreak/>
         <w:t xml:space="preserve">Attempt to store message and </w:t>
       </w:r>
       <w:r>
@@ -17691,7 +18010,6 @@
           <w:color w:val="000000" w:themeColor="text1"/>
           <w:sz w:val="28"/>
         </w:rPr>
-        <w:lastRenderedPageBreak/>
         <w:t>Download Request</w:t>
       </w:r>
       <w:bookmarkEnd w:id="335"/>
@@ -18264,7 +18582,7 @@
                     <pic:cNvPicPr/>
                   </pic:nvPicPr>
                   <pic:blipFill>
-                    <a:blip r:embed="rId32">
+                    <a:blip r:embed="rId34">
                       <a:extLst>
                         <a:ext uri="{28A0092B-C50C-407E-A947-70E740481C1C}">
                           <a14:useLocalDpi xmlns:a14="http://schemas.microsoft.com/office/drawing/2010/main" val="0"/>
@@ -18317,7 +18635,7 @@
         <w:rPr>
           <w:noProof/>
         </w:rPr>
-        <w:t>21</w:t>
+        <w:t>23</w:t>
       </w:r>
       <w:r>
         <w:fldChar w:fldCharType="end"/>
@@ -22285,7 +22603,7 @@
 </file>
 
 <file path=customXml/itemProps2.xml><?xml version="1.0" encoding="utf-8"?>
-<ds:datastoreItem xmlns:ds="http://schemas.openxmlformats.org/officeDocument/2006/customXml" ds:itemID="{2BBE47E6-735D-43A9-B36C-2BB5FBCF89B9}">
+<ds:datastoreItem xmlns:ds="http://schemas.openxmlformats.org/officeDocument/2006/customXml" ds:itemID="{FB01780A-ADF2-4D49-988C-4B1BBEBF3A06}">
   <ds:schemaRefs>
     <ds:schemaRef ds:uri="http://schemas.openxmlformats.org/officeDocument/2006/bibliography"/>
   </ds:schemaRefs>

</xml_diff>

<commit_message>
Final changes made to documnet
</commit_message>
<xml_diff>
--- a/Protocol_Design_Impl_Deirdre_Lee.docx
+++ b/Protocol_Design_Impl_Deirdre_Lee.docx
@@ -6143,7 +6143,7 @@
           <w:szCs w:val="22"/>
           <w:lang w:eastAsia="en-US"/>
         </w:rPr>
-        <w:t xml:space="preserve">, with a </w:t>
+        <w:t>, with a</w:t>
       </w:r>
       <w:r>
         <w:rPr>
@@ -6152,7 +6152,7 @@
           <w:szCs w:val="22"/>
           <w:lang w:eastAsia="en-US"/>
         </w:rPr>
-        <w:t xml:space="preserve"> predefined structure,</w:t>
+        <w:t xml:space="preserve"> </w:t>
       </w:r>
       <w:r>
         <w:rPr>
@@ -6161,7 +6161,37 @@
           <w:szCs w:val="22"/>
           <w:lang w:eastAsia="en-US"/>
         </w:rPr>
-        <w:t xml:space="preserve"> </w:t>
+        <w:t>predefined structure,</w:t>
+      </w:r>
+      <w:r>
+        <w:rPr>
+          <w:rFonts w:cstheme="minorBidi"/>
+          <w:sz w:val="22"/>
+          <w:szCs w:val="22"/>
+          <w:lang w:eastAsia="en-US"/>
+        </w:rPr>
+        <w:t xml:space="preserve"> outlined in </w:t>
+      </w:r>
+      <w:hyperlink w:anchor="_Description_of_Message" w:history="1">
+        <w:r>
+          <w:rPr>
+            <w:rStyle w:val="Hyperlink"/>
+            <w:rFonts w:cstheme="minorBidi"/>
+            <w:sz w:val="22"/>
+            <w:szCs w:val="22"/>
+            <w:lang w:eastAsia="en-US"/>
+          </w:rPr>
+          <w:t>Part 3: Protocol Document, 4.4 Description of Message Formats</w:t>
+        </w:r>
+      </w:hyperlink>
+      <w:r>
+        <w:rPr>
+          <w:rFonts w:cstheme="minorBidi"/>
+          <w:sz w:val="22"/>
+          <w:szCs w:val="22"/>
+          <w:lang w:eastAsia="en-US"/>
+        </w:rPr>
+        <w:t xml:space="preserve">, </w:t>
       </w:r>
       <w:r>
         <w:rPr>
@@ -7929,7 +7959,7 @@
           <w:szCs w:val="22"/>
           <w:lang w:eastAsia="en-US"/>
         </w:rPr>
-        <w:t xml:space="preserve"> It outlines the functional requirements with pseudocode examples and describes the sequence of inter-process communication, highlighting the use of SSL/TLS for secure connections.</w:t>
+        <w:t xml:space="preserve"> It outlines the functional requirements with pseudocode examples.</w:t>
       </w:r>
     </w:p>
     <w:p>
@@ -8029,7 +8059,19 @@
         <w:rPr>
           <w:rFonts w:ascii="Sitka Text" w:hAnsi="Sitka Text"/>
         </w:rPr>
-        <w:t>The application serves as a platform for secure and efficient client-server communication. Key functionalities include establishing secure connections, transmitting messages, managing user authentication, error</w:t>
+        <w:t xml:space="preserve">The application serves as a platform for secure and efficient client-server communication. Key functionalities include establishing secure connections, transmitting messages, </w:t>
+      </w:r>
+      <w:r>
+        <w:rPr>
+          <w:rFonts w:ascii="Sitka Text" w:hAnsi="Sitka Text"/>
+        </w:rPr>
+        <w:t xml:space="preserve">basic </w:t>
+      </w:r>
+      <w:r>
+        <w:rPr>
+          <w:rFonts w:ascii="Sitka Text" w:hAnsi="Sitka Text"/>
+        </w:rPr>
+        <w:t>user authentication, error</w:t>
       </w:r>
       <w:r>
         <w:rPr>
@@ -8141,7 +8183,19 @@
         <w:rPr>
           <w:rFonts w:ascii="Sitka Text" w:hAnsi="Sitka Text"/>
         </w:rPr>
-        <w:t xml:space="preserve"> It handles user input, establishes connection with the server using SSL/TLS, sends requests, and receives responses.</w:t>
+        <w:t xml:space="preserve"> It handles user input, establishes </w:t>
+      </w:r>
+      <w:r>
+        <w:rPr>
+          <w:rFonts w:ascii="Sitka Text" w:hAnsi="Sitka Text"/>
+        </w:rPr>
+        <w:t xml:space="preserve">a </w:t>
+      </w:r>
+      <w:r>
+        <w:rPr>
+          <w:rFonts w:ascii="Sitka Text" w:hAnsi="Sitka Text"/>
+        </w:rPr>
+        <w:t>connection with the server using SSL/TLS, sends requests, and receives responses.</w:t>
       </w:r>
       <w:r>
         <w:rPr>
@@ -8153,7 +8207,19 @@
         <w:rPr>
           <w:rFonts w:ascii="Sitka Text" w:hAnsi="Sitka Text"/>
         </w:rPr>
-        <w:t>catch and report any exceptions or issues during communication process.</w:t>
+        <w:t xml:space="preserve">catch and report any exceptions or issues during </w:t>
+      </w:r>
+      <w:r>
+        <w:rPr>
+          <w:rFonts w:ascii="Sitka Text" w:hAnsi="Sitka Text"/>
+        </w:rPr>
+        <w:t>the connection</w:t>
+      </w:r>
+      <w:r>
+        <w:rPr>
+          <w:rFonts w:ascii="Sitka Text" w:hAnsi="Sitka Text"/>
+        </w:rPr>
+        <w:t xml:space="preserve"> process.</w:t>
       </w:r>
     </w:p>
     <w:p>
@@ -8198,7 +8264,13 @@
         <w:t xml:space="preserve"> in handling operations such as login, sending and receiving messages, logging out, and quitting the application.</w:t>
       </w:r>
       <w:r>
-        <w:t xml:space="preserve"> It also manages the clients socket connection to the server, ensuring proper initialisation and error handling is implemented throughout the communication process.</w:t>
+        <w:t xml:space="preserve"> It also manages the </w:t>
+      </w:r>
+      <w:r>
+        <w:t>clients'</w:t>
+      </w:r>
+      <w:r>
+        <w:t xml:space="preserve"> socket connection to the server, ensuring proper initialisation and error handling is implemented throughout the communication process.</w:t>
       </w:r>
     </w:p>
     <w:p>
@@ -8328,7 +8400,19 @@
         <w:rPr>
           <w:rFonts w:ascii="Sitka Text" w:hAnsi="Sitka Text"/>
         </w:rPr>
-        <w:t xml:space="preserve"> method to execute the threads tasks. The class contains methods for processing client requests and generating responses.</w:t>
+        <w:t xml:space="preserve"> method to execute the </w:t>
+      </w:r>
+      <w:r>
+        <w:rPr>
+          <w:rFonts w:ascii="Sitka Text" w:hAnsi="Sitka Text"/>
+        </w:rPr>
+        <w:t>thread’s</w:t>
+      </w:r>
+      <w:r>
+        <w:rPr>
+          <w:rFonts w:ascii="Sitka Text" w:hAnsi="Sitka Text"/>
+        </w:rPr>
+        <w:t xml:space="preserve"> tasks. The class contains methods for processing client requests and generating responses.</w:t>
       </w:r>
     </w:p>
     <w:p>
@@ -8372,13 +8456,43 @@
         <w:rPr>
           <w:rFonts w:ascii="Sitka Text" w:hAnsi="Sitka Text"/>
         </w:rPr>
-        <w:t>This class provides a wrapper for Java socket functionality, enabling the handling of input and output streams in the communication process</w:t>
-      </w:r>
-      <w:r>
-        <w:rPr>
-          <w:rFonts w:ascii="Sitka Text" w:hAnsi="Sitka Text"/>
-        </w:rPr>
-        <w:t>. It provides methods such as</w:t>
+        <w:t>This class provides a wrapper for Java socket functionality</w:t>
+      </w:r>
+      <w:r>
+        <w:rPr>
+          <w:rFonts w:ascii="Sitka Text" w:hAnsi="Sitka Text"/>
+        </w:rPr>
+        <w:t xml:space="preserve"> by extending the </w:t>
+      </w:r>
+      <w:r>
+        <w:rPr>
+          <w:rFonts w:ascii="Consolas" w:hAnsi="Consolas"/>
+        </w:rPr>
+        <w:t>Socket</w:t>
+      </w:r>
+      <w:r>
+        <w:rPr>
+          <w:rFonts w:ascii="Sitka Text" w:hAnsi="Sitka Text"/>
+        </w:rPr>
+        <w:t xml:space="preserve"> class</w:t>
+      </w:r>
+      <w:r>
+        <w:rPr>
+          <w:rFonts w:ascii="Sitka Text" w:hAnsi="Sitka Text"/>
+        </w:rPr>
+        <w:t>, enabling the handling of input and output streams in the communication process</w:t>
+      </w:r>
+      <w:r>
+        <w:rPr>
+          <w:rFonts w:ascii="Sitka Text" w:hAnsi="Sitka Text"/>
+        </w:rPr>
+        <w:t xml:space="preserve">. It provides methods such </w:t>
+      </w:r>
+      <w:r>
+        <w:rPr>
+          <w:rFonts w:ascii="Sitka Text" w:hAnsi="Sitka Text"/>
+        </w:rPr>
+        <w:t>as</w:t>
       </w:r>
       <w:r>
         <w:rPr>
@@ -8390,7 +8504,6 @@
       <w:r>
         <w:rPr>
           <w:rFonts w:ascii="Consolas" w:hAnsi="Consolas"/>
-          <w:b/>
         </w:rPr>
         <w:t>sendMessage</w:t>
       </w:r>
@@ -8398,7 +8511,6 @@
       <w:r>
         <w:rPr>
           <w:rFonts w:ascii="Consolas" w:hAnsi="Consolas"/>
-          <w:b/>
         </w:rPr>
         <w:t>()</w:t>
       </w:r>
@@ -8412,7 +8524,6 @@
       <w:r>
         <w:rPr>
           <w:rFonts w:ascii="Consolas" w:hAnsi="Consolas"/>
-          <w:b/>
         </w:rPr>
         <w:t>receiveMessage</w:t>
       </w:r>
@@ -8420,7 +8531,6 @@
       <w:r>
         <w:rPr>
           <w:rFonts w:ascii="Consolas" w:hAnsi="Consolas"/>
-          <w:b/>
         </w:rPr>
         <w:t>()</w:t>
       </w:r>
@@ -8451,7 +8561,6 @@
       <w:r>
         <w:rPr>
           <w:rFonts w:ascii="Consolas" w:hAnsi="Consolas"/>
-          <w:b/>
         </w:rPr>
         <w:t>close()</w:t>
       </w:r>
@@ -8507,6 +8616,7 @@
           <w:rFonts w:ascii="Sitka Text" w:eastAsia="Microsoft YaHei" w:hAnsi="Sitka Text"/>
           <w:sz w:val="32"/>
         </w:rPr>
+        <w:lastRenderedPageBreak/>
         <w:t>Tiers</w:t>
       </w:r>
       <w:bookmarkEnd w:id="150"/>
@@ -8658,14 +8768,37 @@
         <w:rPr>
           <w:rFonts w:ascii="Consolas" w:eastAsia="Microsoft YaHei" w:hAnsi="Consolas"/>
         </w:rPr>
-        <w:t xml:space="preserve"> MyStreamSocket</w:t>
-      </w:r>
+        <w:t xml:space="preserve"> </w:t>
+      </w:r>
+      <w:proofErr w:type="spellStart"/>
+      <w:r>
+        <w:rPr>
+          <w:rFonts w:ascii="Consolas" w:eastAsia="Microsoft YaHei" w:hAnsi="Consolas"/>
+        </w:rPr>
+        <w:t>ServerThread</w:t>
+      </w:r>
+      <w:proofErr w:type="spellEnd"/>
+      <w:r>
+        <w:rPr>
+          <w:rFonts w:ascii="Consolas" w:eastAsia="Microsoft YaHei" w:hAnsi="Consolas"/>
+        </w:rPr>
+        <w:t xml:space="preserve">, </w:t>
+      </w:r>
+      <w:proofErr w:type="spellStart"/>
+      <w:r>
+        <w:rPr>
+          <w:rFonts w:ascii="Consolas" w:eastAsia="Microsoft YaHei" w:hAnsi="Consolas"/>
+        </w:rPr>
+        <w:t>MyStreamSocket</w:t>
+      </w:r>
+      <w:proofErr w:type="spellEnd"/>
       <w:r>
         <w:rPr>
           <w:rFonts w:ascii="Sitka Text" w:eastAsia="Microsoft YaHei" w:hAnsi="Sitka Text"/>
         </w:rPr>
         <w:t xml:space="preserve"> and </w:t>
       </w:r>
+      <w:proofErr w:type="spellStart"/>
       <w:r>
         <w:rPr>
           <w:rFonts w:ascii="Consolas" w:eastAsia="Microsoft YaHei" w:hAnsi="Consolas"/>
@@ -8684,27 +8817,43 @@
         </w:rPr>
         <w:t>elper</w:t>
       </w:r>
+      <w:proofErr w:type="spellEnd"/>
       <w:r>
         <w:rPr>
           <w:rFonts w:ascii="Sitka Text" w:eastAsia="Microsoft YaHei" w:hAnsi="Sitka Text"/>
         </w:rPr>
         <w:t xml:space="preserve"> classes.</w:t>
       </w:r>
-    </w:p>
-    <w:p>
-      <w:pPr>
-        <w:spacing w:after="0" w:line="276" w:lineRule="auto"/>
-        <w:jc w:val="both"/>
+      <w:r>
         <w:rPr>
           <w:rFonts w:ascii="Sitka Text" w:eastAsia="Microsoft YaHei" w:hAnsi="Sitka Text"/>
         </w:rPr>
-      </w:pPr>
+        <w:t xml:space="preserve"> The Server class initialises the SSL/TLS configuration, loading the keystore and initialising the </w:t>
+      </w:r>
+      <w:proofErr w:type="spellStart"/>
       <w:r>
         <w:rPr>
           <w:rFonts w:ascii="Sitka Text" w:eastAsia="Microsoft YaHei" w:hAnsi="Sitka Text"/>
         </w:rPr>
+        <w:t>SSLContext</w:t>
+      </w:r>
+      <w:proofErr w:type="spellEnd"/>
+    </w:p>
+    <w:p>
+      <w:pPr>
+        <w:spacing w:after="0" w:line="276" w:lineRule="auto"/>
+        <w:jc w:val="both"/>
+        <w:rPr>
+          <w:rFonts w:ascii="Sitka Text" w:eastAsia="Microsoft YaHei" w:hAnsi="Sitka Text"/>
+        </w:rPr>
+      </w:pPr>
+      <w:r>
+        <w:rPr>
+          <w:rFonts w:ascii="Sitka Text" w:eastAsia="Microsoft YaHei" w:hAnsi="Sitka Text"/>
+        </w:rPr>
         <w:t xml:space="preserve">The </w:t>
       </w:r>
+      <w:proofErr w:type="spellStart"/>
       <w:r>
         <w:rPr>
           <w:rFonts w:ascii="Consolas" w:eastAsia="Microsoft YaHei" w:hAnsi="Consolas"/>
@@ -8713,6 +8862,13 @@
       </w:r>
       <w:r>
         <w:rPr>
+          <w:rFonts w:ascii="Consolas" w:eastAsia="Microsoft YaHei" w:hAnsi="Consolas"/>
+        </w:rPr>
+        <w:t>Thread</w:t>
+      </w:r>
+      <w:proofErr w:type="spellEnd"/>
+      <w:r>
+        <w:rPr>
           <w:rFonts w:ascii="Sitka Text" w:eastAsia="Microsoft YaHei" w:hAnsi="Sitka Text"/>
         </w:rPr>
         <w:t xml:space="preserve"> class </w:t>
@@ -8790,7 +8946,207 @@
         <w:rPr>
           <w:rFonts w:ascii="Sitka Text" w:eastAsia="Microsoft YaHei" w:hAnsi="Sitka Text"/>
         </w:rPr>
-        <w:t xml:space="preserve"> class also facilitates communication between the client and server by managing input and output streams over the socket.</w:t>
+        <w:t xml:space="preserve"> class facilitates communication between the client and server by managing input and output streams over the socket.</w:t>
+      </w:r>
+    </w:p>
+    <w:p>
+      <w:pPr>
+        <w:spacing w:after="0" w:line="276" w:lineRule="auto"/>
+        <w:jc w:val="both"/>
+        <w:rPr>
+          <w:rFonts w:ascii="Sitka Text" w:eastAsia="Microsoft YaHei" w:hAnsi="Sitka Text"/>
+        </w:rPr>
+      </w:pPr>
+      <w:r>
+        <w:rPr>
+          <w:rFonts w:ascii="Sitka Text" w:eastAsia="Microsoft YaHei" w:hAnsi="Sitka Text"/>
+        </w:rPr>
+        <w:t xml:space="preserve">The </w:t>
+      </w:r>
+      <w:r>
+        <w:rPr>
+          <w:rFonts w:ascii="Consolas" w:eastAsia="Microsoft YaHei" w:hAnsi="Consolas"/>
+        </w:rPr>
+        <w:t>ClientHelper</w:t>
+      </w:r>
+      <w:r>
+        <w:rPr>
+          <w:rFonts w:ascii="Sitka Text" w:eastAsia="Microsoft YaHei" w:hAnsi="Sitka Text"/>
+        </w:rPr>
+        <w:t xml:space="preserve"> class </w:t>
+      </w:r>
+      <w:r>
+        <w:rPr>
+          <w:rFonts w:ascii="Sitka Text" w:eastAsia="Microsoft YaHei" w:hAnsi="Sitka Text"/>
+        </w:rPr>
+        <w:t>helps</w:t>
+      </w:r>
+      <w:r>
+        <w:rPr>
+          <w:rFonts w:ascii="Sitka Text" w:eastAsia="Microsoft YaHei" w:hAnsi="Sitka Text"/>
+        </w:rPr>
+        <w:t xml:space="preserve"> the client, providing methods </w:t>
+      </w:r>
+      <w:r>
+        <w:rPr>
+          <w:rFonts w:ascii="Sitka Text" w:eastAsia="Microsoft YaHei" w:hAnsi="Sitka Text"/>
+        </w:rPr>
+        <w:t>for</w:t>
+      </w:r>
+      <w:r>
+        <w:rPr>
+          <w:rFonts w:ascii="Sitka Text" w:eastAsia="Microsoft YaHei" w:hAnsi="Sitka Text"/>
+        </w:rPr>
+        <w:t xml:space="preserve"> necessary operations</w:t>
+      </w:r>
+      <w:r>
+        <w:rPr>
+          <w:rFonts w:ascii="Sitka Text" w:eastAsia="Microsoft YaHei" w:hAnsi="Sitka Text"/>
+        </w:rPr>
+        <w:t>,</w:t>
+      </w:r>
+      <w:r>
+        <w:rPr>
+          <w:rFonts w:ascii="Sitka Text" w:eastAsia="Microsoft YaHei" w:hAnsi="Sitka Text"/>
+        </w:rPr>
+        <w:t xml:space="preserve"> and contain</w:t>
+      </w:r>
+      <w:r>
+        <w:rPr>
+          <w:rFonts w:ascii="Sitka Text" w:eastAsia="Microsoft YaHei" w:hAnsi="Sitka Text"/>
+        </w:rPr>
+        <w:t>s</w:t>
+      </w:r>
+      <w:r>
+        <w:rPr>
+          <w:rFonts w:ascii="Sitka Text" w:eastAsia="Microsoft YaHei" w:hAnsi="Sitka Text"/>
+        </w:rPr>
+        <w:t xml:space="preserve"> the logic for establishing connection</w:t>
+      </w:r>
+      <w:r>
+        <w:rPr>
+          <w:rFonts w:ascii="Sitka Text" w:eastAsia="Microsoft YaHei" w:hAnsi="Sitka Text"/>
+        </w:rPr>
+        <w:t>s</w:t>
+      </w:r>
+      <w:r>
+        <w:rPr>
+          <w:rFonts w:ascii="Sitka Text" w:eastAsia="Microsoft YaHei" w:hAnsi="Sitka Text"/>
+        </w:rPr>
+        <w:t xml:space="preserve"> with the server.</w:t>
+      </w:r>
+      <w:r>
+        <w:rPr>
+          <w:rFonts w:ascii="Sitka Text" w:eastAsia="Microsoft YaHei" w:hAnsi="Sitka Text"/>
+        </w:rPr>
+        <w:t xml:space="preserve"> A sequence diagram </w:t>
+      </w:r>
+      <w:r>
+        <w:rPr>
+          <w:rFonts w:ascii="Sitka Text" w:eastAsia="Microsoft YaHei" w:hAnsi="Sitka Text"/>
+        </w:rPr>
+        <w:t>is shown</w:t>
+      </w:r>
+      <w:r>
+        <w:rPr>
+          <w:rFonts w:ascii="Sitka Text" w:eastAsia="Microsoft YaHei" w:hAnsi="Sitka Text"/>
+        </w:rPr>
+        <w:t xml:space="preserve"> in Fig </w:t>
+      </w:r>
+      <w:r>
+        <w:rPr>
+          <w:rFonts w:ascii="Sitka Text" w:eastAsia="Microsoft YaHei" w:hAnsi="Sitka Text"/>
+        </w:rPr>
+        <w:t>3.1.1</w:t>
+      </w:r>
+      <w:r>
+        <w:rPr>
+          <w:rFonts w:ascii="Sitka Text" w:eastAsia="Microsoft YaHei" w:hAnsi="Sitka Text"/>
+        </w:rPr>
+        <w:t>.</w:t>
+      </w:r>
+    </w:p>
+    <w:p>
+      <w:pPr>
+        <w:keepNext/>
+        <w:spacing w:after="0" w:line="276" w:lineRule="auto"/>
+        <w:jc w:val="center"/>
+      </w:pPr>
+      <w:r>
+        <w:rPr>
+          <w:rFonts w:ascii="Sitka Text" w:eastAsia="Microsoft YaHei" w:hAnsi="Sitka Text"/>
+          <w:noProof/>
+        </w:rPr>
+        <w:drawing>
+          <wp:inline distT="0" distB="0" distL="0" distR="0" wp14:anchorId="58376367" wp14:editId="2547C880">
+            <wp:extent cx="4640580" cy="4900732"/>
+            <wp:effectExtent l="190500" t="190500" r="198120" b="186055"/>
+            <wp:docPr id="31" name="Picture 31"/>
+            <wp:cNvGraphicFramePr>
+              <a:graphicFrameLocks xmlns:a="http://schemas.openxmlformats.org/drawingml/2006/main" noChangeAspect="1"/>
+            </wp:cNvGraphicFramePr>
+            <a:graphic xmlns:a="http://schemas.openxmlformats.org/drawingml/2006/main">
+              <a:graphicData uri="http://schemas.openxmlformats.org/drawingml/2006/picture">
+                <pic:pic xmlns:pic="http://schemas.openxmlformats.org/drawingml/2006/picture">
+                  <pic:nvPicPr>
+                    <pic:cNvPr id="31" name="application_tier.png"/>
+                    <pic:cNvPicPr/>
+                  </pic:nvPicPr>
+                  <pic:blipFill>
+                    <a:blip r:embed="rId8">
+                      <a:extLst>
+                        <a:ext uri="{28A0092B-C50C-407E-A947-70E740481C1C}">
+                          <a14:useLocalDpi xmlns:a14="http://schemas.microsoft.com/office/drawing/2010/main" val="0"/>
+                        </a:ext>
+                      </a:extLst>
+                    </a:blip>
+                    <a:stretch>
+                      <a:fillRect/>
+                    </a:stretch>
+                  </pic:blipFill>
+                  <pic:spPr>
+                    <a:xfrm>
+                      <a:off x="0" y="0"/>
+                      <a:ext cx="4645522" cy="4905951"/>
+                    </a:xfrm>
+                    <a:prstGeom prst="rect">
+                      <a:avLst/>
+                    </a:prstGeom>
+                    <a:ln>
+                      <a:noFill/>
+                    </a:ln>
+                    <a:effectLst>
+                      <a:outerShdw blurRad="190500" algn="tl" rotWithShape="0">
+                        <a:srgbClr val="000000">
+                          <a:alpha val="70000"/>
+                        </a:srgbClr>
+                      </a:outerShdw>
+                    </a:effectLst>
+                  </pic:spPr>
+                </pic:pic>
+              </a:graphicData>
+            </a:graphic>
+          </wp:inline>
+        </w:drawing>
+      </w:r>
+    </w:p>
+    <w:p>
+      <w:pPr>
+        <w:pStyle w:val="Caption"/>
+        <w:spacing w:line="276" w:lineRule="auto"/>
+        <w:jc w:val="center"/>
+        <w:rPr>
+          <w:rFonts w:ascii="Sitka Text" w:eastAsia="Microsoft YaHei" w:hAnsi="Sitka Text"/>
+        </w:rPr>
+      </w:pPr>
+      <w:r>
+        <w:t xml:space="preserve">Fig </w:t>
+      </w:r>
+      <w:r>
+        <w:t>3.1.1</w:t>
+      </w:r>
+      <w:r>
+        <w:t xml:space="preserve"> Application Tier</w:t>
       </w:r>
     </w:p>
     <w:p>
@@ -8802,84 +9158,6 @@
           <w:color w:val="FF0000"/>
         </w:rPr>
       </w:pPr>
-      <w:r>
-        <w:rPr>
-          <w:rFonts w:ascii="Sitka Text" w:eastAsia="Microsoft YaHei" w:hAnsi="Sitka Text"/>
-        </w:rPr>
-        <w:t xml:space="preserve">The </w:t>
-      </w:r>
-      <w:r>
-        <w:rPr>
-          <w:rFonts w:ascii="Consolas" w:eastAsia="Microsoft YaHei" w:hAnsi="Consolas"/>
-        </w:rPr>
-        <w:t>ClientHelper</w:t>
-      </w:r>
-      <w:r>
-        <w:rPr>
-          <w:rFonts w:ascii="Sitka Text" w:eastAsia="Microsoft YaHei" w:hAnsi="Sitka Text"/>
-        </w:rPr>
-        <w:t xml:space="preserve"> class </w:t>
-      </w:r>
-      <w:r>
-        <w:rPr>
-          <w:rFonts w:ascii="Sitka Text" w:eastAsia="Microsoft YaHei" w:hAnsi="Sitka Text"/>
-        </w:rPr>
-        <w:t>helps</w:t>
-      </w:r>
-      <w:r>
-        <w:rPr>
-          <w:rFonts w:ascii="Sitka Text" w:eastAsia="Microsoft YaHei" w:hAnsi="Sitka Text"/>
-        </w:rPr>
-        <w:t xml:space="preserve"> the client, providing methods </w:t>
-      </w:r>
-      <w:r>
-        <w:rPr>
-          <w:rFonts w:ascii="Sitka Text" w:eastAsia="Microsoft YaHei" w:hAnsi="Sitka Text"/>
-        </w:rPr>
-        <w:t>for</w:t>
-      </w:r>
-      <w:r>
-        <w:rPr>
-          <w:rFonts w:ascii="Sitka Text" w:eastAsia="Microsoft YaHei" w:hAnsi="Sitka Text"/>
-        </w:rPr>
-        <w:t xml:space="preserve"> necessary operations</w:t>
-      </w:r>
-      <w:r>
-        <w:rPr>
-          <w:rFonts w:ascii="Sitka Text" w:eastAsia="Microsoft YaHei" w:hAnsi="Sitka Text"/>
-        </w:rPr>
-        <w:t>,</w:t>
-      </w:r>
-      <w:r>
-        <w:rPr>
-          <w:rFonts w:ascii="Sitka Text" w:eastAsia="Microsoft YaHei" w:hAnsi="Sitka Text"/>
-        </w:rPr>
-        <w:t xml:space="preserve"> and contain</w:t>
-      </w:r>
-      <w:r>
-        <w:rPr>
-          <w:rFonts w:ascii="Sitka Text" w:eastAsia="Microsoft YaHei" w:hAnsi="Sitka Text"/>
-        </w:rPr>
-        <w:t>s</w:t>
-      </w:r>
-      <w:r>
-        <w:rPr>
-          <w:rFonts w:ascii="Sitka Text" w:eastAsia="Microsoft YaHei" w:hAnsi="Sitka Text"/>
-        </w:rPr>
-        <w:t xml:space="preserve"> the logic for establishing connection</w:t>
-      </w:r>
-      <w:r>
-        <w:rPr>
-          <w:rFonts w:ascii="Sitka Text" w:eastAsia="Microsoft YaHei" w:hAnsi="Sitka Text"/>
-        </w:rPr>
-        <w:t>s</w:t>
-      </w:r>
-      <w:r>
-        <w:rPr>
-          <w:rFonts w:ascii="Sitka Text" w:eastAsia="Microsoft YaHei" w:hAnsi="Sitka Text"/>
-        </w:rPr>
-        <w:t xml:space="preserve"> with the server.</w:t>
-      </w:r>
     </w:p>
     <w:p>
       <w:pPr>
@@ -8905,6 +9183,7 @@
           <w:rFonts w:ascii="Sitka Text" w:eastAsia="Microsoft YaHei" w:hAnsi="Sitka Text"/>
           <w:sz w:val="28"/>
         </w:rPr>
+        <w:lastRenderedPageBreak/>
         <w:t>Presentation Tier</w:t>
       </w:r>
       <w:bookmarkEnd w:id="154"/>
@@ -9023,136 +9302,40 @@
         </w:rPr>
         <w:t>. It provides a user interface through console input and output.</w:t>
       </w:r>
-    </w:p>
-    <w:p>
-      <w:pPr>
-        <w:pStyle w:val="Heading2"/>
-        <w:keepNext/>
-        <w:keepLines/>
-        <w:numPr>
-          <w:ilvl w:val="1"/>
-          <w:numId w:val="4"/>
-        </w:numPr>
-        <w:spacing w:before="0" w:beforeAutospacing="0" w:after="0" w:afterAutospacing="0" w:line="276" w:lineRule="auto"/>
-        <w:ind w:left="0" w:firstLine="0"/>
-        <w:jc w:val="both"/>
-        <w:rPr>
-          <w:rFonts w:ascii="Sitka Text" w:eastAsia="Microsoft YaHei" w:hAnsi="Sitka Text"/>
-          <w:sz w:val="28"/>
-        </w:rPr>
-      </w:pPr>
-      <w:bookmarkStart w:id="156" w:name="_Toc162448096"/>
-      <w:bookmarkStart w:id="157" w:name="_Toc162448995"/>
-      <w:r>
-        <w:rPr>
-          <w:rFonts w:ascii="Sitka Text" w:eastAsia="Microsoft YaHei" w:hAnsi="Sitka Text"/>
-          <w:sz w:val="28"/>
-        </w:rPr>
-        <w:t>Session Tier</w:t>
-      </w:r>
-      <w:bookmarkEnd w:id="156"/>
-      <w:bookmarkEnd w:id="157"/>
-    </w:p>
-    <w:p>
-      <w:pPr>
-        <w:pStyle w:val="TOC1"/>
-        <w:spacing w:after="0"/>
-        <w:jc w:val="both"/>
-      </w:pPr>
-      <w:r>
-        <w:t>The session tier, or data tier, typically manages reading and writing to a database or storage system. In this application</w:t>
-      </w:r>
-      <w:r>
-        <w:t>, although</w:t>
-      </w:r>
-      <w:r>
-        <w:t xml:space="preserve"> there is no database</w:t>
-      </w:r>
-      <w:r>
-        <w:t xml:space="preserve"> involved, the </w:t>
-      </w:r>
-      <w:r>
-        <w:rPr>
-          <w:rFonts w:ascii="Consolas" w:hAnsi="Consolas"/>
-        </w:rPr>
-        <w:t>Ser</w:t>
-      </w:r>
-      <w:r>
-        <w:rPr>
-          <w:rFonts w:ascii="Consolas" w:hAnsi="Consolas"/>
-        </w:rPr>
-        <w:t>verThread</w:t>
-      </w:r>
-      <w:r>
-        <w:t xml:space="preserve"> class</w:t>
-      </w:r>
-      <w:r>
-        <w:t xml:space="preserve"> fulfils a similar role</w:t>
-      </w:r>
-      <w:r>
-        <w:t>. While its primary responsibility is managing communication with clients, it also handles individual client sessions, including the storage of the message and all related read and write operations.</w:t>
-      </w:r>
-    </w:p>
-    <w:p>
-      <w:pPr>
-        <w:pStyle w:val="Heading1"/>
-        <w:keepNext/>
-        <w:keepLines/>
-        <w:numPr>
-          <w:ilvl w:val="0"/>
-          <w:numId w:val="4"/>
-        </w:numPr>
-        <w:spacing w:before="0" w:beforeAutospacing="0" w:after="0" w:afterAutospacing="0" w:line="276" w:lineRule="auto"/>
-        <w:ind w:left="0" w:firstLine="0"/>
-        <w:jc w:val="both"/>
-        <w:rPr>
-          <w:rFonts w:ascii="Sitka Text" w:eastAsia="Microsoft YaHei" w:hAnsi="Sitka Text"/>
-          <w:sz w:val="32"/>
-        </w:rPr>
-      </w:pPr>
-      <w:bookmarkStart w:id="158" w:name="_Toc162448097"/>
-      <w:bookmarkStart w:id="159" w:name="_Toc162448996"/>
-      <w:r>
-        <w:rPr>
-          <w:rFonts w:ascii="Sitka Text" w:eastAsia="Microsoft YaHei" w:hAnsi="Sitka Text"/>
-          <w:sz w:val="32"/>
-        </w:rPr>
-        <w:t>UML Diagrams</w:t>
-      </w:r>
-      <w:bookmarkEnd w:id="158"/>
-      <w:bookmarkEnd w:id="159"/>
-    </w:p>
-    <w:p>
-      <w:pPr>
-        <w:spacing w:after="0" w:line="276" w:lineRule="auto"/>
-        <w:jc w:val="both"/>
-        <w:rPr>
-          <w:rFonts w:ascii="Sitka Text" w:hAnsi="Sitka Text"/>
-        </w:rPr>
-      </w:pPr>
-      <w:r>
-        <w:rPr>
-          <w:rFonts w:ascii="Sitka Text" w:hAnsi="Sitka Text"/>
-        </w:rPr>
-        <w:t>The following UML diagrams show the client and server packages as generated in IntelliJ.</w:t>
-      </w:r>
-    </w:p>
-    <w:p>
-      <w:pPr>
-        <w:keepNext/>
-        <w:spacing w:after="0" w:line="276" w:lineRule="auto"/>
+      <w:r>
+        <w:rPr>
+          <w:rFonts w:ascii="Sitka Text" w:hAnsi="Sitka Text"/>
+        </w:rPr>
+        <w:t xml:space="preserve"> A sequence diagram is shown in Fig </w:t>
+      </w:r>
+      <w:r>
+        <w:rPr>
+          <w:rFonts w:ascii="Sitka Text" w:hAnsi="Sitka Text"/>
+        </w:rPr>
+        <w:t>3.2.1</w:t>
+      </w:r>
+      <w:r>
+        <w:rPr>
+          <w:rFonts w:ascii="Sitka Text" w:hAnsi="Sitka Text"/>
+        </w:rPr>
+        <w:t>.</w:t>
+      </w:r>
+    </w:p>
+    <w:p>
+      <w:pPr>
+        <w:pStyle w:val="Caption"/>
+        <w:spacing w:line="276" w:lineRule="auto"/>
         <w:jc w:val="center"/>
       </w:pPr>
       <w:r>
         <w:rPr>
           <w:noProof/>
         </w:rPr>
-        <w:lastRenderedPageBreak/>
         <w:drawing>
-          <wp:inline distT="0" distB="0" distL="0" distR="0" wp14:anchorId="2CC3460F" wp14:editId="0530AF7F">
-            <wp:extent cx="2270760" cy="4439126"/>
-            <wp:effectExtent l="190500" t="190500" r="186690" b="190500"/>
-            <wp:docPr id="21" name="Picture 21"/>
+          <wp:inline distT="0" distB="0" distL="0" distR="0" wp14:anchorId="53157DDB" wp14:editId="6D0287E9">
+            <wp:extent cx="4318741" cy="4259580"/>
+            <wp:effectExtent l="190500" t="190500" r="196215" b="198120"/>
+            <wp:docPr id="30" name="Picture 30"/>
             <wp:cNvGraphicFramePr>
               <a:graphicFrameLocks xmlns:a="http://schemas.openxmlformats.org/drawingml/2006/main" noChangeAspect="1"/>
             </wp:cNvGraphicFramePr>
@@ -9160,11 +9343,17 @@
               <a:graphicData uri="http://schemas.openxmlformats.org/drawingml/2006/picture">
                 <pic:pic xmlns:pic="http://schemas.openxmlformats.org/drawingml/2006/picture">
                   <pic:nvPicPr>
-                    <pic:cNvPr id="1" name=""/>
+                    <pic:cNvPr id="30" name="presentation_tier.png"/>
                     <pic:cNvPicPr/>
                   </pic:nvPicPr>
                   <pic:blipFill>
-                    <a:blip r:embed="rId8"/>
+                    <a:blip r:embed="rId9">
+                      <a:extLst>
+                        <a:ext uri="{28A0092B-C50C-407E-A947-70E740481C1C}">
+                          <a14:useLocalDpi xmlns:a14="http://schemas.microsoft.com/office/drawing/2010/main" val="0"/>
+                        </a:ext>
+                      </a:extLst>
+                    </a:blip>
                     <a:stretch>
                       <a:fillRect/>
                     </a:stretch>
@@ -9172,7 +9361,7 @@
                   <pic:spPr>
                     <a:xfrm>
                       <a:off x="0" y="0"/>
-                      <a:ext cx="2280327" cy="4457829"/>
+                      <a:ext cx="4328057" cy="4268769"/>
                     </a:xfrm>
                     <a:prstGeom prst="rect">
                       <a:avLst/>
@@ -9198,50 +9387,129 @@
     <w:p>
       <w:pPr>
         <w:pStyle w:val="Caption"/>
-        <w:spacing w:after="0" w:line="276" w:lineRule="auto"/>
+        <w:spacing w:line="276" w:lineRule="auto"/>
         <w:jc w:val="center"/>
+        <w:rPr>
+          <w:rFonts w:ascii="Sitka Text" w:hAnsi="Sitka Text"/>
+        </w:rPr>
       </w:pPr>
       <w:r>
         <w:t xml:space="preserve">Fig </w:t>
       </w:r>
       <w:r>
-        <w:fldChar w:fldCharType="begin"/>
-      </w:r>
-      <w:r>
-        <w:instrText xml:space="preserve"> SEQ Fig \* ARABIC </w:instrText>
-      </w:r>
-      <w:r>
-        <w:fldChar w:fldCharType="separate"/>
-      </w:r>
+        <w:t>3.2.1</w:t>
+      </w:r>
+      <w:r>
+        <w:t xml:space="preserve"> Presentation Tier</w:t>
+      </w:r>
+    </w:p>
+    <w:p>
+      <w:pPr>
+        <w:spacing w:line="276" w:lineRule="auto"/>
+        <w:rPr>
+          <w:rFonts w:ascii="Sitka Text" w:hAnsi="Sitka Text"/>
+        </w:rPr>
+      </w:pPr>
+      <w:r>
+        <w:rPr>
+          <w:rFonts w:ascii="Sitka Text" w:hAnsi="Sitka Text"/>
+        </w:rPr>
+        <w:br w:type="page"/>
+      </w:r>
+    </w:p>
+    <w:p>
+      <w:pPr>
+        <w:pStyle w:val="Heading2"/>
+        <w:keepNext/>
+        <w:keepLines/>
+        <w:numPr>
+          <w:ilvl w:val="1"/>
+          <w:numId w:val="4"/>
+        </w:numPr>
+        <w:spacing w:before="0" w:beforeAutospacing="0" w:after="0" w:afterAutospacing="0" w:line="276" w:lineRule="auto"/>
+        <w:ind w:left="0" w:firstLine="0"/>
+        <w:jc w:val="both"/>
+        <w:rPr>
+          <w:rFonts w:ascii="Sitka Text" w:eastAsia="Microsoft YaHei" w:hAnsi="Sitka Text"/>
+          <w:sz w:val="28"/>
+        </w:rPr>
+      </w:pPr>
+      <w:bookmarkStart w:id="156" w:name="_Toc162448096"/>
+      <w:bookmarkStart w:id="157" w:name="_Toc162448995"/>
+      <w:r>
+        <w:rPr>
+          <w:rFonts w:ascii="Sitka Text" w:eastAsia="Microsoft YaHei" w:hAnsi="Sitka Text"/>
+          <w:sz w:val="28"/>
+        </w:rPr>
+        <w:lastRenderedPageBreak/>
+        <w:t>Session Tier</w:t>
+      </w:r>
+      <w:bookmarkEnd w:id="156"/>
+      <w:bookmarkEnd w:id="157"/>
+    </w:p>
+    <w:p>
+      <w:pPr>
+        <w:pStyle w:val="TOC1"/>
+        <w:spacing w:after="0"/>
+        <w:jc w:val="both"/>
+      </w:pPr>
+      <w:r>
+        <w:t xml:space="preserve">The session tier, or data tier, typically manages reading and writing to a database or storage system. </w:t>
+      </w:r>
+      <w:r>
+        <w:t>In this application, there is no database involved</w:t>
+      </w:r>
+      <w:r>
+        <w:t>.</w:t>
+      </w:r>
+      <w:r>
+        <w:t xml:space="preserve"> </w:t>
+      </w:r>
+      <w:r>
+        <w:t>H</w:t>
+      </w:r>
+      <w:r>
+        <w:t xml:space="preserve">owever, the </w:t>
+      </w:r>
+      <w:proofErr w:type="spellStart"/>
+      <w:r>
+        <w:rPr>
+          <w:rFonts w:ascii="Consolas" w:hAnsi="Consolas"/>
+        </w:rPr>
+        <w:t>ServerThread</w:t>
+      </w:r>
+      <w:proofErr w:type="spellEnd"/>
+      <w:r>
+        <w:t xml:space="preserve"> class plays a crucial role in managing communication with clients and handling individual client sessions. It simulates some aspects of a database by storing messages in memory using a </w:t>
+      </w:r>
+      <w:r>
+        <w:rPr>
+          <w:rFonts w:ascii="Consolas" w:hAnsi="Consolas"/>
+        </w:rPr>
+        <w:t>HashMap</w:t>
+      </w:r>
+      <w:r>
+        <w:t xml:space="preserve">. </w:t>
+      </w:r>
+      <w:r>
+        <w:t>A sequence diagram is shown in Fig 3.3.1.</w:t>
+      </w:r>
+    </w:p>
+    <w:p>
+      <w:pPr>
+        <w:keepNext/>
+        <w:spacing w:line="276" w:lineRule="auto"/>
+        <w:jc w:val="center"/>
+      </w:pPr>
       <w:r>
         <w:rPr>
           <w:noProof/>
         </w:rPr>
-        <w:t>1</w:t>
-      </w:r>
-      <w:r>
-        <w:fldChar w:fldCharType="end"/>
-      </w:r>
-      <w:r>
-        <w:t xml:space="preserve"> Client Package</w:t>
-      </w:r>
-    </w:p>
-    <w:p>
-      <w:pPr>
-        <w:keepNext/>
-        <w:spacing w:after="0" w:line="276" w:lineRule="auto"/>
-        <w:jc w:val="center"/>
-      </w:pPr>
-      <w:r>
-        <w:rPr>
-          <w:noProof/>
-        </w:rPr>
-        <w:lastRenderedPageBreak/>
         <w:drawing>
-          <wp:inline distT="0" distB="0" distL="0" distR="0" wp14:anchorId="03DE5339" wp14:editId="523E6016">
-            <wp:extent cx="2619362" cy="4472216"/>
-            <wp:effectExtent l="190500" t="190500" r="181610" b="195580"/>
-            <wp:docPr id="20" name="Picture 20"/>
+          <wp:inline distT="0" distB="0" distL="0" distR="0" wp14:anchorId="5276CE0F" wp14:editId="57851A12">
+            <wp:extent cx="3634740" cy="4902116"/>
+            <wp:effectExtent l="190500" t="190500" r="194310" b="184785"/>
+            <wp:docPr id="32" name="Picture 32"/>
             <wp:cNvGraphicFramePr>
               <a:graphicFrameLocks xmlns:a="http://schemas.openxmlformats.org/drawingml/2006/main" noChangeAspect="1"/>
             </wp:cNvGraphicFramePr>
@@ -9249,11 +9517,17 @@
               <a:graphicData uri="http://schemas.openxmlformats.org/drawingml/2006/picture">
                 <pic:pic xmlns:pic="http://schemas.openxmlformats.org/drawingml/2006/picture">
                   <pic:nvPicPr>
-                    <pic:cNvPr id="1" name=""/>
+                    <pic:cNvPr id="32" name="session_tier.png"/>
                     <pic:cNvPicPr/>
                   </pic:nvPicPr>
                   <pic:blipFill>
-                    <a:blip r:embed="rId9"/>
+                    <a:blip r:embed="rId10">
+                      <a:extLst>
+                        <a:ext uri="{28A0092B-C50C-407E-A947-70E740481C1C}">
+                          <a14:useLocalDpi xmlns:a14="http://schemas.microsoft.com/office/drawing/2010/main" val="0"/>
+                        </a:ext>
+                      </a:extLst>
+                    </a:blip>
                     <a:stretch>
                       <a:fillRect/>
                     </a:stretch>
@@ -9261,7 +9535,7 @@
                   <pic:spPr>
                     <a:xfrm>
                       <a:off x="0" y="0"/>
-                      <a:ext cx="2619362" cy="4472216"/>
+                      <a:ext cx="3649381" cy="4921862"/>
                     </a:xfrm>
                     <a:prstGeom prst="rect">
                       <a:avLst/>
@@ -9287,7 +9561,7 @@
     <w:p>
       <w:pPr>
         <w:pStyle w:val="Caption"/>
-        <w:spacing w:after="0" w:line="276" w:lineRule="auto"/>
+        <w:spacing w:line="276" w:lineRule="auto"/>
         <w:jc w:val="center"/>
       </w:pPr>
       <w:r>
@@ -9306,19 +9580,22 @@
         <w:rPr>
           <w:noProof/>
         </w:rPr>
-        <w:t>2</w:t>
+        <w:t>3</w:t>
       </w:r>
       <w:r>
         <w:fldChar w:fldCharType="end"/>
       </w:r>
       <w:r>
-        <w:t xml:space="preserve"> Server package</w:t>
+        <w:t>.3.1 Session Tier</w:t>
       </w:r>
     </w:p>
     <w:p>
       <w:pPr>
         <w:spacing w:line="276" w:lineRule="auto"/>
       </w:pPr>
+      <w:r>
+        <w:br w:type="page"/>
+      </w:r>
     </w:p>
     <w:p>
       <w:pPr>
@@ -9337,6 +9614,278 @@
           <w:sz w:val="32"/>
         </w:rPr>
       </w:pPr>
+      <w:bookmarkStart w:id="158" w:name="_Toc162448097"/>
+      <w:bookmarkStart w:id="159" w:name="_Toc162448996"/>
+      <w:r>
+        <w:rPr>
+          <w:rFonts w:ascii="Sitka Text" w:eastAsia="Microsoft YaHei" w:hAnsi="Sitka Text"/>
+          <w:sz w:val="32"/>
+        </w:rPr>
+        <w:lastRenderedPageBreak/>
+        <w:t>UML Diagrams</w:t>
+      </w:r>
+      <w:bookmarkEnd w:id="158"/>
+      <w:bookmarkEnd w:id="159"/>
+    </w:p>
+    <w:p>
+      <w:pPr>
+        <w:spacing w:after="0" w:line="276" w:lineRule="auto"/>
+        <w:jc w:val="both"/>
+        <w:rPr>
+          <w:rFonts w:ascii="Sitka Text" w:hAnsi="Sitka Text"/>
+        </w:rPr>
+      </w:pPr>
+      <w:r>
+        <w:rPr>
+          <w:rFonts w:ascii="Sitka Text" w:hAnsi="Sitka Text"/>
+        </w:rPr>
+        <w:t>The following UML diagrams</w:t>
+      </w:r>
+      <w:r>
+        <w:rPr>
+          <w:rFonts w:ascii="Sitka Text" w:hAnsi="Sitka Text"/>
+        </w:rPr>
+        <w:t xml:space="preserve">, in Fig </w:t>
+      </w:r>
+      <w:r>
+        <w:rPr>
+          <w:rFonts w:ascii="Sitka Text" w:hAnsi="Sitka Text"/>
+        </w:rPr>
+        <w:t>4.1</w:t>
+      </w:r>
+      <w:r>
+        <w:rPr>
+          <w:rFonts w:ascii="Sitka Text" w:hAnsi="Sitka Text"/>
+        </w:rPr>
+        <w:t xml:space="preserve"> and </w:t>
+      </w:r>
+      <w:r>
+        <w:rPr>
+          <w:rFonts w:ascii="Sitka Text" w:hAnsi="Sitka Text"/>
+        </w:rPr>
+        <w:t>4.2</w:t>
+      </w:r>
+      <w:r>
+        <w:rPr>
+          <w:rFonts w:ascii="Sitka Text" w:hAnsi="Sitka Text"/>
+        </w:rPr>
+        <w:t>,</w:t>
+      </w:r>
+      <w:r>
+        <w:rPr>
+          <w:rFonts w:ascii="Sitka Text" w:hAnsi="Sitka Text"/>
+        </w:rPr>
+        <w:t xml:space="preserve"> show the client and server packages as generated in IntelliJ.</w:t>
+      </w:r>
+    </w:p>
+    <w:p>
+      <w:pPr>
+        <w:spacing w:after="0" w:line="276" w:lineRule="auto"/>
+        <w:jc w:val="both"/>
+        <w:rPr>
+          <w:rFonts w:ascii="Sitka Text" w:hAnsi="Sitka Text"/>
+        </w:rPr>
+      </w:pPr>
+    </w:p>
+    <w:p>
+      <w:pPr>
+        <w:keepNext/>
+        <w:spacing w:after="0" w:line="276" w:lineRule="auto"/>
+      </w:pPr>
+      <w:r>
+        <w:rPr>
+          <w:noProof/>
+        </w:rPr>
+        <w:drawing>
+          <wp:inline distT="0" distB="0" distL="0" distR="0" wp14:anchorId="2CC3460F" wp14:editId="3811745D">
+            <wp:extent cx="2461260" cy="4811538"/>
+            <wp:effectExtent l="190500" t="190500" r="186690" b="198755"/>
+            <wp:docPr id="21" name="Picture 21"/>
+            <wp:cNvGraphicFramePr>
+              <a:graphicFrameLocks xmlns:a="http://schemas.openxmlformats.org/drawingml/2006/main" noChangeAspect="1"/>
+            </wp:cNvGraphicFramePr>
+            <a:graphic xmlns:a="http://schemas.openxmlformats.org/drawingml/2006/main">
+              <a:graphicData uri="http://schemas.openxmlformats.org/drawingml/2006/picture">
+                <pic:pic xmlns:pic="http://schemas.openxmlformats.org/drawingml/2006/picture">
+                  <pic:nvPicPr>
+                    <pic:cNvPr id="1" name=""/>
+                    <pic:cNvPicPr/>
+                  </pic:nvPicPr>
+                  <pic:blipFill>
+                    <a:blip r:embed="rId11"/>
+                    <a:stretch>
+                      <a:fillRect/>
+                    </a:stretch>
+                  </pic:blipFill>
+                  <pic:spPr>
+                    <a:xfrm>
+                      <a:off x="0" y="0"/>
+                      <a:ext cx="2485784" cy="4859480"/>
+                    </a:xfrm>
+                    <a:prstGeom prst="rect">
+                      <a:avLst/>
+                    </a:prstGeom>
+                    <a:ln>
+                      <a:noFill/>
+                    </a:ln>
+                    <a:effectLst>
+                      <a:outerShdw blurRad="190500" algn="tl" rotWithShape="0">
+                        <a:srgbClr val="000000">
+                          <a:alpha val="70000"/>
+                        </a:srgbClr>
+                      </a:outerShdw>
+                    </a:effectLst>
+                  </pic:spPr>
+                </pic:pic>
+              </a:graphicData>
+            </a:graphic>
+          </wp:inline>
+        </w:drawing>
+      </w:r>
+      <w:r>
+        <w:rPr>
+          <w:noProof/>
+        </w:rPr>
+        <w:drawing>
+          <wp:inline distT="0" distB="0" distL="0" distR="0" wp14:anchorId="159B8D48" wp14:editId="4E301EB8">
+            <wp:extent cx="2461260" cy="4202277"/>
+            <wp:effectExtent l="190500" t="190500" r="186690" b="186055"/>
+            <wp:docPr id="33" name="Picture 33"/>
+            <wp:cNvGraphicFramePr>
+              <a:graphicFrameLocks xmlns:a="http://schemas.openxmlformats.org/drawingml/2006/main" noChangeAspect="1"/>
+            </wp:cNvGraphicFramePr>
+            <a:graphic xmlns:a="http://schemas.openxmlformats.org/drawingml/2006/main">
+              <a:graphicData uri="http://schemas.openxmlformats.org/drawingml/2006/picture">
+                <pic:pic xmlns:pic="http://schemas.openxmlformats.org/drawingml/2006/picture">
+                  <pic:nvPicPr>
+                    <pic:cNvPr id="1" name=""/>
+                    <pic:cNvPicPr/>
+                  </pic:nvPicPr>
+                  <pic:blipFill>
+                    <a:blip r:embed="rId12"/>
+                    <a:stretch>
+                      <a:fillRect/>
+                    </a:stretch>
+                  </pic:blipFill>
+                  <pic:spPr>
+                    <a:xfrm>
+                      <a:off x="0" y="0"/>
+                      <a:ext cx="2461260" cy="4202277"/>
+                    </a:xfrm>
+                    <a:prstGeom prst="rect">
+                      <a:avLst/>
+                    </a:prstGeom>
+                    <a:ln>
+                      <a:noFill/>
+                    </a:ln>
+                    <a:effectLst>
+                      <a:outerShdw blurRad="190500" algn="tl" rotWithShape="0">
+                        <a:srgbClr val="000000">
+                          <a:alpha val="70000"/>
+                        </a:srgbClr>
+                      </a:outerShdw>
+                    </a:effectLst>
+                  </pic:spPr>
+                </pic:pic>
+              </a:graphicData>
+            </a:graphic>
+          </wp:inline>
+        </w:drawing>
+      </w:r>
+    </w:p>
+    <w:p>
+      <w:pPr>
+        <w:pStyle w:val="Caption"/>
+        <w:spacing w:after="0" w:line="276" w:lineRule="auto"/>
+        <w:ind w:left="720" w:firstLine="720"/>
+      </w:pPr>
+      <w:r>
+        <w:t xml:space="preserve">Fig </w:t>
+      </w:r>
+      <w:r>
+        <w:fldChar w:fldCharType="begin"/>
+      </w:r>
+      <w:r>
+        <w:instrText xml:space="preserve"> SEQ Fig \* ARABIC </w:instrText>
+      </w:r>
+      <w:r>
+        <w:fldChar w:fldCharType="separate"/>
+      </w:r>
+      <w:r>
+        <w:rPr>
+          <w:noProof/>
+        </w:rPr>
+        <w:t>4</w:t>
+      </w:r>
+      <w:r>
+        <w:fldChar w:fldCharType="end"/>
+      </w:r>
+      <w:r>
+        <w:t>.1</w:t>
+      </w:r>
+      <w:r>
+        <w:t xml:space="preserve"> Client Package</w:t>
+      </w:r>
+      <w:r>
+        <w:tab/>
+      </w:r>
+      <w:r>
+        <w:tab/>
+      </w:r>
+      <w:r>
+        <w:tab/>
+      </w:r>
+      <w:r>
+        <w:tab/>
+      </w:r>
+      <w:r>
+        <w:t>Fig</w:t>
+      </w:r>
+      <w:r>
+        <w:t xml:space="preserve"> </w:t>
+      </w:r>
+      <w:r>
+        <w:t>4.2 Server package</w:t>
+      </w:r>
+    </w:p>
+    <w:p>
+      <w:pPr>
+        <w:pStyle w:val="Caption"/>
+        <w:spacing w:after="0" w:line="276" w:lineRule="auto"/>
+      </w:pPr>
+    </w:p>
+    <w:p>
+      <w:pPr>
+        <w:keepNext/>
+        <w:spacing w:after="0" w:line="276" w:lineRule="auto"/>
+        <w:jc w:val="center"/>
+      </w:pPr>
+    </w:p>
+    <w:p>
+      <w:pPr>
+        <w:spacing w:line="276" w:lineRule="auto"/>
+      </w:pPr>
+      <w:r>
+        <w:br w:type="page"/>
+      </w:r>
+    </w:p>
+    <w:p>
+      <w:pPr>
+        <w:pStyle w:val="Heading1"/>
+        <w:keepNext/>
+        <w:keepLines/>
+        <w:numPr>
+          <w:ilvl w:val="0"/>
+          <w:numId w:val="4"/>
+        </w:numPr>
+        <w:spacing w:before="0" w:beforeAutospacing="0" w:after="0" w:afterAutospacing="0" w:line="276" w:lineRule="auto"/>
+        <w:ind w:left="0" w:firstLine="0"/>
+        <w:jc w:val="both"/>
+        <w:rPr>
+          <w:rFonts w:ascii="Sitka Text" w:eastAsia="Microsoft YaHei" w:hAnsi="Sitka Text"/>
+          <w:sz w:val="32"/>
+        </w:rPr>
+      </w:pPr>
       <w:bookmarkStart w:id="160" w:name="_Sample_Input_&amp;"/>
       <w:bookmarkStart w:id="161" w:name="_Toc162448098"/>
       <w:bookmarkStart w:id="162" w:name="_Toc162448997"/>
@@ -9346,6 +9895,7 @@
           <w:rFonts w:ascii="Sitka Text" w:eastAsia="Microsoft YaHei" w:hAnsi="Sitka Text"/>
           <w:sz w:val="32"/>
         </w:rPr>
+        <w:lastRenderedPageBreak/>
         <w:t>Sample Input</w:t>
       </w:r>
       <w:r>
@@ -9372,7 +9922,46 @@
         <w:jc w:val="both"/>
       </w:pPr>
       <w:r>
-        <w:t>The following screenshots show interaction following valid requests to server</w:t>
+        <w:t xml:space="preserve">The following screenshots show interaction following valid requests to </w:t>
+      </w:r>
+      <w:r>
+        <w:t xml:space="preserve">the </w:t>
+      </w:r>
+      <w:r>
+        <w:t>server</w:t>
+      </w:r>
+      <w:r>
+        <w:t xml:space="preserve">, including uploading a message in Fig </w:t>
+      </w:r>
+      <w:r>
+        <w:t>5.1</w:t>
+      </w:r>
+      <w:r>
+        <w:t xml:space="preserve">, downloading a single message in Fig </w:t>
+      </w:r>
+      <w:r>
+        <w:t>5.2</w:t>
+      </w:r>
+      <w:r>
+        <w:t>, downloading all available messages in Fig 5</w:t>
+      </w:r>
+      <w:r>
+        <w:t>.3</w:t>
+      </w:r>
+      <w:r>
+        <w:t xml:space="preserve">, logging out of the session in Fig </w:t>
+      </w:r>
+      <w:r>
+        <w:t>5.4</w:t>
+      </w:r>
+      <w:r>
+        <w:t xml:space="preserve">, and quitting the application in Fig </w:t>
+      </w:r>
+      <w:r>
+        <w:t>5.5</w:t>
+      </w:r>
+      <w:r>
+        <w:t>.</w:t>
       </w:r>
     </w:p>
     <w:p>
@@ -9401,7 +9990,7 @@
                     <pic:cNvPicPr/>
                   </pic:nvPicPr>
                   <pic:blipFill>
-                    <a:blip r:embed="rId10"/>
+                    <a:blip r:embed="rId13"/>
                     <a:stretch>
                       <a:fillRect/>
                     </a:stretch>
@@ -9442,38 +10031,22 @@
         <w:t xml:space="preserve">Fig </w:t>
       </w:r>
       <w:r>
-        <w:fldChar w:fldCharType="begin"/>
-      </w:r>
-      <w:r>
-        <w:instrText xml:space="preserve"> SEQ Fig \* ARABIC </w:instrText>
-      </w:r>
-      <w:r>
-        <w:fldChar w:fldCharType="separate"/>
-      </w:r>
+        <w:t>5.1</w:t>
+      </w:r>
+      <w:r>
+        <w:t xml:space="preserve"> Upload message (valid)</w:t>
+      </w:r>
+    </w:p>
+    <w:p>
+      <w:pPr>
+        <w:keepNext/>
+        <w:spacing w:after="0" w:line="276" w:lineRule="auto"/>
+        <w:jc w:val="center"/>
+      </w:pPr>
       <w:r>
         <w:rPr>
           <w:noProof/>
         </w:rPr>
-        <w:t>3</w:t>
-      </w:r>
-      <w:r>
-        <w:fldChar w:fldCharType="end"/>
-      </w:r>
-      <w:r>
-        <w:t xml:space="preserve"> 1. Upload message (valid)</w:t>
-      </w:r>
-    </w:p>
-    <w:p>
-      <w:pPr>
-        <w:keepNext/>
-        <w:spacing w:after="0" w:line="276" w:lineRule="auto"/>
-        <w:jc w:val="center"/>
-      </w:pPr>
-      <w:r>
-        <w:rPr>
-          <w:noProof/>
-        </w:rPr>
-        <w:lastRenderedPageBreak/>
         <w:drawing>
           <wp:inline distT="0" distB="0" distL="0" distR="0" wp14:anchorId="4CA4589D" wp14:editId="7766A138">
             <wp:extent cx="2286319" cy="1343212"/>
@@ -9490,7 +10063,7 @@
                     <pic:cNvPicPr/>
                   </pic:nvPicPr>
                   <pic:blipFill>
-                    <a:blip r:embed="rId11"/>
+                    <a:blip r:embed="rId14"/>
                     <a:stretch>
                       <a:fillRect/>
                     </a:stretch>
@@ -9531,25 +10104,10 @@
         <w:t xml:space="preserve">Fig </w:t>
       </w:r>
       <w:r>
-        <w:fldChar w:fldCharType="begin"/>
-      </w:r>
-      <w:r>
-        <w:instrText xml:space="preserve"> SEQ Fig \* ARABIC </w:instrText>
-      </w:r>
-      <w:r>
-        <w:fldChar w:fldCharType="separate"/>
-      </w:r>
-      <w:r>
-        <w:rPr>
-          <w:noProof/>
-        </w:rPr>
-        <w:t>4</w:t>
-      </w:r>
-      <w:r>
-        <w:fldChar w:fldCharType="end"/>
-      </w:r>
-      <w:r>
-        <w:t xml:space="preserve"> 2. Read message using id (valid)</w:t>
+        <w:t>5.</w:t>
+      </w:r>
+      <w:r>
+        <w:t>2 Read message using id (valid)</w:t>
       </w:r>
     </w:p>
     <w:p>
@@ -9578,7 +10136,7 @@
                     <pic:cNvPicPr/>
                   </pic:nvPicPr>
                   <pic:blipFill>
-                    <a:blip r:embed="rId12"/>
+                    <a:blip r:embed="rId15"/>
                     <a:stretch>
                       <a:fillRect/>
                     </a:stretch>
@@ -9619,25 +10177,10 @@
         <w:t xml:space="preserve">Fig </w:t>
       </w:r>
       <w:r>
-        <w:fldChar w:fldCharType="begin"/>
-      </w:r>
-      <w:r>
-        <w:instrText xml:space="preserve"> SEQ Fig \* ARABIC </w:instrText>
-      </w:r>
-      <w:r>
-        <w:fldChar w:fldCharType="separate"/>
-      </w:r>
-      <w:r>
-        <w:rPr>
-          <w:noProof/>
-        </w:rPr>
-        <w:t>5</w:t>
-      </w:r>
-      <w:r>
-        <w:fldChar w:fldCharType="end"/>
-      </w:r>
-      <w:r>
-        <w:t xml:space="preserve">  3. Read all messages (valid)</w:t>
+        <w:t>5.3</w:t>
+      </w:r>
+      <w:r>
+        <w:t xml:space="preserve"> Read all messages (valid)</w:t>
       </w:r>
     </w:p>
     <w:p>
@@ -9666,7 +10209,7 @@
                     <pic:cNvPicPr/>
                   </pic:nvPicPr>
                   <pic:blipFill>
-                    <a:blip r:embed="rId13"/>
+                    <a:blip r:embed="rId16"/>
                     <a:stretch>
                       <a:fillRect/>
                     </a:stretch>
@@ -9707,37 +10250,23 @@
         <w:t xml:space="preserve">Fig </w:t>
       </w:r>
       <w:r>
-        <w:fldChar w:fldCharType="begin"/>
-      </w:r>
-      <w:r>
-        <w:instrText xml:space="preserve"> SEQ Fig \* ARABIC </w:instrText>
-      </w:r>
-      <w:r>
-        <w:fldChar w:fldCharType="separate"/>
-      </w:r>
+        <w:t>5.4</w:t>
+      </w:r>
+      <w:r>
+        <w:t xml:space="preserve"> Logout</w:t>
+      </w:r>
+    </w:p>
+    <w:p>
+      <w:pPr>
+        <w:keepNext/>
+        <w:spacing w:after="0" w:line="276" w:lineRule="auto"/>
+        <w:jc w:val="center"/>
+      </w:pPr>
       <w:r>
         <w:rPr>
           <w:noProof/>
         </w:rPr>
-        <w:t>6</w:t>
-      </w:r>
-      <w:r>
-        <w:fldChar w:fldCharType="end"/>
-      </w:r>
-      <w:r>
-        <w:t xml:space="preserve"> 4. Logout</w:t>
-      </w:r>
-    </w:p>
-    <w:p>
-      <w:pPr>
-        <w:keepNext/>
-        <w:spacing w:after="0" w:line="276" w:lineRule="auto"/>
-        <w:jc w:val="center"/>
-      </w:pPr>
-      <w:r>
-        <w:rPr>
-          <w:noProof/>
-        </w:rPr>
+        <w:lastRenderedPageBreak/>
         <w:drawing>
           <wp:inline distT="0" distB="0" distL="0" distR="0" wp14:anchorId="0EF5E21C" wp14:editId="369DA404">
             <wp:extent cx="2581635" cy="1019317"/>
@@ -9754,7 +10283,7 @@
                     <pic:cNvPicPr/>
                   </pic:nvPicPr>
                   <pic:blipFill>
-                    <a:blip r:embed="rId14"/>
+                    <a:blip r:embed="rId17"/>
                     <a:stretch>
                       <a:fillRect/>
                     </a:stretch>
@@ -9795,70 +10324,78 @@
         <w:t xml:space="preserve">Fig </w:t>
       </w:r>
       <w:r>
-        <w:fldChar w:fldCharType="begin"/>
-      </w:r>
-      <w:r>
-        <w:instrText xml:space="preserve"> SEQ Fig \* ARABIC </w:instrText>
-      </w:r>
-      <w:r>
-        <w:fldChar w:fldCharType="separate"/>
-      </w:r>
+        <w:t xml:space="preserve">5.5 </w:t>
+      </w:r>
+      <w:r>
+        <w:t>Quit program</w:t>
+      </w:r>
+    </w:p>
+    <w:p>
+      <w:pPr>
+        <w:spacing w:line="276" w:lineRule="auto"/>
+      </w:pPr>
+    </w:p>
+    <w:p>
+      <w:pPr>
+        <w:spacing w:after="0" w:line="276" w:lineRule="auto"/>
+        <w:jc w:val="both"/>
+        <w:rPr>
+          <w:rFonts w:ascii="Sitka Text" w:hAnsi="Sitka Text"/>
+        </w:rPr>
+      </w:pPr>
+      <w:r>
+        <w:rPr>
+          <w:rFonts w:ascii="Sitka Text" w:hAnsi="Sitka Text"/>
+        </w:rPr>
+        <w:t xml:space="preserve">Fig </w:t>
+      </w:r>
+      <w:r>
+        <w:rPr>
+          <w:rFonts w:ascii="Sitka Text" w:hAnsi="Sitka Text"/>
+        </w:rPr>
+        <w:t>5.6</w:t>
+      </w:r>
+      <w:r>
+        <w:rPr>
+          <w:rFonts w:ascii="Sitka Text" w:hAnsi="Sitka Text"/>
+        </w:rPr>
+        <w:t xml:space="preserve"> shows </w:t>
+      </w:r>
+      <w:r>
+        <w:rPr>
+          <w:rFonts w:ascii="Sitka Text" w:hAnsi="Sitka Text"/>
+        </w:rPr>
+        <w:t xml:space="preserve">all </w:t>
+      </w:r>
+      <w:r>
+        <w:rPr>
+          <w:rFonts w:ascii="Sitka Text" w:hAnsi="Sitka Text"/>
+        </w:rPr>
+        <w:t>the server output provided during the previous interaction</w:t>
+      </w:r>
+      <w:r>
+        <w:rPr>
+          <w:rFonts w:ascii="Sitka Text" w:hAnsi="Sitka Text"/>
+        </w:rPr>
+        <w:t>s</w:t>
+      </w:r>
+      <w:r>
+        <w:rPr>
+          <w:rFonts w:ascii="Sitka Text" w:hAnsi="Sitka Text"/>
+        </w:rPr>
+        <w:t>.</w:t>
+      </w:r>
+    </w:p>
+    <w:p>
+      <w:pPr>
+        <w:keepNext/>
+        <w:spacing w:after="0" w:line="276" w:lineRule="auto"/>
+        <w:jc w:val="center"/>
+      </w:pPr>
       <w:r>
         <w:rPr>
           <w:noProof/>
         </w:rPr>
-        <w:t>7</w:t>
-      </w:r>
-      <w:r>
-        <w:fldChar w:fldCharType="end"/>
-      </w:r>
-      <w:r>
-        <w:t xml:space="preserve"> 5. Quit program</w:t>
-      </w:r>
-    </w:p>
-    <w:p>
-      <w:pPr>
-        <w:spacing w:line="276" w:lineRule="auto"/>
-      </w:pPr>
-    </w:p>
-    <w:p>
-      <w:pPr>
-        <w:spacing w:after="0" w:line="276" w:lineRule="auto"/>
-        <w:jc w:val="both"/>
-        <w:rPr>
-          <w:rFonts w:ascii="Sitka Text" w:hAnsi="Sitka Text"/>
-        </w:rPr>
-      </w:pPr>
-      <w:r>
-        <w:rPr>
-          <w:rFonts w:ascii="Sitka Text" w:hAnsi="Sitka Text"/>
-        </w:rPr>
-        <w:t xml:space="preserve">Fig </w:t>
-      </w:r>
-      <w:r>
-        <w:rPr>
-          <w:rFonts w:ascii="Sitka Text" w:hAnsi="Sitka Text"/>
-        </w:rPr>
-        <w:t>8</w:t>
-      </w:r>
-      <w:r>
-        <w:rPr>
-          <w:rFonts w:ascii="Sitka Text" w:hAnsi="Sitka Text"/>
-        </w:rPr>
-        <w:t xml:space="preserve"> shows the server output provided during the previous interaction.</w:t>
-      </w:r>
-    </w:p>
-    <w:p>
-      <w:pPr>
-        <w:keepNext/>
-        <w:spacing w:after="0" w:line="276" w:lineRule="auto"/>
-        <w:jc w:val="center"/>
-      </w:pPr>
-      <w:r>
-        <w:rPr>
-          <w:noProof/>
-        </w:rPr>
-        <w:lastRenderedPageBreak/>
         <w:drawing>
           <wp:inline distT="0" distB="0" distL="0" distR="0" wp14:anchorId="4ECBAC8E" wp14:editId="0C120F00">
             <wp:extent cx="3048425" cy="2876951"/>
@@ -9875,7 +10412,7 @@
                     <pic:cNvPicPr/>
                   </pic:nvPicPr>
                   <pic:blipFill>
-                    <a:blip r:embed="rId15"/>
+                    <a:blip r:embed="rId18"/>
                     <a:stretch>
                       <a:fillRect/>
                     </a:stretch>
@@ -9916,25 +10453,13 @@
         <w:t xml:space="preserve">Fig </w:t>
       </w:r>
       <w:r>
-        <w:fldChar w:fldCharType="begin"/>
-      </w:r>
-      <w:r>
-        <w:instrText xml:space="preserve"> SEQ Fig \* ARABIC </w:instrText>
-      </w:r>
-      <w:r>
-        <w:fldChar w:fldCharType="separate"/>
-      </w:r>
-      <w:r>
-        <w:rPr>
-          <w:noProof/>
-        </w:rPr>
-        <w:t>8</w:t>
-      </w:r>
-      <w:r>
-        <w:fldChar w:fldCharType="end"/>
-      </w:r>
-      <w:r>
-        <w:t xml:space="preserve"> Server side</w:t>
+        <w:t>5.6</w:t>
+      </w:r>
+      <w:r>
+        <w:t xml:space="preserve"> </w:t>
+      </w:r>
+      <w:r>
+        <w:t>Server-side</w:t>
       </w:r>
     </w:p>
     <w:p>
@@ -9942,6 +10467,10 @@
         <w:pStyle w:val="Heading1"/>
         <w:keepNext/>
         <w:keepLines/>
+        <w:numPr>
+          <w:ilvl w:val="0"/>
+          <w:numId w:val="4"/>
+        </w:numPr>
         <w:spacing w:before="0" w:beforeAutospacing="0" w:after="0" w:afterAutospacing="0" w:line="276" w:lineRule="auto"/>
         <w:jc w:val="both"/>
         <w:rPr>
@@ -10046,7 +10575,19 @@
         <w:rPr>
           <w:rFonts w:ascii="Sitka Text" w:hAnsi="Sitka Text"/>
         </w:rPr>
-        <w:t>The login credentials for the application is lowercase ‘admin’ for</w:t>
+        <w:t xml:space="preserve">The login credentials for the application </w:t>
+      </w:r>
+      <w:r>
+        <w:rPr>
+          <w:rFonts w:ascii="Sitka Text" w:hAnsi="Sitka Text"/>
+        </w:rPr>
+        <w:t>are</w:t>
+      </w:r>
+      <w:r>
+        <w:rPr>
+          <w:rFonts w:ascii="Sitka Text" w:hAnsi="Sitka Text"/>
+        </w:rPr>
+        <w:t xml:space="preserve"> lowercase ‘admin’ for</w:t>
       </w:r>
       <w:r>
         <w:rPr>
@@ -10058,13 +10599,13 @@
         <w:rPr>
           <w:rFonts w:ascii="Sitka Text" w:hAnsi="Sitka Text"/>
         </w:rPr>
-        <w:t xml:space="preserve"> the username and for the password. </w:t>
-      </w:r>
-      <w:r>
-        <w:rPr>
-          <w:rFonts w:ascii="Sitka Text" w:hAnsi="Sitka Text"/>
-        </w:rPr>
-        <w:t>The very basic a</w:t>
+        <w:t xml:space="preserve"> the username and the password. </w:t>
+      </w:r>
+      <w:r>
+        <w:rPr>
+          <w:rFonts w:ascii="Sitka Text" w:hAnsi="Sitka Text"/>
+        </w:rPr>
+        <w:t>The basic a</w:t>
       </w:r>
       <w:r>
         <w:rPr>
@@ -10082,7 +10623,7 @@
         <w:rPr>
           <w:rFonts w:ascii="Sitka Text" w:hAnsi="Sitka Text"/>
         </w:rPr>
-        <w:t>9</w:t>
+        <w:t>6.2.1</w:t>
       </w:r>
       <w:r>
         <w:rPr>
@@ -10106,7 +10647,7 @@
         <w:rPr>
           <w:rFonts w:ascii="Sitka Text" w:hAnsi="Sitka Text"/>
         </w:rPr>
-        <w:t>10</w:t>
+        <w:t>6.2.2</w:t>
       </w:r>
       <w:r>
         <w:rPr>
@@ -10145,7 +10686,7 @@
                     <pic:cNvPicPr/>
                   </pic:nvPicPr>
                   <pic:blipFill>
-                    <a:blip r:embed="rId16"/>
+                    <a:blip r:embed="rId19"/>
                     <a:stretch>
                       <a:fillRect/>
                     </a:stretch>
@@ -10189,25 +10730,16 @@
         <w:t xml:space="preserve">Fig </w:t>
       </w:r>
       <w:r>
-        <w:fldChar w:fldCharType="begin"/>
-      </w:r>
-      <w:r>
-        <w:instrText xml:space="preserve"> SEQ Fig \* ARABIC </w:instrText>
-      </w:r>
-      <w:r>
-        <w:fldChar w:fldCharType="separate"/>
-      </w:r>
-      <w:r>
-        <w:rPr>
-          <w:noProof/>
-        </w:rPr>
-        <w:t>9</w:t>
-      </w:r>
-      <w:r>
-        <w:fldChar w:fldCharType="end"/>
-      </w:r>
-      <w:r>
-        <w:t xml:space="preserve"> Check two words provided</w:t>
+        <w:t>6.2.1</w:t>
+      </w:r>
+      <w:r>
+        <w:t xml:space="preserve"> Check two words</w:t>
+      </w:r>
+      <w:r>
+        <w:t xml:space="preserve"> are</w:t>
+      </w:r>
+      <w:r>
+        <w:t xml:space="preserve"> provided</w:t>
       </w:r>
     </w:p>
     <w:p>
@@ -10224,6 +10756,7 @@
           <w:szCs w:val="22"/>
           <w:lang w:eastAsia="en-US"/>
         </w:rPr>
+        <w:lastRenderedPageBreak/>
         <w:drawing>
           <wp:inline distT="0" distB="0" distL="0" distR="0" wp14:anchorId="5AD551AE" wp14:editId="36FD2FB0">
             <wp:extent cx="5039428" cy="476316"/>
@@ -10240,7 +10773,7 @@
                     <pic:cNvPicPr/>
                   </pic:nvPicPr>
                   <pic:blipFill>
-                    <a:blip r:embed="rId17"/>
+                    <a:blip r:embed="rId20"/>
                     <a:stretch>
                       <a:fillRect/>
                     </a:stretch>
@@ -10284,22 +10817,7 @@
         <w:t xml:space="preserve">Fig </w:t>
       </w:r>
       <w:r>
-        <w:fldChar w:fldCharType="begin"/>
-      </w:r>
-      <w:r>
-        <w:instrText xml:space="preserve"> SEQ Fig \* ARABIC </w:instrText>
-      </w:r>
-      <w:r>
-        <w:fldChar w:fldCharType="separate"/>
-      </w:r>
-      <w:r>
-        <w:rPr>
-          <w:noProof/>
-        </w:rPr>
-        <w:t>10</w:t>
-      </w:r>
-      <w:r>
-        <w:fldChar w:fldCharType="end"/>
+        <w:t>6.2.2</w:t>
       </w:r>
       <w:r>
         <w:t xml:space="preserve"> Check credentials match hardcoded</w:t>
@@ -10515,7 +11033,13 @@
         <w:rPr>
           <w:rFonts w:ascii="Sitka Text" w:hAnsi="Sitka Text"/>
         </w:rPr>
-        <w:t>Run the server:</w:t>
+        <w:t>Run the server</w:t>
+      </w:r>
+      <w:r>
+        <w:rPr>
+          <w:rFonts w:ascii="Sitka Text" w:hAnsi="Sitka Text"/>
+        </w:rPr>
+        <w:t xml:space="preserve"> and expect the response shown in Fig 6.4.1.</w:t>
       </w:r>
     </w:p>
     <w:p>
@@ -10568,7 +11092,7 @@
                     <pic:cNvPicPr/>
                   </pic:nvPicPr>
                   <pic:blipFill>
-                    <a:blip r:embed="rId18"/>
+                    <a:blip r:embed="rId21"/>
                     <a:stretch>
                       <a:fillRect/>
                     </a:stretch>
@@ -10609,26 +11133,14 @@
         <w:t xml:space="preserve">Fig </w:t>
       </w:r>
       <w:r>
-        <w:fldChar w:fldCharType="begin"/>
-      </w:r>
-      <w:r>
-        <w:instrText xml:space="preserve"> SEQ Fig \* ARABIC </w:instrText>
-      </w:r>
-      <w:r>
-        <w:fldChar w:fldCharType="separate"/>
-      </w:r>
-      <w:r>
-        <w:rPr>
-          <w:noProof/>
-        </w:rPr>
-        <w:t>11</w:t>
-      </w:r>
-      <w:r>
-        <w:fldChar w:fldCharType="end"/>
+        <w:t>6.4.1</w:t>
       </w:r>
       <w:r>
         <w:t xml:space="preserve"> Server</w:t>
       </w:r>
+      <w:r>
+        <w:t xml:space="preserve"> ready response</w:t>
+      </w:r>
     </w:p>
     <w:p>
       <w:pPr>
@@ -10655,7 +11167,7 @@
         <w:rPr>
           <w:rFonts w:ascii="Sitka Text" w:hAnsi="Sitka Text"/>
         </w:rPr>
-        <w:t>:</w:t>
+        <w:t xml:space="preserve"> and expect the response shown in Fig 6.4.2.</w:t>
       </w:r>
     </w:p>
     <w:p>
@@ -10710,7 +11222,7 @@
                     <pic:cNvPicPr/>
                   </pic:nvPicPr>
                   <pic:blipFill>
-                    <a:blip r:embed="rId19"/>
+                    <a:blip r:embed="rId22"/>
                     <a:stretch>
                       <a:fillRect/>
                     </a:stretch>
@@ -10755,80 +11267,88 @@
         <w:t xml:space="preserve">Fig </w:t>
       </w:r>
       <w:r>
-        <w:fldChar w:fldCharType="begin"/>
-      </w:r>
-      <w:r>
-        <w:instrText xml:space="preserve"> SEQ Fig \* ARABIC </w:instrText>
-      </w:r>
-      <w:r>
-        <w:fldChar w:fldCharType="separate"/>
-      </w:r>
-      <w:r>
-        <w:rPr>
+        <w:t>6.4.2</w:t>
+      </w:r>
+      <w:r>
+        <w:t xml:space="preserve"> Client</w:t>
+      </w:r>
+    </w:p>
+    <w:p>
+      <w:pPr>
+        <w:spacing w:after="0" w:line="276" w:lineRule="auto"/>
+        <w:jc w:val="both"/>
+        <w:rPr>
+          <w:rFonts w:ascii="Sitka Text" w:hAnsi="Sitka Text"/>
+        </w:rPr>
+      </w:pPr>
+      <w:r>
+        <w:rPr>
+          <w:rFonts w:ascii="Sitka Text" w:hAnsi="Sitka Text"/>
+          <w:b/>
+        </w:rPr>
+        <w:t xml:space="preserve">Step 4: </w:t>
+      </w:r>
+      <w:r>
+        <w:rPr>
+          <w:rFonts w:ascii="Sitka Text" w:hAnsi="Sitka Text"/>
+        </w:rPr>
+        <w:t xml:space="preserve">Enter username and password </w:t>
+      </w:r>
+      <w:r>
+        <w:rPr>
+          <w:rFonts w:ascii="Consolas" w:hAnsi="Consolas"/>
+        </w:rPr>
+        <w:t>‘admin admin’</w:t>
+      </w:r>
+      <w:r>
+        <w:rPr>
+          <w:rFonts w:ascii="Sitka Text" w:hAnsi="Sitka Text"/>
+        </w:rPr>
+        <w:t xml:space="preserve">. Output </w:t>
+      </w:r>
+      <w:r>
+        <w:rPr>
+          <w:rFonts w:ascii="Sitka Text" w:hAnsi="Sitka Text"/>
+        </w:rPr>
+        <w:t xml:space="preserve">detailing a successful connection and login </w:t>
+      </w:r>
+      <w:r>
+        <w:rPr>
+          <w:rFonts w:ascii="Sitka Text" w:hAnsi="Sitka Text"/>
+        </w:rPr>
+        <w:t xml:space="preserve">from both the client and server is </w:t>
+      </w:r>
+      <w:r>
+        <w:rPr>
+          <w:rFonts w:ascii="Sitka Text" w:hAnsi="Sitka Text"/>
+        </w:rPr>
+        <w:t xml:space="preserve">shown in Fig </w:t>
+      </w:r>
+      <w:r>
+        <w:rPr>
+          <w:rFonts w:ascii="Sitka Text" w:hAnsi="Sitka Text"/>
+        </w:rPr>
+        <w:t>6.4.3 and Fig 6.4.4 respectively</w:t>
+      </w:r>
+      <w:r>
+        <w:rPr>
+          <w:rFonts w:ascii="Sitka Text" w:hAnsi="Sitka Text"/>
+        </w:rPr>
+        <w:t>.</w:t>
+      </w:r>
+    </w:p>
+    <w:p>
+      <w:pPr>
+        <w:keepNext/>
+        <w:spacing w:after="0" w:line="276" w:lineRule="auto"/>
+        <w:jc w:val="center"/>
+      </w:pPr>
+      <w:r>
+        <w:rPr>
+          <w:rFonts w:ascii="Sitka Text" w:hAnsi="Sitka Text"/>
           <w:noProof/>
         </w:rPr>
-        <w:t>12</w:t>
-      </w:r>
-      <w:r>
-        <w:fldChar w:fldCharType="end"/>
-      </w:r>
-      <w:r>
-        <w:t xml:space="preserve"> Client</w:t>
-      </w:r>
-    </w:p>
-    <w:p>
-      <w:pPr>
-        <w:spacing w:after="0" w:line="276" w:lineRule="auto"/>
-        <w:jc w:val="both"/>
-        <w:rPr>
-          <w:rFonts w:ascii="Consolas" w:hAnsi="Consolas"/>
-        </w:rPr>
-      </w:pPr>
-      <w:r>
-        <w:rPr>
-          <w:rFonts w:ascii="Sitka Text" w:hAnsi="Sitka Text"/>
-          <w:b/>
-        </w:rPr>
-        <w:t xml:space="preserve">Step 4: </w:t>
-      </w:r>
-      <w:r>
-        <w:rPr>
-          <w:rFonts w:ascii="Sitka Text" w:hAnsi="Sitka Text"/>
-        </w:rPr>
-        <w:t xml:space="preserve">Enter username and password </w:t>
-      </w:r>
-      <w:r>
-        <w:rPr>
-          <w:rFonts w:ascii="Consolas" w:hAnsi="Consolas"/>
-        </w:rPr>
-        <w:t xml:space="preserve">‘admin </w:t>
-      </w:r>
-      <w:proofErr w:type="spellStart"/>
-      <w:r>
-        <w:rPr>
-          <w:rFonts w:ascii="Consolas" w:hAnsi="Consolas"/>
-        </w:rPr>
-        <w:t>admin</w:t>
-      </w:r>
-      <w:proofErr w:type="spellEnd"/>
-      <w:r>
-        <w:rPr>
-          <w:rFonts w:ascii="Consolas" w:hAnsi="Consolas"/>
-        </w:rPr>
-        <w:t>’</w:t>
-      </w:r>
-    </w:p>
-    <w:p>
-      <w:pPr>
-        <w:keepNext/>
-        <w:spacing w:after="0" w:line="276" w:lineRule="auto"/>
-        <w:jc w:val="center"/>
-      </w:pPr>
-      <w:r>
-        <w:rPr>
-          <w:rFonts w:ascii="Sitka Text" w:hAnsi="Sitka Text"/>
-          <w:noProof/>
-        </w:rPr>
+        <w:lastRenderedPageBreak/>
         <w:drawing>
           <wp:inline distT="0" distB="0" distL="0" distR="0" wp14:anchorId="2A5329D5" wp14:editId="21363B7A">
             <wp:extent cx="2156460" cy="1905710"/>
@@ -10845,7 +11365,7 @@
                     <pic:cNvPicPr/>
                   </pic:nvPicPr>
                   <pic:blipFill>
-                    <a:blip r:embed="rId20"/>
+                    <a:blip r:embed="rId23"/>
                     <a:stretch>
                       <a:fillRect/>
                     </a:stretch>
@@ -10886,22 +11406,7 @@
         <w:t xml:space="preserve">Fig </w:t>
       </w:r>
       <w:r>
-        <w:fldChar w:fldCharType="begin"/>
-      </w:r>
-      <w:r>
-        <w:instrText xml:space="preserve"> SEQ Fig \* ARABIC </w:instrText>
-      </w:r>
-      <w:r>
-        <w:fldChar w:fldCharType="separate"/>
-      </w:r>
-      <w:r>
-        <w:rPr>
-          <w:noProof/>
-        </w:rPr>
-        <w:t>13</w:t>
-      </w:r>
-      <w:r>
-        <w:fldChar w:fldCharType="end"/>
+        <w:t>6.4.3</w:t>
       </w:r>
       <w:r>
         <w:t xml:space="preserve"> Client</w:t>
@@ -10914,14 +11419,11 @@
         <w:jc w:val="center"/>
       </w:pPr>
       <w:r>
-        <w:rPr>
-          <w:noProof/>
-        </w:rPr>
         <w:drawing>
-          <wp:inline distT="0" distB="0" distL="0" distR="0" wp14:anchorId="06D1F61A" wp14:editId="356990E3">
-            <wp:extent cx="2827020" cy="951229"/>
-            <wp:effectExtent l="190500" t="190500" r="182880" b="192405"/>
-            <wp:docPr id="7" name="Picture 7"/>
+          <wp:inline distT="0" distB="0" distL="0" distR="0" wp14:anchorId="5DBFA5E3" wp14:editId="11B886F0">
+            <wp:extent cx="2552700" cy="1447568"/>
+            <wp:effectExtent l="190500" t="190500" r="190500" b="191135"/>
+            <wp:docPr id="27" name="Picture 27"/>
             <wp:cNvGraphicFramePr>
               <a:graphicFrameLocks xmlns:a="http://schemas.openxmlformats.org/drawingml/2006/main" noChangeAspect="1"/>
             </wp:cNvGraphicFramePr>
@@ -10933,7 +11435,7 @@
                     <pic:cNvPicPr/>
                   </pic:nvPicPr>
                   <pic:blipFill>
-                    <a:blip r:embed="rId21"/>
+                    <a:blip r:embed="rId24"/>
                     <a:stretch>
                       <a:fillRect/>
                     </a:stretch>
@@ -10941,7 +11443,7 @@
                   <pic:spPr>
                     <a:xfrm>
                       <a:off x="0" y="0"/>
-                      <a:ext cx="2876483" cy="967872"/>
+                      <a:ext cx="2566626" cy="1455465"/>
                     </a:xfrm>
                     <a:prstGeom prst="rect">
                       <a:avLst/>
@@ -10977,22 +11479,7 @@
         <w:t xml:space="preserve">Fig </w:t>
       </w:r>
       <w:r>
-        <w:fldChar w:fldCharType="begin"/>
-      </w:r>
-      <w:r>
-        <w:instrText xml:space="preserve"> SEQ Fig \* ARABIC </w:instrText>
-      </w:r>
-      <w:r>
-        <w:fldChar w:fldCharType="separate"/>
-      </w:r>
-      <w:r>
-        <w:rPr>
-          <w:noProof/>
-        </w:rPr>
-        <w:t>14</w:t>
-      </w:r>
-      <w:r>
-        <w:fldChar w:fldCharType="end"/>
+        <w:t>6.4.4</w:t>
       </w:r>
       <w:r>
         <w:t xml:space="preserve"> Server</w:t>
@@ -11024,7 +11511,19 @@
         <w:rPr>
           <w:rFonts w:ascii="Sitka Text" w:hAnsi="Sitka Text"/>
         </w:rPr>
-        <w:t>Interact with client using onscreen instructions.</w:t>
+        <w:t xml:space="preserve">Interact with </w:t>
+      </w:r>
+      <w:r>
+        <w:rPr>
+          <w:rFonts w:ascii="Sitka Text" w:hAnsi="Sitka Text"/>
+        </w:rPr>
+        <w:t>the server</w:t>
+      </w:r>
+      <w:r>
+        <w:rPr>
+          <w:rFonts w:ascii="Sitka Text" w:hAnsi="Sitka Text"/>
+        </w:rPr>
+        <w:t xml:space="preserve"> using onscreen instructions.</w:t>
       </w:r>
       <w:r>
         <w:rPr>
@@ -11038,24 +11537,30 @@
             <w:rStyle w:val="Hyperlink"/>
             <w:rFonts w:ascii="Sitka Text" w:hAnsi="Sitka Text"/>
           </w:rPr>
-          <w:t>part 5</w:t>
+          <w:t>Part 2: Application Implementation, 5. Sample Input and Output Data</w:t>
         </w:r>
       </w:hyperlink>
-    </w:p>
-    <w:p>
-      <w:pPr>
-        <w:spacing w:after="0" w:line="276" w:lineRule="auto"/>
-        <w:jc w:val="both"/>
-        <w:rPr>
-          <w:rFonts w:ascii="Sitka Text" w:hAnsi="Sitka Text"/>
-        </w:rPr>
-      </w:pPr>
-      <w:r>
-        <w:rPr>
-          <w:rFonts w:ascii="Sitka Text" w:hAnsi="Sitka Text"/>
-          <w:b/>
-        </w:rPr>
-        <w:lastRenderedPageBreak/>
+      <w:r>
+        <w:rPr>
+          <w:rStyle w:val="Hyperlink"/>
+          <w:rFonts w:ascii="Sitka Text" w:hAnsi="Sitka Text"/>
+        </w:rPr>
+        <w:t>.</w:t>
+      </w:r>
+    </w:p>
+    <w:p>
+      <w:pPr>
+        <w:spacing w:after="0" w:line="276" w:lineRule="auto"/>
+        <w:jc w:val="both"/>
+        <w:rPr>
+          <w:rFonts w:ascii="Sitka Text" w:hAnsi="Sitka Text"/>
+        </w:rPr>
+      </w:pPr>
+      <w:r>
+        <w:rPr>
+          <w:rFonts w:ascii="Sitka Text" w:hAnsi="Sitka Text"/>
+          <w:b/>
+        </w:rPr>
         <w:t xml:space="preserve">Step 6: </w:t>
       </w:r>
       <w:r>
@@ -11098,6 +11603,12 @@
         <w:rPr>
           <w:rFonts w:ascii="Sitka Text" w:hAnsi="Sitka Text"/>
         </w:rPr>
+        <w:t>,</w:t>
+      </w:r>
+      <w:r>
+        <w:rPr>
+          <w:rFonts w:ascii="Sitka Text" w:hAnsi="Sitka Text"/>
+        </w:rPr>
         <w:t xml:space="preserve"> and the client using</w:t>
       </w:r>
       <w:r>
@@ -11110,7 +11621,31 @@
         <w:rPr>
           <w:rFonts w:ascii="Sitka Text" w:hAnsi="Sitka Text"/>
         </w:rPr>
-        <w:t xml:space="preserve"> Quit option or </w:t>
+        <w:t xml:space="preserve"> </w:t>
+      </w:r>
+      <w:r>
+        <w:rPr>
+          <w:rFonts w:ascii="Sitka Text" w:hAnsi="Sitka Text"/>
+        </w:rPr>
+        <w:t xml:space="preserve">‘5. </w:t>
+      </w:r>
+      <w:r>
+        <w:rPr>
+          <w:rFonts w:ascii="Sitka Text" w:hAnsi="Sitka Text"/>
+        </w:rPr>
+        <w:t>Quit</w:t>
+      </w:r>
+      <w:r>
+        <w:rPr>
+          <w:rFonts w:ascii="Sitka Text" w:hAnsi="Sitka Text"/>
+        </w:rPr>
+        <w:t>’</w:t>
+      </w:r>
+      <w:r>
+        <w:rPr>
+          <w:rFonts w:ascii="Sitka Text" w:hAnsi="Sitka Text"/>
+        </w:rPr>
+        <w:t xml:space="preserve"> option or </w:t>
       </w:r>
       <w:r>
         <w:rPr>
@@ -11193,7 +11728,19 @@
         <w:rPr>
           <w:rFonts w:ascii="Sitka Text" w:hAnsi="Sitka Text"/>
         </w:rPr>
-        <w:t xml:space="preserve">design, functionality and implementation details. A breakdown of the Java sources files involved is provided, </w:t>
+        <w:t xml:space="preserve">design, functionality and implementation details. A breakdown of the Java </w:t>
+      </w:r>
+      <w:r>
+        <w:rPr>
+          <w:rFonts w:ascii="Sitka Text" w:hAnsi="Sitka Text"/>
+        </w:rPr>
+        <w:t>source</w:t>
+      </w:r>
+      <w:r>
+        <w:rPr>
+          <w:rFonts w:ascii="Sitka Text" w:hAnsi="Sitka Text"/>
+        </w:rPr>
+        <w:t xml:space="preserve"> files involved is provided, </w:t>
       </w:r>
       <w:r>
         <w:rPr>
@@ -11235,7 +11782,31 @@
         <w:rPr>
           <w:rFonts w:ascii="Sitka Text" w:hAnsi="Sitka Text"/>
         </w:rPr>
-        <w:t>the interaction between the server and the client. Finally, running instructions are provided to demonstrate the set up and running of the application, including necessary</w:t>
+        <w:t xml:space="preserve">the interaction between the server and the client. Finally, running instructions are provided to demonstrate the </w:t>
+      </w:r>
+      <w:r>
+        <w:rPr>
+          <w:rFonts w:ascii="Sitka Text" w:hAnsi="Sitka Text"/>
+        </w:rPr>
+        <w:t>set-up</w:t>
+      </w:r>
+      <w:r>
+        <w:rPr>
+          <w:rFonts w:ascii="Sitka Text" w:hAnsi="Sitka Text"/>
+        </w:rPr>
+        <w:t xml:space="preserve"> and running of the application, including </w:t>
+      </w:r>
+      <w:r>
+        <w:rPr>
+          <w:rFonts w:ascii="Sitka Text" w:hAnsi="Sitka Text"/>
+        </w:rPr>
+        <w:t xml:space="preserve">the </w:t>
+      </w:r>
+      <w:r>
+        <w:rPr>
+          <w:rFonts w:ascii="Sitka Text" w:hAnsi="Sitka Text"/>
+        </w:rPr>
+        <w:t>necessary</w:t>
       </w:r>
       <w:r>
         <w:rPr>
@@ -11319,7 +11890,7 @@
                     </pic:cNvPicPr>
                   </pic:nvPicPr>
                   <pic:blipFill>
-                    <a:blip r:embed="rId22" cstate="print">
+                    <a:blip r:embed="rId25" cstate="print">
                       <a:extLst>
                         <a:ext uri="{28A0092B-C50C-407E-A947-70E740481C1C}">
                           <a14:useLocalDpi xmlns:a14="http://schemas.microsoft.com/office/drawing/2010/main" val="0"/>
@@ -11356,7 +11927,7 @@
         </w:rPr>
         <w:t xml:space="preserve"> </w:t>
       </w:r>
-      <w:hyperlink r:id="rId23" w:history="1">
+      <w:hyperlink r:id="rId26" w:history="1">
         <w:r>
           <w:rPr>
             <w:rStyle w:val="Hyperlink"/>
@@ -11398,7 +11969,7 @@
                     </pic:cNvPicPr>
                   </pic:nvPicPr>
                   <pic:blipFill>
-                    <a:blip r:embed="rId24" cstate="print">
+                    <a:blip r:embed="rId27" cstate="print">
                       <a:extLst>
                         <a:ext uri="{28A0092B-C50C-407E-A947-70E740481C1C}">
                           <a14:useLocalDpi xmlns:a14="http://schemas.microsoft.com/office/drawing/2010/main" val="0"/>
@@ -11435,7 +12006,7 @@
         </w:rPr>
         <w:t xml:space="preserve"> </w:t>
       </w:r>
-      <w:hyperlink r:id="rId25" w:history="1">
+      <w:hyperlink r:id="rId28" w:history="1">
         <w:r>
           <w:rPr>
             <w:rStyle w:val="Hyperlink"/>
@@ -12656,6 +13227,8 @@
       </w:pPr>
       <w:bookmarkStart w:id="267" w:name="_Toc162448125"/>
       <w:bookmarkStart w:id="268" w:name="_Toc162449024"/>
+      <w:bookmarkStart w:id="269" w:name="_Description_of_Message"/>
+      <w:bookmarkEnd w:id="269"/>
       <w:r>
         <w:rPr>
           <w:rFonts w:ascii="Sitka Text" w:hAnsi="Sitka Text"/>
@@ -16113,8 +16686,8 @@
           <w:szCs w:val="28"/>
         </w:rPr>
       </w:pPr>
-      <w:bookmarkStart w:id="269" w:name="_Toc162448126"/>
-      <w:bookmarkStart w:id="270" w:name="_Toc162449025"/>
+      <w:bookmarkStart w:id="270" w:name="_Toc162448126"/>
+      <w:bookmarkStart w:id="271" w:name="_Toc162449025"/>
       <w:r>
         <w:rPr>
           <w:rFonts w:ascii="Sitka Text" w:hAnsi="Sitka Text"/>
@@ -16124,8 +16697,8 @@
         </w:rPr>
         <w:t>Error Handling</w:t>
       </w:r>
-      <w:bookmarkEnd w:id="269"/>
       <w:bookmarkEnd w:id="270"/>
+      <w:bookmarkEnd w:id="271"/>
     </w:p>
     <w:p>
       <w:pPr>
@@ -16191,8 +16764,8 @@
           <w:szCs w:val="28"/>
         </w:rPr>
       </w:pPr>
-      <w:bookmarkStart w:id="271" w:name="_Toc162448127"/>
-      <w:bookmarkStart w:id="272" w:name="_Toc162449026"/>
+      <w:bookmarkStart w:id="272" w:name="_Toc162448127"/>
+      <w:bookmarkStart w:id="273" w:name="_Toc162449026"/>
       <w:r>
         <w:rPr>
           <w:rFonts w:ascii="Sitka Text" w:hAnsi="Sitka Text"/>
@@ -16202,8 +16775,8 @@
         </w:rPr>
         <w:t>Service Session Management</w:t>
       </w:r>
-      <w:bookmarkEnd w:id="271"/>
       <w:bookmarkEnd w:id="272"/>
+      <w:bookmarkEnd w:id="273"/>
     </w:p>
     <w:p>
       <w:pPr>
@@ -16281,7 +16854,21 @@
           <w:rFonts w:ascii="Sitka Text" w:hAnsi="Sitka Text"/>
           <w:color w:val="000000" w:themeColor="text1"/>
         </w:rPr>
-        <w:t>Details about the session are logged upon initialisation as depicted in Fig 15.</w:t>
+        <w:t xml:space="preserve">Details about the session are logged upon initialisation as depicted in Fig </w:t>
+      </w:r>
+      <w:r>
+        <w:rPr>
+          <w:rFonts w:ascii="Sitka Text" w:hAnsi="Sitka Text"/>
+          <w:color w:val="000000" w:themeColor="text1"/>
+        </w:rPr>
+        <w:t>4.6.1</w:t>
+      </w:r>
+      <w:r>
+        <w:rPr>
+          <w:rFonts w:ascii="Sitka Text" w:hAnsi="Sitka Text"/>
+          <w:color w:val="000000" w:themeColor="text1"/>
+        </w:rPr>
+        <w:t>.</w:t>
       </w:r>
       <w:r>
         <w:rPr>
@@ -16329,7 +16916,7 @@
                     <pic:cNvPicPr/>
                   </pic:nvPicPr>
                   <pic:blipFill>
-                    <a:blip r:embed="rId26"/>
+                    <a:blip r:embed="rId29"/>
                     <a:stretch>
                       <a:fillRect/>
                     </a:stretch>
@@ -16360,25 +16947,18 @@
         <w:t xml:space="preserve">Fig </w:t>
       </w:r>
       <w:r>
-        <w:fldChar w:fldCharType="begin"/>
-      </w:r>
-      <w:r>
-        <w:instrText xml:space="preserve"> SEQ Fig \* ARABIC </w:instrText>
-      </w:r>
-      <w:r>
-        <w:fldChar w:fldCharType="separate"/>
-      </w:r>
-      <w:r>
-        <w:rPr>
-          <w:noProof/>
-        </w:rPr>
-        <w:t>15</w:t>
-      </w:r>
-      <w:r>
-        <w:fldChar w:fldCharType="end"/>
-      </w:r>
-      <w:r>
-        <w:t xml:space="preserve"> ServerThread – log </w:t>
+        <w:t>4.6.1</w:t>
+      </w:r>
+      <w:r>
+        <w:t xml:space="preserve"> </w:t>
+      </w:r>
+      <w:proofErr w:type="spellStart"/>
+      <w:r>
+        <w:t>ServerThread</w:t>
+      </w:r>
+      <w:proofErr w:type="spellEnd"/>
+      <w:r>
+        <w:t xml:space="preserve"> – log </w:t>
       </w:r>
       <w:r>
         <w:t>SSL</w:t>
@@ -16396,21 +16976,28 @@
         <w:t>The session validity is then checked before proceeding</w:t>
       </w:r>
       <w:r>
-        <w:t>, as shown in Fig 16.</w:t>
-      </w:r>
-      <w:r>
-        <w:t xml:space="preserve"> </w:t>
-      </w:r>
-      <w:r>
-        <w:t>The handling of all message functions occurs within the context of a valid SSL session.</w:t>
+        <w:t xml:space="preserve">, as shown in Fig </w:t>
+      </w:r>
+      <w:r>
+        <w:t>4.6.2</w:t>
+      </w:r>
+      <w:r>
+        <w:t>.</w:t>
+      </w:r>
+      <w:r>
+        <w:t xml:space="preserve"> The handling of all message functions occurs within the context of a valid SSL session.</w:t>
       </w:r>
     </w:p>
     <w:p>
       <w:pPr>
         <w:keepNext/>
+        <w:spacing w:line="276" w:lineRule="auto"/>
         <w:jc w:val="center"/>
       </w:pPr>
       <w:r>
+        <w:rPr>
+          <w:noProof/>
+        </w:rPr>
         <w:drawing>
           <wp:inline distT="0" distB="0" distL="0" distR="0" wp14:anchorId="18A775E4" wp14:editId="16D9D31E">
             <wp:extent cx="4058216" cy="676369"/>
@@ -16427,7 +17014,7 @@
                     <pic:cNvPicPr/>
                   </pic:nvPicPr>
                   <pic:blipFill>
-                    <a:blip r:embed="rId27"/>
+                    <a:blip r:embed="rId30"/>
                     <a:stretch>
                       <a:fillRect/>
                     </a:stretch>
@@ -16461,28 +17048,14 @@
     <w:p>
       <w:pPr>
         <w:pStyle w:val="Caption"/>
+        <w:spacing w:line="276" w:lineRule="auto"/>
         <w:jc w:val="center"/>
       </w:pPr>
       <w:r>
         <w:t xml:space="preserve">Fig </w:t>
       </w:r>
       <w:r>
-        <w:fldChar w:fldCharType="begin"/>
-      </w:r>
-      <w:r>
-        <w:instrText xml:space="preserve"> SEQ Fig \* ARABIC </w:instrText>
-      </w:r>
-      <w:r>
-        <w:fldChar w:fldCharType="separate"/>
-      </w:r>
-      <w:r>
-        <w:rPr>
-          <w:noProof/>
-        </w:rPr>
-        <w:t>16</w:t>
-      </w:r>
-      <w:r>
-        <w:fldChar w:fldCharType="end"/>
+        <w:t>4.6.2</w:t>
       </w:r>
       <w:r>
         <w:t xml:space="preserve"> Session validity check</w:t>
@@ -16501,13 +17074,19 @@
         <w:rPr>
           <w:color w:val="000000" w:themeColor="text1"/>
         </w:rPr>
-        <w:t>The output of a successful conne</w:t>
-      </w:r>
-      <w:r>
-        <w:rPr>
-          <w:color w:val="000000" w:themeColor="text1"/>
-        </w:rPr>
-        <w:t>ction is shown in Fig 17.</w:t>
+        <w:t xml:space="preserve">The output of a successful connection is shown in Fig </w:t>
+      </w:r>
+      <w:r>
+        <w:rPr>
+          <w:color w:val="000000" w:themeColor="text1"/>
+        </w:rPr>
+        <w:t>4.6.3</w:t>
+      </w:r>
+      <w:r>
+        <w:rPr>
+          <w:color w:val="000000" w:themeColor="text1"/>
+        </w:rPr>
+        <w:t>.</w:t>
       </w:r>
     </w:p>
     <w:p>
@@ -16536,7 +17115,7 @@
                     <pic:cNvPicPr/>
                   </pic:nvPicPr>
                   <pic:blipFill>
-                    <a:blip r:embed="rId28"/>
+                    <a:blip r:embed="rId31"/>
                     <a:stretch>
                       <a:fillRect/>
                     </a:stretch>
@@ -16577,77 +17156,93 @@
         <w:t xml:space="preserve">Fig </w:t>
       </w:r>
       <w:r>
-        <w:fldChar w:fldCharType="begin"/>
-      </w:r>
-      <w:r>
-        <w:instrText xml:space="preserve"> SEQ Fig \* ARABIC </w:instrText>
-      </w:r>
-      <w:r>
-        <w:fldChar w:fldCharType="separate"/>
-      </w:r>
-      <w:r>
-        <w:rPr>
+        <w:t>4.6.3</w:t>
+      </w:r>
+      <w:r>
+        <w:t xml:space="preserve"> Output on </w:t>
+      </w:r>
+      <w:r>
+        <w:t xml:space="preserve">a </w:t>
+      </w:r>
+      <w:r>
+        <w:t>successful connection</w:t>
+      </w:r>
+      <w:r>
+        <w:t xml:space="preserve"> (server)</w:t>
+      </w:r>
+    </w:p>
+    <w:p>
+      <w:pPr>
+        <w:spacing w:line="276" w:lineRule="auto"/>
+        <w:rPr>
+          <w:rFonts w:ascii="Sitka Text" w:hAnsi="Sitka Text"/>
+        </w:rPr>
+      </w:pPr>
+      <w:r>
+        <w:rPr>
+          <w:rFonts w:ascii="Sitka Text" w:hAnsi="Sitka Text"/>
+        </w:rPr>
+        <w:t xml:space="preserve">If the session is invalid a warning is logged and the connection is closed, as shown in Fig </w:t>
+      </w:r>
+      <w:r>
+        <w:rPr>
+          <w:rFonts w:ascii="Sitka Text" w:hAnsi="Sitka Text"/>
+        </w:rPr>
+        <w:t>4.6.4</w:t>
+      </w:r>
+      <w:r>
+        <w:rPr>
+          <w:rFonts w:ascii="Sitka Text" w:hAnsi="Sitka Text"/>
+        </w:rPr>
+        <w:t xml:space="preserve">. The code snippet in Fig </w:t>
+      </w:r>
+      <w:r>
+        <w:rPr>
+          <w:rFonts w:ascii="Sitka Text" w:hAnsi="Sitka Text"/>
+        </w:rPr>
+        <w:t>4.6.5</w:t>
+      </w:r>
+      <w:r>
+        <w:rPr>
+          <w:rFonts w:ascii="Sitka Text" w:hAnsi="Sitka Text"/>
+        </w:rPr>
+        <w:t xml:space="preserve"> shows the catching of </w:t>
+      </w:r>
+      <w:r>
+        <w:rPr>
+          <w:rFonts w:ascii="Sitka Text" w:hAnsi="Sitka Text"/>
+        </w:rPr>
+        <w:t>S</w:t>
+      </w:r>
+      <w:r>
+        <w:rPr>
+          <w:rFonts w:ascii="Consolas" w:hAnsi="Consolas"/>
+        </w:rPr>
+        <w:t>SLHandshakeExceptions</w:t>
+      </w:r>
+      <w:r>
+        <w:rPr>
+          <w:rFonts w:ascii="Sitka Text" w:hAnsi="Sitka Text"/>
+        </w:rPr>
+        <w:t xml:space="preserve"> and actions taken on invalid sessions.</w:t>
+      </w:r>
+      <w:r>
+        <w:rPr>
+          <w:rFonts w:ascii="Sitka Text" w:hAnsi="Sitka Text"/>
+        </w:rPr>
+        <w:t xml:space="preserve"> Client-side output detailing exception is shown in Fig 4.6.6.</w:t>
+      </w:r>
+    </w:p>
+    <w:p>
+      <w:pPr>
+        <w:keepNext/>
+        <w:spacing w:line="276" w:lineRule="auto"/>
+        <w:jc w:val="center"/>
+      </w:pPr>
+      <w:r>
+        <w:rPr>
+          <w:rFonts w:ascii="Sitka Text" w:hAnsi="Sitka Text"/>
           <w:noProof/>
-        </w:rPr>
-        <w:t>17</w:t>
-      </w:r>
-      <w:r>
-        <w:fldChar w:fldCharType="end"/>
-      </w:r>
-      <w:r>
-        <w:t xml:space="preserve"> Output on </w:t>
-      </w:r>
-      <w:r>
-        <w:t xml:space="preserve">a </w:t>
-      </w:r>
-      <w:r>
-        <w:t>successful connection</w:t>
-      </w:r>
-      <w:r>
-        <w:t xml:space="preserve"> (server)</w:t>
-      </w:r>
-    </w:p>
-    <w:p>
-      <w:pPr>
-        <w:rPr>
-          <w:rFonts w:ascii="Sitka Text" w:hAnsi="Sitka Text"/>
-        </w:rPr>
-      </w:pPr>
-      <w:r>
-        <w:rPr>
-          <w:rFonts w:ascii="Sitka Text" w:hAnsi="Sitka Text"/>
-        </w:rPr>
-        <w:t>If the session is invalid a warning is logged and the connection is closed</w:t>
-      </w:r>
-      <w:r>
-        <w:rPr>
-          <w:rFonts w:ascii="Sitka Text" w:hAnsi="Sitka Text"/>
-        </w:rPr>
-        <w:t xml:space="preserve">, as shown in Fig 18. The code snippet in Fig 19 shows the catching of </w:t>
-      </w:r>
-      <w:proofErr w:type="spellStart"/>
-      <w:r>
-        <w:rPr>
-          <w:rFonts w:ascii="Sitka Text" w:hAnsi="Sitka Text"/>
-        </w:rPr>
-        <w:t>SSLHandshakeExceptions</w:t>
-      </w:r>
-      <w:proofErr w:type="spellEnd"/>
-      <w:r>
-        <w:rPr>
-          <w:rFonts w:ascii="Sitka Text" w:hAnsi="Sitka Text"/>
-        </w:rPr>
-        <w:t xml:space="preserve"> and actions taken on invalid sessions.</w:t>
-      </w:r>
-    </w:p>
-    <w:p>
-      <w:pPr>
-        <w:keepNext/>
-        <w:jc w:val="center"/>
-      </w:pPr>
-      <w:r>
-        <w:rPr>
-          <w:rFonts w:ascii="Sitka Text" w:hAnsi="Sitka Text"/>
         </w:rPr>
         <w:drawing>
           <wp:inline distT="0" distB="0" distL="0" distR="0" wp14:anchorId="16E022CC" wp14:editId="1C2C9D65">
@@ -16665,7 +17260,7 @@
                     <pic:cNvPicPr/>
                   </pic:nvPicPr>
                   <pic:blipFill>
-                    <a:blip r:embed="rId29"/>
+                    <a:blip r:embed="rId32"/>
                     <a:stretch>
                       <a:fillRect/>
                     </a:stretch>
@@ -16699,39 +17294,29 @@
     <w:p>
       <w:pPr>
         <w:pStyle w:val="Caption"/>
+        <w:spacing w:line="276" w:lineRule="auto"/>
         <w:jc w:val="center"/>
       </w:pPr>
       <w:r>
         <w:t xml:space="preserve">Fig </w:t>
       </w:r>
       <w:r>
-        <w:fldChar w:fldCharType="begin"/>
-      </w:r>
-      <w:r>
-        <w:instrText xml:space="preserve"> SEQ Fig \* ARABIC </w:instrText>
-      </w:r>
-      <w:r>
-        <w:fldChar w:fldCharType="separate"/>
-      </w:r>
+        <w:t>4.6.4</w:t>
+      </w:r>
+      <w:r>
+        <w:t xml:space="preserve"> Output on an unsuccessful connection (server)</w:t>
+      </w:r>
+    </w:p>
+    <w:p>
+      <w:pPr>
+        <w:keepNext/>
+        <w:spacing w:line="276" w:lineRule="auto"/>
+        <w:jc w:val="center"/>
+      </w:pPr>
       <w:r>
         <w:rPr>
           <w:noProof/>
         </w:rPr>
-        <w:t>18</w:t>
-      </w:r>
-      <w:r>
-        <w:fldChar w:fldCharType="end"/>
-      </w:r>
-      <w:r>
-        <w:t xml:space="preserve"> Output on an unsuccessful connection (server)</w:t>
-      </w:r>
-    </w:p>
-    <w:p>
-      <w:pPr>
-        <w:keepNext/>
-        <w:jc w:val="center"/>
-      </w:pPr>
-      <w:r>
         <w:lastRenderedPageBreak/>
         <w:drawing>
           <wp:inline distT="0" distB="0" distL="0" distR="0" wp14:anchorId="41D186FF" wp14:editId="08A313AD">
@@ -16749,7 +17334,7 @@
                     <pic:cNvPicPr/>
                   </pic:nvPicPr>
                   <pic:blipFill>
-                    <a:blip r:embed="rId30"/>
+                    <a:blip r:embed="rId33"/>
                     <a:stretch>
                       <a:fillRect/>
                     </a:stretch>
@@ -16783,39 +17368,29 @@
     <w:p>
       <w:pPr>
         <w:pStyle w:val="Caption"/>
+        <w:spacing w:line="276" w:lineRule="auto"/>
         <w:jc w:val="center"/>
       </w:pPr>
       <w:r>
         <w:t xml:space="preserve">Fig </w:t>
       </w:r>
       <w:r>
-        <w:fldChar w:fldCharType="begin"/>
-      </w:r>
-      <w:r>
-        <w:instrText xml:space="preserve"> SEQ Fig \* ARABIC </w:instrText>
-      </w:r>
-      <w:r>
-        <w:fldChar w:fldCharType="separate"/>
-      </w:r>
+        <w:t>4.6.5</w:t>
+      </w:r>
+      <w:r>
+        <w:t xml:space="preserve"> Exception handling on server</w:t>
+      </w:r>
+    </w:p>
+    <w:p>
+      <w:pPr>
+        <w:keepNext/>
+        <w:spacing w:line="276" w:lineRule="auto"/>
+        <w:jc w:val="center"/>
+      </w:pPr>
       <w:r>
         <w:rPr>
           <w:noProof/>
         </w:rPr>
-        <w:t>19</w:t>
-      </w:r>
-      <w:r>
-        <w:fldChar w:fldCharType="end"/>
-      </w:r>
-      <w:r>
-        <w:t xml:space="preserve"> Exception handling on server</w:t>
-      </w:r>
-    </w:p>
-    <w:p>
-      <w:pPr>
-        <w:keepNext/>
-        <w:jc w:val="center"/>
-      </w:pPr>
-      <w:r>
         <w:drawing>
           <wp:inline distT="0" distB="0" distL="0" distR="0" wp14:anchorId="56539312" wp14:editId="0BFE2355">
             <wp:extent cx="2667000" cy="1245665"/>
@@ -16832,7 +17407,7 @@
                     <pic:cNvPicPr/>
                   </pic:nvPicPr>
                   <pic:blipFill>
-                    <a:blip r:embed="rId31"/>
+                    <a:blip r:embed="rId34"/>
                     <a:stretch>
                       <a:fillRect/>
                     </a:stretch>
@@ -16866,128 +17441,139 @@
     <w:p>
       <w:pPr>
         <w:pStyle w:val="Caption"/>
+        <w:spacing w:line="276" w:lineRule="auto"/>
         <w:jc w:val="center"/>
       </w:pPr>
       <w:r>
         <w:t xml:space="preserve">Fig </w:t>
       </w:r>
       <w:r>
-        <w:fldChar w:fldCharType="begin"/>
-      </w:r>
-      <w:r>
-        <w:instrText xml:space="preserve"> SEQ Fig \* ARABIC </w:instrText>
-      </w:r>
-      <w:r>
-        <w:fldChar w:fldCharType="separate"/>
-      </w:r>
+        <w:t>4.6.6</w:t>
+      </w:r>
+      <w:r>
+        <w:t xml:space="preserve"> </w:t>
+      </w:r>
+      <w:r>
+        <w:t>Client-side</w:t>
+      </w:r>
+      <w:r>
+        <w:t xml:space="preserve"> details</w:t>
+      </w:r>
+    </w:p>
+    <w:p>
+      <w:pPr>
+        <w:spacing w:line="276" w:lineRule="auto"/>
+        <w:rPr>
+          <w:rFonts w:ascii="Consolas" w:hAnsi="Consolas"/>
+          <w:color w:val="000000" w:themeColor="text1"/>
+        </w:rPr>
+      </w:pPr>
+      <w:r>
+        <w:rPr>
+          <w:rFonts w:ascii="Sitka Text" w:hAnsi="Sitka Text"/>
+          <w:color w:val="000000" w:themeColor="text1"/>
+        </w:rPr>
+        <w:t>Session clean-up is performed upon session termination.</w:t>
+      </w:r>
+      <w:r>
+        <w:rPr>
+          <w:rFonts w:ascii="Sitka Text" w:hAnsi="Sitka Text"/>
+          <w:color w:val="000000" w:themeColor="text1"/>
+        </w:rPr>
+        <w:t xml:space="preserve"> This is handled by both the </w:t>
+      </w:r>
+      <w:r>
+        <w:rPr>
+          <w:rFonts w:ascii="Consolas" w:hAnsi="Consolas"/>
+          <w:color w:val="000000" w:themeColor="text1"/>
+        </w:rPr>
+        <w:t>quit</w:t>
+      </w:r>
+      <w:r>
+        <w:rPr>
+          <w:rFonts w:ascii="Sitka Text" w:hAnsi="Sitka Text"/>
+          <w:color w:val="000000" w:themeColor="text1"/>
+        </w:rPr>
+        <w:t xml:space="preserve">() and </w:t>
+      </w:r>
+      <w:r>
+        <w:rPr>
+          <w:rFonts w:ascii="Consolas" w:hAnsi="Consolas"/>
+          <w:color w:val="000000" w:themeColor="text1"/>
+        </w:rPr>
+        <w:t>logout</w:t>
+      </w:r>
+      <w:r>
+        <w:rPr>
+          <w:rFonts w:ascii="Sitka Text" w:hAnsi="Sitka Text"/>
+          <w:color w:val="000000" w:themeColor="text1"/>
+        </w:rPr>
+        <w:t xml:space="preserve">() methods in </w:t>
+      </w:r>
+      <w:r>
+        <w:rPr>
+          <w:rFonts w:ascii="Consolas" w:hAnsi="Consolas"/>
+          <w:color w:val="000000" w:themeColor="text1"/>
+        </w:rPr>
+        <w:t>ServerThread</w:t>
+      </w:r>
+      <w:r>
+        <w:rPr>
+          <w:rFonts w:ascii="Consolas" w:hAnsi="Consolas"/>
+          <w:color w:val="000000" w:themeColor="text1"/>
+        </w:rPr>
+        <w:t xml:space="preserve">, </w:t>
+      </w:r>
+      <w:r>
+        <w:rPr>
+          <w:rFonts w:ascii="Sitka Text" w:hAnsi="Sitka Text"/>
+          <w:color w:val="000000" w:themeColor="text1"/>
+        </w:rPr>
+        <w:t>show</w:t>
+      </w:r>
+      <w:r>
+        <w:rPr>
+          <w:rFonts w:ascii="Sitka Text" w:hAnsi="Sitka Text"/>
+          <w:color w:val="000000" w:themeColor="text1"/>
+        </w:rPr>
+        <w:t>n</w:t>
+      </w:r>
+      <w:r>
+        <w:rPr>
+          <w:rFonts w:ascii="Sitka Text" w:hAnsi="Sitka Text"/>
+          <w:color w:val="000000" w:themeColor="text1"/>
+        </w:rPr>
+        <w:t xml:space="preserve"> in Fig </w:t>
+      </w:r>
+      <w:r>
+        <w:rPr>
+          <w:rFonts w:ascii="Sitka Text" w:hAnsi="Sitka Text"/>
+          <w:color w:val="000000" w:themeColor="text1"/>
+        </w:rPr>
+        <w:t>4.6.7</w:t>
+      </w:r>
+      <w:r>
+        <w:rPr>
+          <w:rFonts w:ascii="Sitka Text" w:hAnsi="Sitka Text"/>
+          <w:color w:val="000000" w:themeColor="text1"/>
+        </w:rPr>
+        <w:t>.</w:t>
+      </w:r>
+    </w:p>
+    <w:p>
+      <w:pPr>
+        <w:keepNext/>
+        <w:spacing w:line="276" w:lineRule="auto"/>
+        <w:jc w:val="center"/>
+      </w:pPr>
       <w:r>
         <w:rPr>
           <w:noProof/>
         </w:rPr>
-        <w:t>20</w:t>
-      </w:r>
-      <w:r>
-        <w:fldChar w:fldCharType="end"/>
-      </w:r>
-      <w:r>
-        <w:t xml:space="preserve"> Client side details</w:t>
-      </w:r>
-    </w:p>
-    <w:p>
-      <w:pPr>
-        <w:rPr>
-          <w:rFonts w:ascii="Consolas" w:hAnsi="Consolas"/>
-          <w:color w:val="000000" w:themeColor="text1"/>
-        </w:rPr>
-      </w:pPr>
-      <w:r>
-        <w:rPr>
-          <w:rFonts w:ascii="Sitka Text" w:hAnsi="Sitka Text"/>
-          <w:color w:val="000000" w:themeColor="text1"/>
-        </w:rPr>
-        <w:t>Session clean-up is performed upon session termination.</w:t>
-      </w:r>
-      <w:r>
-        <w:rPr>
-          <w:rFonts w:ascii="Sitka Text" w:hAnsi="Sitka Text"/>
-          <w:color w:val="000000" w:themeColor="text1"/>
-        </w:rPr>
-        <w:t xml:space="preserve"> This is handled by both the </w:t>
-      </w:r>
-      <w:r>
-        <w:rPr>
-          <w:rFonts w:ascii="Consolas" w:hAnsi="Consolas"/>
-          <w:color w:val="000000" w:themeColor="text1"/>
-        </w:rPr>
-        <w:t>quit</w:t>
-      </w:r>
-      <w:r>
-        <w:rPr>
-          <w:rFonts w:ascii="Sitka Text" w:hAnsi="Sitka Text"/>
-          <w:color w:val="000000" w:themeColor="text1"/>
-        </w:rPr>
-        <w:t xml:space="preserve">() and </w:t>
-      </w:r>
-      <w:r>
-        <w:rPr>
-          <w:rFonts w:ascii="Consolas" w:hAnsi="Consolas"/>
-          <w:color w:val="000000" w:themeColor="text1"/>
-        </w:rPr>
-        <w:t>logout</w:t>
-      </w:r>
-      <w:r>
-        <w:rPr>
-          <w:rFonts w:ascii="Sitka Text" w:hAnsi="Sitka Text"/>
-          <w:color w:val="000000" w:themeColor="text1"/>
-        </w:rPr>
-        <w:t xml:space="preserve">() methods in </w:t>
-      </w:r>
-      <w:r>
-        <w:rPr>
-          <w:rFonts w:ascii="Consolas" w:hAnsi="Consolas"/>
-          <w:color w:val="000000" w:themeColor="text1"/>
-        </w:rPr>
-        <w:t>ServerThread</w:t>
-      </w:r>
-      <w:r>
-        <w:rPr>
-          <w:rFonts w:ascii="Consolas" w:hAnsi="Consolas"/>
-          <w:color w:val="000000" w:themeColor="text1"/>
-        </w:rPr>
-        <w:t xml:space="preserve">, </w:t>
-      </w:r>
-      <w:r>
-        <w:rPr>
-          <w:rFonts w:ascii="Sitka Text" w:hAnsi="Sitka Text"/>
-          <w:color w:val="000000" w:themeColor="text1"/>
-        </w:rPr>
-        <w:t>show</w:t>
-      </w:r>
-      <w:r>
-        <w:rPr>
-          <w:rFonts w:ascii="Sitka Text" w:hAnsi="Sitka Text"/>
-          <w:color w:val="000000" w:themeColor="text1"/>
-        </w:rPr>
-        <w:t>n</w:t>
-      </w:r>
-      <w:r>
-        <w:rPr>
-          <w:rFonts w:ascii="Sitka Text" w:hAnsi="Sitka Text"/>
-          <w:color w:val="000000" w:themeColor="text1"/>
-        </w:rPr>
-        <w:t xml:space="preserve"> in Fig 21.</w:t>
-      </w:r>
-    </w:p>
-    <w:p>
-      <w:pPr>
-        <w:keepNext/>
-        <w:jc w:val="center"/>
-      </w:pPr>
-      <w:r>
         <w:drawing>
-          <wp:inline distT="0" distB="0" distL="0" distR="0" wp14:anchorId="19BE5451" wp14:editId="0733F9E5">
-            <wp:extent cx="4654475" cy="3352800"/>
-            <wp:effectExtent l="190500" t="190500" r="184785" b="190500"/>
+          <wp:inline distT="0" distB="0" distL="0" distR="0" wp14:anchorId="19BE5451" wp14:editId="7D6706CB">
+            <wp:extent cx="4183380" cy="3013452"/>
+            <wp:effectExtent l="190500" t="190500" r="198120" b="187325"/>
             <wp:docPr id="26" name="Picture 26"/>
             <wp:cNvGraphicFramePr>
               <a:graphicFrameLocks xmlns:a="http://schemas.openxmlformats.org/drawingml/2006/main" noChangeAspect="1"/>
@@ -17000,7 +17586,7 @@
                     <pic:cNvPicPr/>
                   </pic:nvPicPr>
                   <pic:blipFill>
-                    <a:blip r:embed="rId32"/>
+                    <a:blip r:embed="rId35"/>
                     <a:stretch>
                       <a:fillRect/>
                     </a:stretch>
@@ -17008,7 +17594,7 @@
                   <pic:spPr>
                     <a:xfrm>
                       <a:off x="0" y="0"/>
-                      <a:ext cx="4665339" cy="3360626"/>
+                      <a:ext cx="4201313" cy="3026370"/>
                     </a:xfrm>
                     <a:prstGeom prst="rect">
                       <a:avLst/>
@@ -17034,121 +17620,122 @@
     <w:p>
       <w:pPr>
         <w:pStyle w:val="Caption"/>
+        <w:spacing w:line="276" w:lineRule="auto"/>
         <w:jc w:val="center"/>
       </w:pPr>
       <w:r>
         <w:t xml:space="preserve">Fig </w:t>
       </w:r>
       <w:r>
-        <w:fldChar w:fldCharType="begin"/>
-      </w:r>
-      <w:r>
-        <w:instrText xml:space="preserve"> SEQ Fig \* ARABIC </w:instrText>
-      </w:r>
-      <w:r>
-        <w:fldChar w:fldCharType="separate"/>
-      </w:r>
+        <w:t>4.6.7</w:t>
+      </w:r>
+      <w:r>
+        <w:t xml:space="preserve"> Logout and Quit method</w:t>
+      </w:r>
+    </w:p>
+    <w:p>
+      <w:pPr>
+        <w:spacing w:line="276" w:lineRule="auto"/>
+        <w:rPr>
+          <w:rFonts w:ascii="Sitka Text" w:hAnsi="Sitka Text"/>
+        </w:rPr>
+      </w:pPr>
+      <w:r>
+        <w:rPr>
+          <w:rFonts w:ascii="Sitka Text" w:hAnsi="Sitka Text"/>
+        </w:rPr>
+        <w:lastRenderedPageBreak/>
+        <w:t xml:space="preserve">An example of the output on the server and client of these functions can be seen in Fig </w:t>
+      </w:r>
+      <w:r>
+        <w:rPr>
+          <w:rFonts w:ascii="Sitka Text" w:hAnsi="Sitka Text"/>
+        </w:rPr>
+        <w:t>4.6.8</w:t>
+      </w:r>
+      <w:r>
+        <w:rPr>
+          <w:rFonts w:ascii="Sitka Text" w:hAnsi="Sitka Text"/>
+        </w:rPr>
+        <w:t>. The initial session</w:t>
+      </w:r>
+      <w:r>
+        <w:rPr>
+          <w:rFonts w:ascii="Sitka Text" w:hAnsi="Sitka Text"/>
+        </w:rPr>
+        <w:t xml:space="preserve"> with ID </w:t>
+      </w:r>
+      <w:r>
+        <w:rPr>
+          <w:rFonts w:ascii="Sitka Text" w:hAnsi="Sitka Text"/>
+        </w:rPr>
+        <w:t xml:space="preserve">[B@980e41c is closed </w:t>
+      </w:r>
+      <w:r>
+        <w:rPr>
+          <w:rFonts w:ascii="Sitka Text" w:hAnsi="Sitka Text"/>
+        </w:rPr>
+        <w:t xml:space="preserve">successfully </w:t>
+      </w:r>
+      <w:r>
+        <w:rPr>
+          <w:rFonts w:ascii="Sitka Text" w:hAnsi="Sitka Text"/>
+        </w:rPr>
+        <w:t>on logout</w:t>
+      </w:r>
+      <w:r>
+        <w:rPr>
+          <w:rFonts w:ascii="Sitka Text" w:hAnsi="Sitka Text"/>
+        </w:rPr>
+        <w:t xml:space="preserve"> by the user. The </w:t>
+      </w:r>
+      <w:r>
+        <w:rPr>
+          <w:rFonts w:ascii="Sitka Text" w:hAnsi="Sitka Text"/>
+        </w:rPr>
+        <w:t>new session</w:t>
+      </w:r>
+      <w:r>
+        <w:rPr>
+          <w:rFonts w:ascii="Sitka Text" w:hAnsi="Sitka Text"/>
+        </w:rPr>
+        <w:t xml:space="preserve"> with ID </w:t>
+      </w:r>
+      <w:r>
+        <w:rPr>
+          <w:rFonts w:ascii="Sitka Text" w:hAnsi="Sitka Text"/>
+        </w:rPr>
+        <w:t>[B@5bfa350e</w:t>
+      </w:r>
+      <w:r>
+        <w:rPr>
+          <w:rFonts w:ascii="Sitka Text" w:hAnsi="Sitka Text"/>
+        </w:rPr>
+        <w:t xml:space="preserve"> is also</w:t>
+      </w:r>
+      <w:r>
+        <w:rPr>
+          <w:rFonts w:ascii="Sitka Text" w:hAnsi="Sitka Text"/>
+        </w:rPr>
+        <w:t xml:space="preserve"> closed </w:t>
+      </w:r>
+      <w:r>
+        <w:rPr>
+          <w:rFonts w:ascii="Sitka Text" w:hAnsi="Sitka Text"/>
+        </w:rPr>
+        <w:t>successfully when the user quits the program.</w:t>
+      </w:r>
+    </w:p>
+    <w:p>
+      <w:pPr>
+        <w:keepNext/>
+        <w:spacing w:line="276" w:lineRule="auto"/>
+        <w:jc w:val="center"/>
+      </w:pPr>
       <w:r>
         <w:rPr>
           <w:noProof/>
         </w:rPr>
-        <w:t>21</w:t>
-      </w:r>
-      <w:r>
-        <w:fldChar w:fldCharType="end"/>
-      </w:r>
-      <w:r>
-        <w:t xml:space="preserve"> Logout and Quit method</w:t>
-      </w:r>
-    </w:p>
-    <w:p>
-      <w:pPr>
-        <w:rPr>
-          <w:rFonts w:ascii="Sitka Text" w:hAnsi="Sitka Text"/>
-        </w:rPr>
-      </w:pPr>
-      <w:r>
-        <w:rPr>
-          <w:rFonts w:ascii="Sitka Text" w:hAnsi="Sitka Text"/>
-        </w:rPr>
-        <w:lastRenderedPageBreak/>
-        <w:t>An example of the output on the server and client of these functions can be seen in Fig 22. The initial session</w:t>
-      </w:r>
-      <w:r>
-        <w:rPr>
-          <w:rFonts w:ascii="Sitka Text" w:hAnsi="Sitka Text"/>
-        </w:rPr>
-        <w:t xml:space="preserve"> with ID </w:t>
-      </w:r>
-      <w:r>
-        <w:rPr>
-          <w:rFonts w:ascii="Sitka Text" w:hAnsi="Sitka Text"/>
-        </w:rPr>
-        <w:t xml:space="preserve">[B@980e41c is closed </w:t>
-      </w:r>
-      <w:r>
-        <w:rPr>
-          <w:rFonts w:ascii="Sitka Text" w:hAnsi="Sitka Text"/>
-        </w:rPr>
-        <w:t xml:space="preserve">successfully </w:t>
-      </w:r>
-      <w:r>
-        <w:rPr>
-          <w:rFonts w:ascii="Sitka Text" w:hAnsi="Sitka Text"/>
-        </w:rPr>
-        <w:t>on logout</w:t>
-      </w:r>
-      <w:r>
-        <w:rPr>
-          <w:rFonts w:ascii="Sitka Text" w:hAnsi="Sitka Text"/>
-        </w:rPr>
-        <w:t xml:space="preserve"> by the user. The </w:t>
-      </w:r>
-      <w:r>
-        <w:rPr>
-          <w:rFonts w:ascii="Sitka Text" w:hAnsi="Sitka Text"/>
-        </w:rPr>
-        <w:t>new session</w:t>
-      </w:r>
-      <w:r>
-        <w:rPr>
-          <w:rFonts w:ascii="Sitka Text" w:hAnsi="Sitka Text"/>
-        </w:rPr>
-        <w:t xml:space="preserve"> with ID </w:t>
-      </w:r>
-      <w:r>
-        <w:rPr>
-          <w:rFonts w:ascii="Sitka Text" w:hAnsi="Sitka Text"/>
-        </w:rPr>
-        <w:t>[B@5bfa350e</w:t>
-      </w:r>
-      <w:r>
-        <w:rPr>
-          <w:rFonts w:ascii="Sitka Text" w:hAnsi="Sitka Text"/>
-        </w:rPr>
-        <w:t xml:space="preserve"> is also</w:t>
-      </w:r>
-      <w:r>
-        <w:rPr>
-          <w:rFonts w:ascii="Sitka Text" w:hAnsi="Sitka Text"/>
-        </w:rPr>
-        <w:t xml:space="preserve"> closed </w:t>
-      </w:r>
-      <w:r>
-        <w:rPr>
-          <w:rFonts w:ascii="Sitka Text" w:hAnsi="Sitka Text"/>
-        </w:rPr>
-        <w:t>successfully when the user quits the program.</w:t>
-      </w:r>
-      <w:bookmarkStart w:id="273" w:name="_GoBack"/>
-      <w:bookmarkEnd w:id="273"/>
-    </w:p>
-    <w:p>
-      <w:pPr>
-        <w:keepNext/>
-        <w:jc w:val="center"/>
-      </w:pPr>
-      <w:r>
         <w:drawing>
           <wp:inline distT="0" distB="0" distL="0" distR="0" wp14:anchorId="49B6ED40" wp14:editId="3F6CAC42">
             <wp:extent cx="5036820" cy="3857693"/>
@@ -17165,7 +17752,7 @@
                     <pic:cNvPicPr/>
                   </pic:nvPicPr>
                   <pic:blipFill>
-                    <a:blip r:embed="rId33"/>
+                    <a:blip r:embed="rId36"/>
                     <a:stretch>
                       <a:fillRect/>
                     </a:stretch>
@@ -17199,28 +17786,14 @@
     <w:p>
       <w:pPr>
         <w:pStyle w:val="Caption"/>
+        <w:spacing w:line="276" w:lineRule="auto"/>
         <w:jc w:val="center"/>
       </w:pPr>
       <w:r>
         <w:t xml:space="preserve">Fig </w:t>
       </w:r>
       <w:r>
-        <w:fldChar w:fldCharType="begin"/>
-      </w:r>
-      <w:r>
-        <w:instrText xml:space="preserve"> SEQ Fig \* ARABIC </w:instrText>
-      </w:r>
-      <w:r>
-        <w:fldChar w:fldCharType="separate"/>
-      </w:r>
-      <w:r>
-        <w:rPr>
-          <w:noProof/>
-        </w:rPr>
-        <w:t>22</w:t>
-      </w:r>
-      <w:r>
-        <w:fldChar w:fldCharType="end"/>
+        <w:t>4.6.8</w:t>
       </w:r>
       <w:r>
         <w:t xml:space="preserve"> Logout and quit</w:t>
@@ -17587,7 +18160,21 @@
           <w:rFonts w:ascii="Sitka Text" w:hAnsi="Sitka Text"/>
           <w:color w:val="000000" w:themeColor="text1"/>
         </w:rPr>
-        <w:t>If login successful return success message (101)</w:t>
+        <w:t xml:space="preserve">If login </w:t>
+      </w:r>
+      <w:r>
+        <w:rPr>
+          <w:rFonts w:ascii="Sitka Text" w:hAnsi="Sitka Text"/>
+          <w:color w:val="000000" w:themeColor="text1"/>
+        </w:rPr>
+        <w:t xml:space="preserve">is </w:t>
+      </w:r>
+      <w:r>
+        <w:rPr>
+          <w:rFonts w:ascii="Sitka Text" w:hAnsi="Sitka Text"/>
+          <w:color w:val="000000" w:themeColor="text1"/>
+        </w:rPr>
+        <w:t>successful return success message (101)</w:t>
       </w:r>
     </w:p>
     <w:p>
@@ -17609,7 +18196,21 @@
           <w:rFonts w:ascii="Sitka Text" w:hAnsi="Sitka Text"/>
           <w:color w:val="000000" w:themeColor="text1"/>
         </w:rPr>
-        <w:t>If login !successful return error message (102)</w:t>
+        <w:t>If login !</w:t>
+      </w:r>
+      <w:r>
+        <w:rPr>
+          <w:rFonts w:ascii="Sitka Text" w:hAnsi="Sitka Text"/>
+          <w:color w:val="000000" w:themeColor="text1"/>
+        </w:rPr>
+        <w:t xml:space="preserve"> </w:t>
+      </w:r>
+      <w:r>
+        <w:rPr>
+          <w:rFonts w:ascii="Sitka Text" w:hAnsi="Sitka Text"/>
+          <w:color w:val="000000" w:themeColor="text1"/>
+        </w:rPr>
+        <w:t>successful return error message (102)</w:t>
       </w:r>
     </w:p>
     <w:p>
@@ -17629,7 +18230,31 @@
         <w:rPr>
           <w:color w:val="000000" w:themeColor="text1"/>
         </w:rPr>
-        <w:t>If credential format incorrect return error message (103)</w:t>
+        <w:t xml:space="preserve">If </w:t>
+      </w:r>
+      <w:r>
+        <w:rPr>
+          <w:color w:val="000000" w:themeColor="text1"/>
+        </w:rPr>
+        <w:t xml:space="preserve">the </w:t>
+      </w:r>
+      <w:r>
+        <w:rPr>
+          <w:color w:val="000000" w:themeColor="text1"/>
+        </w:rPr>
+        <w:t xml:space="preserve">credential format </w:t>
+      </w:r>
+      <w:r>
+        <w:rPr>
+          <w:color w:val="000000" w:themeColor="text1"/>
+        </w:rPr>
+        <w:t xml:space="preserve">is </w:t>
+      </w:r>
+      <w:r>
+        <w:rPr>
+          <w:color w:val="000000" w:themeColor="text1"/>
+        </w:rPr>
+        <w:t>incorrect return error message (103)</w:t>
       </w:r>
     </w:p>
     <w:p>
@@ -17842,7 +18467,7 @@
           <w:color w:val="000000" w:themeColor="text1"/>
           <w:szCs w:val="24"/>
         </w:rPr>
-        <w:t>it’s</w:t>
+        <w:t>its</w:t>
       </w:r>
       <w:r>
         <w:rPr>
@@ -17912,6 +18537,14 @@
         <w:rPr>
           <w:rFonts w:ascii="Sitka Text" w:hAnsi="Sitka Text"/>
           <w:color w:val="000000" w:themeColor="text1"/>
+          <w:szCs w:val="24"/>
+        </w:rPr>
+        <w:t xml:space="preserve">a </w:t>
+      </w:r>
+      <w:r>
+        <w:rPr>
+          <w:rFonts w:ascii="Sitka Text" w:hAnsi="Sitka Text"/>
+          <w:color w:val="000000" w:themeColor="text1"/>
         </w:rPr>
         <w:t xml:space="preserve">success message </w:t>
       </w:r>
@@ -17945,7 +18578,55 @@
           <w:color w:val="000000" w:themeColor="text1"/>
           <w:szCs w:val="24"/>
         </w:rPr>
-        <w:t xml:space="preserve">If message empty return error </w:t>
+        <w:t xml:space="preserve">If </w:t>
+      </w:r>
+      <w:r>
+        <w:rPr>
+          <w:rFonts w:ascii="Sitka Text" w:hAnsi="Sitka Text"/>
+          <w:color w:val="000000" w:themeColor="text1"/>
+          <w:szCs w:val="24"/>
+        </w:rPr>
+        <w:t xml:space="preserve">the </w:t>
+      </w:r>
+      <w:r>
+        <w:rPr>
+          <w:rFonts w:ascii="Sitka Text" w:hAnsi="Sitka Text"/>
+          <w:color w:val="000000" w:themeColor="text1"/>
+          <w:szCs w:val="24"/>
+        </w:rPr>
+        <w:t>message</w:t>
+      </w:r>
+      <w:r>
+        <w:rPr>
+          <w:rFonts w:ascii="Sitka Text" w:hAnsi="Sitka Text"/>
+          <w:color w:val="000000" w:themeColor="text1"/>
+          <w:szCs w:val="24"/>
+        </w:rPr>
+        <w:t xml:space="preserve"> is</w:t>
+      </w:r>
+      <w:r>
+        <w:rPr>
+          <w:rFonts w:ascii="Sitka Text" w:hAnsi="Sitka Text"/>
+          <w:color w:val="000000" w:themeColor="text1"/>
+          <w:szCs w:val="24"/>
+        </w:rPr>
+        <w:t xml:space="preserve"> empty return </w:t>
+      </w:r>
+      <w:r>
+        <w:rPr>
+          <w:rFonts w:ascii="Sitka Text" w:hAnsi="Sitka Text"/>
+          <w:color w:val="000000" w:themeColor="text1"/>
+          <w:szCs w:val="24"/>
+        </w:rPr>
+        <w:t xml:space="preserve">an </w:t>
+      </w:r>
+      <w:r>
+        <w:rPr>
+          <w:rFonts w:ascii="Sitka Text" w:hAnsi="Sitka Text"/>
+          <w:color w:val="000000" w:themeColor="text1"/>
+          <w:szCs w:val="24"/>
+        </w:rPr>
+        <w:t xml:space="preserve">error </w:t>
       </w:r>
       <w:r>
         <w:rPr>
@@ -18107,7 +18788,21 @@
           <w:rFonts w:ascii="Sitka Text" w:hAnsi="Sitka Text"/>
           <w:color w:val="000000" w:themeColor="text1"/>
         </w:rPr>
-        <w:t>If !successful return error (302)</w:t>
+        <w:t>If !</w:t>
+      </w:r>
+      <w:r>
+        <w:rPr>
+          <w:rFonts w:ascii="Sitka Text" w:hAnsi="Sitka Text"/>
+          <w:color w:val="000000" w:themeColor="text1"/>
+        </w:rPr>
+        <w:t xml:space="preserve"> </w:t>
+      </w:r>
+      <w:r>
+        <w:rPr>
+          <w:rFonts w:ascii="Sitka Text" w:hAnsi="Sitka Text"/>
+          <w:color w:val="000000" w:themeColor="text1"/>
+        </w:rPr>
+        <w:t>successful return error (302)</w:t>
       </w:r>
     </w:p>
     <w:p>
@@ -18380,7 +19075,19 @@
         <w:rPr>
           <w:rFonts w:ascii="Sitka Text" w:hAnsi="Sitka Text"/>
         </w:rPr>
-        <w:t>If successful return success message (501)</w:t>
+        <w:t>If successful return</w:t>
+      </w:r>
+      <w:r>
+        <w:rPr>
+          <w:rFonts w:ascii="Sitka Text" w:hAnsi="Sitka Text"/>
+        </w:rPr>
+        <w:t xml:space="preserve"> a</w:t>
+      </w:r>
+      <w:r>
+        <w:rPr>
+          <w:rFonts w:ascii="Sitka Text" w:hAnsi="Sitka Text"/>
+        </w:rPr>
+        <w:t xml:space="preserve"> success message (501)</w:t>
       </w:r>
     </w:p>
     <w:p>
@@ -18496,7 +19203,19 @@
         <w:rPr>
           <w:rFonts w:ascii="Sitka Text" w:hAnsi="Sitka Text"/>
         </w:rPr>
-        <w:t xml:space="preserve"> return success message (502)</w:t>
+        <w:t xml:space="preserve"> return </w:t>
+      </w:r>
+      <w:r>
+        <w:rPr>
+          <w:rFonts w:ascii="Sitka Text" w:hAnsi="Sitka Text"/>
+        </w:rPr>
+        <w:t xml:space="preserve">a </w:t>
+      </w:r>
+      <w:r>
+        <w:rPr>
+          <w:rFonts w:ascii="Sitka Text" w:hAnsi="Sitka Text"/>
+        </w:rPr>
+        <w:t>success message (502)</w:t>
       </w:r>
     </w:p>
     <w:p>
@@ -18558,7 +19277,61 @@
     </w:p>
     <w:p>
       <w:pPr>
+        <w:pStyle w:val="Heading1"/>
         <w:keepNext/>
+        <w:keepLines/>
+        <w:spacing w:before="0" w:beforeAutospacing="0" w:after="0" w:afterAutospacing="0" w:line="276" w:lineRule="auto"/>
+        <w:jc w:val="both"/>
+        <w:rPr>
+          <w:rFonts w:ascii="Sitka Text" w:hAnsi="Sitka Text"/>
+          <w:b w:val="0"/>
+          <w:sz w:val="22"/>
+        </w:rPr>
+      </w:pPr>
+      <w:r>
+        <w:rPr>
+          <w:rFonts w:ascii="Sitka Text" w:hAnsi="Sitka Text"/>
+          <w:b w:val="0"/>
+          <w:sz w:val="22"/>
+        </w:rPr>
+        <w:t xml:space="preserve">What follows is a sequence diagram detailing the </w:t>
+      </w:r>
+      <w:r>
+        <w:rPr>
+          <w:rFonts w:ascii="Sitka Text" w:hAnsi="Sitka Text"/>
+          <w:b w:val="0"/>
+          <w:sz w:val="22"/>
+        </w:rPr>
+        <w:t xml:space="preserve">basic </w:t>
+      </w:r>
+      <w:r>
+        <w:rPr>
+          <w:rFonts w:ascii="Sitka Text" w:hAnsi="Sitka Text"/>
+          <w:b w:val="0"/>
+          <w:sz w:val="22"/>
+        </w:rPr>
+        <w:t>interaction between two clients with the server</w:t>
+      </w:r>
+      <w:r>
+        <w:rPr>
+          <w:rFonts w:ascii="Sitka Text" w:hAnsi="Sitka Text"/>
+          <w:b w:val="0"/>
+          <w:sz w:val="22"/>
+        </w:rPr>
+        <w:t>, shown in Fig 6.1</w:t>
+      </w:r>
+      <w:r>
+        <w:rPr>
+          <w:rFonts w:ascii="Sitka Text" w:hAnsi="Sitka Text"/>
+          <w:b w:val="0"/>
+          <w:sz w:val="22"/>
+        </w:rPr>
+        <w:t>.</w:t>
+      </w:r>
+    </w:p>
+    <w:p>
+      <w:pPr>
+        <w:keepNext/>
         <w:spacing w:after="0" w:line="276" w:lineRule="auto"/>
         <w:jc w:val="center"/>
       </w:pPr>
@@ -18567,10 +19340,10 @@
           <w:noProof/>
         </w:rPr>
         <w:drawing>
-          <wp:inline distT="0" distB="0" distL="0" distR="0" wp14:anchorId="1A2F1628" wp14:editId="164CD062">
-            <wp:extent cx="5698067" cy="8063230"/>
-            <wp:effectExtent l="0" t="0" r="0" b="0"/>
-            <wp:docPr id="22" name="Picture 22"/>
+          <wp:inline distT="0" distB="0" distL="0" distR="0" wp14:anchorId="21CC4B07" wp14:editId="7FAF42D9">
+            <wp:extent cx="4731947" cy="7512050"/>
+            <wp:effectExtent l="190500" t="190500" r="183515" b="184150"/>
+            <wp:docPr id="35" name="Picture 35"/>
             <wp:cNvGraphicFramePr>
               <a:graphicFrameLocks xmlns:a="http://schemas.openxmlformats.org/drawingml/2006/main" noChangeAspect="1"/>
             </wp:cNvGraphicFramePr>
@@ -18578,11 +19351,11 @@
               <a:graphicData uri="http://schemas.openxmlformats.org/drawingml/2006/picture">
                 <pic:pic xmlns:pic="http://schemas.openxmlformats.org/drawingml/2006/picture">
                   <pic:nvPicPr>
-                    <pic:cNvPr id="7" name="distcomp.png"/>
+                    <pic:cNvPr id="35" name="distcomp.png"/>
                     <pic:cNvPicPr/>
                   </pic:nvPicPr>
                   <pic:blipFill>
-                    <a:blip r:embed="rId34">
+                    <a:blip r:embed="rId37">
                       <a:extLst>
                         <a:ext uri="{28A0092B-C50C-407E-A947-70E740481C1C}">
                           <a14:useLocalDpi xmlns:a14="http://schemas.microsoft.com/office/drawing/2010/main" val="0"/>
@@ -18596,11 +19369,21 @@
                   <pic:spPr>
                     <a:xfrm>
                       <a:off x="0" y="0"/>
-                      <a:ext cx="5700484" cy="8066650"/>
+                      <a:ext cx="4748871" cy="7538917"/>
                     </a:xfrm>
                     <a:prstGeom prst="rect">
                       <a:avLst/>
                     </a:prstGeom>
+                    <a:ln>
+                      <a:noFill/>
+                    </a:ln>
+                    <a:effectLst>
+                      <a:outerShdw blurRad="190500" algn="tl" rotWithShape="0">
+                        <a:srgbClr val="000000">
+                          <a:alpha val="70000"/>
+                        </a:srgbClr>
+                      </a:outerShdw>
+                    </a:effectLst>
                   </pic:spPr>
                 </pic:pic>
               </a:graphicData>
@@ -18623,28 +19406,13 @@
         <w:t xml:space="preserve">Fig </w:t>
       </w:r>
       <w:r>
-        <w:fldChar w:fldCharType="begin"/>
-      </w:r>
-      <w:r>
-        <w:instrText xml:space="preserve"> SEQ Fig \* ARABIC </w:instrText>
-      </w:r>
-      <w:r>
-        <w:fldChar w:fldCharType="separate"/>
-      </w:r>
-      <w:r>
-        <w:rPr>
-          <w:noProof/>
-        </w:rPr>
-        <w:t>23</w:t>
-      </w:r>
-      <w:r>
-        <w:fldChar w:fldCharType="end"/>
-      </w:r>
-      <w:r>
-        <w:t xml:space="preserve"> Created using </w:t>
-      </w:r>
-      <w:r>
-        <w:t>sequencediagram.org</w:t>
+        <w:t>6.1</w:t>
+      </w:r>
+      <w:r>
+        <w:t xml:space="preserve"> </w:t>
+      </w:r>
+      <w:r>
+        <w:t>Sequence Diagram of application interaction</w:t>
       </w:r>
     </w:p>
     <w:p>
@@ -18714,6 +19482,8 @@
         <w:spacing w:before="0" w:beforeAutospacing="0" w:after="0" w:afterAutospacing="0"/>
         <w:jc w:val="both"/>
       </w:pPr>
+      <w:bookmarkStart w:id="347" w:name="_GoBack"/>
+      <w:bookmarkEnd w:id="347"/>
     </w:p>
     <w:p>
       <w:pPr>
@@ -18768,14 +19538,14 @@
           <w:szCs w:val="24"/>
         </w:rPr>
       </w:pPr>
-      <w:bookmarkStart w:id="347" w:name="_Toc160523834"/>
-      <w:bookmarkStart w:id="348" w:name="_Toc160523898"/>
-      <w:bookmarkStart w:id="349" w:name="_Toc160523937"/>
-      <w:bookmarkStart w:id="350" w:name="_Toc160525514"/>
-      <w:bookmarkEnd w:id="347"/>
+      <w:bookmarkStart w:id="348" w:name="_Toc160523834"/>
+      <w:bookmarkStart w:id="349" w:name="_Toc160523898"/>
+      <w:bookmarkStart w:id="350" w:name="_Toc160523937"/>
+      <w:bookmarkStart w:id="351" w:name="_Toc160525514"/>
       <w:bookmarkEnd w:id="348"/>
       <w:bookmarkEnd w:id="349"/>
       <w:bookmarkEnd w:id="350"/>
+      <w:bookmarkEnd w:id="351"/>
     </w:p>
     <w:p>
       <w:pPr>
@@ -18795,27 +19565,26 @@
           <w:sz w:val="28"/>
         </w:rPr>
       </w:pPr>
-      <w:bookmarkStart w:id="351" w:name="_Toc160523835"/>
-      <w:bookmarkStart w:id="352" w:name="_Toc160523899"/>
-      <w:bookmarkStart w:id="353" w:name="_Toc160523938"/>
-      <w:bookmarkStart w:id="354" w:name="_Toc160525515"/>
-      <w:bookmarkStart w:id="355" w:name="_Toc160525680"/>
-      <w:bookmarkStart w:id="356" w:name="_Toc160526385"/>
-      <w:bookmarkStart w:id="357" w:name="_Toc160526426"/>
-      <w:bookmarkStart w:id="358" w:name="_Toc160527022"/>
-      <w:bookmarkStart w:id="359" w:name="_Toc160527065"/>
-      <w:bookmarkStart w:id="360" w:name="_Toc161146697"/>
-      <w:bookmarkStart w:id="361" w:name="_Toc160462407"/>
-      <w:bookmarkStart w:id="362" w:name="_Toc160523838"/>
-      <w:bookmarkStart w:id="363" w:name="_Toc160523902"/>
-      <w:bookmarkStart w:id="364" w:name="_Toc160523941"/>
-      <w:bookmarkStart w:id="365" w:name="_Toc160525518"/>
-      <w:bookmarkStart w:id="366" w:name="_Toc160525683"/>
-      <w:bookmarkStart w:id="367" w:name="_Toc160526388"/>
-      <w:bookmarkStart w:id="368" w:name="_Toc160526429"/>
-      <w:bookmarkStart w:id="369" w:name="_Toc162448145"/>
-      <w:bookmarkStart w:id="370" w:name="_Toc162449044"/>
-      <w:bookmarkEnd w:id="351"/>
+      <w:bookmarkStart w:id="352" w:name="_Toc160523835"/>
+      <w:bookmarkStart w:id="353" w:name="_Toc160523899"/>
+      <w:bookmarkStart w:id="354" w:name="_Toc160523938"/>
+      <w:bookmarkStart w:id="355" w:name="_Toc160525515"/>
+      <w:bookmarkStart w:id="356" w:name="_Toc160525680"/>
+      <w:bookmarkStart w:id="357" w:name="_Toc160526385"/>
+      <w:bookmarkStart w:id="358" w:name="_Toc160526426"/>
+      <w:bookmarkStart w:id="359" w:name="_Toc160527022"/>
+      <w:bookmarkStart w:id="360" w:name="_Toc160527065"/>
+      <w:bookmarkStart w:id="361" w:name="_Toc161146697"/>
+      <w:bookmarkStart w:id="362" w:name="_Toc160462407"/>
+      <w:bookmarkStart w:id="363" w:name="_Toc160523838"/>
+      <w:bookmarkStart w:id="364" w:name="_Toc160523902"/>
+      <w:bookmarkStart w:id="365" w:name="_Toc160523941"/>
+      <w:bookmarkStart w:id="366" w:name="_Toc160525518"/>
+      <w:bookmarkStart w:id="367" w:name="_Toc160525683"/>
+      <w:bookmarkStart w:id="368" w:name="_Toc160526388"/>
+      <w:bookmarkStart w:id="369" w:name="_Toc160526429"/>
+      <w:bookmarkStart w:id="370" w:name="_Toc162448145"/>
+      <w:bookmarkStart w:id="371" w:name="_Toc162449044"/>
       <w:bookmarkEnd w:id="352"/>
       <w:bookmarkEnd w:id="353"/>
       <w:bookmarkEnd w:id="354"/>
@@ -18833,6 +19602,7 @@
       <w:bookmarkEnd w:id="366"/>
       <w:bookmarkEnd w:id="367"/>
       <w:bookmarkEnd w:id="368"/>
+      <w:bookmarkEnd w:id="369"/>
       <w:r>
         <w:rPr>
           <w:rFonts w:ascii="Sitka Text" w:hAnsi="Sitka Text"/>
@@ -18840,8 +19610,8 @@
         </w:rPr>
         <w:t>Author</w:t>
       </w:r>
-      <w:bookmarkEnd w:id="369"/>
       <w:bookmarkEnd w:id="370"/>
+      <w:bookmarkEnd w:id="371"/>
     </w:p>
     <w:p>
       <w:pPr>
@@ -18927,8 +19697,8 @@
         </w:rPr>
       </w:pPr>
     </w:p>
-    <w:bookmarkStart w:id="371" w:name="_Toc162448146" w:displacedByCustomXml="next"/>
     <w:bookmarkStart w:id="372" w:name="_Toc162449045" w:displacedByCustomXml="next"/>
+    <w:bookmarkStart w:id="373" w:name="_Toc162448146" w:displacedByCustomXml="next"/>
     <w:sdt>
       <w:sdtPr>
         <w:rPr>
@@ -18971,8 +19741,8 @@
             </w:rPr>
             <w:t>References</w:t>
           </w:r>
+          <w:bookmarkEnd w:id="373"/>
           <w:bookmarkEnd w:id="372"/>
-          <w:bookmarkEnd w:id="371"/>
         </w:p>
         <w:sdt>
           <w:sdtPr>
@@ -18986,8 +19756,7 @@
             <w:p>
               <w:pPr>
                 <w:pStyle w:val="Bibliography"/>
-                <w:spacing w:after="0" w:line="276" w:lineRule="auto"/>
-                <w:jc w:val="both"/>
+                <w:spacing w:line="276" w:lineRule="auto"/>
                 <w:rPr>
                   <w:noProof/>
                   <w:sz w:val="24"/>
@@ -19060,8 +19829,7 @@
             <w:p>
               <w:pPr>
                 <w:pStyle w:val="Bibliography"/>
-                <w:spacing w:after="0" w:line="276" w:lineRule="auto"/>
-                <w:jc w:val="both"/>
+                <w:spacing w:line="276" w:lineRule="auto"/>
                 <w:rPr>
                   <w:noProof/>
                 </w:rPr>
@@ -19111,8 +19879,7 @@
             <w:p>
               <w:pPr>
                 <w:pStyle w:val="Bibliography"/>
-                <w:spacing w:after="0" w:line="276" w:lineRule="auto"/>
-                <w:jc w:val="both"/>
+                <w:spacing w:line="276" w:lineRule="auto"/>
                 <w:rPr>
                   <w:noProof/>
                 </w:rPr>
@@ -22218,6 +22985,18 @@
       <w:lang w:val="en-US"/>
     </w:rPr>
   </w:style>
+  <w:style w:type="character" w:styleId="FollowedHyperlink">
+    <w:name w:val="FollowedHyperlink"/>
+    <w:basedOn w:val="DefaultParagraphFont"/>
+    <w:uiPriority w:val="99"/>
+    <w:semiHidden/>
+    <w:unhideWhenUsed/>
+    <w:rsid w:val="000228E5"/>
+    <w:rPr>
+      <w:color w:val="954F72" w:themeColor="followedHyperlink"/>
+      <w:u w:val="single"/>
+    </w:rPr>
+  </w:style>
 </w:styles>
 </file>
 
@@ -22603,7 +23382,7 @@
 </file>
 
 <file path=customXml/itemProps2.xml><?xml version="1.0" encoding="utf-8"?>
-<ds:datastoreItem xmlns:ds="http://schemas.openxmlformats.org/officeDocument/2006/customXml" ds:itemID="{FB01780A-ADF2-4D49-988C-4B1BBEBF3A06}">
+<ds:datastoreItem xmlns:ds="http://schemas.openxmlformats.org/officeDocument/2006/customXml" ds:itemID="{064E1D33-79E4-43CC-8F03-D4D50107F93F}">
   <ds:schemaRefs>
     <ds:schemaRef ds:uri="http://schemas.openxmlformats.org/officeDocument/2006/bibliography"/>
   </ds:schemaRefs>

</xml_diff>